<commit_message>
feat: adicionando o resumo
</commit_message>
<xml_diff>
--- a/documentacao/documentacao-final/finance.docx
+++ b/documentacao/documentacao-final/finance.docx
@@ -1184,17 +1184,441 @@
         <w:rPr>
           <w:rFonts w:ascii="Times New Roman" w:hAnsi="Times New Roman"/>
           <w:b/>
-          <w:sz w:val="32"/>
-        </w:rPr>
-      </w:pPr>
-      <w:r>
-        <w:rPr>
-          <w:rFonts w:ascii="Times New Roman" w:hAnsi="Times New Roman"/>
-          <w:b/>
-          <w:sz w:val="32"/>
+          <w:sz w:val="24"/>
+          <w:szCs w:val="24"/>
+        </w:rPr>
+      </w:pPr>
+      <w:r>
+        <w:rPr>
+          <w:rFonts w:ascii="Times New Roman" w:hAnsi="Times New Roman"/>
+          <w:b/>
+          <w:sz w:val="24"/>
+          <w:szCs w:val="24"/>
         </w:rPr>
         <w:lastRenderedPageBreak/>
-        <w:t>1.0 - CONTEXTUALIZAÇÃO</w:t>
+        <w:t>RESUMO</w:t>
+      </w:r>
+    </w:p>
+    <w:p>
+      <w:pPr>
+        <w:spacing w:after="0" w:line="360" w:lineRule="auto"/>
+        <w:jc w:val="center"/>
+        <w:rPr>
+          <w:rFonts w:ascii="Times New Roman" w:hAnsi="Times New Roman"/>
+          <w:b/>
+          <w:sz w:val="24"/>
+          <w:szCs w:val="24"/>
+        </w:rPr>
+      </w:pPr>
+    </w:p>
+    <w:p>
+      <w:pPr>
+        <w:spacing w:after="0" w:line="360" w:lineRule="auto"/>
+        <w:rPr>
+          <w:rFonts w:ascii="Times New Roman" w:hAnsi="Times New Roman"/>
+          <w:bCs/>
+          <w:sz w:val="24"/>
+          <w:szCs w:val="24"/>
+        </w:rPr>
+      </w:pPr>
+      <w:r>
+        <w:rPr>
+          <w:rFonts w:ascii="Times New Roman" w:hAnsi="Times New Roman"/>
+          <w:bCs/>
+          <w:sz w:val="24"/>
+          <w:szCs w:val="24"/>
+        </w:rPr>
+        <w:tab/>
+      </w:r>
+      <w:r>
+        <w:rPr>
+          <w:rFonts w:ascii="Times New Roman" w:hAnsi="Times New Roman"/>
+          <w:bCs/>
+          <w:sz w:val="24"/>
+          <w:szCs w:val="24"/>
+        </w:rPr>
+        <w:t xml:space="preserve">As finanças pessoais é um assunto de extrema importância, assunto este que, segundo algumas pessoas e até mesmo profissionais da área, deveria ser ensinado no ensino médio. Em um cenário caótico como o atual de pós-pandemia, onde a inflação mesmo tendo </w:t>
+      </w:r>
+      <w:r>
+        <w:rPr>
+          <w:rFonts w:ascii="Times New Roman" w:hAnsi="Times New Roman"/>
+          <w:bCs/>
+          <w:sz w:val="24"/>
+          <w:szCs w:val="24"/>
+        </w:rPr>
+        <w:t>sido listada</w:t>
+      </w:r>
+      <w:r>
+        <w:rPr>
+          <w:rFonts w:ascii="Times New Roman" w:hAnsi="Times New Roman"/>
+          <w:bCs/>
+          <w:sz w:val="24"/>
+          <w:szCs w:val="24"/>
+        </w:rPr>
+        <w:t xml:space="preserve"> no 4º lugar</w:t>
+      </w:r>
+      <w:r>
+        <w:rPr>
+          <w:rFonts w:ascii="Times New Roman" w:hAnsi="Times New Roman"/>
+          <w:bCs/>
+          <w:sz w:val="24"/>
+          <w:szCs w:val="24"/>
+        </w:rPr>
+        <w:t xml:space="preserve"> como a menor inflação do G20 segundo o site poder360</w:t>
+      </w:r>
+      <w:r>
+        <w:rPr>
+          <w:rFonts w:ascii="Times New Roman" w:hAnsi="Times New Roman"/>
+          <w:bCs/>
+          <w:sz w:val="24"/>
+          <w:szCs w:val="24"/>
+        </w:rPr>
+        <w:t xml:space="preserve"> (2022)</w:t>
+      </w:r>
+      <w:r>
+        <w:rPr>
+          <w:rFonts w:ascii="Times New Roman" w:hAnsi="Times New Roman"/>
+          <w:bCs/>
+          <w:sz w:val="24"/>
+          <w:szCs w:val="24"/>
+        </w:rPr>
+        <w:t>,</w:t>
+      </w:r>
+      <w:r>
+        <w:rPr>
+          <w:rFonts w:ascii="Times New Roman" w:hAnsi="Times New Roman"/>
+          <w:bCs/>
+          <w:sz w:val="24"/>
+          <w:szCs w:val="24"/>
+        </w:rPr>
+        <w:t xml:space="preserve"> </w:t>
+      </w:r>
+      <w:r>
+        <w:rPr>
+          <w:rFonts w:ascii="Times New Roman" w:hAnsi="Times New Roman"/>
+          <w:bCs/>
+          <w:sz w:val="24"/>
+          <w:szCs w:val="24"/>
+        </w:rPr>
+        <w:t>onde fazer as compras do mês pode custar até o dobro do valor de 3 anos atrás, onde se há demissões e layoffs em massa alcançando pouco mais de 9 milhões de desempregados no terceiro trimestre de 2022 segundo o IBGE (2022)</w:t>
+      </w:r>
+      <w:r>
+        <w:rPr>
+          <w:rFonts w:ascii="Times New Roman" w:hAnsi="Times New Roman"/>
+          <w:bCs/>
+          <w:sz w:val="24"/>
+          <w:szCs w:val="24"/>
+        </w:rPr>
+        <w:t>, foi feita uma pesquisa em conjunto com várias análises</w:t>
+      </w:r>
+      <w:r>
+        <w:rPr>
+          <w:rFonts w:ascii="Times New Roman" w:hAnsi="Times New Roman"/>
+          <w:bCs/>
+          <w:sz w:val="24"/>
+          <w:szCs w:val="24"/>
+        </w:rPr>
+        <w:t>,</w:t>
+      </w:r>
+      <w:r>
+        <w:rPr>
+          <w:rFonts w:ascii="Times New Roman" w:hAnsi="Times New Roman"/>
+          <w:bCs/>
+          <w:sz w:val="24"/>
+          <w:szCs w:val="24"/>
+        </w:rPr>
+        <w:t xml:space="preserve"> a viabilidade do desenvolvimento de uma solução que seja </w:t>
+      </w:r>
+      <w:r>
+        <w:rPr>
+          <w:rFonts w:ascii="Times New Roman" w:hAnsi="Times New Roman"/>
+          <w:bCs/>
+          <w:sz w:val="24"/>
+          <w:szCs w:val="24"/>
+        </w:rPr>
+        <w:t>eficaz no principal problema do brasileiro atualmente, que é organizar suas finanças pessoais e evitar problemas que a não organização pode causar.</w:t>
+      </w:r>
+    </w:p>
+    <w:p>
+      <w:pPr>
+        <w:spacing w:after="0" w:line="360" w:lineRule="auto"/>
+        <w:rPr>
+          <w:rFonts w:ascii="Times New Roman" w:hAnsi="Times New Roman"/>
+          <w:bCs/>
+          <w:sz w:val="24"/>
+          <w:szCs w:val="24"/>
+        </w:rPr>
+      </w:pPr>
+    </w:p>
+    <w:p>
+      <w:pPr>
+        <w:spacing w:after="0" w:line="360" w:lineRule="auto"/>
+        <w:rPr>
+          <w:rFonts w:ascii="Times New Roman" w:hAnsi="Times New Roman"/>
+          <w:bCs/>
+          <w:sz w:val="24"/>
+          <w:szCs w:val="24"/>
+        </w:rPr>
+      </w:pPr>
+    </w:p>
+    <w:p>
+      <w:pPr>
+        <w:spacing w:after="0" w:line="360" w:lineRule="auto"/>
+        <w:rPr>
+          <w:rFonts w:ascii="Times New Roman" w:hAnsi="Times New Roman"/>
+          <w:bCs/>
+          <w:sz w:val="24"/>
+          <w:szCs w:val="24"/>
+        </w:rPr>
+      </w:pPr>
+    </w:p>
+    <w:p>
+      <w:pPr>
+        <w:spacing w:after="0" w:line="360" w:lineRule="auto"/>
+        <w:rPr>
+          <w:rFonts w:ascii="Times New Roman" w:hAnsi="Times New Roman"/>
+          <w:bCs/>
+          <w:sz w:val="24"/>
+          <w:szCs w:val="24"/>
+        </w:rPr>
+      </w:pPr>
+    </w:p>
+    <w:p>
+      <w:pPr>
+        <w:spacing w:after="0" w:line="360" w:lineRule="auto"/>
+        <w:rPr>
+          <w:rFonts w:ascii="Times New Roman" w:hAnsi="Times New Roman"/>
+          <w:bCs/>
+          <w:sz w:val="24"/>
+          <w:szCs w:val="24"/>
+        </w:rPr>
+      </w:pPr>
+    </w:p>
+    <w:p>
+      <w:pPr>
+        <w:spacing w:after="0" w:line="360" w:lineRule="auto"/>
+        <w:rPr>
+          <w:rFonts w:ascii="Times New Roman" w:hAnsi="Times New Roman"/>
+          <w:bCs/>
+          <w:sz w:val="24"/>
+          <w:szCs w:val="24"/>
+        </w:rPr>
+      </w:pPr>
+    </w:p>
+    <w:p>
+      <w:pPr>
+        <w:spacing w:after="0" w:line="360" w:lineRule="auto"/>
+        <w:rPr>
+          <w:rFonts w:ascii="Times New Roman" w:hAnsi="Times New Roman"/>
+          <w:bCs/>
+          <w:sz w:val="24"/>
+          <w:szCs w:val="24"/>
+        </w:rPr>
+      </w:pPr>
+    </w:p>
+    <w:p>
+      <w:pPr>
+        <w:spacing w:after="0" w:line="360" w:lineRule="auto"/>
+        <w:rPr>
+          <w:rFonts w:ascii="Times New Roman" w:hAnsi="Times New Roman"/>
+          <w:bCs/>
+          <w:sz w:val="24"/>
+          <w:szCs w:val="24"/>
+        </w:rPr>
+      </w:pPr>
+    </w:p>
+    <w:p>
+      <w:pPr>
+        <w:spacing w:after="0" w:line="360" w:lineRule="auto"/>
+        <w:rPr>
+          <w:rFonts w:ascii="Times New Roman" w:hAnsi="Times New Roman"/>
+          <w:bCs/>
+          <w:sz w:val="24"/>
+          <w:szCs w:val="24"/>
+        </w:rPr>
+      </w:pPr>
+    </w:p>
+    <w:p>
+      <w:pPr>
+        <w:spacing w:after="0" w:line="360" w:lineRule="auto"/>
+        <w:rPr>
+          <w:rFonts w:ascii="Times New Roman" w:hAnsi="Times New Roman"/>
+          <w:bCs/>
+          <w:sz w:val="24"/>
+          <w:szCs w:val="24"/>
+        </w:rPr>
+      </w:pPr>
+    </w:p>
+    <w:p>
+      <w:pPr>
+        <w:spacing w:after="0" w:line="360" w:lineRule="auto"/>
+        <w:rPr>
+          <w:rFonts w:ascii="Times New Roman" w:hAnsi="Times New Roman"/>
+          <w:bCs/>
+          <w:sz w:val="24"/>
+          <w:szCs w:val="24"/>
+        </w:rPr>
+      </w:pPr>
+    </w:p>
+    <w:p>
+      <w:pPr>
+        <w:spacing w:after="0" w:line="360" w:lineRule="auto"/>
+        <w:rPr>
+          <w:rFonts w:ascii="Times New Roman" w:hAnsi="Times New Roman"/>
+          <w:bCs/>
+          <w:sz w:val="24"/>
+          <w:szCs w:val="24"/>
+        </w:rPr>
+      </w:pPr>
+    </w:p>
+    <w:p>
+      <w:pPr>
+        <w:spacing w:after="0" w:line="360" w:lineRule="auto"/>
+        <w:rPr>
+          <w:rFonts w:ascii="Times New Roman" w:hAnsi="Times New Roman"/>
+          <w:bCs/>
+          <w:sz w:val="24"/>
+          <w:szCs w:val="24"/>
+        </w:rPr>
+      </w:pPr>
+    </w:p>
+    <w:p>
+      <w:pPr>
+        <w:spacing w:after="0" w:line="360" w:lineRule="auto"/>
+        <w:rPr>
+          <w:rFonts w:ascii="Times New Roman" w:hAnsi="Times New Roman"/>
+          <w:bCs/>
+          <w:sz w:val="24"/>
+          <w:szCs w:val="24"/>
+        </w:rPr>
+      </w:pPr>
+    </w:p>
+    <w:p>
+      <w:pPr>
+        <w:spacing w:after="0" w:line="360" w:lineRule="auto"/>
+        <w:rPr>
+          <w:rFonts w:ascii="Times New Roman" w:hAnsi="Times New Roman"/>
+          <w:bCs/>
+          <w:sz w:val="24"/>
+          <w:szCs w:val="24"/>
+        </w:rPr>
+      </w:pPr>
+    </w:p>
+    <w:p>
+      <w:pPr>
+        <w:spacing w:after="0" w:line="360" w:lineRule="auto"/>
+        <w:rPr>
+          <w:rFonts w:ascii="Times New Roman" w:hAnsi="Times New Roman"/>
+          <w:bCs/>
+          <w:sz w:val="24"/>
+          <w:szCs w:val="24"/>
+        </w:rPr>
+      </w:pPr>
+    </w:p>
+    <w:p>
+      <w:pPr>
+        <w:spacing w:after="0" w:line="360" w:lineRule="auto"/>
+        <w:rPr>
+          <w:rFonts w:ascii="Times New Roman" w:hAnsi="Times New Roman"/>
+          <w:bCs/>
+          <w:sz w:val="24"/>
+          <w:szCs w:val="24"/>
+        </w:rPr>
+      </w:pPr>
+    </w:p>
+    <w:p>
+      <w:pPr>
+        <w:spacing w:after="0" w:line="360" w:lineRule="auto"/>
+        <w:rPr>
+          <w:rFonts w:ascii="Times New Roman" w:hAnsi="Times New Roman"/>
+          <w:bCs/>
+          <w:sz w:val="24"/>
+          <w:szCs w:val="24"/>
+        </w:rPr>
+      </w:pPr>
+    </w:p>
+    <w:p>
+      <w:pPr>
+        <w:spacing w:after="0" w:line="360" w:lineRule="auto"/>
+        <w:rPr>
+          <w:rFonts w:ascii="Times New Roman" w:hAnsi="Times New Roman"/>
+          <w:bCs/>
+          <w:sz w:val="24"/>
+          <w:szCs w:val="24"/>
+        </w:rPr>
+      </w:pPr>
+    </w:p>
+    <w:p>
+      <w:pPr>
+        <w:spacing w:after="0" w:line="360" w:lineRule="auto"/>
+        <w:rPr>
+          <w:rFonts w:ascii="Times New Roman" w:hAnsi="Times New Roman"/>
+          <w:bCs/>
+          <w:sz w:val="24"/>
+          <w:szCs w:val="24"/>
+        </w:rPr>
+      </w:pPr>
+    </w:p>
+    <w:p>
+      <w:pPr>
+        <w:spacing w:after="0" w:line="360" w:lineRule="auto"/>
+        <w:rPr>
+          <w:rFonts w:ascii="Times New Roman" w:hAnsi="Times New Roman"/>
+          <w:bCs/>
+          <w:sz w:val="24"/>
+          <w:szCs w:val="24"/>
+        </w:rPr>
+      </w:pPr>
+    </w:p>
+    <w:p>
+      <w:pPr>
+        <w:spacing w:after="0" w:line="360" w:lineRule="auto"/>
+        <w:rPr>
+          <w:rFonts w:ascii="Times New Roman" w:hAnsi="Times New Roman"/>
+          <w:bCs/>
+          <w:sz w:val="24"/>
+          <w:szCs w:val="24"/>
+        </w:rPr>
+      </w:pPr>
+    </w:p>
+    <w:p>
+      <w:pPr>
+        <w:spacing w:after="0" w:line="360" w:lineRule="auto"/>
+        <w:jc w:val="center"/>
+        <w:rPr>
+          <w:rFonts w:ascii="Times New Roman" w:hAnsi="Times New Roman"/>
+          <w:b/>
+          <w:sz w:val="24"/>
+          <w:szCs w:val="14"/>
+        </w:rPr>
+      </w:pPr>
+      <w:r>
+        <w:rPr>
+          <w:rFonts w:ascii="Times New Roman" w:hAnsi="Times New Roman"/>
+          <w:b/>
+          <w:sz w:val="24"/>
+          <w:szCs w:val="14"/>
+        </w:rPr>
+        <w:lastRenderedPageBreak/>
+        <w:t>1</w:t>
+      </w:r>
+      <w:r>
+        <w:rPr>
+          <w:rFonts w:ascii="Times New Roman" w:hAnsi="Times New Roman"/>
+          <w:b/>
+          <w:sz w:val="24"/>
+          <w:szCs w:val="14"/>
+        </w:rPr>
+        <w:t xml:space="preserve"> </w:t>
+      </w:r>
+      <w:r>
+        <w:rPr>
+          <w:rFonts w:ascii="Times New Roman" w:hAnsi="Times New Roman"/>
+          <w:b/>
+          <w:sz w:val="24"/>
+          <w:szCs w:val="14"/>
+        </w:rPr>
+        <w:t>CONTEXTUALIZAÇÃO</w:t>
       </w:r>
     </w:p>
     <w:p>
@@ -1346,43 +1770,51 @@
     </w:p>
     <w:p>
       <w:pPr>
-        <w:ind w:firstLine="708"/>
-        <w:jc w:val="both"/>
-        <w:rPr>
-          <w:rFonts w:ascii="Times New Roman" w:hAnsi="Times New Roman"/>
-          <w:sz w:val="24"/>
-          <w:szCs w:val="24"/>
-        </w:rPr>
-      </w:pPr>
-    </w:p>
-    <w:p>
-      <w:pPr>
-        <w:ind w:firstLine="708"/>
-        <w:jc w:val="both"/>
-        <w:rPr>
-          <w:rFonts w:ascii="Times New Roman" w:hAnsi="Times New Roman"/>
-          <w:sz w:val="24"/>
-          <w:szCs w:val="24"/>
-        </w:rPr>
-      </w:pPr>
-    </w:p>
-    <w:p>
-      <w:pPr>
-        <w:jc w:val="center"/>
-        <w:rPr>
-          <w:rFonts w:ascii="Times New Roman" w:hAnsi="Times New Roman"/>
-          <w:b/>
-          <w:sz w:val="32"/>
-        </w:rPr>
-      </w:pPr>
-    </w:p>
-    <w:p>
-      <w:pPr>
-        <w:jc w:val="center"/>
-        <w:rPr>
-          <w:rFonts w:ascii="Times New Roman" w:hAnsi="Times New Roman"/>
-          <w:b/>
-          <w:sz w:val="32"/>
+        <w:jc w:val="center"/>
+        <w:rPr>
+          <w:rFonts w:ascii="Times New Roman" w:hAnsi="Times New Roman"/>
+          <w:b/>
+          <w:sz w:val="26"/>
+        </w:rPr>
+      </w:pPr>
+    </w:p>
+    <w:p>
+      <w:pPr>
+        <w:jc w:val="center"/>
+        <w:rPr>
+          <w:rFonts w:ascii="Times New Roman" w:hAnsi="Times New Roman"/>
+          <w:b/>
+          <w:sz w:val="26"/>
+        </w:rPr>
+      </w:pPr>
+    </w:p>
+    <w:p>
+      <w:pPr>
+        <w:jc w:val="center"/>
+        <w:rPr>
+          <w:rFonts w:ascii="Times New Roman" w:hAnsi="Times New Roman"/>
+          <w:b/>
+          <w:sz w:val="26"/>
+        </w:rPr>
+      </w:pPr>
+    </w:p>
+    <w:p>
+      <w:pPr>
+        <w:jc w:val="center"/>
+        <w:rPr>
+          <w:rFonts w:ascii="Times New Roman" w:hAnsi="Times New Roman"/>
+          <w:b/>
+          <w:sz w:val="26"/>
+        </w:rPr>
+      </w:pPr>
+    </w:p>
+    <w:p>
+      <w:pPr>
+        <w:jc w:val="center"/>
+        <w:rPr>
+          <w:rFonts w:ascii="Times New Roman" w:hAnsi="Times New Roman"/>
+          <w:b/>
+          <w:sz w:val="26"/>
         </w:rPr>
       </w:pPr>
     </w:p>
@@ -1756,23 +2188,7 @@
           <w:sz w:val="24"/>
           <w:szCs w:val="24"/>
         </w:rPr>
-        <w:t xml:space="preserve"> o Node.js ajuda a reduzir os custos da produção de desenvolvimento em até 58%. Ter seu time de desenvolvimento frontend e </w:t>
-      </w:r>
-      <w:r>
-        <w:rPr>
-          <w:rFonts w:ascii="Times New Roman" w:hAnsi="Times New Roman"/>
-          <w:sz w:val="24"/>
-          <w:szCs w:val="24"/>
-        </w:rPr>
-        <w:t>B</w:t>
-      </w:r>
-      <w:r>
-        <w:rPr>
-          <w:rFonts w:ascii="Times New Roman" w:hAnsi="Times New Roman"/>
-          <w:sz w:val="24"/>
-          <w:szCs w:val="24"/>
-        </w:rPr>
-        <w:t>ackend falando na mesma linguagem com certeza impacta na eficiência da produção dos projetos.</w:t>
+        <w:t xml:space="preserve"> o Node.js ajuda a reduzir os custos da produção de desenvolvimento em até 58%. Ter seu time de desenvolvimento frontend e Backend falando na mesma linguagem com certeza impacta na eficiência da produção dos projetos.</w:t>
       </w:r>
     </w:p>
     <w:p>
@@ -5830,23 +6246,34 @@
     <w:p/>
     <w:p/>
     <w:p/>
-    <w:p>
-      <w:pPr>
-        <w:jc w:val="center"/>
-        <w:rPr>
-          <w:rFonts w:ascii="Times New Roman" w:hAnsi="Times New Roman"/>
-          <w:sz w:val="24"/>
-        </w:rPr>
-      </w:pPr>
-      <w:r>
+    <w:p/>
+    <w:p/>
+    <w:p>
+      <w:pPr>
+        <w:jc w:val="center"/>
         <w:rPr>
           <w:rFonts w:ascii="Times New Roman" w:hAnsi="Times New Roman"/>
           <w:b/>
           <w:sz w:val="32"/>
         </w:rPr>
-        <w:lastRenderedPageBreak/>
-        <w:t>FONTES</w:t>
-      </w:r>
+      </w:pPr>
+      <w:r>
+        <w:rPr>
+          <w:rFonts w:ascii="Times New Roman" w:hAnsi="Times New Roman"/>
+          <w:b/>
+          <w:sz w:val="32"/>
+        </w:rPr>
+        <w:t>REFERÊNCIAS</w:t>
+      </w:r>
+    </w:p>
+    <w:p>
+      <w:pPr>
+        <w:jc w:val="center"/>
+        <w:rPr>
+          <w:rFonts w:ascii="Times New Roman" w:hAnsi="Times New Roman"/>
+          <w:sz w:val="24"/>
+        </w:rPr>
+      </w:pPr>
     </w:p>
     <w:p>
       <w:pPr>
@@ -6011,6 +6438,8 @@
         <w:spacing w:line="360" w:lineRule="auto"/>
         <w:rPr>
           <w:rFonts w:ascii="Times New Roman" w:hAnsi="Times New Roman"/>
+          <w:bCs/>
+          <w:iCs/>
           <w:sz w:val="24"/>
           <w:szCs w:val="24"/>
         </w:rPr>
@@ -6064,6 +6493,130 @@
           <w:szCs w:val="24"/>
         </w:rPr>
         <w:t xml:space="preserve"> &gt;. Acesso em mar. 2022.</w:t>
+      </w:r>
+    </w:p>
+    <w:p>
+      <w:pPr>
+        <w:spacing w:line="360" w:lineRule="auto"/>
+        <w:rPr>
+          <w:rFonts w:ascii="Times New Roman" w:hAnsi="Times New Roman"/>
+          <w:bCs/>
+          <w:iCs/>
+          <w:sz w:val="24"/>
+          <w:szCs w:val="24"/>
+        </w:rPr>
+      </w:pPr>
+      <w:r>
+        <w:rPr>
+          <w:rFonts w:ascii="Times New Roman" w:hAnsi="Times New Roman"/>
+          <w:bCs/>
+          <w:iCs/>
+          <w:sz w:val="24"/>
+          <w:szCs w:val="24"/>
+        </w:rPr>
+        <w:t xml:space="preserve">Hamilton Ferrari, </w:t>
+      </w:r>
+      <w:r>
+        <w:rPr>
+          <w:rFonts w:ascii="Times New Roman" w:hAnsi="Times New Roman"/>
+          <w:b/>
+          <w:i/>
+          <w:sz w:val="24"/>
+          <w:szCs w:val="24"/>
+        </w:rPr>
+        <w:t>Brasil tem a 4º menor inflação do G20 em 2022.</w:t>
+      </w:r>
+      <w:r>
+        <w:rPr>
+          <w:rFonts w:ascii="Times New Roman" w:hAnsi="Times New Roman"/>
+          <w:bCs/>
+          <w:iCs/>
+          <w:sz w:val="24"/>
+          <w:szCs w:val="24"/>
+        </w:rPr>
+        <w:t xml:space="preserve"> Disponível em &lt; </w:t>
+      </w:r>
+      <w:r>
+        <w:rPr>
+          <w:rFonts w:ascii="Times New Roman" w:hAnsi="Times New Roman"/>
+          <w:bCs/>
+          <w:iCs/>
+          <w:sz w:val="24"/>
+          <w:szCs w:val="24"/>
+        </w:rPr>
+        <w:t>https://www.poder360.com.br/economia/brasil-tem-a-4a-menor-inflacao-do-g20-em-2022/</w:t>
+      </w:r>
+      <w:r>
+        <w:rPr>
+          <w:rFonts w:ascii="Times New Roman" w:hAnsi="Times New Roman"/>
+          <w:bCs/>
+          <w:iCs/>
+          <w:sz w:val="24"/>
+          <w:szCs w:val="24"/>
+        </w:rPr>
+        <w:t xml:space="preserve"> &gt;. Acesso em fev. 2023.</w:t>
+      </w:r>
+    </w:p>
+    <w:p>
+      <w:pPr>
+        <w:spacing w:line="360" w:lineRule="auto"/>
+        <w:rPr>
+          <w:rFonts w:ascii="Times New Roman" w:hAnsi="Times New Roman"/>
+          <w:bCs/>
+          <w:iCs/>
+          <w:sz w:val="24"/>
+          <w:szCs w:val="24"/>
+        </w:rPr>
+      </w:pPr>
+      <w:r>
+        <w:rPr>
+          <w:rFonts w:ascii="Times New Roman" w:hAnsi="Times New Roman"/>
+          <w:bCs/>
+          <w:iCs/>
+          <w:sz w:val="24"/>
+          <w:szCs w:val="24"/>
+        </w:rPr>
+        <w:t xml:space="preserve">IBGE, </w:t>
+      </w:r>
+      <w:r>
+        <w:rPr>
+          <w:rFonts w:ascii="Times New Roman" w:hAnsi="Times New Roman"/>
+          <w:b/>
+          <w:i/>
+          <w:sz w:val="24"/>
+          <w:szCs w:val="24"/>
+        </w:rPr>
+        <w:t>Desemprego.</w:t>
+      </w:r>
+      <w:r>
+        <w:rPr>
+          <w:rFonts w:ascii="Times New Roman" w:hAnsi="Times New Roman"/>
+          <w:bCs/>
+          <w:iCs/>
+          <w:sz w:val="24"/>
+          <w:szCs w:val="24"/>
+        </w:rPr>
+        <w:t xml:space="preserve"> Disponível em &lt; </w:t>
+      </w:r>
+      <w:r>
+        <w:rPr>
+          <w:rFonts w:ascii="Times New Roman" w:hAnsi="Times New Roman"/>
+          <w:bCs/>
+          <w:iCs/>
+          <w:sz w:val="24"/>
+          <w:szCs w:val="24"/>
+        </w:rPr>
+        <w:t>https://www.ibge.gov.br/explica/desemprego.php</w:t>
+      </w:r>
+      <w:r>
+        <w:rPr>
+          <w:rFonts w:ascii="Times New Roman" w:hAnsi="Times New Roman"/>
+          <w:bCs/>
+          <w:iCs/>
+          <w:sz w:val="24"/>
+          <w:szCs w:val="24"/>
+        </w:rPr>
+        <w:t xml:space="preserve"> &gt;. Acesso em fev. 2023.</w:t>
       </w:r>
     </w:p>
     <w:p>

</xml_diff>

<commit_message>
feat: adicionando lista de quadros
</commit_message>
<xml_diff>
--- a/documentacao/documentacao-final/finance.docx
+++ b/documentacao/documentacao-final/finance.docx
@@ -2412,400 +2412,764 @@
           <w:sz w:val="24"/>
           <w:szCs w:val="24"/>
         </w:rPr>
-        <w:t xml:space="preserve"> 1 – Caso de Uso – Cadastrar Usuário(exemplo).................................................24</w:t>
-      </w:r>
-    </w:p>
-    <w:p>
-      <w:pPr>
-        <w:spacing w:after="0" w:line="360" w:lineRule="auto"/>
-        <w:jc w:val="center"/>
-        <w:rPr>
-          <w:rFonts w:ascii="Times New Roman" w:hAnsi="Times New Roman"/>
-          <w:bCs/>
-          <w:sz w:val="24"/>
-          <w:szCs w:val="24"/>
-        </w:rPr>
-      </w:pPr>
-    </w:p>
-    <w:p>
-      <w:pPr>
-        <w:spacing w:after="0" w:line="360" w:lineRule="auto"/>
-        <w:jc w:val="center"/>
-        <w:rPr>
-          <w:rFonts w:ascii="Times New Roman" w:hAnsi="Times New Roman"/>
-          <w:bCs/>
-          <w:sz w:val="24"/>
-          <w:szCs w:val="24"/>
-        </w:rPr>
-      </w:pPr>
-    </w:p>
-    <w:p>
-      <w:pPr>
-        <w:spacing w:after="0" w:line="360" w:lineRule="auto"/>
-        <w:jc w:val="center"/>
-        <w:rPr>
-          <w:rFonts w:ascii="Times New Roman" w:hAnsi="Times New Roman"/>
-          <w:bCs/>
-          <w:sz w:val="24"/>
-          <w:szCs w:val="24"/>
-        </w:rPr>
-      </w:pPr>
-    </w:p>
-    <w:p>
-      <w:pPr>
-        <w:spacing w:after="0" w:line="360" w:lineRule="auto"/>
-        <w:jc w:val="center"/>
-        <w:rPr>
-          <w:rFonts w:ascii="Times New Roman" w:hAnsi="Times New Roman"/>
-          <w:bCs/>
-          <w:sz w:val="24"/>
-          <w:szCs w:val="24"/>
-        </w:rPr>
-      </w:pPr>
-    </w:p>
-    <w:p>
-      <w:pPr>
-        <w:spacing w:after="0" w:line="360" w:lineRule="auto"/>
-        <w:jc w:val="center"/>
-        <w:rPr>
-          <w:rFonts w:ascii="Times New Roman" w:hAnsi="Times New Roman"/>
-          <w:bCs/>
-          <w:sz w:val="24"/>
-          <w:szCs w:val="24"/>
-        </w:rPr>
-      </w:pPr>
-    </w:p>
-    <w:p>
-      <w:pPr>
-        <w:spacing w:after="0" w:line="360" w:lineRule="auto"/>
-        <w:jc w:val="center"/>
-        <w:rPr>
-          <w:rFonts w:ascii="Times New Roman" w:hAnsi="Times New Roman"/>
-          <w:bCs/>
-          <w:sz w:val="24"/>
-          <w:szCs w:val="24"/>
-        </w:rPr>
-      </w:pPr>
-    </w:p>
-    <w:p>
-      <w:pPr>
-        <w:spacing w:after="0" w:line="360" w:lineRule="auto"/>
-        <w:jc w:val="center"/>
-        <w:rPr>
-          <w:rFonts w:ascii="Times New Roman" w:hAnsi="Times New Roman"/>
-          <w:bCs/>
-          <w:sz w:val="24"/>
-          <w:szCs w:val="24"/>
-        </w:rPr>
-      </w:pPr>
-    </w:p>
-    <w:p>
-      <w:pPr>
-        <w:spacing w:after="0" w:line="360" w:lineRule="auto"/>
-        <w:jc w:val="center"/>
-        <w:rPr>
-          <w:rFonts w:ascii="Times New Roman" w:hAnsi="Times New Roman"/>
-          <w:bCs/>
-          <w:sz w:val="24"/>
-          <w:szCs w:val="24"/>
-        </w:rPr>
-      </w:pPr>
-    </w:p>
-    <w:p>
-      <w:pPr>
-        <w:spacing w:after="0" w:line="360" w:lineRule="auto"/>
-        <w:jc w:val="center"/>
-        <w:rPr>
-          <w:rFonts w:ascii="Times New Roman" w:hAnsi="Times New Roman"/>
-          <w:bCs/>
-          <w:sz w:val="24"/>
-          <w:szCs w:val="24"/>
-        </w:rPr>
-      </w:pPr>
-    </w:p>
-    <w:p>
-      <w:pPr>
-        <w:spacing w:after="0" w:line="360" w:lineRule="auto"/>
-        <w:jc w:val="center"/>
-        <w:rPr>
-          <w:rFonts w:ascii="Times New Roman" w:hAnsi="Times New Roman"/>
-          <w:bCs/>
-          <w:sz w:val="24"/>
-          <w:szCs w:val="24"/>
-        </w:rPr>
-      </w:pPr>
-    </w:p>
-    <w:p>
-      <w:pPr>
-        <w:spacing w:after="0" w:line="360" w:lineRule="auto"/>
-        <w:jc w:val="center"/>
-        <w:rPr>
-          <w:rFonts w:ascii="Times New Roman" w:hAnsi="Times New Roman"/>
-          <w:bCs/>
-          <w:sz w:val="24"/>
-          <w:szCs w:val="24"/>
-        </w:rPr>
-      </w:pPr>
-    </w:p>
-    <w:p>
-      <w:pPr>
-        <w:spacing w:after="0" w:line="360" w:lineRule="auto"/>
-        <w:jc w:val="center"/>
-        <w:rPr>
-          <w:rFonts w:ascii="Times New Roman" w:hAnsi="Times New Roman"/>
-          <w:bCs/>
-          <w:sz w:val="24"/>
-          <w:szCs w:val="24"/>
-        </w:rPr>
-      </w:pPr>
-    </w:p>
-    <w:p>
-      <w:pPr>
-        <w:spacing w:after="0" w:line="360" w:lineRule="auto"/>
-        <w:jc w:val="center"/>
-        <w:rPr>
-          <w:rFonts w:ascii="Times New Roman" w:hAnsi="Times New Roman"/>
-          <w:bCs/>
-          <w:sz w:val="24"/>
-          <w:szCs w:val="24"/>
-        </w:rPr>
-      </w:pPr>
-    </w:p>
-    <w:p>
-      <w:pPr>
-        <w:spacing w:after="0" w:line="360" w:lineRule="auto"/>
-        <w:jc w:val="center"/>
-        <w:rPr>
-          <w:rFonts w:ascii="Times New Roman" w:hAnsi="Times New Roman"/>
-          <w:bCs/>
-          <w:sz w:val="24"/>
-          <w:szCs w:val="24"/>
-        </w:rPr>
-      </w:pPr>
-    </w:p>
-    <w:p>
-      <w:pPr>
-        <w:spacing w:after="0" w:line="360" w:lineRule="auto"/>
-        <w:jc w:val="center"/>
-        <w:rPr>
-          <w:rFonts w:ascii="Times New Roman" w:hAnsi="Times New Roman"/>
-          <w:bCs/>
-          <w:sz w:val="24"/>
-          <w:szCs w:val="24"/>
-        </w:rPr>
-      </w:pPr>
-    </w:p>
-    <w:p>
-      <w:pPr>
-        <w:spacing w:after="0" w:line="360" w:lineRule="auto"/>
-        <w:jc w:val="center"/>
-        <w:rPr>
-          <w:rFonts w:ascii="Times New Roman" w:hAnsi="Times New Roman"/>
-          <w:bCs/>
-          <w:sz w:val="24"/>
-          <w:szCs w:val="24"/>
-        </w:rPr>
-      </w:pPr>
-    </w:p>
-    <w:p>
-      <w:pPr>
-        <w:spacing w:after="0" w:line="360" w:lineRule="auto"/>
-        <w:jc w:val="center"/>
-        <w:rPr>
-          <w:rFonts w:ascii="Times New Roman" w:hAnsi="Times New Roman"/>
-          <w:bCs/>
-          <w:sz w:val="24"/>
-          <w:szCs w:val="24"/>
-        </w:rPr>
-      </w:pPr>
-    </w:p>
-    <w:p>
-      <w:pPr>
-        <w:spacing w:after="0" w:line="360" w:lineRule="auto"/>
-        <w:jc w:val="center"/>
-        <w:rPr>
-          <w:rFonts w:ascii="Times New Roman" w:hAnsi="Times New Roman"/>
-          <w:bCs/>
-          <w:sz w:val="24"/>
-          <w:szCs w:val="24"/>
-        </w:rPr>
-      </w:pPr>
-    </w:p>
-    <w:p>
-      <w:pPr>
-        <w:spacing w:after="0" w:line="360" w:lineRule="auto"/>
-        <w:jc w:val="center"/>
-        <w:rPr>
-          <w:rFonts w:ascii="Times New Roman" w:hAnsi="Times New Roman"/>
-          <w:bCs/>
-          <w:sz w:val="24"/>
-          <w:szCs w:val="24"/>
-        </w:rPr>
-      </w:pPr>
-    </w:p>
-    <w:p>
-      <w:pPr>
-        <w:spacing w:after="0" w:line="360" w:lineRule="auto"/>
-        <w:jc w:val="center"/>
-        <w:rPr>
-          <w:rFonts w:ascii="Times New Roman" w:hAnsi="Times New Roman"/>
-          <w:bCs/>
-          <w:sz w:val="24"/>
-          <w:szCs w:val="24"/>
-        </w:rPr>
-      </w:pPr>
-    </w:p>
-    <w:p>
-      <w:pPr>
-        <w:spacing w:after="0" w:line="360" w:lineRule="auto"/>
-        <w:jc w:val="center"/>
-        <w:rPr>
-          <w:rFonts w:ascii="Times New Roman" w:hAnsi="Times New Roman"/>
-          <w:bCs/>
-          <w:sz w:val="24"/>
-          <w:szCs w:val="24"/>
-        </w:rPr>
-      </w:pPr>
-    </w:p>
-    <w:p>
-      <w:pPr>
-        <w:spacing w:after="0" w:line="360" w:lineRule="auto"/>
-        <w:jc w:val="center"/>
-        <w:rPr>
-          <w:rFonts w:ascii="Times New Roman" w:hAnsi="Times New Roman"/>
-          <w:bCs/>
-          <w:sz w:val="24"/>
-          <w:szCs w:val="24"/>
-        </w:rPr>
-      </w:pPr>
-    </w:p>
-    <w:p>
-      <w:pPr>
-        <w:spacing w:after="0" w:line="360" w:lineRule="auto"/>
-        <w:jc w:val="center"/>
-        <w:rPr>
-          <w:rFonts w:ascii="Times New Roman" w:hAnsi="Times New Roman"/>
-          <w:bCs/>
-          <w:sz w:val="24"/>
-          <w:szCs w:val="24"/>
-        </w:rPr>
-      </w:pPr>
-    </w:p>
-    <w:p>
-      <w:pPr>
-        <w:spacing w:after="0" w:line="360" w:lineRule="auto"/>
-        <w:jc w:val="center"/>
-        <w:rPr>
-          <w:rFonts w:ascii="Times New Roman" w:hAnsi="Times New Roman"/>
-          <w:bCs/>
-          <w:sz w:val="24"/>
-          <w:szCs w:val="24"/>
-        </w:rPr>
-      </w:pPr>
-    </w:p>
-    <w:p>
-      <w:pPr>
-        <w:spacing w:after="0" w:line="360" w:lineRule="auto"/>
-        <w:jc w:val="center"/>
-        <w:rPr>
-          <w:rFonts w:ascii="Times New Roman" w:hAnsi="Times New Roman"/>
-          <w:bCs/>
-          <w:sz w:val="24"/>
-          <w:szCs w:val="24"/>
-        </w:rPr>
-      </w:pPr>
-    </w:p>
-    <w:p>
-      <w:pPr>
-        <w:spacing w:after="0" w:line="360" w:lineRule="auto"/>
-        <w:jc w:val="center"/>
-        <w:rPr>
-          <w:rFonts w:ascii="Times New Roman" w:hAnsi="Times New Roman"/>
-          <w:bCs/>
-          <w:sz w:val="24"/>
-          <w:szCs w:val="24"/>
-        </w:rPr>
-      </w:pPr>
-    </w:p>
-    <w:p>
-      <w:pPr>
-        <w:spacing w:after="0" w:line="360" w:lineRule="auto"/>
-        <w:jc w:val="center"/>
-        <w:rPr>
-          <w:rFonts w:ascii="Times New Roman" w:hAnsi="Times New Roman"/>
-          <w:bCs/>
-          <w:sz w:val="24"/>
-          <w:szCs w:val="24"/>
-        </w:rPr>
-      </w:pPr>
-    </w:p>
-    <w:p>
-      <w:pPr>
-        <w:spacing w:after="0" w:line="360" w:lineRule="auto"/>
-        <w:jc w:val="center"/>
-        <w:rPr>
-          <w:rFonts w:ascii="Times New Roman" w:hAnsi="Times New Roman"/>
-          <w:bCs/>
-          <w:sz w:val="24"/>
-          <w:szCs w:val="24"/>
-        </w:rPr>
-      </w:pPr>
-    </w:p>
-    <w:p>
-      <w:pPr>
-        <w:spacing w:after="0" w:line="360" w:lineRule="auto"/>
-        <w:jc w:val="center"/>
-        <w:rPr>
-          <w:rFonts w:ascii="Times New Roman" w:hAnsi="Times New Roman"/>
-          <w:bCs/>
-          <w:sz w:val="24"/>
-          <w:szCs w:val="24"/>
-        </w:rPr>
-      </w:pPr>
-    </w:p>
-    <w:p>
-      <w:pPr>
-        <w:spacing w:after="0" w:line="360" w:lineRule="auto"/>
-        <w:jc w:val="center"/>
-        <w:rPr>
-          <w:rFonts w:ascii="Times New Roman" w:hAnsi="Times New Roman"/>
-          <w:bCs/>
-          <w:sz w:val="24"/>
-          <w:szCs w:val="24"/>
-        </w:rPr>
-      </w:pPr>
-    </w:p>
-    <w:p>
-      <w:pPr>
-        <w:spacing w:after="0" w:line="360" w:lineRule="auto"/>
-        <w:jc w:val="center"/>
-        <w:rPr>
-          <w:rFonts w:ascii="Times New Roman" w:hAnsi="Times New Roman"/>
-          <w:bCs/>
-          <w:sz w:val="24"/>
-          <w:szCs w:val="24"/>
-        </w:rPr>
-      </w:pPr>
-    </w:p>
-    <w:p>
-      <w:pPr>
-        <w:spacing w:after="0" w:line="360" w:lineRule="auto"/>
-        <w:jc w:val="center"/>
-        <w:rPr>
-          <w:rFonts w:ascii="Times New Roman" w:hAnsi="Times New Roman"/>
-          <w:bCs/>
-          <w:sz w:val="24"/>
-          <w:szCs w:val="24"/>
-        </w:rPr>
-      </w:pPr>
-      <w:r>
-        <w:rPr>
-          <w:rFonts w:ascii="Times New Roman" w:hAnsi="Times New Roman"/>
-          <w:b/>
-          <w:sz w:val="24"/>
-          <w:szCs w:val="24"/>
-        </w:rPr>
-        <w:lastRenderedPageBreak/>
+        <w:t xml:space="preserve"> 1 – Caso de Uso – Cadastrar Usuário(exemplo)...............................................</w:t>
+      </w:r>
+      <w:r>
+        <w:rPr>
+          <w:rFonts w:ascii="Times New Roman" w:hAnsi="Times New Roman"/>
+          <w:bCs/>
+          <w:sz w:val="24"/>
+          <w:szCs w:val="24"/>
+        </w:rPr>
+        <w:t>.</w:t>
+      </w:r>
+      <w:r>
+        <w:rPr>
+          <w:rFonts w:ascii="Times New Roman" w:hAnsi="Times New Roman"/>
+          <w:bCs/>
+          <w:sz w:val="24"/>
+          <w:szCs w:val="24"/>
+        </w:rPr>
+        <w:t>.</w:t>
+      </w:r>
+      <w:r>
+        <w:rPr>
+          <w:rFonts w:ascii="Times New Roman" w:hAnsi="Times New Roman"/>
+          <w:bCs/>
+          <w:sz w:val="24"/>
+          <w:szCs w:val="24"/>
+        </w:rPr>
+        <w:t>15</w:t>
+      </w:r>
+    </w:p>
+    <w:p>
+      <w:pPr>
+        <w:spacing w:after="0" w:line="360" w:lineRule="auto"/>
+        <w:rPr>
+          <w:rFonts w:ascii="Times New Roman" w:hAnsi="Times New Roman"/>
+          <w:bCs/>
+          <w:sz w:val="24"/>
+          <w:szCs w:val="24"/>
+        </w:rPr>
+      </w:pPr>
+      <w:r>
+        <w:rPr>
+          <w:rFonts w:ascii="Times New Roman" w:hAnsi="Times New Roman"/>
+        </w:rPr>
+        <w:t>Quadro 2 – Requisito funcional – Cadastro de informações adicionais</w:t>
+      </w:r>
+      <w:r>
+        <w:rPr>
+          <w:rFonts w:ascii="Times New Roman" w:hAnsi="Times New Roman"/>
+          <w:bCs/>
+          <w:sz w:val="24"/>
+          <w:szCs w:val="24"/>
+        </w:rPr>
+        <w:t>...................................</w:t>
+      </w:r>
+      <w:r>
+        <w:rPr>
+          <w:rFonts w:ascii="Times New Roman" w:hAnsi="Times New Roman"/>
+          <w:bCs/>
+          <w:sz w:val="24"/>
+          <w:szCs w:val="24"/>
+        </w:rPr>
+        <w:t>16</w:t>
+      </w:r>
+    </w:p>
+    <w:p>
+      <w:pPr>
+        <w:spacing w:after="0" w:line="360" w:lineRule="auto"/>
+        <w:rPr>
+          <w:rFonts w:ascii="Times New Roman" w:hAnsi="Times New Roman"/>
+          <w:bCs/>
+          <w:sz w:val="24"/>
+          <w:szCs w:val="24"/>
+        </w:rPr>
+      </w:pPr>
+      <w:r>
+        <w:rPr>
+          <w:rFonts w:ascii="Times New Roman" w:hAnsi="Times New Roman"/>
+        </w:rPr>
+        <w:t>Quadro 3 – Requisito funcional – Balanço de gastos</w:t>
+      </w:r>
+      <w:r>
+        <w:rPr>
+          <w:rFonts w:ascii="Times New Roman" w:hAnsi="Times New Roman"/>
+          <w:bCs/>
+          <w:sz w:val="24"/>
+          <w:szCs w:val="24"/>
+        </w:rPr>
+        <w:t>...................................</w:t>
+      </w:r>
+      <w:r>
+        <w:rPr>
+          <w:rFonts w:ascii="Times New Roman" w:hAnsi="Times New Roman"/>
+          <w:bCs/>
+          <w:sz w:val="24"/>
+          <w:szCs w:val="24"/>
+        </w:rPr>
+        <w:t>..........................</w:t>
+      </w:r>
+      <w:r>
+        <w:rPr>
+          <w:rFonts w:ascii="Times New Roman" w:hAnsi="Times New Roman"/>
+          <w:bCs/>
+          <w:sz w:val="24"/>
+          <w:szCs w:val="24"/>
+        </w:rPr>
+        <w:t>16</w:t>
+      </w:r>
+    </w:p>
+    <w:p>
+      <w:pPr>
+        <w:spacing w:after="0" w:line="360" w:lineRule="auto"/>
+        <w:rPr>
+          <w:rFonts w:ascii="Times New Roman" w:hAnsi="Times New Roman"/>
+          <w:bCs/>
+          <w:sz w:val="24"/>
+          <w:szCs w:val="24"/>
+        </w:rPr>
+      </w:pPr>
+      <w:r>
+        <w:rPr>
+          <w:rFonts w:ascii="Times New Roman" w:hAnsi="Times New Roman"/>
+        </w:rPr>
+        <w:t>Quadro 4 – Requisito funcional – Gráfico em linha de gastos</w:t>
+      </w:r>
+      <w:r>
+        <w:rPr>
+          <w:rFonts w:ascii="Times New Roman" w:hAnsi="Times New Roman"/>
+          <w:bCs/>
+          <w:sz w:val="24"/>
+          <w:szCs w:val="24"/>
+        </w:rPr>
+        <w:t>................................................</w:t>
+      </w:r>
+      <w:r>
+        <w:rPr>
+          <w:rFonts w:ascii="Times New Roman" w:hAnsi="Times New Roman"/>
+          <w:bCs/>
+          <w:sz w:val="24"/>
+          <w:szCs w:val="24"/>
+        </w:rPr>
+        <w:t>16</w:t>
+      </w:r>
+    </w:p>
+    <w:p>
+      <w:pPr>
+        <w:spacing w:after="0" w:line="360" w:lineRule="auto"/>
+        <w:rPr>
+          <w:rFonts w:ascii="Times New Roman" w:hAnsi="Times New Roman"/>
+          <w:bCs/>
+          <w:sz w:val="24"/>
+          <w:szCs w:val="24"/>
+        </w:rPr>
+      </w:pPr>
+      <w:r>
+        <w:rPr>
+          <w:rFonts w:ascii="Times New Roman" w:hAnsi="Times New Roman"/>
+        </w:rPr>
+        <w:t>Quadro 5 – Requisito funcional – Gráfico de categoria de gastos</w:t>
+      </w:r>
+      <w:r>
+        <w:rPr>
+          <w:rFonts w:ascii="Times New Roman" w:hAnsi="Times New Roman"/>
+          <w:bCs/>
+          <w:sz w:val="24"/>
+          <w:szCs w:val="24"/>
+        </w:rPr>
+        <w:t>...........................................</w:t>
+      </w:r>
+      <w:r>
+        <w:rPr>
+          <w:rFonts w:ascii="Times New Roman" w:hAnsi="Times New Roman"/>
+          <w:bCs/>
+          <w:sz w:val="24"/>
+          <w:szCs w:val="24"/>
+        </w:rPr>
+        <w:t>17</w:t>
+      </w:r>
+    </w:p>
+    <w:p>
+      <w:pPr>
+        <w:spacing w:after="0" w:line="360" w:lineRule="auto"/>
+        <w:rPr>
+          <w:rFonts w:ascii="Times New Roman" w:hAnsi="Times New Roman"/>
+          <w:bCs/>
+          <w:sz w:val="24"/>
+          <w:szCs w:val="24"/>
+        </w:rPr>
+      </w:pPr>
+      <w:r>
+        <w:rPr>
+          <w:rFonts w:ascii="Times New Roman" w:hAnsi="Times New Roman"/>
+        </w:rPr>
+        <w:t>Quadro 6 – Requisito funcional – Criação de planejamento mensal</w:t>
+      </w:r>
+      <w:r>
+        <w:rPr>
+          <w:rFonts w:ascii="Times New Roman" w:hAnsi="Times New Roman"/>
+          <w:bCs/>
+          <w:sz w:val="24"/>
+          <w:szCs w:val="24"/>
+        </w:rPr>
+        <w:t>........................................</w:t>
+      </w:r>
+      <w:r>
+        <w:rPr>
+          <w:rFonts w:ascii="Times New Roman" w:hAnsi="Times New Roman"/>
+          <w:bCs/>
+          <w:sz w:val="24"/>
+          <w:szCs w:val="24"/>
+        </w:rPr>
+        <w:t>17</w:t>
+      </w:r>
+    </w:p>
+    <w:p>
+      <w:pPr>
+        <w:spacing w:after="0" w:line="360" w:lineRule="auto"/>
+        <w:rPr>
+          <w:rFonts w:ascii="Times New Roman" w:hAnsi="Times New Roman"/>
+          <w:bCs/>
+          <w:sz w:val="24"/>
+          <w:szCs w:val="24"/>
+        </w:rPr>
+      </w:pPr>
+      <w:r>
+        <w:rPr>
+          <w:rFonts w:ascii="Times New Roman" w:hAnsi="Times New Roman"/>
+          <w:bCs/>
+          <w:sz w:val="24"/>
+          <w:szCs w:val="24"/>
+        </w:rPr>
+        <w:t>Quadro 7 – Requisito não funcional – Escalabilidade........................................</w:t>
+      </w:r>
+      <w:r>
+        <w:rPr>
+          <w:rFonts w:ascii="Times New Roman" w:hAnsi="Times New Roman"/>
+          <w:bCs/>
+          <w:sz w:val="24"/>
+          <w:szCs w:val="24"/>
+        </w:rPr>
+        <w:t>.............</w:t>
+      </w:r>
+      <w:r>
+        <w:rPr>
+          <w:rFonts w:ascii="Times New Roman" w:hAnsi="Times New Roman"/>
+          <w:bCs/>
+          <w:sz w:val="24"/>
+          <w:szCs w:val="24"/>
+        </w:rPr>
+        <w:t>17</w:t>
+      </w:r>
+    </w:p>
+    <w:p>
+      <w:pPr>
+        <w:spacing w:after="0" w:line="360" w:lineRule="auto"/>
+        <w:rPr>
+          <w:rFonts w:ascii="Times New Roman" w:hAnsi="Times New Roman"/>
+          <w:bCs/>
+          <w:sz w:val="24"/>
+          <w:szCs w:val="24"/>
+        </w:rPr>
+      </w:pPr>
+      <w:r>
+        <w:rPr>
+          <w:rFonts w:ascii="Times New Roman" w:hAnsi="Times New Roman"/>
+        </w:rPr>
+        <w:t>Quadro 8 – Requisito não funcional – Interface interativa UI/UX</w:t>
+      </w:r>
+      <w:r>
+        <w:rPr>
+          <w:rFonts w:ascii="Times New Roman" w:hAnsi="Times New Roman"/>
+          <w:bCs/>
+          <w:sz w:val="24"/>
+          <w:szCs w:val="24"/>
+        </w:rPr>
+        <w:t>..........................................</w:t>
+      </w:r>
+      <w:r>
+        <w:rPr>
+          <w:rFonts w:ascii="Times New Roman" w:hAnsi="Times New Roman"/>
+          <w:bCs/>
+          <w:sz w:val="24"/>
+          <w:szCs w:val="24"/>
+        </w:rPr>
+        <w:t>17</w:t>
+      </w:r>
+    </w:p>
+    <w:p>
+      <w:pPr>
+        <w:spacing w:after="0" w:line="360" w:lineRule="auto"/>
+        <w:rPr>
+          <w:rFonts w:ascii="Times New Roman" w:hAnsi="Times New Roman"/>
+          <w:bCs/>
+          <w:sz w:val="24"/>
+          <w:szCs w:val="24"/>
+        </w:rPr>
+      </w:pPr>
+      <w:r>
+        <w:rPr>
+          <w:rFonts w:ascii="Times New Roman" w:hAnsi="Times New Roman"/>
+        </w:rPr>
+        <w:t>Quadro 9 – Requisito não funcional – Banco de dados não-relacional</w:t>
+      </w:r>
+      <w:r>
+        <w:rPr>
+          <w:rFonts w:ascii="Times New Roman" w:hAnsi="Times New Roman"/>
+          <w:bCs/>
+          <w:sz w:val="24"/>
+          <w:szCs w:val="24"/>
+        </w:rPr>
+        <w:t>....................................</w:t>
+      </w:r>
+      <w:r>
+        <w:rPr>
+          <w:rFonts w:ascii="Times New Roman" w:hAnsi="Times New Roman"/>
+          <w:bCs/>
+          <w:sz w:val="24"/>
+          <w:szCs w:val="24"/>
+        </w:rPr>
+        <w:t>18</w:t>
+      </w:r>
+    </w:p>
+    <w:p>
+      <w:pPr>
+        <w:spacing w:after="0" w:line="360" w:lineRule="auto"/>
+        <w:rPr>
+          <w:rFonts w:ascii="Times New Roman" w:hAnsi="Times New Roman"/>
+          <w:bCs/>
+          <w:sz w:val="24"/>
+          <w:szCs w:val="24"/>
+        </w:rPr>
+      </w:pPr>
+      <w:r>
+        <w:rPr>
+          <w:rFonts w:ascii="Times New Roman" w:hAnsi="Times New Roman"/>
+          <w:bCs/>
+          <w:sz w:val="24"/>
+        </w:rPr>
+        <w:t>Quadro 10 – Lista de Casos de Uso</w:t>
+      </w:r>
+      <w:r>
+        <w:rPr>
+          <w:rFonts w:ascii="Times New Roman" w:hAnsi="Times New Roman"/>
+          <w:bCs/>
+          <w:sz w:val="24"/>
+          <w:szCs w:val="24"/>
+        </w:rPr>
+        <w:t>....................................</w:t>
+      </w:r>
+      <w:r>
+        <w:rPr>
+          <w:rFonts w:ascii="Times New Roman" w:hAnsi="Times New Roman"/>
+          <w:bCs/>
+          <w:sz w:val="24"/>
+          <w:szCs w:val="24"/>
+        </w:rPr>
+        <w:t>.............................................</w:t>
+      </w:r>
+      <w:r>
+        <w:rPr>
+          <w:rFonts w:ascii="Times New Roman" w:hAnsi="Times New Roman"/>
+          <w:bCs/>
+          <w:sz w:val="24"/>
+          <w:szCs w:val="24"/>
+        </w:rPr>
+        <w:t>18</w:t>
+      </w:r>
+    </w:p>
+    <w:p>
+      <w:pPr>
+        <w:spacing w:after="0" w:line="360" w:lineRule="auto"/>
+        <w:jc w:val="center"/>
+        <w:rPr>
+          <w:rFonts w:ascii="Times New Roman" w:hAnsi="Times New Roman"/>
+          <w:bCs/>
+          <w:sz w:val="24"/>
+          <w:szCs w:val="24"/>
+        </w:rPr>
+      </w:pPr>
+    </w:p>
+    <w:p>
+      <w:pPr>
+        <w:spacing w:after="0" w:line="360" w:lineRule="auto"/>
+        <w:jc w:val="center"/>
+        <w:rPr>
+          <w:rFonts w:ascii="Times New Roman" w:hAnsi="Times New Roman"/>
+          <w:bCs/>
+          <w:sz w:val="24"/>
+          <w:szCs w:val="24"/>
+        </w:rPr>
+      </w:pPr>
+    </w:p>
+    <w:p>
+      <w:pPr>
+        <w:spacing w:after="0" w:line="360" w:lineRule="auto"/>
+        <w:jc w:val="center"/>
+        <w:rPr>
+          <w:rFonts w:ascii="Times New Roman" w:hAnsi="Times New Roman"/>
+          <w:bCs/>
+          <w:sz w:val="24"/>
+          <w:szCs w:val="24"/>
+        </w:rPr>
+      </w:pPr>
+    </w:p>
+    <w:p>
+      <w:pPr>
+        <w:spacing w:after="0" w:line="360" w:lineRule="auto"/>
+        <w:jc w:val="center"/>
+        <w:rPr>
+          <w:rFonts w:ascii="Times New Roman" w:hAnsi="Times New Roman"/>
+          <w:bCs/>
+          <w:sz w:val="24"/>
+          <w:szCs w:val="24"/>
+        </w:rPr>
+      </w:pPr>
+    </w:p>
+    <w:p>
+      <w:pPr>
+        <w:spacing w:after="0" w:line="360" w:lineRule="auto"/>
+        <w:jc w:val="center"/>
+        <w:rPr>
+          <w:rFonts w:ascii="Times New Roman" w:hAnsi="Times New Roman"/>
+          <w:bCs/>
+          <w:sz w:val="24"/>
+          <w:szCs w:val="24"/>
+        </w:rPr>
+      </w:pPr>
+    </w:p>
+    <w:p>
+      <w:pPr>
+        <w:spacing w:after="0" w:line="360" w:lineRule="auto"/>
+        <w:jc w:val="center"/>
+        <w:rPr>
+          <w:rFonts w:ascii="Times New Roman" w:hAnsi="Times New Roman"/>
+          <w:bCs/>
+          <w:sz w:val="24"/>
+          <w:szCs w:val="24"/>
+        </w:rPr>
+      </w:pPr>
+    </w:p>
+    <w:p>
+      <w:pPr>
+        <w:spacing w:after="0" w:line="360" w:lineRule="auto"/>
+        <w:jc w:val="center"/>
+        <w:rPr>
+          <w:rFonts w:ascii="Times New Roman" w:hAnsi="Times New Roman"/>
+          <w:bCs/>
+          <w:sz w:val="24"/>
+          <w:szCs w:val="24"/>
+        </w:rPr>
+      </w:pPr>
+    </w:p>
+    <w:p>
+      <w:pPr>
+        <w:spacing w:after="0" w:line="360" w:lineRule="auto"/>
+        <w:jc w:val="center"/>
+        <w:rPr>
+          <w:rFonts w:ascii="Times New Roman" w:hAnsi="Times New Roman"/>
+          <w:bCs/>
+          <w:sz w:val="24"/>
+          <w:szCs w:val="24"/>
+        </w:rPr>
+      </w:pPr>
+    </w:p>
+    <w:p>
+      <w:pPr>
+        <w:spacing w:after="0" w:line="360" w:lineRule="auto"/>
+        <w:jc w:val="center"/>
+        <w:rPr>
+          <w:rFonts w:ascii="Times New Roman" w:hAnsi="Times New Roman"/>
+          <w:bCs/>
+          <w:sz w:val="24"/>
+          <w:szCs w:val="24"/>
+        </w:rPr>
+      </w:pPr>
+    </w:p>
+    <w:p>
+      <w:pPr>
+        <w:spacing w:after="0" w:line="360" w:lineRule="auto"/>
+        <w:jc w:val="center"/>
+        <w:rPr>
+          <w:rFonts w:ascii="Times New Roman" w:hAnsi="Times New Roman"/>
+          <w:bCs/>
+          <w:sz w:val="24"/>
+          <w:szCs w:val="24"/>
+        </w:rPr>
+      </w:pPr>
+    </w:p>
+    <w:p>
+      <w:pPr>
+        <w:spacing w:after="0" w:line="360" w:lineRule="auto"/>
+        <w:jc w:val="center"/>
+        <w:rPr>
+          <w:rFonts w:ascii="Times New Roman" w:hAnsi="Times New Roman"/>
+          <w:bCs/>
+          <w:sz w:val="24"/>
+          <w:szCs w:val="24"/>
+        </w:rPr>
+      </w:pPr>
+    </w:p>
+    <w:p>
+      <w:pPr>
+        <w:spacing w:after="0" w:line="360" w:lineRule="auto"/>
+        <w:jc w:val="center"/>
+        <w:rPr>
+          <w:rFonts w:ascii="Times New Roman" w:hAnsi="Times New Roman"/>
+          <w:bCs/>
+          <w:sz w:val="24"/>
+          <w:szCs w:val="24"/>
+        </w:rPr>
+      </w:pPr>
+    </w:p>
+    <w:p>
+      <w:pPr>
+        <w:spacing w:after="0" w:line="360" w:lineRule="auto"/>
+        <w:jc w:val="center"/>
+        <w:rPr>
+          <w:rFonts w:ascii="Times New Roman" w:hAnsi="Times New Roman"/>
+          <w:bCs/>
+          <w:sz w:val="24"/>
+          <w:szCs w:val="24"/>
+        </w:rPr>
+      </w:pPr>
+    </w:p>
+    <w:p>
+      <w:pPr>
+        <w:spacing w:after="0" w:line="360" w:lineRule="auto"/>
+        <w:jc w:val="center"/>
+        <w:rPr>
+          <w:rFonts w:ascii="Times New Roman" w:hAnsi="Times New Roman"/>
+          <w:bCs/>
+          <w:sz w:val="24"/>
+          <w:szCs w:val="24"/>
+        </w:rPr>
+      </w:pPr>
+    </w:p>
+    <w:p>
+      <w:pPr>
+        <w:spacing w:after="0" w:line="360" w:lineRule="auto"/>
+        <w:jc w:val="center"/>
+        <w:rPr>
+          <w:rFonts w:ascii="Times New Roman" w:hAnsi="Times New Roman"/>
+          <w:bCs/>
+          <w:sz w:val="24"/>
+          <w:szCs w:val="24"/>
+        </w:rPr>
+      </w:pPr>
+    </w:p>
+    <w:p>
+      <w:pPr>
+        <w:spacing w:after="0" w:line="360" w:lineRule="auto"/>
+        <w:jc w:val="center"/>
+        <w:rPr>
+          <w:rFonts w:ascii="Times New Roman" w:hAnsi="Times New Roman"/>
+          <w:bCs/>
+          <w:sz w:val="24"/>
+          <w:szCs w:val="24"/>
+        </w:rPr>
+      </w:pPr>
+    </w:p>
+    <w:p>
+      <w:pPr>
+        <w:spacing w:after="0" w:line="360" w:lineRule="auto"/>
+        <w:jc w:val="center"/>
+        <w:rPr>
+          <w:rFonts w:ascii="Times New Roman" w:hAnsi="Times New Roman"/>
+          <w:bCs/>
+          <w:sz w:val="24"/>
+          <w:szCs w:val="24"/>
+        </w:rPr>
+      </w:pPr>
+    </w:p>
+    <w:p>
+      <w:pPr>
+        <w:spacing w:after="0" w:line="360" w:lineRule="auto"/>
+        <w:jc w:val="center"/>
+        <w:rPr>
+          <w:rFonts w:ascii="Times New Roman" w:hAnsi="Times New Roman"/>
+          <w:bCs/>
+          <w:sz w:val="24"/>
+          <w:szCs w:val="24"/>
+        </w:rPr>
+      </w:pPr>
+    </w:p>
+    <w:p>
+      <w:pPr>
+        <w:spacing w:after="0" w:line="360" w:lineRule="auto"/>
+        <w:jc w:val="center"/>
+        <w:rPr>
+          <w:rFonts w:ascii="Times New Roman" w:hAnsi="Times New Roman"/>
+          <w:bCs/>
+          <w:sz w:val="24"/>
+          <w:szCs w:val="24"/>
+        </w:rPr>
+      </w:pPr>
+    </w:p>
+    <w:p>
+      <w:pPr>
+        <w:spacing w:after="0" w:line="360" w:lineRule="auto"/>
+        <w:jc w:val="center"/>
+        <w:rPr>
+          <w:rFonts w:ascii="Times New Roman" w:hAnsi="Times New Roman"/>
+          <w:bCs/>
+          <w:sz w:val="24"/>
+          <w:szCs w:val="24"/>
+        </w:rPr>
+      </w:pPr>
+    </w:p>
+    <w:p>
+      <w:pPr>
+        <w:spacing w:after="0" w:line="360" w:lineRule="auto"/>
+        <w:jc w:val="center"/>
+        <w:rPr>
+          <w:rFonts w:ascii="Times New Roman" w:hAnsi="Times New Roman"/>
+          <w:bCs/>
+          <w:sz w:val="24"/>
+          <w:szCs w:val="24"/>
+        </w:rPr>
+      </w:pPr>
+    </w:p>
+    <w:p>
+      <w:pPr>
+        <w:spacing w:after="0" w:line="360" w:lineRule="auto"/>
+        <w:jc w:val="center"/>
+        <w:rPr>
+          <w:rFonts w:ascii="Times New Roman" w:hAnsi="Times New Roman"/>
+          <w:bCs/>
+          <w:sz w:val="24"/>
+          <w:szCs w:val="24"/>
+        </w:rPr>
+      </w:pPr>
+    </w:p>
+    <w:p>
+      <w:pPr>
+        <w:spacing w:after="0" w:line="360" w:lineRule="auto"/>
+        <w:jc w:val="center"/>
+        <w:rPr>
+          <w:rFonts w:ascii="Times New Roman" w:hAnsi="Times New Roman"/>
+          <w:bCs/>
+          <w:sz w:val="24"/>
+          <w:szCs w:val="24"/>
+        </w:rPr>
+      </w:pPr>
+    </w:p>
+    <w:p>
+      <w:pPr>
+        <w:spacing w:after="0" w:line="360" w:lineRule="auto"/>
+        <w:jc w:val="center"/>
+        <w:rPr>
+          <w:rFonts w:ascii="Times New Roman" w:hAnsi="Times New Roman"/>
+          <w:bCs/>
+          <w:sz w:val="24"/>
+          <w:szCs w:val="24"/>
+        </w:rPr>
+      </w:pPr>
+    </w:p>
+    <w:p>
+      <w:pPr>
+        <w:spacing w:after="0" w:line="360" w:lineRule="auto"/>
+        <w:jc w:val="center"/>
+        <w:rPr>
+          <w:rFonts w:ascii="Times New Roman" w:hAnsi="Times New Roman"/>
+          <w:bCs/>
+          <w:sz w:val="24"/>
+          <w:szCs w:val="24"/>
+        </w:rPr>
+      </w:pPr>
+    </w:p>
+    <w:p>
+      <w:pPr>
+        <w:spacing w:after="0" w:line="360" w:lineRule="auto"/>
+        <w:jc w:val="center"/>
+        <w:rPr>
+          <w:rFonts w:ascii="Times New Roman" w:hAnsi="Times New Roman"/>
+          <w:bCs/>
+          <w:sz w:val="24"/>
+          <w:szCs w:val="24"/>
+        </w:rPr>
+      </w:pPr>
+    </w:p>
+    <w:p>
+      <w:pPr>
+        <w:spacing w:after="0" w:line="360" w:lineRule="auto"/>
+        <w:jc w:val="center"/>
+        <w:rPr>
+          <w:rFonts w:ascii="Times New Roman" w:hAnsi="Times New Roman"/>
+          <w:bCs/>
+          <w:sz w:val="24"/>
+          <w:szCs w:val="24"/>
+        </w:rPr>
+      </w:pPr>
+    </w:p>
+    <w:p>
+      <w:pPr>
+        <w:spacing w:after="0" w:line="360" w:lineRule="auto"/>
+        <w:jc w:val="center"/>
+        <w:rPr>
+          <w:rFonts w:ascii="Times New Roman" w:hAnsi="Times New Roman"/>
+          <w:bCs/>
+          <w:sz w:val="24"/>
+          <w:szCs w:val="24"/>
+        </w:rPr>
+      </w:pPr>
+    </w:p>
+    <w:p>
+      <w:pPr>
+        <w:spacing w:after="0" w:line="360" w:lineRule="auto"/>
+        <w:jc w:val="center"/>
+        <w:rPr>
+          <w:rFonts w:ascii="Times New Roman" w:hAnsi="Times New Roman"/>
+          <w:bCs/>
+          <w:sz w:val="24"/>
+          <w:szCs w:val="24"/>
+        </w:rPr>
+      </w:pPr>
+    </w:p>
+    <w:p>
+      <w:pPr>
+        <w:spacing w:after="0" w:line="360" w:lineRule="auto"/>
+        <w:jc w:val="center"/>
+        <w:rPr>
+          <w:rFonts w:ascii="Times New Roman" w:hAnsi="Times New Roman"/>
+          <w:bCs/>
+          <w:sz w:val="24"/>
+          <w:szCs w:val="24"/>
+        </w:rPr>
+      </w:pPr>
+    </w:p>
+    <w:p>
+      <w:pPr>
+        <w:spacing w:after="0" w:line="360" w:lineRule="auto"/>
+        <w:jc w:val="center"/>
+        <w:rPr>
+          <w:rFonts w:ascii="Times New Roman" w:hAnsi="Times New Roman"/>
+          <w:bCs/>
+          <w:sz w:val="24"/>
+          <w:szCs w:val="24"/>
+        </w:rPr>
+      </w:pPr>
+    </w:p>
+    <w:p>
+      <w:pPr>
+        <w:spacing w:after="0" w:line="360" w:lineRule="auto"/>
+        <w:jc w:val="center"/>
+        <w:rPr>
+          <w:rFonts w:ascii="Times New Roman" w:hAnsi="Times New Roman"/>
+          <w:bCs/>
+          <w:sz w:val="24"/>
+          <w:szCs w:val="24"/>
+        </w:rPr>
+      </w:pPr>
+      <w:r>
+        <w:rPr>
+          <w:rFonts w:ascii="Times New Roman" w:hAnsi="Times New Roman"/>
+          <w:b/>
+          <w:sz w:val="24"/>
+          <w:szCs w:val="24"/>
+        </w:rPr>
         <w:t>LISTA DE SIGLAS</w:t>
       </w:r>
     </w:p>
@@ -3231,7 +3595,6 @@
           <w:sz w:val="24"/>
           <w:szCs w:val="24"/>
         </w:rPr>
-        <w:lastRenderedPageBreak/>
         <w:t>SUMÁRIO</w:t>
       </w:r>
     </w:p>
@@ -3667,7 +4030,6 @@
           <w:sz w:val="24"/>
           <w:szCs w:val="24"/>
         </w:rPr>
-        <w:lastRenderedPageBreak/>
         <w:t>1 INTRODUÇÃO</w:t>
       </w:r>
     </w:p>
@@ -4085,7 +4447,6 @@
           <w:sz w:val="24"/>
           <w:szCs w:val="24"/>
         </w:rPr>
-        <w:lastRenderedPageBreak/>
         <w:t>2</w:t>
       </w:r>
       <w:r>
@@ -4271,7 +4632,16 @@
           <w:sz w:val="24"/>
           <w:szCs w:val="24"/>
         </w:rPr>
-        <w:t>Pouca atenção tem sido dada a transmissão de conhecimentos necessários para que o cidadão aja no contexto social em que se vê inserido. As crianças brasileiras que têm a oportunidade de ir à escola, estudam História, Geografia, Português, Matemática e Química, entretanto não tomam conhecimento de saber o que fazer com o dinheiro que irão conquistar ou qual a maneira correta para administrar o patrimônio que há de ser construído. Muitas dessas crianças têm grandes oportunidades, mas muitos vão acabar se tornando uma população majoritariamente endividada.</w:t>
+        <w:t xml:space="preserve">Pouca atenção tem sido dada a transmissão de conhecimentos necessários para que o cidadão aja no contexto social em que se vê inserido. As crianças brasileiras que têm a oportunidade de ir à escola, estudam História, Geografia, Português, Matemática e Química, entretanto não tomam conhecimento de saber o que fazer com o dinheiro que irão conquistar ou qual a maneira correta para administrar o patrimônio que há de ser </w:t>
+      </w:r>
+      <w:r>
+        <w:rPr>
+          <w:rFonts w:ascii="Times New Roman" w:hAnsi="Times New Roman"/>
+          <w:sz w:val="24"/>
+          <w:szCs w:val="24"/>
+        </w:rPr>
+        <w:lastRenderedPageBreak/>
+        <w:t>construído. Muitas dessas crianças têm grandes oportunidades, mas muitos vão acabar se tornando uma população majoritariamente endividada.</w:t>
       </w:r>
     </w:p>
     <w:p>
@@ -4338,7 +4708,6 @@
           <w:b/>
           <w:sz w:val="26"/>
         </w:rPr>
-        <w:lastRenderedPageBreak/>
         <w:t>2</w:t>
       </w:r>
       <w:r>
@@ -4712,6 +5081,7 @@
           <w:sz w:val="24"/>
           <w:szCs w:val="24"/>
         </w:rPr>
+        <w:lastRenderedPageBreak/>
         <w:t>Vue está acumulando em volta de 10 milhões de downloads mensais, segundo o Stackshare (2021d), Vue é usado por: Alibaba; Trivago; 9GAG; GitLab; Stack. A quantidade de pacotes disponíveis no NPM para Vue é de 47 mil, enquanto para o Angular são apenas 12 mil.</w:t>
       </w:r>
     </w:p>
@@ -4844,15 +5214,7 @@
           <w:rFonts w:ascii="Times New Roman" w:hAnsi="Times New Roman"/>
           <w:sz w:val="24"/>
         </w:rPr>
-        <w:t xml:space="preserve"> é usado por pelo menos 30 milhões de websites no mundo todo, o que </w:t>
-      </w:r>
-      <w:r>
-        <w:rPr>
-          <w:rFonts w:ascii="Times New Roman" w:hAnsi="Times New Roman"/>
-          <w:sz w:val="24"/>
-        </w:rPr>
-        <w:lastRenderedPageBreak/>
-        <w:t>prova sua eficiência naquilo que ele propõe. Outro dado que mostra a eficiência do Node</w:t>
+        <w:t xml:space="preserve"> é usado por pelo menos 30 milhões de websites no mundo todo, o que prova sua eficiência naquilo que ele propõe. Outro dado que mostra a eficiência do Node</w:t>
       </w:r>
       <w:r>
         <w:rPr>
@@ -5222,7 +5584,6 @@
           <w:sz w:val="24"/>
           <w:szCs w:val="24"/>
         </w:rPr>
-        <w:lastRenderedPageBreak/>
         <w:t>3 METODOLOGIA DA PESQUISA</w:t>
       </w:r>
     </w:p>
@@ -5437,7 +5798,6 @@
     <w:p>
       <w:pPr>
         <w:spacing w:after="160" w:line="259" w:lineRule="auto"/>
-        <w:jc w:val="center"/>
         <w:rPr>
           <w:rFonts w:ascii="Times New Roman" w:hAnsi="Times New Roman"/>
           <w:bCs/>
@@ -5574,6 +5934,7 @@
                 <w:rFonts w:ascii="Times New Roman" w:hAnsi="Times New Roman"/>
                 <w:b/>
               </w:rPr>
+              <w:lastRenderedPageBreak/>
               <w:t>Descrição</w:t>
             </w:r>
           </w:p>
@@ -5902,7 +6263,6 @@
               <w:rPr>
                 <w:rFonts w:ascii="Times New Roman" w:hAnsi="Times New Roman"/>
               </w:rPr>
-              <w:lastRenderedPageBreak/>
               <w:t>- Pessoas que compartilham da mesma renda</w:t>
             </w:r>
             <w:r>
@@ -5994,7 +6354,6 @@
                 <w:rFonts w:ascii="Times New Roman" w:hAnsi="Times New Roman"/>
                 <w:b/>
               </w:rPr>
-              <w:lastRenderedPageBreak/>
               <w:t>Importância</w:t>
             </w:r>
           </w:p>
@@ -6485,6 +6844,7 @@
         <w:rPr>
           <w:rFonts w:ascii="Times New Roman" w:hAnsi="Times New Roman"/>
         </w:rPr>
+        <w:lastRenderedPageBreak/>
         <w:t>Quadro 5 – Requisito funcional – Gráfico de categoria de gastos</w:t>
       </w:r>
       <w:r>
@@ -6918,7 +7278,6 @@
           <w:bCs/>
           <w:sz w:val="24"/>
         </w:rPr>
-        <w:lastRenderedPageBreak/>
         <w:t>3.1.2</w:t>
       </w:r>
       <w:r>
@@ -7345,6 +7704,13 @@
     </w:p>
     <w:p>
       <w:pPr>
+        <w:rPr>
+          <w:rFonts w:ascii="Times New Roman" w:hAnsi="Times New Roman"/>
+        </w:rPr>
+      </w:pPr>
+    </w:p>
+    <w:p>
+      <w:pPr>
         <w:spacing w:after="0"/>
         <w:jc w:val="center"/>
         <w:rPr>
@@ -7355,6 +7721,7 @@
         <w:rPr>
           <w:rFonts w:ascii="Times New Roman" w:hAnsi="Times New Roman"/>
         </w:rPr>
+        <w:lastRenderedPageBreak/>
         <w:t xml:space="preserve">Quadro </w:t>
       </w:r>
       <w:r>
@@ -7617,7 +7984,6 @@
           <w:bCs/>
           <w:sz w:val="24"/>
         </w:rPr>
-        <w:lastRenderedPageBreak/>
         <w:t xml:space="preserve">Quadro </w:t>
       </w:r>
       <w:r>
@@ -8423,7 +8789,6 @@
           <w:sz w:val="24"/>
           <w:szCs w:val="24"/>
         </w:rPr>
-        <w:lastRenderedPageBreak/>
         <w:drawing>
           <wp:anchor distT="0" distB="0" distL="0" distR="0" simplePos="0" relativeHeight="6" behindDoc="0" locked="0" layoutInCell="0" allowOverlap="1">
             <wp:simplePos x="0" y="0"/>
@@ -8772,7 +9137,27 @@
           <w:bCs/>
           <w:sz w:val="24"/>
         </w:rPr>
-        <w:t>8.1 – Diagrama  de sequência 2</w:t>
+        <w:t xml:space="preserve">8.1 – </w:t>
+      </w:r>
+      <w:proofErr w:type="gramStart"/>
+      <w:r>
+        <w:rPr>
+          <w:rFonts w:ascii="Times New Roman" w:hAnsi="Times New Roman"/>
+          <w:b/>
+          <w:bCs/>
+          <w:sz w:val="24"/>
+        </w:rPr>
+        <w:t>Diagrama  de</w:t>
+      </w:r>
+      <w:proofErr w:type="gramEnd"/>
+      <w:r>
+        <w:rPr>
+          <w:rFonts w:ascii="Times New Roman" w:hAnsi="Times New Roman"/>
+          <w:b/>
+          <w:bCs/>
+          <w:sz w:val="24"/>
+        </w:rPr>
+        <w:t xml:space="preserve"> sequência 2</w:t>
       </w:r>
     </w:p>
     <w:p>
@@ -8797,6 +9182,7 @@
         <w:rPr>
           <w:noProof/>
         </w:rPr>
+        <w:lastRenderedPageBreak/>
         <w:drawing>
           <wp:inline distT="0" distB="0" distL="0" distR="0">
             <wp:extent cx="5400040" cy="3632835"/>
@@ -9266,7 +9652,23 @@
           <w:sz w:val="24"/>
         </w:rPr>
         <w:tab/>
-        <w:t>A principal ideia quando se trata do sistema é a expansão do mesmo, visando que novas funcionalidades podem facilitar ainda mais a utilização e a interação com usuário, fazendo com que a gestão financeira pessoal se torne algo mais agradável. Também há a ideia de expansão da aplicação para aplicativos móveis, pois mesmo com a facilidade que o sistema já vai possuir em questão de adaptação para diversos formatos de tela, também têm-se consciência de que uma aplicação mobile pode melhorar ainda mais a experiência do usuário.</w:t>
+        <w:t xml:space="preserve">A principal ideia quando se trata do sistema é a expansão do mesmo, visando que novas funcionalidades podem facilitar ainda mais a utilização e a interação com usuário, fazendo com que a gestão financeira pessoal se torne algo mais agradável. Também há a ideia de expansão da aplicação para aplicativos móveis, pois mesmo com a facilidade que o sistema já vai possuir em questão de adaptação para diversos formatos de tela, também </w:t>
+      </w:r>
+      <w:proofErr w:type="gramStart"/>
+      <w:r>
+        <w:rPr>
+          <w:rFonts w:ascii="Times New Roman" w:hAnsi="Times New Roman"/>
+          <w:sz w:val="24"/>
+        </w:rPr>
+        <w:t>têm-se</w:t>
+      </w:r>
+      <w:proofErr w:type="gramEnd"/>
+      <w:r>
+        <w:rPr>
+          <w:rFonts w:ascii="Times New Roman" w:hAnsi="Times New Roman"/>
+          <w:sz w:val="24"/>
+        </w:rPr>
+        <w:t xml:space="preserve"> consciência de que uma aplicação mobile pode melhorar ainda mais a experiência do usuário.</w:t>
       </w:r>
     </w:p>
     <w:p/>
@@ -9558,6 +9960,7 @@
           <w:sz w:val="24"/>
           <w:szCs w:val="24"/>
         </w:rPr>
+        <w:lastRenderedPageBreak/>
         <w:t xml:space="preserve">Hamilton Ferrari, </w:t>
       </w:r>
       <w:r>
@@ -9829,14 +10232,32 @@
           <w:iCs/>
           <w:sz w:val="24"/>
         </w:rPr>
-        <w:t xml:space="preserve"> &gt;</w:t>
-      </w:r>
-      <w:r>
-        <w:rPr>
-          <w:rFonts w:ascii="Times New Roman" w:hAnsi="Times New Roman"/>
-          <w:sz w:val="24"/>
-        </w:rPr>
-        <w:t xml:space="preserve"> . Acesso em mar. 2022.</w:t>
+        <w:t xml:space="preserve"> </w:t>
+      </w:r>
+      <w:proofErr w:type="gramStart"/>
+      <w:r>
+        <w:rPr>
+          <w:rFonts w:ascii="Times New Roman" w:hAnsi="Times New Roman"/>
+          <w:bCs/>
+          <w:iCs/>
+          <w:sz w:val="24"/>
+        </w:rPr>
+        <w:t>&gt;</w:t>
+      </w:r>
+      <w:r>
+        <w:rPr>
+          <w:rFonts w:ascii="Times New Roman" w:hAnsi="Times New Roman"/>
+          <w:sz w:val="24"/>
+        </w:rPr>
+        <w:t xml:space="preserve"> .</w:t>
+      </w:r>
+      <w:proofErr w:type="gramEnd"/>
+      <w:r>
+        <w:rPr>
+          <w:rFonts w:ascii="Times New Roman" w:hAnsi="Times New Roman"/>
+          <w:sz w:val="24"/>
+        </w:rPr>
+        <w:t xml:space="preserve"> Acesso em mar. 2022.</w:t>
       </w:r>
     </w:p>
     <w:sectPr>

</xml_diff>

<commit_message>
feat: criando lista de casos de uso
</commit_message>
<xml_diff>
--- a/documentacao/documentacao-final/finance.docx
+++ b/documentacao/documentacao-final/finance.docx
@@ -264,7 +264,7 @@
         <mc:AlternateContent>
           <mc:Choice Requires="wps">
             <w:drawing>
-              <wp:anchor distT="45720" distB="45720" distL="114300" distR="118110" simplePos="0" relativeHeight="4" behindDoc="0" locked="0" layoutInCell="0" allowOverlap="1">
+              <wp:anchor distT="45720" distB="45720" distL="114300" distR="118110" simplePos="0" relativeHeight="4" behindDoc="0" locked="0" layoutInCell="0" allowOverlap="1" wp14:anchorId="6C8880A8" wp14:editId="4BBC8FF0">
                 <wp:simplePos x="0" y="0"/>
                 <wp:positionH relativeFrom="margin">
                   <wp:align>center</wp:align>
@@ -354,7 +354,7 @@
           </mc:Choice>
           <mc:Fallback>
             <w:pict>
-              <v:rect id="Caixa de Texto 2" o:spid="_x0000_s1026" style="position:absolute;left:0;text-align:left;margin-left:0;margin-top:0;width:250.2pt;height:24pt;z-index:4;visibility:visible;mso-wrap-style:square;mso-wrap-distance-left:9pt;mso-wrap-distance-top:3.6pt;mso-wrap-distance-right:9.3pt;mso-wrap-distance-bottom:3.6pt;mso-position-horizontal:center;mso-position-horizontal-relative:margin;mso-position-vertical:center;mso-position-vertical-relative:margin;v-text-anchor:top" o:gfxdata="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" o:allowincell="f" stroked="f">
+              <v:rect w14:anchorId="6C8880A8" id="Caixa de Texto 2" o:spid="_x0000_s1026" style="position:absolute;left:0;text-align:left;margin-left:0;margin-top:0;width:250.2pt;height:24pt;z-index:4;visibility:visible;mso-wrap-style:square;mso-wrap-distance-left:9pt;mso-wrap-distance-top:3.6pt;mso-wrap-distance-right:9.3pt;mso-wrap-distance-bottom:3.6pt;mso-position-horizontal:center;mso-position-horizontal-relative:margin;mso-position-vertical:center;mso-position-vertical-relative:margin;v-text-anchor:top" o:gfxdata="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" o:allowincell="f" stroked="f">
                 <v:textbox>
                   <w:txbxContent>
                     <w:p>
@@ -822,7 +822,7 @@
         <mc:AlternateContent>
           <mc:Choice Requires="wps">
             <w:drawing>
-              <wp:anchor distT="45720" distB="45720" distL="114300" distR="118110" simplePos="0" relativeHeight="8" behindDoc="0" locked="0" layoutInCell="0" allowOverlap="1" wp14:anchorId="1E6B74A8">
+              <wp:anchor distT="45720" distB="45720" distL="114300" distR="118110" simplePos="0" relativeHeight="8" behindDoc="0" locked="0" layoutInCell="0" allowOverlap="1" wp14:anchorId="1BEABB0A" wp14:editId="171621BD">
                 <wp:simplePos x="0" y="0"/>
                 <wp:positionH relativeFrom="margin">
                   <wp:align>center</wp:align>
@@ -923,7 +923,7 @@
           </mc:Choice>
           <mc:Fallback>
             <w:pict>
-              <v:rect w14:anchorId="1E6B74A8" id="_x0000_s1027" style="position:absolute;left:0;text-align:left;margin-left:0;margin-top:0;width:250.2pt;height:24pt;z-index:8;visibility:visible;mso-wrap-style:square;mso-wrap-distance-left:9pt;mso-wrap-distance-top:3.6pt;mso-wrap-distance-right:9.3pt;mso-wrap-distance-bottom:3.6pt;mso-position-horizontal:center;mso-position-horizontal-relative:margin;mso-position-vertical:center;mso-position-vertical-relative:margin;v-text-anchor:top" o:gfxdata="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" o:allowincell="f" stroked="f">
+              <v:rect w14:anchorId="1BEABB0A" id="_x0000_s1027" style="position:absolute;left:0;text-align:left;margin-left:0;margin-top:0;width:250.2pt;height:24pt;z-index:8;visibility:visible;mso-wrap-style:square;mso-wrap-distance-left:9pt;mso-wrap-distance-top:3.6pt;mso-wrap-distance-right:9.3pt;mso-wrap-distance-bottom:3.6pt;mso-position-horizontal:center;mso-position-horizontal-relative:margin;mso-position-vertical:center;mso-position-vertical-relative:margin;v-text-anchor:top" o:gfxdata="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" o:allowincell="f" stroked="f">
                 <v:textbox>
                   <w:txbxContent>
                     <w:p>
@@ -2403,16 +2403,7 @@
           <w:sz w:val="24"/>
           <w:szCs w:val="24"/>
         </w:rPr>
-        <w:t>Quadro</w:t>
-      </w:r>
-      <w:r>
-        <w:rPr>
-          <w:rFonts w:ascii="Times New Roman" w:hAnsi="Times New Roman"/>
-          <w:bCs/>
-          <w:sz w:val="24"/>
-          <w:szCs w:val="24"/>
-        </w:rPr>
-        <w:t xml:space="preserve"> 1 – Caso de Uso – Cadastrar Usuário(exemplo)...............................................</w:t>
+        <w:t>Quadro 1 – Caso de Uso – Cadastrar Usuário(exemplo)...............................................</w:t>
       </w:r>
       <w:r>
         <w:rPr>
@@ -2500,16 +2491,7 @@
           <w:sz w:val="24"/>
           <w:szCs w:val="24"/>
         </w:rPr>
-        <w:t>...................................</w:t>
-      </w:r>
-      <w:r>
-        <w:rPr>
-          <w:rFonts w:ascii="Times New Roman" w:hAnsi="Times New Roman"/>
-          <w:bCs/>
-          <w:sz w:val="24"/>
-          <w:szCs w:val="24"/>
-        </w:rPr>
-        <w:t>..........................</w:t>
+        <w:t>.............................................................</w:t>
       </w:r>
       <w:r>
         <w:rPr>
@@ -2643,16 +2625,7 @@
           <w:sz w:val="24"/>
           <w:szCs w:val="24"/>
         </w:rPr>
-        <w:t>Quadro 7 – Requisito não funcional – Escalabilidade........................................</w:t>
-      </w:r>
-      <w:r>
-        <w:rPr>
-          <w:rFonts w:ascii="Times New Roman" w:hAnsi="Times New Roman"/>
-          <w:bCs/>
-          <w:sz w:val="24"/>
-          <w:szCs w:val="24"/>
-        </w:rPr>
-        <w:t>.............</w:t>
+        <w:t>Quadro 7 – Requisito não funcional – Escalabilidade.....................................................</w:t>
       </w:r>
       <w:r>
         <w:rPr>
@@ -2759,16 +2732,7 @@
           <w:sz w:val="24"/>
           <w:szCs w:val="24"/>
         </w:rPr>
-        <w:t>....................................</w:t>
-      </w:r>
-      <w:r>
-        <w:rPr>
-          <w:rFonts w:ascii="Times New Roman" w:hAnsi="Times New Roman"/>
-          <w:bCs/>
-          <w:sz w:val="24"/>
-          <w:szCs w:val="24"/>
-        </w:rPr>
-        <w:t>.............................................</w:t>
+        <w:t>.................................................................................</w:t>
       </w:r>
       <w:r>
         <w:rPr>
@@ -3910,126 +3874,19 @@
         <w:jc w:val="center"/>
         <w:rPr>
           <w:rFonts w:ascii="Times New Roman" w:hAnsi="Times New Roman"/>
-          <w:b/>
-          <w:sz w:val="24"/>
-          <w:szCs w:val="24"/>
-        </w:rPr>
-      </w:pPr>
-    </w:p>
-    <w:p>
-      <w:pPr>
-        <w:spacing w:after="0" w:line="360" w:lineRule="auto"/>
-        <w:jc w:val="center"/>
-        <w:rPr>
-          <w:rFonts w:ascii="Times New Roman" w:hAnsi="Times New Roman"/>
-          <w:b/>
-          <w:sz w:val="24"/>
-          <w:szCs w:val="24"/>
-        </w:rPr>
-      </w:pPr>
-    </w:p>
-    <w:p>
-      <w:pPr>
-        <w:spacing w:after="0" w:line="360" w:lineRule="auto"/>
-        <w:jc w:val="center"/>
-        <w:rPr>
-          <w:rFonts w:ascii="Times New Roman" w:hAnsi="Times New Roman"/>
-          <w:b/>
-          <w:sz w:val="24"/>
-          <w:szCs w:val="24"/>
-        </w:rPr>
-      </w:pPr>
-    </w:p>
-    <w:p>
-      <w:pPr>
-        <w:spacing w:after="0" w:line="360" w:lineRule="auto"/>
-        <w:jc w:val="center"/>
-        <w:rPr>
-          <w:rFonts w:ascii="Times New Roman" w:hAnsi="Times New Roman"/>
-          <w:b/>
-          <w:sz w:val="24"/>
-          <w:szCs w:val="24"/>
-        </w:rPr>
-      </w:pPr>
-    </w:p>
-    <w:p>
-      <w:pPr>
-        <w:spacing w:after="0" w:line="360" w:lineRule="auto"/>
-        <w:jc w:val="center"/>
-        <w:rPr>
-          <w:rFonts w:ascii="Times New Roman" w:hAnsi="Times New Roman"/>
-          <w:b/>
-          <w:sz w:val="24"/>
-          <w:szCs w:val="24"/>
-        </w:rPr>
-      </w:pPr>
-    </w:p>
-    <w:p>
-      <w:pPr>
-        <w:spacing w:after="0" w:line="360" w:lineRule="auto"/>
-        <w:jc w:val="center"/>
-        <w:rPr>
-          <w:rFonts w:ascii="Times New Roman" w:hAnsi="Times New Roman"/>
-          <w:b/>
-          <w:sz w:val="24"/>
-          <w:szCs w:val="24"/>
-        </w:rPr>
-      </w:pPr>
-    </w:p>
-    <w:p>
-      <w:pPr>
-        <w:spacing w:after="0" w:line="360" w:lineRule="auto"/>
-        <w:jc w:val="center"/>
-        <w:rPr>
-          <w:rFonts w:ascii="Times New Roman" w:hAnsi="Times New Roman"/>
-          <w:b/>
-          <w:sz w:val="24"/>
-          <w:szCs w:val="24"/>
-        </w:rPr>
-      </w:pPr>
-    </w:p>
-    <w:p>
-      <w:pPr>
-        <w:spacing w:after="0" w:line="360" w:lineRule="auto"/>
-        <w:jc w:val="center"/>
-        <w:rPr>
-          <w:rFonts w:ascii="Times New Roman" w:hAnsi="Times New Roman"/>
-          <w:b/>
-          <w:sz w:val="24"/>
-          <w:szCs w:val="24"/>
-        </w:rPr>
-      </w:pPr>
-    </w:p>
-    <w:p>
-      <w:pPr>
-        <w:spacing w:after="0" w:line="360" w:lineRule="auto"/>
-        <w:jc w:val="center"/>
-        <w:rPr>
-          <w:rFonts w:ascii="Times New Roman" w:hAnsi="Times New Roman"/>
-          <w:b/>
-          <w:sz w:val="24"/>
-          <w:szCs w:val="24"/>
-        </w:rPr>
-      </w:pPr>
-    </w:p>
-    <w:p>
-      <w:pPr>
-        <w:spacing w:after="0" w:line="360" w:lineRule="auto"/>
-        <w:jc w:val="center"/>
-        <w:rPr>
-          <w:rFonts w:ascii="Times New Roman" w:hAnsi="Times New Roman"/>
-          <w:bCs/>
-          <w:sz w:val="24"/>
-          <w:szCs w:val="24"/>
-        </w:rPr>
-      </w:pPr>
-      <w:r>
-        <w:rPr>
-          <w:rFonts w:ascii="Times New Roman" w:hAnsi="Times New Roman"/>
-          <w:b/>
-          <w:sz w:val="24"/>
-          <w:szCs w:val="24"/>
-        </w:rPr>
+          <w:bCs/>
+          <w:sz w:val="24"/>
+          <w:szCs w:val="24"/>
+        </w:rPr>
+      </w:pPr>
+      <w:r>
+        <w:rPr>
+          <w:rFonts w:ascii="Times New Roman" w:hAnsi="Times New Roman"/>
+          <w:b/>
+          <w:sz w:val="24"/>
+          <w:szCs w:val="24"/>
+        </w:rPr>
+        <w:lastRenderedPageBreak/>
         <w:t>1 INTRODUÇÃO</w:t>
       </w:r>
     </w:p>
@@ -4048,405 +3905,414 @@
     <w:p>
       <w:pPr>
         <w:spacing w:after="0" w:line="360" w:lineRule="auto"/>
-        <w:jc w:val="center"/>
-        <w:rPr>
-          <w:rFonts w:ascii="Times New Roman" w:hAnsi="Times New Roman"/>
-          <w:bCs/>
-          <w:sz w:val="24"/>
-          <w:szCs w:val="24"/>
-        </w:rPr>
-      </w:pPr>
-    </w:p>
-    <w:p>
-      <w:pPr>
-        <w:spacing w:after="0" w:line="360" w:lineRule="auto"/>
-        <w:jc w:val="center"/>
-        <w:rPr>
-          <w:rFonts w:ascii="Times New Roman" w:hAnsi="Times New Roman"/>
-          <w:bCs/>
-          <w:sz w:val="24"/>
-          <w:szCs w:val="24"/>
-        </w:rPr>
-      </w:pPr>
-    </w:p>
-    <w:p>
-      <w:pPr>
-        <w:spacing w:after="0" w:line="360" w:lineRule="auto"/>
-        <w:jc w:val="center"/>
-        <w:rPr>
-          <w:rFonts w:ascii="Times New Roman" w:hAnsi="Times New Roman"/>
-          <w:bCs/>
-          <w:sz w:val="24"/>
-          <w:szCs w:val="24"/>
-        </w:rPr>
-      </w:pPr>
-    </w:p>
-    <w:p>
-      <w:pPr>
-        <w:spacing w:after="0" w:line="360" w:lineRule="auto"/>
-        <w:jc w:val="center"/>
-        <w:rPr>
-          <w:rFonts w:ascii="Times New Roman" w:hAnsi="Times New Roman"/>
-          <w:bCs/>
-          <w:sz w:val="24"/>
-          <w:szCs w:val="24"/>
-        </w:rPr>
-      </w:pPr>
-    </w:p>
-    <w:p>
-      <w:pPr>
-        <w:spacing w:after="0" w:line="360" w:lineRule="auto"/>
-        <w:jc w:val="center"/>
-        <w:rPr>
-          <w:rFonts w:ascii="Times New Roman" w:hAnsi="Times New Roman"/>
-          <w:bCs/>
-          <w:sz w:val="24"/>
-          <w:szCs w:val="24"/>
-        </w:rPr>
-      </w:pPr>
-    </w:p>
-    <w:p>
-      <w:pPr>
-        <w:spacing w:after="0" w:line="360" w:lineRule="auto"/>
-        <w:jc w:val="center"/>
-        <w:rPr>
-          <w:rFonts w:ascii="Times New Roman" w:hAnsi="Times New Roman"/>
-          <w:bCs/>
-          <w:sz w:val="24"/>
-          <w:szCs w:val="24"/>
-        </w:rPr>
-      </w:pPr>
-    </w:p>
-    <w:p>
-      <w:pPr>
-        <w:spacing w:after="0" w:line="360" w:lineRule="auto"/>
-        <w:jc w:val="center"/>
-        <w:rPr>
-          <w:rFonts w:ascii="Times New Roman" w:hAnsi="Times New Roman"/>
-          <w:bCs/>
-          <w:sz w:val="24"/>
-          <w:szCs w:val="24"/>
-        </w:rPr>
-      </w:pPr>
-    </w:p>
-    <w:p>
-      <w:pPr>
-        <w:spacing w:after="0" w:line="360" w:lineRule="auto"/>
-        <w:jc w:val="center"/>
-        <w:rPr>
-          <w:rFonts w:ascii="Times New Roman" w:hAnsi="Times New Roman"/>
-          <w:bCs/>
-          <w:sz w:val="24"/>
-          <w:szCs w:val="24"/>
-        </w:rPr>
-      </w:pPr>
-    </w:p>
-    <w:p>
-      <w:pPr>
-        <w:spacing w:after="0" w:line="360" w:lineRule="auto"/>
-        <w:jc w:val="center"/>
-        <w:rPr>
-          <w:rFonts w:ascii="Times New Roman" w:hAnsi="Times New Roman"/>
-          <w:bCs/>
-          <w:sz w:val="24"/>
-          <w:szCs w:val="24"/>
-        </w:rPr>
-      </w:pPr>
-    </w:p>
-    <w:p>
-      <w:pPr>
-        <w:spacing w:after="0" w:line="360" w:lineRule="auto"/>
-        <w:jc w:val="center"/>
-        <w:rPr>
-          <w:rFonts w:ascii="Times New Roman" w:hAnsi="Times New Roman"/>
-          <w:bCs/>
-          <w:sz w:val="24"/>
-          <w:szCs w:val="24"/>
-        </w:rPr>
-      </w:pPr>
-    </w:p>
-    <w:p>
-      <w:pPr>
-        <w:spacing w:after="0" w:line="360" w:lineRule="auto"/>
-        <w:jc w:val="center"/>
-        <w:rPr>
-          <w:rFonts w:ascii="Times New Roman" w:hAnsi="Times New Roman"/>
-          <w:bCs/>
-          <w:sz w:val="24"/>
-          <w:szCs w:val="24"/>
-        </w:rPr>
-      </w:pPr>
-    </w:p>
-    <w:p>
-      <w:pPr>
-        <w:spacing w:after="0" w:line="360" w:lineRule="auto"/>
-        <w:jc w:val="center"/>
-        <w:rPr>
-          <w:rFonts w:ascii="Times New Roman" w:hAnsi="Times New Roman"/>
-          <w:bCs/>
-          <w:sz w:val="24"/>
-          <w:szCs w:val="24"/>
-        </w:rPr>
-      </w:pPr>
-    </w:p>
-    <w:p>
-      <w:pPr>
-        <w:spacing w:after="0" w:line="360" w:lineRule="auto"/>
-        <w:jc w:val="center"/>
-        <w:rPr>
-          <w:rFonts w:ascii="Times New Roman" w:hAnsi="Times New Roman"/>
-          <w:bCs/>
-          <w:sz w:val="24"/>
-          <w:szCs w:val="24"/>
-        </w:rPr>
-      </w:pPr>
-    </w:p>
-    <w:p>
-      <w:pPr>
-        <w:spacing w:after="0" w:line="360" w:lineRule="auto"/>
-        <w:jc w:val="center"/>
-        <w:rPr>
-          <w:rFonts w:ascii="Times New Roman" w:hAnsi="Times New Roman"/>
-          <w:bCs/>
-          <w:sz w:val="24"/>
-          <w:szCs w:val="24"/>
-        </w:rPr>
-      </w:pPr>
-    </w:p>
-    <w:p>
-      <w:pPr>
-        <w:spacing w:after="0" w:line="360" w:lineRule="auto"/>
-        <w:jc w:val="center"/>
-        <w:rPr>
-          <w:rFonts w:ascii="Times New Roman" w:hAnsi="Times New Roman"/>
-          <w:bCs/>
-          <w:sz w:val="24"/>
-          <w:szCs w:val="24"/>
-        </w:rPr>
-      </w:pPr>
-    </w:p>
-    <w:p>
-      <w:pPr>
-        <w:spacing w:after="0" w:line="360" w:lineRule="auto"/>
-        <w:jc w:val="center"/>
-        <w:rPr>
-          <w:rFonts w:ascii="Times New Roman" w:hAnsi="Times New Roman"/>
-          <w:bCs/>
-          <w:sz w:val="24"/>
-          <w:szCs w:val="24"/>
-        </w:rPr>
-      </w:pPr>
-    </w:p>
-    <w:p>
-      <w:pPr>
-        <w:spacing w:after="0" w:line="360" w:lineRule="auto"/>
-        <w:jc w:val="center"/>
-        <w:rPr>
-          <w:rFonts w:ascii="Times New Roman" w:hAnsi="Times New Roman"/>
-          <w:bCs/>
-          <w:sz w:val="24"/>
-          <w:szCs w:val="24"/>
-        </w:rPr>
-      </w:pPr>
-    </w:p>
-    <w:p>
-      <w:pPr>
-        <w:spacing w:after="0" w:line="360" w:lineRule="auto"/>
-        <w:jc w:val="center"/>
-        <w:rPr>
-          <w:rFonts w:ascii="Times New Roman" w:hAnsi="Times New Roman"/>
-          <w:bCs/>
-          <w:sz w:val="24"/>
-          <w:szCs w:val="24"/>
-        </w:rPr>
-      </w:pPr>
-    </w:p>
-    <w:p>
-      <w:pPr>
-        <w:spacing w:after="0" w:line="360" w:lineRule="auto"/>
-        <w:jc w:val="center"/>
-        <w:rPr>
-          <w:rFonts w:ascii="Times New Roman" w:hAnsi="Times New Roman"/>
-          <w:bCs/>
-          <w:sz w:val="24"/>
-          <w:szCs w:val="24"/>
-        </w:rPr>
-      </w:pPr>
-    </w:p>
-    <w:p>
-      <w:pPr>
-        <w:spacing w:after="0" w:line="360" w:lineRule="auto"/>
-        <w:jc w:val="center"/>
-        <w:rPr>
-          <w:rFonts w:ascii="Times New Roman" w:hAnsi="Times New Roman"/>
-          <w:bCs/>
-          <w:sz w:val="24"/>
-          <w:szCs w:val="24"/>
-        </w:rPr>
-      </w:pPr>
-    </w:p>
-    <w:p>
-      <w:pPr>
-        <w:spacing w:after="0" w:line="360" w:lineRule="auto"/>
-        <w:jc w:val="center"/>
-        <w:rPr>
-          <w:rFonts w:ascii="Times New Roman" w:hAnsi="Times New Roman"/>
-          <w:bCs/>
-          <w:sz w:val="24"/>
-          <w:szCs w:val="24"/>
-        </w:rPr>
-      </w:pPr>
-    </w:p>
-    <w:p>
-      <w:pPr>
-        <w:spacing w:after="0" w:line="360" w:lineRule="auto"/>
-        <w:jc w:val="center"/>
-        <w:rPr>
-          <w:rFonts w:ascii="Times New Roman" w:hAnsi="Times New Roman"/>
-          <w:bCs/>
-          <w:sz w:val="24"/>
-          <w:szCs w:val="24"/>
-        </w:rPr>
-      </w:pPr>
-    </w:p>
-    <w:p>
-      <w:pPr>
-        <w:spacing w:after="0" w:line="360" w:lineRule="auto"/>
-        <w:jc w:val="center"/>
-        <w:rPr>
-          <w:rFonts w:ascii="Times New Roman" w:hAnsi="Times New Roman"/>
-          <w:bCs/>
-          <w:sz w:val="24"/>
-          <w:szCs w:val="24"/>
-        </w:rPr>
-      </w:pPr>
-    </w:p>
-    <w:p>
-      <w:pPr>
-        <w:spacing w:after="0" w:line="360" w:lineRule="auto"/>
-        <w:jc w:val="center"/>
-        <w:rPr>
-          <w:rFonts w:ascii="Times New Roman" w:hAnsi="Times New Roman"/>
-          <w:bCs/>
-          <w:sz w:val="24"/>
-          <w:szCs w:val="24"/>
-        </w:rPr>
-      </w:pPr>
-    </w:p>
-    <w:p>
-      <w:pPr>
-        <w:spacing w:after="0" w:line="360" w:lineRule="auto"/>
-        <w:jc w:val="center"/>
-        <w:rPr>
-          <w:rFonts w:ascii="Times New Roman" w:hAnsi="Times New Roman"/>
-          <w:bCs/>
-          <w:sz w:val="24"/>
-          <w:szCs w:val="24"/>
-        </w:rPr>
-      </w:pPr>
-    </w:p>
-    <w:p>
-      <w:pPr>
-        <w:spacing w:after="0" w:line="360" w:lineRule="auto"/>
-        <w:jc w:val="center"/>
-        <w:rPr>
-          <w:rFonts w:ascii="Times New Roman" w:hAnsi="Times New Roman"/>
-          <w:bCs/>
-          <w:sz w:val="24"/>
-          <w:szCs w:val="24"/>
-        </w:rPr>
-      </w:pPr>
-    </w:p>
-    <w:p>
-      <w:pPr>
-        <w:spacing w:after="0" w:line="360" w:lineRule="auto"/>
-        <w:jc w:val="center"/>
-        <w:rPr>
-          <w:rFonts w:ascii="Times New Roman" w:hAnsi="Times New Roman"/>
-          <w:bCs/>
-          <w:sz w:val="24"/>
-          <w:szCs w:val="24"/>
-        </w:rPr>
-      </w:pPr>
-    </w:p>
-    <w:p>
-      <w:pPr>
-        <w:spacing w:after="0" w:line="360" w:lineRule="auto"/>
-        <w:jc w:val="center"/>
-        <w:rPr>
-          <w:rFonts w:ascii="Times New Roman" w:hAnsi="Times New Roman"/>
-          <w:bCs/>
-          <w:sz w:val="24"/>
-          <w:szCs w:val="24"/>
-        </w:rPr>
-      </w:pPr>
-    </w:p>
-    <w:p>
-      <w:pPr>
-        <w:spacing w:after="0" w:line="360" w:lineRule="auto"/>
-        <w:jc w:val="center"/>
-        <w:rPr>
-          <w:rFonts w:ascii="Times New Roman" w:hAnsi="Times New Roman"/>
-          <w:bCs/>
-          <w:sz w:val="24"/>
-          <w:szCs w:val="24"/>
-        </w:rPr>
-      </w:pPr>
-    </w:p>
-    <w:p>
-      <w:pPr>
-        <w:spacing w:after="0" w:line="360" w:lineRule="auto"/>
-        <w:jc w:val="center"/>
-        <w:rPr>
-          <w:rFonts w:ascii="Times New Roman" w:hAnsi="Times New Roman"/>
-          <w:bCs/>
-          <w:sz w:val="24"/>
-          <w:szCs w:val="24"/>
-        </w:rPr>
-      </w:pPr>
-    </w:p>
-    <w:p>
-      <w:pPr>
-        <w:spacing w:after="0" w:line="360" w:lineRule="auto"/>
-        <w:jc w:val="center"/>
-        <w:rPr>
-          <w:rFonts w:ascii="Times New Roman" w:hAnsi="Times New Roman"/>
-          <w:bCs/>
-          <w:sz w:val="24"/>
-          <w:szCs w:val="24"/>
-        </w:rPr>
-      </w:pPr>
-    </w:p>
-    <w:p>
-      <w:pPr>
-        <w:spacing w:after="0" w:line="360" w:lineRule="auto"/>
-        <w:jc w:val="center"/>
-        <w:rPr>
-          <w:rFonts w:ascii="Times New Roman" w:hAnsi="Times New Roman"/>
-          <w:bCs/>
-          <w:sz w:val="24"/>
-          <w:szCs w:val="24"/>
-        </w:rPr>
-      </w:pPr>
-    </w:p>
-    <w:p>
-      <w:pPr>
-        <w:spacing w:after="0" w:line="360" w:lineRule="auto"/>
-        <w:jc w:val="center"/>
-        <w:rPr>
-          <w:rFonts w:ascii="Times New Roman" w:hAnsi="Times New Roman"/>
-          <w:bCs/>
-          <w:sz w:val="24"/>
-          <w:szCs w:val="24"/>
-        </w:rPr>
-      </w:pPr>
-      <w:r>
-        <w:rPr>
-          <w:rFonts w:ascii="Times New Roman" w:hAnsi="Times New Roman"/>
-          <w:b/>
-          <w:sz w:val="24"/>
-          <w:szCs w:val="24"/>
-        </w:rPr>
+        <w:rPr>
+          <w:rFonts w:ascii="Times New Roman" w:hAnsi="Times New Roman"/>
+          <w:bCs/>
+          <w:sz w:val="24"/>
+          <w:szCs w:val="24"/>
+        </w:rPr>
+      </w:pPr>
+      <w:r>
+        <w:rPr>
+          <w:rFonts w:ascii="Times New Roman" w:hAnsi="Times New Roman"/>
+          <w:bCs/>
+          <w:sz w:val="24"/>
+          <w:szCs w:val="24"/>
+        </w:rPr>
+        <w:t>O Brasil é um dos países que mais possuem</w:t>
+      </w:r>
+    </w:p>
+    <w:p>
+      <w:pPr>
+        <w:spacing w:after="0" w:line="360" w:lineRule="auto"/>
+        <w:jc w:val="center"/>
+        <w:rPr>
+          <w:rFonts w:ascii="Times New Roman" w:hAnsi="Times New Roman"/>
+          <w:bCs/>
+          <w:sz w:val="24"/>
+          <w:szCs w:val="24"/>
+        </w:rPr>
+      </w:pPr>
+    </w:p>
+    <w:p>
+      <w:pPr>
+        <w:spacing w:after="0" w:line="360" w:lineRule="auto"/>
+        <w:jc w:val="center"/>
+        <w:rPr>
+          <w:rFonts w:ascii="Times New Roman" w:hAnsi="Times New Roman"/>
+          <w:bCs/>
+          <w:sz w:val="24"/>
+          <w:szCs w:val="24"/>
+        </w:rPr>
+      </w:pPr>
+    </w:p>
+    <w:p>
+      <w:pPr>
+        <w:spacing w:after="0" w:line="360" w:lineRule="auto"/>
+        <w:jc w:val="center"/>
+        <w:rPr>
+          <w:rFonts w:ascii="Times New Roman" w:hAnsi="Times New Roman"/>
+          <w:bCs/>
+          <w:sz w:val="24"/>
+          <w:szCs w:val="24"/>
+        </w:rPr>
+      </w:pPr>
+    </w:p>
+    <w:p>
+      <w:pPr>
+        <w:spacing w:after="0" w:line="360" w:lineRule="auto"/>
+        <w:jc w:val="center"/>
+        <w:rPr>
+          <w:rFonts w:ascii="Times New Roman" w:hAnsi="Times New Roman"/>
+          <w:bCs/>
+          <w:sz w:val="24"/>
+          <w:szCs w:val="24"/>
+        </w:rPr>
+      </w:pPr>
+    </w:p>
+    <w:p>
+      <w:pPr>
+        <w:spacing w:after="0" w:line="360" w:lineRule="auto"/>
+        <w:jc w:val="center"/>
+        <w:rPr>
+          <w:rFonts w:ascii="Times New Roman" w:hAnsi="Times New Roman"/>
+          <w:bCs/>
+          <w:sz w:val="24"/>
+          <w:szCs w:val="24"/>
+        </w:rPr>
+      </w:pPr>
+    </w:p>
+    <w:p>
+      <w:pPr>
+        <w:spacing w:after="0" w:line="360" w:lineRule="auto"/>
+        <w:jc w:val="center"/>
+        <w:rPr>
+          <w:rFonts w:ascii="Times New Roman" w:hAnsi="Times New Roman"/>
+          <w:bCs/>
+          <w:sz w:val="24"/>
+          <w:szCs w:val="24"/>
+        </w:rPr>
+      </w:pPr>
+    </w:p>
+    <w:p>
+      <w:pPr>
+        <w:spacing w:after="0" w:line="360" w:lineRule="auto"/>
+        <w:jc w:val="center"/>
+        <w:rPr>
+          <w:rFonts w:ascii="Times New Roman" w:hAnsi="Times New Roman"/>
+          <w:bCs/>
+          <w:sz w:val="24"/>
+          <w:szCs w:val="24"/>
+        </w:rPr>
+      </w:pPr>
+    </w:p>
+    <w:p>
+      <w:pPr>
+        <w:spacing w:after="0" w:line="360" w:lineRule="auto"/>
+        <w:jc w:val="center"/>
+        <w:rPr>
+          <w:rFonts w:ascii="Times New Roman" w:hAnsi="Times New Roman"/>
+          <w:bCs/>
+          <w:sz w:val="24"/>
+          <w:szCs w:val="24"/>
+        </w:rPr>
+      </w:pPr>
+    </w:p>
+    <w:p>
+      <w:pPr>
+        <w:spacing w:after="0" w:line="360" w:lineRule="auto"/>
+        <w:jc w:val="center"/>
+        <w:rPr>
+          <w:rFonts w:ascii="Times New Roman" w:hAnsi="Times New Roman"/>
+          <w:bCs/>
+          <w:sz w:val="24"/>
+          <w:szCs w:val="24"/>
+        </w:rPr>
+      </w:pPr>
+    </w:p>
+    <w:p>
+      <w:pPr>
+        <w:spacing w:after="0" w:line="360" w:lineRule="auto"/>
+        <w:jc w:val="center"/>
+        <w:rPr>
+          <w:rFonts w:ascii="Times New Roman" w:hAnsi="Times New Roman"/>
+          <w:bCs/>
+          <w:sz w:val="24"/>
+          <w:szCs w:val="24"/>
+        </w:rPr>
+      </w:pPr>
+    </w:p>
+    <w:p>
+      <w:pPr>
+        <w:spacing w:after="0" w:line="360" w:lineRule="auto"/>
+        <w:jc w:val="center"/>
+        <w:rPr>
+          <w:rFonts w:ascii="Times New Roman" w:hAnsi="Times New Roman"/>
+          <w:bCs/>
+          <w:sz w:val="24"/>
+          <w:szCs w:val="24"/>
+        </w:rPr>
+      </w:pPr>
+    </w:p>
+    <w:p>
+      <w:pPr>
+        <w:spacing w:after="0" w:line="360" w:lineRule="auto"/>
+        <w:jc w:val="center"/>
+        <w:rPr>
+          <w:rFonts w:ascii="Times New Roman" w:hAnsi="Times New Roman"/>
+          <w:bCs/>
+          <w:sz w:val="24"/>
+          <w:szCs w:val="24"/>
+        </w:rPr>
+      </w:pPr>
+    </w:p>
+    <w:p>
+      <w:pPr>
+        <w:spacing w:after="0" w:line="360" w:lineRule="auto"/>
+        <w:jc w:val="center"/>
+        <w:rPr>
+          <w:rFonts w:ascii="Times New Roman" w:hAnsi="Times New Roman"/>
+          <w:bCs/>
+          <w:sz w:val="24"/>
+          <w:szCs w:val="24"/>
+        </w:rPr>
+      </w:pPr>
+    </w:p>
+    <w:p>
+      <w:pPr>
+        <w:spacing w:after="0" w:line="360" w:lineRule="auto"/>
+        <w:jc w:val="center"/>
+        <w:rPr>
+          <w:rFonts w:ascii="Times New Roman" w:hAnsi="Times New Roman"/>
+          <w:bCs/>
+          <w:sz w:val="24"/>
+          <w:szCs w:val="24"/>
+        </w:rPr>
+      </w:pPr>
+    </w:p>
+    <w:p>
+      <w:pPr>
+        <w:spacing w:after="0" w:line="360" w:lineRule="auto"/>
+        <w:jc w:val="center"/>
+        <w:rPr>
+          <w:rFonts w:ascii="Times New Roman" w:hAnsi="Times New Roman"/>
+          <w:bCs/>
+          <w:sz w:val="24"/>
+          <w:szCs w:val="24"/>
+        </w:rPr>
+      </w:pPr>
+    </w:p>
+    <w:p>
+      <w:pPr>
+        <w:spacing w:after="0" w:line="360" w:lineRule="auto"/>
+        <w:jc w:val="center"/>
+        <w:rPr>
+          <w:rFonts w:ascii="Times New Roman" w:hAnsi="Times New Roman"/>
+          <w:bCs/>
+          <w:sz w:val="24"/>
+          <w:szCs w:val="24"/>
+        </w:rPr>
+      </w:pPr>
+    </w:p>
+    <w:p>
+      <w:pPr>
+        <w:spacing w:after="0" w:line="360" w:lineRule="auto"/>
+        <w:jc w:val="center"/>
+        <w:rPr>
+          <w:rFonts w:ascii="Times New Roman" w:hAnsi="Times New Roman"/>
+          <w:bCs/>
+          <w:sz w:val="24"/>
+          <w:szCs w:val="24"/>
+        </w:rPr>
+      </w:pPr>
+    </w:p>
+    <w:p>
+      <w:pPr>
+        <w:spacing w:after="0" w:line="360" w:lineRule="auto"/>
+        <w:jc w:val="center"/>
+        <w:rPr>
+          <w:rFonts w:ascii="Times New Roman" w:hAnsi="Times New Roman"/>
+          <w:bCs/>
+          <w:sz w:val="24"/>
+          <w:szCs w:val="24"/>
+        </w:rPr>
+      </w:pPr>
+    </w:p>
+    <w:p>
+      <w:pPr>
+        <w:spacing w:after="0" w:line="360" w:lineRule="auto"/>
+        <w:jc w:val="center"/>
+        <w:rPr>
+          <w:rFonts w:ascii="Times New Roman" w:hAnsi="Times New Roman"/>
+          <w:bCs/>
+          <w:sz w:val="24"/>
+          <w:szCs w:val="24"/>
+        </w:rPr>
+      </w:pPr>
+    </w:p>
+    <w:p>
+      <w:pPr>
+        <w:spacing w:after="0" w:line="360" w:lineRule="auto"/>
+        <w:jc w:val="center"/>
+        <w:rPr>
+          <w:rFonts w:ascii="Times New Roman" w:hAnsi="Times New Roman"/>
+          <w:bCs/>
+          <w:sz w:val="24"/>
+          <w:szCs w:val="24"/>
+        </w:rPr>
+      </w:pPr>
+    </w:p>
+    <w:p>
+      <w:pPr>
+        <w:spacing w:after="0" w:line="360" w:lineRule="auto"/>
+        <w:jc w:val="center"/>
+        <w:rPr>
+          <w:rFonts w:ascii="Times New Roman" w:hAnsi="Times New Roman"/>
+          <w:bCs/>
+          <w:sz w:val="24"/>
+          <w:szCs w:val="24"/>
+        </w:rPr>
+      </w:pPr>
+    </w:p>
+    <w:p>
+      <w:pPr>
+        <w:spacing w:after="0" w:line="360" w:lineRule="auto"/>
+        <w:jc w:val="center"/>
+        <w:rPr>
+          <w:rFonts w:ascii="Times New Roman" w:hAnsi="Times New Roman"/>
+          <w:bCs/>
+          <w:sz w:val="24"/>
+          <w:szCs w:val="24"/>
+        </w:rPr>
+      </w:pPr>
+    </w:p>
+    <w:p>
+      <w:pPr>
+        <w:spacing w:after="0" w:line="360" w:lineRule="auto"/>
+        <w:jc w:val="center"/>
+        <w:rPr>
+          <w:rFonts w:ascii="Times New Roman" w:hAnsi="Times New Roman"/>
+          <w:bCs/>
+          <w:sz w:val="24"/>
+          <w:szCs w:val="24"/>
+        </w:rPr>
+      </w:pPr>
+    </w:p>
+    <w:p>
+      <w:pPr>
+        <w:spacing w:after="0" w:line="360" w:lineRule="auto"/>
+        <w:jc w:val="center"/>
+        <w:rPr>
+          <w:rFonts w:ascii="Times New Roman" w:hAnsi="Times New Roman"/>
+          <w:bCs/>
+          <w:sz w:val="24"/>
+          <w:szCs w:val="24"/>
+        </w:rPr>
+      </w:pPr>
+    </w:p>
+    <w:p>
+      <w:pPr>
+        <w:spacing w:after="0" w:line="360" w:lineRule="auto"/>
+        <w:jc w:val="center"/>
+        <w:rPr>
+          <w:rFonts w:ascii="Times New Roman" w:hAnsi="Times New Roman"/>
+          <w:bCs/>
+          <w:sz w:val="24"/>
+          <w:szCs w:val="24"/>
+        </w:rPr>
+      </w:pPr>
+    </w:p>
+    <w:p>
+      <w:pPr>
+        <w:spacing w:after="0" w:line="360" w:lineRule="auto"/>
+        <w:jc w:val="center"/>
+        <w:rPr>
+          <w:rFonts w:ascii="Times New Roman" w:hAnsi="Times New Roman"/>
+          <w:bCs/>
+          <w:sz w:val="24"/>
+          <w:szCs w:val="24"/>
+        </w:rPr>
+      </w:pPr>
+    </w:p>
+    <w:p>
+      <w:pPr>
+        <w:spacing w:after="0" w:line="360" w:lineRule="auto"/>
+        <w:jc w:val="center"/>
+        <w:rPr>
+          <w:rFonts w:ascii="Times New Roman" w:hAnsi="Times New Roman"/>
+          <w:bCs/>
+          <w:sz w:val="24"/>
+          <w:szCs w:val="24"/>
+        </w:rPr>
+      </w:pPr>
+    </w:p>
+    <w:p>
+      <w:pPr>
+        <w:spacing w:after="0" w:line="360" w:lineRule="auto"/>
+        <w:jc w:val="center"/>
+        <w:rPr>
+          <w:rFonts w:ascii="Times New Roman" w:hAnsi="Times New Roman"/>
+          <w:bCs/>
+          <w:sz w:val="24"/>
+          <w:szCs w:val="24"/>
+        </w:rPr>
+      </w:pPr>
+    </w:p>
+    <w:p>
+      <w:pPr>
+        <w:spacing w:after="0" w:line="360" w:lineRule="auto"/>
+        <w:jc w:val="center"/>
+        <w:rPr>
+          <w:rFonts w:ascii="Times New Roman" w:hAnsi="Times New Roman"/>
+          <w:bCs/>
+          <w:sz w:val="24"/>
+          <w:szCs w:val="24"/>
+        </w:rPr>
+      </w:pPr>
+    </w:p>
+    <w:p>
+      <w:pPr>
+        <w:spacing w:after="0" w:line="360" w:lineRule="auto"/>
+        <w:jc w:val="center"/>
+        <w:rPr>
+          <w:rFonts w:ascii="Times New Roman" w:hAnsi="Times New Roman"/>
+          <w:bCs/>
+          <w:sz w:val="24"/>
+          <w:szCs w:val="24"/>
+        </w:rPr>
+      </w:pPr>
+    </w:p>
+    <w:p>
+      <w:pPr>
+        <w:spacing w:after="0" w:line="360" w:lineRule="auto"/>
+        <w:jc w:val="center"/>
+        <w:rPr>
+          <w:rFonts w:ascii="Times New Roman" w:hAnsi="Times New Roman"/>
+          <w:bCs/>
+          <w:sz w:val="24"/>
+          <w:szCs w:val="24"/>
+        </w:rPr>
+      </w:pPr>
+    </w:p>
+    <w:p>
+      <w:pPr>
+        <w:spacing w:after="0" w:line="360" w:lineRule="auto"/>
+        <w:jc w:val="center"/>
+        <w:rPr>
+          <w:rFonts w:ascii="Times New Roman" w:hAnsi="Times New Roman"/>
+          <w:bCs/>
+          <w:sz w:val="24"/>
+          <w:szCs w:val="24"/>
+        </w:rPr>
+      </w:pPr>
+      <w:r>
+        <w:rPr>
+          <w:rFonts w:ascii="Times New Roman" w:hAnsi="Times New Roman"/>
+          <w:b/>
+          <w:sz w:val="24"/>
+          <w:szCs w:val="24"/>
+        </w:rPr>
+        <w:lastRenderedPageBreak/>
         <w:t>2</w:t>
       </w:r>
       <w:r>
@@ -4632,115 +4498,75 @@
           <w:sz w:val="24"/>
           <w:szCs w:val="24"/>
         </w:rPr>
-        <w:t xml:space="preserve">Pouca atenção tem sido dada a transmissão de conhecimentos necessários para que o cidadão aja no contexto social em que se vê inserido. As crianças brasileiras que têm a oportunidade de ir à escola, estudam História, Geografia, Português, Matemática e Química, entretanto não tomam conhecimento de saber o que fazer com o dinheiro que irão conquistar ou qual a maneira correta para administrar o patrimônio que há de ser </w:t>
-      </w:r>
-      <w:r>
-        <w:rPr>
-          <w:rFonts w:ascii="Times New Roman" w:hAnsi="Times New Roman"/>
-          <w:sz w:val="24"/>
-          <w:szCs w:val="24"/>
+        <w:t>Pouca atenção tem sido dada a transmissão de conhecimentos necessários para que o cidadão aja no contexto social em que se vê inserido. As crianças brasileiras que têm a oportunidade de ir à escola, estudam História, Geografia, Português, Matemática e Química, entretanto não tomam conhecimento de saber o que fazer com o dinheiro que irão conquistar ou qual a maneira correta para administrar o patrimônio que há de ser construído. Muitas dessas crianças têm grandes oportunidades, mas muitos vão acabar se tornando uma população majoritariamente endividada.</w:t>
+      </w:r>
+    </w:p>
+    <w:p>
+      <w:pPr>
+        <w:jc w:val="center"/>
+        <w:rPr>
+          <w:rFonts w:ascii="Times New Roman" w:hAnsi="Times New Roman"/>
+          <w:b/>
+          <w:sz w:val="26"/>
+        </w:rPr>
+      </w:pPr>
+    </w:p>
+    <w:p>
+      <w:pPr>
+        <w:jc w:val="center"/>
+        <w:rPr>
+          <w:rFonts w:ascii="Times New Roman" w:hAnsi="Times New Roman"/>
+          <w:b/>
+          <w:sz w:val="26"/>
+        </w:rPr>
+      </w:pPr>
+    </w:p>
+    <w:p>
+      <w:pPr>
+        <w:jc w:val="center"/>
+        <w:rPr>
+          <w:rFonts w:ascii="Times New Roman" w:hAnsi="Times New Roman"/>
+          <w:b/>
+          <w:sz w:val="26"/>
+        </w:rPr>
+      </w:pPr>
+    </w:p>
+    <w:p>
+      <w:pPr>
+        <w:jc w:val="center"/>
+        <w:rPr>
+          <w:rFonts w:ascii="Times New Roman" w:hAnsi="Times New Roman"/>
+          <w:b/>
+          <w:sz w:val="26"/>
+        </w:rPr>
+      </w:pPr>
+    </w:p>
+    <w:p>
+      <w:pPr>
+        <w:jc w:val="center"/>
+        <w:rPr>
+          <w:rFonts w:ascii="Times New Roman" w:hAnsi="Times New Roman"/>
+          <w:b/>
+          <w:sz w:val="26"/>
+        </w:rPr>
+      </w:pPr>
+    </w:p>
+    <w:p>
+      <w:pPr>
+        <w:rPr>
+          <w:rFonts w:ascii="Times New Roman" w:hAnsi="Times New Roman"/>
+          <w:b/>
+          <w:sz w:val="26"/>
+        </w:rPr>
+      </w:pPr>
+      <w:r>
+        <w:rPr>
+          <w:rFonts w:ascii="Times New Roman" w:hAnsi="Times New Roman"/>
+          <w:b/>
+          <w:sz w:val="26"/>
         </w:rPr>
         <w:lastRenderedPageBreak/>
-        <w:t>construído. Muitas dessas crianças têm grandes oportunidades, mas muitos vão acabar se tornando uma população majoritariamente endividada.</w:t>
-      </w:r>
-    </w:p>
-    <w:p>
-      <w:pPr>
-        <w:jc w:val="center"/>
-        <w:rPr>
-          <w:rFonts w:ascii="Times New Roman" w:hAnsi="Times New Roman"/>
-          <w:b/>
-          <w:sz w:val="26"/>
-        </w:rPr>
-      </w:pPr>
-    </w:p>
-    <w:p>
-      <w:pPr>
-        <w:jc w:val="center"/>
-        <w:rPr>
-          <w:rFonts w:ascii="Times New Roman" w:hAnsi="Times New Roman"/>
-          <w:b/>
-          <w:sz w:val="26"/>
-        </w:rPr>
-      </w:pPr>
-    </w:p>
-    <w:p>
-      <w:pPr>
-        <w:jc w:val="center"/>
-        <w:rPr>
-          <w:rFonts w:ascii="Times New Roman" w:hAnsi="Times New Roman"/>
-          <w:b/>
-          <w:sz w:val="26"/>
-        </w:rPr>
-      </w:pPr>
-    </w:p>
-    <w:p>
-      <w:pPr>
-        <w:jc w:val="center"/>
-        <w:rPr>
-          <w:rFonts w:ascii="Times New Roman" w:hAnsi="Times New Roman"/>
-          <w:b/>
-          <w:sz w:val="26"/>
-        </w:rPr>
-      </w:pPr>
-    </w:p>
-    <w:p>
-      <w:pPr>
-        <w:jc w:val="center"/>
-        <w:rPr>
-          <w:rFonts w:ascii="Times New Roman" w:hAnsi="Times New Roman"/>
-          <w:b/>
-          <w:sz w:val="26"/>
-        </w:rPr>
-      </w:pPr>
-    </w:p>
-    <w:p>
-      <w:pPr>
-        <w:rPr>
-          <w:rFonts w:ascii="Times New Roman" w:hAnsi="Times New Roman"/>
-          <w:b/>
-          <w:sz w:val="26"/>
-        </w:rPr>
-      </w:pPr>
-      <w:r>
-        <w:rPr>
-          <w:rFonts w:ascii="Times New Roman" w:hAnsi="Times New Roman"/>
-          <w:b/>
-          <w:sz w:val="26"/>
-        </w:rPr>
-        <w:t>2</w:t>
-      </w:r>
-      <w:r>
-        <w:rPr>
-          <w:rFonts w:ascii="Times New Roman" w:hAnsi="Times New Roman"/>
-          <w:b/>
-          <w:sz w:val="26"/>
-        </w:rPr>
-        <w:t>.</w:t>
-      </w:r>
-      <w:r>
-        <w:rPr>
-          <w:rFonts w:ascii="Times New Roman" w:hAnsi="Times New Roman"/>
-          <w:b/>
-          <w:sz w:val="26"/>
-        </w:rPr>
-        <w:t>2</w:t>
-      </w:r>
-      <w:r>
-        <w:rPr>
-          <w:rFonts w:ascii="Times New Roman" w:hAnsi="Times New Roman"/>
-          <w:b/>
-          <w:sz w:val="26"/>
-        </w:rPr>
-        <w:t xml:space="preserve"> - </w:t>
-      </w:r>
-      <w:r>
-        <w:rPr>
-          <w:rFonts w:ascii="Times New Roman" w:hAnsi="Times New Roman"/>
-          <w:b/>
-          <w:sz w:val="26"/>
-        </w:rPr>
-        <w:t>Tecnologias Utilizadas</w:t>
+        <w:t>2.2 - Tecnologias Utilizadas</w:t>
       </w:r>
     </w:p>
     <w:p>
@@ -4938,27 +4764,7 @@
           <w:szCs w:val="24"/>
           <w:shd w:val="clear" w:color="auto" w:fill="FFFFFF"/>
         </w:rPr>
-        <w:t> para a construção de interfaces de usuário</w:t>
-      </w:r>
-      <w:r>
-        <w:rPr>
-          <w:rFonts w:ascii="Times New Roman" w:hAnsi="Times New Roman"/>
-          <w:color w:val="000000" w:themeColor="text1"/>
-          <w:sz w:val="24"/>
-          <w:szCs w:val="24"/>
-          <w:shd w:val="clear" w:color="auto" w:fill="FFFFFF"/>
-        </w:rPr>
-        <w:t xml:space="preserve"> que foi criado em 2014 por Evan You</w:t>
-      </w:r>
-      <w:r>
-        <w:rPr>
-          <w:rFonts w:ascii="Times New Roman" w:hAnsi="Times New Roman"/>
-          <w:color w:val="000000" w:themeColor="text1"/>
-          <w:sz w:val="24"/>
-          <w:szCs w:val="24"/>
-          <w:shd w:val="clear" w:color="auto" w:fill="FFFFFF"/>
-        </w:rPr>
-        <w:t>. Ao contrário de outros </w:t>
+        <w:t> para a construção de interfaces de usuário que foi criado em 2014 por Evan You. Ao contrário de outros </w:t>
       </w:r>
       <w:r>
         <w:rPr>
@@ -5081,140 +4887,147 @@
           <w:sz w:val="24"/>
           <w:szCs w:val="24"/>
         </w:rPr>
+        <w:t>Vue está acumulando em volta de 10 milhões de downloads mensais, segundo o Stackshare (2021d), Vue é usado por: Alibaba; Trivago; 9GAG; GitLab; Stack. A quantidade de pacotes disponíveis no NPM para Vue é de 47 mil, enquanto para o Angular são apenas 12 mil.</w:t>
+      </w:r>
+    </w:p>
+    <w:p>
+      <w:pPr>
+        <w:rPr>
+          <w:rFonts w:ascii="Times New Roman" w:hAnsi="Times New Roman"/>
+          <w:bCs/>
+          <w:sz w:val="24"/>
+        </w:rPr>
+      </w:pPr>
+      <w:r>
+        <w:rPr>
+          <w:rFonts w:ascii="Times New Roman" w:hAnsi="Times New Roman"/>
+          <w:bCs/>
+          <w:sz w:val="24"/>
+        </w:rPr>
+        <w:t>2.2.</w:t>
+      </w:r>
+      <w:r>
+        <w:rPr>
+          <w:rFonts w:ascii="Times New Roman" w:hAnsi="Times New Roman"/>
+          <w:bCs/>
+          <w:sz w:val="24"/>
+        </w:rPr>
+        <w:t>3</w:t>
+      </w:r>
+      <w:r>
+        <w:rPr>
+          <w:rFonts w:ascii="Times New Roman" w:hAnsi="Times New Roman"/>
+          <w:bCs/>
+          <w:sz w:val="24"/>
+        </w:rPr>
+        <w:t xml:space="preserve"> - </w:t>
+      </w:r>
+      <w:r>
+        <w:rPr>
+          <w:rFonts w:ascii="Times New Roman" w:hAnsi="Times New Roman"/>
+          <w:bCs/>
+          <w:sz w:val="24"/>
+        </w:rPr>
+        <w:t>Node.js.</w:t>
+      </w:r>
+    </w:p>
+    <w:p>
+      <w:pPr>
+        <w:rPr>
+          <w:rFonts w:ascii="Times New Roman" w:hAnsi="Times New Roman"/>
+          <w:b/>
+          <w:sz w:val="24"/>
+        </w:rPr>
+      </w:pPr>
+    </w:p>
+    <w:p>
+      <w:pPr>
+        <w:ind w:firstLine="708"/>
+        <w:rPr>
+          <w:rFonts w:ascii="Times New Roman" w:hAnsi="Times New Roman"/>
+          <w:sz w:val="24"/>
+          <w:szCs w:val="24"/>
+        </w:rPr>
+      </w:pPr>
+      <w:r>
+        <w:rPr>
+          <w:rFonts w:ascii="Times New Roman" w:hAnsi="Times New Roman"/>
+          <w:sz w:val="24"/>
+        </w:rPr>
+        <w:t>De maneira simples</w:t>
+      </w:r>
+      <w:r>
+        <w:rPr>
+          <w:rFonts w:ascii="Times New Roman" w:hAnsi="Times New Roman"/>
+          <w:sz w:val="24"/>
+        </w:rPr>
+        <w:t>,</w:t>
+      </w:r>
+      <w:r>
+        <w:rPr>
+          <w:rFonts w:ascii="Times New Roman" w:hAnsi="Times New Roman"/>
+          <w:sz w:val="24"/>
+        </w:rPr>
+        <w:t xml:space="preserve"> </w:t>
+      </w:r>
+      <w:r>
+        <w:rPr>
+          <w:rFonts w:ascii="Times New Roman" w:hAnsi="Times New Roman"/>
+          <w:sz w:val="24"/>
+          <w:szCs w:val="24"/>
+        </w:rPr>
+        <w:t>Node.js é mais como um ambiente onde você pode utilizar o JavaScript para atuar como uma ferramenta de script do lado do servidor.</w:t>
+      </w:r>
+      <w:r>
+        <w:rPr>
+          <w:rFonts w:ascii="Times New Roman" w:hAnsi="Times New Roman"/>
+          <w:sz w:val="24"/>
+          <w:szCs w:val="24"/>
+        </w:rPr>
+        <w:t xml:space="preserve"> </w:t>
+      </w:r>
+      <w:r>
+        <w:rPr>
+          <w:rFonts w:ascii="Times New Roman" w:hAnsi="Times New Roman"/>
+          <w:sz w:val="24"/>
+        </w:rPr>
+        <w:t>Segundo a w3tech</w:t>
+      </w:r>
+      <w:r>
+        <w:rPr>
+          <w:rFonts w:ascii="Times New Roman" w:hAnsi="Times New Roman"/>
+          <w:sz w:val="24"/>
+        </w:rPr>
+        <w:t>,</w:t>
+      </w:r>
+      <w:r>
+        <w:rPr>
+          <w:rFonts w:ascii="Times New Roman" w:hAnsi="Times New Roman"/>
+          <w:sz w:val="24"/>
+        </w:rPr>
+        <w:t xml:space="preserve"> </w:t>
+      </w:r>
+      <w:r>
+        <w:rPr>
+          <w:rFonts w:ascii="Times New Roman" w:hAnsi="Times New Roman"/>
+          <w:sz w:val="24"/>
+        </w:rPr>
+        <w:t>Node.js</w:t>
+      </w:r>
+      <w:r>
+        <w:rPr>
+          <w:rFonts w:ascii="Times New Roman" w:hAnsi="Times New Roman"/>
+          <w:sz w:val="24"/>
+        </w:rPr>
+        <w:t xml:space="preserve"> é usado por pelo menos 30 milhões de websites no mundo todo, o que </w:t>
+      </w:r>
+      <w:r>
+        <w:rPr>
+          <w:rFonts w:ascii="Times New Roman" w:hAnsi="Times New Roman"/>
+          <w:sz w:val="24"/>
+        </w:rPr>
         <w:lastRenderedPageBreak/>
-        <w:t>Vue está acumulando em volta de 10 milhões de downloads mensais, segundo o Stackshare (2021d), Vue é usado por: Alibaba; Trivago; 9GAG; GitLab; Stack. A quantidade de pacotes disponíveis no NPM para Vue é de 47 mil, enquanto para o Angular são apenas 12 mil.</w:t>
-      </w:r>
-    </w:p>
-    <w:p>
-      <w:pPr>
-        <w:rPr>
-          <w:rFonts w:ascii="Times New Roman" w:hAnsi="Times New Roman"/>
-          <w:bCs/>
-          <w:sz w:val="24"/>
-        </w:rPr>
-      </w:pPr>
-      <w:r>
-        <w:rPr>
-          <w:rFonts w:ascii="Times New Roman" w:hAnsi="Times New Roman"/>
-          <w:bCs/>
-          <w:sz w:val="24"/>
-        </w:rPr>
-        <w:t>2.2.</w:t>
-      </w:r>
-      <w:r>
-        <w:rPr>
-          <w:rFonts w:ascii="Times New Roman" w:hAnsi="Times New Roman"/>
-          <w:bCs/>
-          <w:sz w:val="24"/>
-        </w:rPr>
-        <w:t>3</w:t>
-      </w:r>
-      <w:r>
-        <w:rPr>
-          <w:rFonts w:ascii="Times New Roman" w:hAnsi="Times New Roman"/>
-          <w:bCs/>
-          <w:sz w:val="24"/>
-        </w:rPr>
-        <w:t xml:space="preserve"> - </w:t>
-      </w:r>
-      <w:r>
-        <w:rPr>
-          <w:rFonts w:ascii="Times New Roman" w:hAnsi="Times New Roman"/>
-          <w:bCs/>
-          <w:sz w:val="24"/>
-        </w:rPr>
-        <w:t>Node.js.</w:t>
-      </w:r>
-    </w:p>
-    <w:p>
-      <w:pPr>
-        <w:rPr>
-          <w:rFonts w:ascii="Times New Roman" w:hAnsi="Times New Roman"/>
-          <w:b/>
-          <w:sz w:val="24"/>
-        </w:rPr>
-      </w:pPr>
-    </w:p>
-    <w:p>
-      <w:pPr>
-        <w:ind w:firstLine="708"/>
-        <w:rPr>
-          <w:rFonts w:ascii="Times New Roman" w:hAnsi="Times New Roman"/>
-          <w:sz w:val="24"/>
-          <w:szCs w:val="24"/>
-        </w:rPr>
-      </w:pPr>
-      <w:r>
-        <w:rPr>
-          <w:rFonts w:ascii="Times New Roman" w:hAnsi="Times New Roman"/>
-          <w:sz w:val="24"/>
-        </w:rPr>
-        <w:t>De maneira simples</w:t>
-      </w:r>
-      <w:r>
-        <w:rPr>
-          <w:rFonts w:ascii="Times New Roman" w:hAnsi="Times New Roman"/>
-          <w:sz w:val="24"/>
-        </w:rPr>
-        <w:t>,</w:t>
-      </w:r>
-      <w:r>
-        <w:rPr>
-          <w:rFonts w:ascii="Times New Roman" w:hAnsi="Times New Roman"/>
-          <w:sz w:val="24"/>
-        </w:rPr>
-        <w:t xml:space="preserve"> </w:t>
-      </w:r>
-      <w:r>
-        <w:rPr>
-          <w:rFonts w:ascii="Times New Roman" w:hAnsi="Times New Roman"/>
-          <w:sz w:val="24"/>
-          <w:szCs w:val="24"/>
-        </w:rPr>
-        <w:t>Node.js é mais como um ambiente onde você pode utilizar o JavaScript para atuar como uma ferramenta de script do lado do servidor.</w:t>
-      </w:r>
-      <w:r>
-        <w:rPr>
-          <w:rFonts w:ascii="Times New Roman" w:hAnsi="Times New Roman"/>
-          <w:sz w:val="24"/>
-          <w:szCs w:val="24"/>
-        </w:rPr>
-        <w:t xml:space="preserve"> </w:t>
-      </w:r>
-      <w:r>
-        <w:rPr>
-          <w:rFonts w:ascii="Times New Roman" w:hAnsi="Times New Roman"/>
-          <w:sz w:val="24"/>
-        </w:rPr>
-        <w:t>Segundo a w3tech</w:t>
-      </w:r>
-      <w:r>
-        <w:rPr>
-          <w:rFonts w:ascii="Times New Roman" w:hAnsi="Times New Roman"/>
-          <w:sz w:val="24"/>
-        </w:rPr>
-        <w:t>,</w:t>
-      </w:r>
-      <w:r>
-        <w:rPr>
-          <w:rFonts w:ascii="Times New Roman" w:hAnsi="Times New Roman"/>
-          <w:sz w:val="24"/>
-        </w:rPr>
-        <w:t xml:space="preserve"> </w:t>
-      </w:r>
-      <w:r>
-        <w:rPr>
-          <w:rFonts w:ascii="Times New Roman" w:hAnsi="Times New Roman"/>
-          <w:sz w:val="24"/>
-        </w:rPr>
-        <w:t>Node.js</w:t>
-      </w:r>
-      <w:r>
-        <w:rPr>
-          <w:rFonts w:ascii="Times New Roman" w:hAnsi="Times New Roman"/>
-          <w:sz w:val="24"/>
-        </w:rPr>
-        <w:t xml:space="preserve"> é usado por pelo menos 30 milhões de websites no mundo todo, o que prova sua eficiência naquilo que ele propõe. Outro dado que mostra a eficiência do Node</w:t>
+        <w:t>prova sua eficiência naquilo que ele propõe. Outro dado que mostra a eficiência do Node</w:t>
       </w:r>
       <w:r>
         <w:rPr>
@@ -5584,6 +5397,7 @@
           <w:sz w:val="24"/>
           <w:szCs w:val="24"/>
         </w:rPr>
+        <w:lastRenderedPageBreak/>
         <w:t>3 METODOLOGIA DA PESQUISA</w:t>
       </w:r>
     </w:p>
@@ -5784,14 +5598,6 @@
           <w:szCs w:val="24"/>
         </w:rPr>
         <w:tab/>
-      </w:r>
-      <w:r>
-        <w:rPr>
-          <w:rFonts w:ascii="Times New Roman" w:hAnsi="Times New Roman"/>
-          <w:bCs/>
-          <w:sz w:val="24"/>
-          <w:szCs w:val="24"/>
-        </w:rPr>
         <w:t>Os requisitos são separados em duas partes, sendo o primeiro os Requisitos Funcionais, que devem abordar as funcionalidades do sistema de acordo com uma determinada entrada. Basicamente é a parte que descreve o que o sistema deve fazer, como se comportar e quais ações ele deve executar de acordo com a interação de usuários ou outros sistemas. Geralmente, os recursos informados aqui são interfaces, menus, botões, funcionalidades e etc.</w:t>
       </w:r>
     </w:p>
@@ -5934,7 +5740,6 @@
                 <w:rFonts w:ascii="Times New Roman" w:hAnsi="Times New Roman"/>
                 <w:b/>
               </w:rPr>
-              <w:lastRenderedPageBreak/>
               <w:t>Descrição</w:t>
             </w:r>
           </w:p>
@@ -6263,6 +6068,7 @@
               <w:rPr>
                 <w:rFonts w:ascii="Times New Roman" w:hAnsi="Times New Roman"/>
               </w:rPr>
+              <w:lastRenderedPageBreak/>
               <w:t>- Pessoas que compartilham da mesma renda</w:t>
             </w:r>
             <w:r>
@@ -6354,6 +6160,7 @@
                 <w:rFonts w:ascii="Times New Roman" w:hAnsi="Times New Roman"/>
                 <w:b/>
               </w:rPr>
+              <w:lastRenderedPageBreak/>
               <w:t>Importância</w:t>
             </w:r>
           </w:p>
@@ -6844,7 +6651,6 @@
         <w:rPr>
           <w:rFonts w:ascii="Times New Roman" w:hAnsi="Times New Roman"/>
         </w:rPr>
-        <w:lastRenderedPageBreak/>
         <w:t>Quadro 5 – Requisito funcional – Gráfico de categoria de gastos</w:t>
       </w:r>
       <w:r>
@@ -6985,8 +6791,16 @@
               <w:rPr>
                 <w:rFonts w:ascii="Times New Roman" w:hAnsi="Times New Roman"/>
               </w:rPr>
-              <w:t>Gráfico que mostra os gastos do usuário por categoria (saúde, alimentação, etc</w:t>
-            </w:r>
+              <w:t xml:space="preserve">Gráfico que mostra os gastos do usuário por categoria (saúde, alimentação, </w:t>
+            </w:r>
+            <w:proofErr w:type="spellStart"/>
+            <w:r>
+              <w:rPr>
+                <w:rFonts w:ascii="Times New Roman" w:hAnsi="Times New Roman"/>
+              </w:rPr>
+              <w:t>etc</w:t>
+            </w:r>
+            <w:proofErr w:type="spellEnd"/>
             <w:r>
               <w:rPr>
                 <w:rFonts w:ascii="Times New Roman" w:hAnsi="Times New Roman"/>
@@ -7278,6 +7092,7 @@
           <w:bCs/>
           <w:sz w:val="24"/>
         </w:rPr>
+        <w:lastRenderedPageBreak/>
         <w:t>3.1.2</w:t>
       </w:r>
       <w:r>
@@ -7721,7 +7536,6 @@
         <w:rPr>
           <w:rFonts w:ascii="Times New Roman" w:hAnsi="Times New Roman"/>
         </w:rPr>
-        <w:lastRenderedPageBreak/>
         <w:t xml:space="preserve">Quadro </w:t>
       </w:r>
       <w:r>
@@ -8031,12 +7845,16 @@
               <w:widowControl w:val="0"/>
               <w:jc w:val="center"/>
               <w:rPr>
+                <w:rFonts w:ascii="Times New Roman" w:hAnsi="Times New Roman"/>
                 <w:b/>
                 <w:bCs/>
+                <w:sz w:val="24"/>
+                <w:szCs w:val="24"/>
               </w:rPr>
             </w:pPr>
             <w:r>
               <w:rPr>
+                <w:rFonts w:ascii="Times New Roman" w:hAnsi="Times New Roman"/>
                 <w:b/>
                 <w:bCs/>
                 <w:sz w:val="24"/>
@@ -8046,6 +7864,7 @@
             </w:r>
             <w:r>
               <w:rPr>
+                <w:rFonts w:ascii="Times New Roman" w:hAnsi="Times New Roman"/>
                 <w:b/>
                 <w:bCs/>
                 <w:sz w:val="24"/>
@@ -8065,6 +7884,7 @@
               <w:widowControl w:val="0"/>
               <w:jc w:val="center"/>
               <w:rPr>
+                <w:rFonts w:ascii="Times New Roman" w:hAnsi="Times New Roman"/>
                 <w:b/>
                 <w:sz w:val="24"/>
                 <w:szCs w:val="24"/>
@@ -8072,6 +7892,7 @@
             </w:pPr>
             <w:r>
               <w:rPr>
+                <w:rFonts w:ascii="Times New Roman" w:hAnsi="Times New Roman"/>
                 <w:b/>
                 <w:sz w:val="24"/>
                 <w:szCs w:val="24"/>
@@ -8089,6 +7910,7 @@
               <w:widowControl w:val="0"/>
               <w:jc w:val="center"/>
               <w:rPr>
+                <w:rFonts w:ascii="Times New Roman" w:hAnsi="Times New Roman"/>
                 <w:b/>
                 <w:sz w:val="24"/>
                 <w:szCs w:val="24"/>
@@ -8096,6 +7918,7 @@
             </w:pPr>
             <w:r>
               <w:rPr>
+                <w:rFonts w:ascii="Times New Roman" w:hAnsi="Times New Roman"/>
                 <w:b/>
                 <w:sz w:val="24"/>
                 <w:szCs w:val="24"/>
@@ -8113,6 +7936,7 @@
               <w:widowControl w:val="0"/>
               <w:jc w:val="center"/>
               <w:rPr>
+                <w:rFonts w:ascii="Times New Roman" w:hAnsi="Times New Roman"/>
                 <w:b/>
                 <w:sz w:val="24"/>
                 <w:szCs w:val="24"/>
@@ -8120,6 +7944,7 @@
             </w:pPr>
             <w:r>
               <w:rPr>
+                <w:rFonts w:ascii="Times New Roman" w:hAnsi="Times New Roman"/>
                 <w:b/>
                 <w:sz w:val="24"/>
                 <w:szCs w:val="24"/>
@@ -8137,6 +7962,7 @@
               <w:widowControl w:val="0"/>
               <w:jc w:val="center"/>
               <w:rPr>
+                <w:rFonts w:ascii="Times New Roman" w:hAnsi="Times New Roman"/>
                 <w:b/>
                 <w:sz w:val="24"/>
                 <w:szCs w:val="24"/>
@@ -8144,11 +7970,150 @@
             </w:pPr>
             <w:r>
               <w:rPr>
+                <w:rFonts w:ascii="Times New Roman" w:hAnsi="Times New Roman"/>
                 <w:b/>
                 <w:sz w:val="24"/>
                 <w:szCs w:val="24"/>
               </w:rPr>
               <w:t>SAIDA</w:t>
+            </w:r>
+          </w:p>
+        </w:tc>
+      </w:tr>
+      <w:tr>
+        <w:trPr>
+          <w:trHeight w:val="333"/>
+        </w:trPr>
+        <w:tc>
+          <w:tcPr>
+            <w:tcW w:w="875" w:type="dxa"/>
+          </w:tcPr>
+          <w:p>
+            <w:pPr>
+              <w:widowControl w:val="0"/>
+              <w:jc w:val="center"/>
+              <w:rPr>
+                <w:rFonts w:ascii="Times New Roman" w:hAnsi="Times New Roman"/>
+                <w:b/>
+                <w:bCs/>
+                <w:sz w:val="24"/>
+                <w:szCs w:val="24"/>
+              </w:rPr>
+            </w:pPr>
+            <w:r>
+              <w:rPr>
+                <w:rFonts w:ascii="Times New Roman" w:hAnsi="Times New Roman"/>
+                <w:b/>
+                <w:bCs/>
+                <w:sz w:val="24"/>
+                <w:szCs w:val="24"/>
+              </w:rPr>
+              <w:t>01</w:t>
+            </w:r>
+          </w:p>
+        </w:tc>
+        <w:tc>
+          <w:tcPr>
+            <w:tcW w:w="3347" w:type="dxa"/>
+            <w:vAlign w:val="center"/>
+          </w:tcPr>
+          <w:p>
+            <w:pPr>
+              <w:widowControl w:val="0"/>
+              <w:jc w:val="center"/>
+              <w:rPr>
+                <w:rFonts w:ascii="Times New Roman" w:hAnsi="Times New Roman"/>
+                <w:bCs/>
+                <w:sz w:val="24"/>
+                <w:szCs w:val="24"/>
+              </w:rPr>
+            </w:pPr>
+            <w:r>
+              <w:rPr>
+                <w:rFonts w:ascii="Times New Roman" w:hAnsi="Times New Roman"/>
+                <w:bCs/>
+                <w:sz w:val="24"/>
+                <w:szCs w:val="24"/>
+              </w:rPr>
+              <w:t>O usuário cria uma nova conta de usuário</w:t>
+            </w:r>
+          </w:p>
+        </w:tc>
+        <w:tc>
+          <w:tcPr>
+            <w:tcW w:w="2111" w:type="dxa"/>
+          </w:tcPr>
+          <w:p>
+            <w:pPr>
+              <w:widowControl w:val="0"/>
+              <w:jc w:val="center"/>
+              <w:rPr>
+                <w:rFonts w:ascii="Times New Roman" w:hAnsi="Times New Roman"/>
+                <w:bCs/>
+                <w:sz w:val="24"/>
+                <w:szCs w:val="24"/>
+              </w:rPr>
+            </w:pPr>
+            <w:r>
+              <w:rPr>
+                <w:rFonts w:ascii="Times New Roman" w:hAnsi="Times New Roman"/>
+                <w:bCs/>
+                <w:sz w:val="24"/>
+                <w:szCs w:val="24"/>
+              </w:rPr>
+              <w:t>Conta de usuário</w:t>
+            </w:r>
+          </w:p>
+        </w:tc>
+        <w:tc>
+          <w:tcPr>
+            <w:tcW w:w="2111" w:type="dxa"/>
+          </w:tcPr>
+          <w:p>
+            <w:pPr>
+              <w:widowControl w:val="0"/>
+              <w:jc w:val="center"/>
+              <w:rPr>
+                <w:rFonts w:ascii="Times New Roman" w:hAnsi="Times New Roman"/>
+                <w:bCs/>
+                <w:sz w:val="24"/>
+                <w:szCs w:val="24"/>
+              </w:rPr>
+            </w:pPr>
+            <w:r>
+              <w:rPr>
+                <w:rFonts w:ascii="Times New Roman" w:hAnsi="Times New Roman"/>
+                <w:bCs/>
+                <w:sz w:val="24"/>
+                <w:szCs w:val="24"/>
+              </w:rPr>
+              <w:t>Dados de usuário</w:t>
+            </w:r>
+          </w:p>
+        </w:tc>
+        <w:tc>
+          <w:tcPr>
+            <w:tcW w:w="2111" w:type="dxa"/>
+          </w:tcPr>
+          <w:p>
+            <w:pPr>
+              <w:widowControl w:val="0"/>
+              <w:jc w:val="center"/>
+              <w:rPr>
+                <w:rFonts w:ascii="Times New Roman" w:hAnsi="Times New Roman"/>
+                <w:bCs/>
+                <w:sz w:val="24"/>
+                <w:szCs w:val="24"/>
+              </w:rPr>
+            </w:pPr>
+            <w:r>
+              <w:rPr>
+                <w:rFonts w:ascii="Times New Roman" w:hAnsi="Times New Roman"/>
+                <w:bCs/>
+                <w:sz w:val="24"/>
+                <w:szCs w:val="24"/>
+              </w:rPr>
+              <w:t>“Sua conta foi criada com sucesso!”</w:t>
             </w:r>
           </w:p>
         </w:tc>
@@ -8167,6 +8132,7 @@
               <w:widowControl w:val="0"/>
               <w:jc w:val="center"/>
               <w:rPr>
+                <w:rFonts w:ascii="Times New Roman" w:hAnsi="Times New Roman"/>
                 <w:b/>
                 <w:sz w:val="24"/>
                 <w:szCs w:val="24"/>
@@ -8174,11 +8140,21 @@
             </w:pPr>
             <w:r>
               <w:rPr>
+                <w:rFonts w:ascii="Times New Roman" w:hAnsi="Times New Roman"/>
                 <w:b/>
                 <w:sz w:val="24"/>
                 <w:szCs w:val="24"/>
               </w:rPr>
-              <w:t>01</w:t>
+              <w:t>0</w:t>
+            </w:r>
+            <w:r>
+              <w:rPr>
+                <w:rFonts w:ascii="Times New Roman" w:hAnsi="Times New Roman"/>
+                <w:b/>
+                <w:sz w:val="24"/>
+                <w:szCs w:val="24"/>
+              </w:rPr>
+              <w:t>2</w:t>
             </w:r>
           </w:p>
         </w:tc>
@@ -8191,16 +8167,18 @@
               <w:widowControl w:val="0"/>
               <w:jc w:val="center"/>
               <w:rPr>
+                <w:rFonts w:ascii="Times New Roman" w:hAnsi="Times New Roman"/>
                 <w:sz w:val="24"/>
                 <w:szCs w:val="24"/>
               </w:rPr>
             </w:pPr>
             <w:r>
               <w:rPr>
-                <w:sz w:val="24"/>
-                <w:szCs w:val="24"/>
-              </w:rPr>
-              <w:t>Fazer login no sistema</w:t>
+                <w:rFonts w:ascii="Times New Roman" w:hAnsi="Times New Roman"/>
+                <w:sz w:val="24"/>
+                <w:szCs w:val="24"/>
+              </w:rPr>
+              <w:t>O usuário efetua login no sistema</w:t>
             </w:r>
           </w:p>
         </w:tc>
@@ -8213,16 +8191,18 @@
               <w:widowControl w:val="0"/>
               <w:jc w:val="center"/>
               <w:rPr>
+                <w:rFonts w:ascii="Times New Roman" w:hAnsi="Times New Roman"/>
                 <w:sz w:val="24"/>
                 <w:szCs w:val="24"/>
               </w:rPr>
             </w:pPr>
             <w:r>
               <w:rPr>
-                <w:sz w:val="24"/>
-                <w:szCs w:val="24"/>
-              </w:rPr>
-              <w:t>Conectar-se ao sistema</w:t>
+                <w:rFonts w:ascii="Times New Roman" w:hAnsi="Times New Roman"/>
+                <w:sz w:val="24"/>
+                <w:szCs w:val="24"/>
+              </w:rPr>
+              <w:t>Efetuar login</w:t>
             </w:r>
           </w:p>
         </w:tc>
@@ -8235,12 +8215,14 @@
               <w:widowControl w:val="0"/>
               <w:jc w:val="center"/>
               <w:rPr>
+                <w:rFonts w:ascii="Times New Roman" w:hAnsi="Times New Roman"/>
                 <w:sz w:val="24"/>
                 <w:szCs w:val="24"/>
               </w:rPr>
             </w:pPr>
             <w:r>
               <w:rPr>
+                <w:rFonts w:ascii="Times New Roman" w:hAnsi="Times New Roman"/>
                 <w:sz w:val="24"/>
                 <w:szCs w:val="24"/>
               </w:rPr>
@@ -8257,16 +8239,18 @@
               <w:widowControl w:val="0"/>
               <w:jc w:val="center"/>
               <w:rPr>
+                <w:rFonts w:ascii="Times New Roman" w:hAnsi="Times New Roman"/>
                 <w:sz w:val="24"/>
                 <w:szCs w:val="24"/>
               </w:rPr>
             </w:pPr>
             <w:r>
               <w:rPr>
-                <w:sz w:val="24"/>
-                <w:szCs w:val="24"/>
-              </w:rPr>
-              <w:t>“Conectado”</w:t>
+                <w:rFonts w:ascii="Times New Roman" w:hAnsi="Times New Roman"/>
+                <w:sz w:val="24"/>
+                <w:szCs w:val="24"/>
+              </w:rPr>
+              <w:t>Acesso ao sistema</w:t>
             </w:r>
           </w:p>
         </w:tc>
@@ -8285,6 +8269,7 @@
               <w:widowControl w:val="0"/>
               <w:jc w:val="center"/>
               <w:rPr>
+                <w:rFonts w:ascii="Times New Roman" w:hAnsi="Times New Roman"/>
                 <w:b/>
                 <w:sz w:val="24"/>
                 <w:szCs w:val="24"/>
@@ -8292,11 +8277,12 @@
             </w:pPr>
             <w:r>
               <w:rPr>
+                <w:rFonts w:ascii="Times New Roman" w:hAnsi="Times New Roman"/>
                 <w:b/>
                 <w:sz w:val="24"/>
                 <w:szCs w:val="24"/>
               </w:rPr>
-              <w:t>02</w:t>
+              <w:t>03</w:t>
             </w:r>
           </w:p>
         </w:tc>
@@ -8309,16 +8295,34 @@
               <w:widowControl w:val="0"/>
               <w:jc w:val="center"/>
               <w:rPr>
+                <w:rFonts w:ascii="Times New Roman" w:hAnsi="Times New Roman"/>
                 <w:sz w:val="24"/>
                 <w:szCs w:val="24"/>
               </w:rPr>
             </w:pPr>
             <w:r>
               <w:rPr>
-                <w:sz w:val="24"/>
-                <w:szCs w:val="24"/>
-              </w:rPr>
-              <w:t>Informar novas atualizações de movimentação bancária</w:t>
+                <w:rFonts w:ascii="Times New Roman" w:hAnsi="Times New Roman"/>
+                <w:sz w:val="24"/>
+                <w:szCs w:val="24"/>
+              </w:rPr>
+              <w:t xml:space="preserve">O usuário informa as contas bancárias que utilizada junto com </w:t>
+            </w:r>
+            <w:r>
+              <w:rPr>
+                <w:rFonts w:ascii="Times New Roman" w:hAnsi="Times New Roman"/>
+                <w:sz w:val="24"/>
+                <w:szCs w:val="24"/>
+              </w:rPr>
+              <w:t xml:space="preserve">um saldo </w:t>
+            </w:r>
+            <w:r>
+              <w:rPr>
+                <w:rFonts w:ascii="Times New Roman" w:hAnsi="Times New Roman"/>
+                <w:sz w:val="24"/>
+                <w:szCs w:val="24"/>
+              </w:rPr>
+              <w:t>inicial</w:t>
             </w:r>
           </w:p>
         </w:tc>
@@ -8331,16 +8335,18 @@
               <w:widowControl w:val="0"/>
               <w:jc w:val="center"/>
               <w:rPr>
+                <w:rFonts w:ascii="Times New Roman" w:hAnsi="Times New Roman"/>
                 <w:sz w:val="24"/>
                 <w:szCs w:val="24"/>
               </w:rPr>
             </w:pPr>
             <w:r>
               <w:rPr>
-                <w:sz w:val="24"/>
-                <w:szCs w:val="24"/>
-              </w:rPr>
-              <w:t>Atualizar dados</w:t>
+                <w:rFonts w:ascii="Times New Roman" w:hAnsi="Times New Roman"/>
+                <w:sz w:val="24"/>
+                <w:szCs w:val="24"/>
+              </w:rPr>
+              <w:t>Minhas contas</w:t>
             </w:r>
           </w:p>
         </w:tc>
@@ -8353,16 +8359,50 @@
               <w:widowControl w:val="0"/>
               <w:jc w:val="center"/>
               <w:rPr>
+                <w:rFonts w:ascii="Times New Roman" w:hAnsi="Times New Roman"/>
                 <w:sz w:val="24"/>
                 <w:szCs w:val="24"/>
               </w:rPr>
             </w:pPr>
             <w:r>
               <w:rPr>
-                <w:sz w:val="24"/>
-                <w:szCs w:val="24"/>
-              </w:rPr>
-              <w:t>Novos dados de movimentação</w:t>
+                <w:rFonts w:ascii="Times New Roman" w:hAnsi="Times New Roman"/>
+                <w:sz w:val="24"/>
+                <w:szCs w:val="24"/>
+              </w:rPr>
+              <w:t>Nome da</w:t>
+            </w:r>
+            <w:r>
+              <w:rPr>
+                <w:rFonts w:ascii="Times New Roman" w:hAnsi="Times New Roman"/>
+                <w:sz w:val="24"/>
+                <w:szCs w:val="24"/>
+              </w:rPr>
+              <w:t>(s)</w:t>
+            </w:r>
+            <w:r>
+              <w:rPr>
+                <w:rFonts w:ascii="Times New Roman" w:hAnsi="Times New Roman"/>
+                <w:sz w:val="24"/>
+                <w:szCs w:val="24"/>
+              </w:rPr>
+              <w:t xml:space="preserve"> conta</w:t>
+            </w:r>
+            <w:r>
+              <w:rPr>
+                <w:rFonts w:ascii="Times New Roman" w:hAnsi="Times New Roman"/>
+                <w:sz w:val="24"/>
+                <w:szCs w:val="24"/>
+              </w:rPr>
+              <w:t>(s)</w:t>
+            </w:r>
+            <w:r>
+              <w:rPr>
+                <w:rFonts w:ascii="Times New Roman" w:hAnsi="Times New Roman"/>
+                <w:sz w:val="24"/>
+                <w:szCs w:val="24"/>
+              </w:rPr>
+              <w:t xml:space="preserve"> e saldo inicial</w:t>
             </w:r>
           </w:p>
         </w:tc>
@@ -8375,17 +8415,140 @@
               <w:widowControl w:val="0"/>
               <w:jc w:val="center"/>
               <w:rPr>
+                <w:rFonts w:ascii="Times New Roman" w:hAnsi="Times New Roman"/>
                 <w:sz w:val="24"/>
                 <w:szCs w:val="24"/>
               </w:rPr>
             </w:pPr>
-            <w:r>
-              <w:rPr>
-                <w:sz w:val="24"/>
-                <w:szCs w:val="24"/>
-              </w:rPr>
-              <w:t>“Seus dados foram inseridos”</w:t>
-            </w:r>
+          </w:p>
+        </w:tc>
+      </w:tr>
+      <w:tr>
+        <w:trPr>
+          <w:trHeight w:val="667"/>
+        </w:trPr>
+        <w:tc>
+          <w:tcPr>
+            <w:tcW w:w="875" w:type="dxa"/>
+            <w:vAlign w:val="center"/>
+          </w:tcPr>
+          <w:p>
+            <w:pPr>
+              <w:widowControl w:val="0"/>
+              <w:jc w:val="center"/>
+              <w:rPr>
+                <w:rFonts w:ascii="Times New Roman" w:hAnsi="Times New Roman"/>
+                <w:b/>
+                <w:sz w:val="24"/>
+                <w:szCs w:val="24"/>
+              </w:rPr>
+            </w:pPr>
+            <w:r>
+              <w:rPr>
+                <w:rFonts w:ascii="Times New Roman" w:hAnsi="Times New Roman"/>
+                <w:b/>
+                <w:sz w:val="24"/>
+                <w:szCs w:val="24"/>
+              </w:rPr>
+              <w:t>0</w:t>
+            </w:r>
+            <w:r>
+              <w:rPr>
+                <w:rFonts w:ascii="Times New Roman" w:hAnsi="Times New Roman"/>
+                <w:b/>
+                <w:sz w:val="24"/>
+                <w:szCs w:val="24"/>
+              </w:rPr>
+              <w:t>4</w:t>
+            </w:r>
+          </w:p>
+        </w:tc>
+        <w:tc>
+          <w:tcPr>
+            <w:tcW w:w="3347" w:type="dxa"/>
+          </w:tcPr>
+          <w:p>
+            <w:pPr>
+              <w:widowControl w:val="0"/>
+              <w:jc w:val="center"/>
+              <w:rPr>
+                <w:rFonts w:ascii="Times New Roman" w:hAnsi="Times New Roman"/>
+                <w:sz w:val="24"/>
+                <w:szCs w:val="24"/>
+              </w:rPr>
+            </w:pPr>
+            <w:r>
+              <w:rPr>
+                <w:rFonts w:ascii="Times New Roman" w:hAnsi="Times New Roman"/>
+                <w:sz w:val="24"/>
+                <w:szCs w:val="24"/>
+              </w:rPr>
+              <w:t>O usuário informa as contas a pagar do mês</w:t>
+            </w:r>
+          </w:p>
+        </w:tc>
+        <w:tc>
+          <w:tcPr>
+            <w:tcW w:w="2111" w:type="dxa"/>
+          </w:tcPr>
+          <w:p>
+            <w:pPr>
+              <w:widowControl w:val="0"/>
+              <w:jc w:val="center"/>
+              <w:rPr>
+                <w:rFonts w:ascii="Times New Roman" w:hAnsi="Times New Roman"/>
+                <w:sz w:val="24"/>
+                <w:szCs w:val="24"/>
+              </w:rPr>
+            </w:pPr>
+            <w:r>
+              <w:rPr>
+                <w:rFonts w:ascii="Times New Roman" w:hAnsi="Times New Roman"/>
+                <w:sz w:val="24"/>
+                <w:szCs w:val="24"/>
+              </w:rPr>
+              <w:t>Contas a pagar</w:t>
+            </w:r>
+          </w:p>
+        </w:tc>
+        <w:tc>
+          <w:tcPr>
+            <w:tcW w:w="2111" w:type="dxa"/>
+          </w:tcPr>
+          <w:p>
+            <w:pPr>
+              <w:widowControl w:val="0"/>
+              <w:jc w:val="center"/>
+              <w:rPr>
+                <w:rFonts w:ascii="Times New Roman" w:hAnsi="Times New Roman"/>
+                <w:sz w:val="24"/>
+                <w:szCs w:val="24"/>
+              </w:rPr>
+            </w:pPr>
+            <w:r>
+              <w:rPr>
+                <w:rFonts w:ascii="Times New Roman" w:hAnsi="Times New Roman"/>
+                <w:sz w:val="24"/>
+                <w:szCs w:val="24"/>
+              </w:rPr>
+              <w:t>Contas a serem pagas</w:t>
+            </w:r>
+          </w:p>
+        </w:tc>
+        <w:tc>
+          <w:tcPr>
+            <w:tcW w:w="2111" w:type="dxa"/>
+          </w:tcPr>
+          <w:p>
+            <w:pPr>
+              <w:widowControl w:val="0"/>
+              <w:jc w:val="center"/>
+              <w:rPr>
+                <w:rFonts w:ascii="Times New Roman" w:hAnsi="Times New Roman"/>
+                <w:sz w:val="24"/>
+                <w:szCs w:val="24"/>
+              </w:rPr>
+            </w:pPr>
           </w:p>
         </w:tc>
       </w:tr>
@@ -8403,6 +8566,7 @@
               <w:widowControl w:val="0"/>
               <w:jc w:val="center"/>
               <w:rPr>
+                <w:rFonts w:ascii="Times New Roman" w:hAnsi="Times New Roman"/>
                 <w:b/>
                 <w:sz w:val="24"/>
                 <w:szCs w:val="24"/>
@@ -8410,11 +8574,21 @@
             </w:pPr>
             <w:r>
               <w:rPr>
+                <w:rFonts w:ascii="Times New Roman" w:hAnsi="Times New Roman"/>
                 <w:b/>
                 <w:sz w:val="24"/>
                 <w:szCs w:val="24"/>
               </w:rPr>
-              <w:t>02</w:t>
+              <w:t>0</w:t>
+            </w:r>
+            <w:r>
+              <w:rPr>
+                <w:rFonts w:ascii="Times New Roman" w:hAnsi="Times New Roman"/>
+                <w:b/>
+                <w:sz w:val="24"/>
+                <w:szCs w:val="24"/>
+              </w:rPr>
+              <w:t>5</w:t>
             </w:r>
           </w:p>
         </w:tc>
@@ -8427,16 +8601,18 @@
               <w:widowControl w:val="0"/>
               <w:jc w:val="center"/>
               <w:rPr>
+                <w:rFonts w:ascii="Times New Roman" w:hAnsi="Times New Roman"/>
                 <w:sz w:val="24"/>
                 <w:szCs w:val="24"/>
               </w:rPr>
             </w:pPr>
             <w:r>
               <w:rPr>
-                <w:sz w:val="24"/>
-                <w:szCs w:val="24"/>
-              </w:rPr>
-              <w:t>Verificar gastos e contas futuras</w:t>
+                <w:rFonts w:ascii="Times New Roman" w:hAnsi="Times New Roman"/>
+                <w:sz w:val="24"/>
+                <w:szCs w:val="24"/>
+              </w:rPr>
+              <w:t>O usuário informa seus cartões de crédito junto com o saldo disponível e o valor da fatura</w:t>
             </w:r>
           </w:p>
         </w:tc>
@@ -8449,16 +8625,18 @@
               <w:widowControl w:val="0"/>
               <w:jc w:val="center"/>
               <w:rPr>
+                <w:rFonts w:ascii="Times New Roman" w:hAnsi="Times New Roman"/>
                 <w:sz w:val="24"/>
                 <w:szCs w:val="24"/>
               </w:rPr>
             </w:pPr>
             <w:r>
               <w:rPr>
-                <w:sz w:val="24"/>
-                <w:szCs w:val="24"/>
-              </w:rPr>
-              <w:t>Balanço de gastos</w:t>
+                <w:rFonts w:ascii="Times New Roman" w:hAnsi="Times New Roman"/>
+                <w:sz w:val="24"/>
+                <w:szCs w:val="24"/>
+              </w:rPr>
+              <w:t>Cartões de crédito</w:t>
             </w:r>
           </w:p>
         </w:tc>
@@ -8471,16 +8649,18 @@
               <w:widowControl w:val="0"/>
               <w:jc w:val="center"/>
               <w:rPr>
+                <w:rFonts w:ascii="Times New Roman" w:hAnsi="Times New Roman"/>
                 <w:sz w:val="24"/>
                 <w:szCs w:val="24"/>
               </w:rPr>
             </w:pPr>
             <w:r>
               <w:rPr>
-                <w:sz w:val="24"/>
-                <w:szCs w:val="24"/>
-              </w:rPr>
-              <w:t>Dados e receitas informadas pelo usuário</w:t>
+                <w:rFonts w:ascii="Times New Roman" w:hAnsi="Times New Roman"/>
+                <w:sz w:val="24"/>
+                <w:szCs w:val="24"/>
+              </w:rPr>
+              <w:t>Cartões de crédito, saldo disponível e valor da fatura</w:t>
             </w:r>
           </w:p>
         </w:tc>
@@ -8493,22 +8673,409 @@
               <w:widowControl w:val="0"/>
               <w:jc w:val="center"/>
               <w:rPr>
+                <w:rFonts w:ascii="Times New Roman" w:hAnsi="Times New Roman"/>
                 <w:sz w:val="24"/>
                 <w:szCs w:val="24"/>
               </w:rPr>
             </w:pPr>
-            <w:r>
-              <w:rPr>
-                <w:sz w:val="24"/>
-                <w:szCs w:val="24"/>
-              </w:rPr>
-              <w:t>“Este são seus gastos do mês”</w:t>
+          </w:p>
+        </w:tc>
+      </w:tr>
+      <w:tr>
+        <w:trPr>
+          <w:trHeight w:val="1024"/>
+        </w:trPr>
+        <w:tc>
+          <w:tcPr>
+            <w:tcW w:w="875" w:type="dxa"/>
+            <w:vAlign w:val="center"/>
+          </w:tcPr>
+          <w:p>
+            <w:pPr>
+              <w:widowControl w:val="0"/>
+              <w:jc w:val="center"/>
+              <w:rPr>
+                <w:rFonts w:ascii="Times New Roman" w:hAnsi="Times New Roman"/>
+                <w:b/>
+                <w:sz w:val="24"/>
+                <w:szCs w:val="24"/>
+              </w:rPr>
+            </w:pPr>
+            <w:r>
+              <w:rPr>
+                <w:rFonts w:ascii="Times New Roman" w:hAnsi="Times New Roman"/>
+                <w:b/>
+                <w:sz w:val="24"/>
+                <w:szCs w:val="24"/>
+              </w:rPr>
+              <w:t>06</w:t>
+            </w:r>
+          </w:p>
+        </w:tc>
+        <w:tc>
+          <w:tcPr>
+            <w:tcW w:w="3347" w:type="dxa"/>
+          </w:tcPr>
+          <w:p>
+            <w:pPr>
+              <w:widowControl w:val="0"/>
+              <w:jc w:val="center"/>
+              <w:rPr>
+                <w:rFonts w:ascii="Times New Roman" w:hAnsi="Times New Roman"/>
+                <w:sz w:val="24"/>
+                <w:szCs w:val="24"/>
+              </w:rPr>
+            </w:pPr>
+            <w:r>
+              <w:rPr>
+                <w:rFonts w:ascii="Times New Roman" w:hAnsi="Times New Roman"/>
+                <w:sz w:val="24"/>
+                <w:szCs w:val="24"/>
+              </w:rPr>
+              <w:t>O usuário deve informar as contas a receber</w:t>
+            </w:r>
+          </w:p>
+        </w:tc>
+        <w:tc>
+          <w:tcPr>
+            <w:tcW w:w="2111" w:type="dxa"/>
+          </w:tcPr>
+          <w:p>
+            <w:pPr>
+              <w:widowControl w:val="0"/>
+              <w:jc w:val="center"/>
+              <w:rPr>
+                <w:rFonts w:ascii="Times New Roman" w:hAnsi="Times New Roman"/>
+                <w:sz w:val="24"/>
+                <w:szCs w:val="24"/>
+              </w:rPr>
+            </w:pPr>
+            <w:r>
+              <w:rPr>
+                <w:rFonts w:ascii="Times New Roman" w:hAnsi="Times New Roman"/>
+                <w:sz w:val="24"/>
+                <w:szCs w:val="24"/>
+              </w:rPr>
+              <w:t>Contas a receber</w:t>
+            </w:r>
+          </w:p>
+        </w:tc>
+        <w:tc>
+          <w:tcPr>
+            <w:tcW w:w="2111" w:type="dxa"/>
+          </w:tcPr>
+          <w:p>
+            <w:pPr>
+              <w:widowControl w:val="0"/>
+              <w:jc w:val="center"/>
+              <w:rPr>
+                <w:rFonts w:ascii="Times New Roman" w:hAnsi="Times New Roman"/>
+                <w:sz w:val="24"/>
+                <w:szCs w:val="24"/>
+              </w:rPr>
+            </w:pPr>
+            <w:r>
+              <w:rPr>
+                <w:rFonts w:ascii="Times New Roman" w:hAnsi="Times New Roman"/>
+                <w:sz w:val="24"/>
+                <w:szCs w:val="24"/>
+              </w:rPr>
+              <w:t>Contas a receber</w:t>
+            </w:r>
+          </w:p>
+        </w:tc>
+        <w:tc>
+          <w:tcPr>
+            <w:tcW w:w="2111" w:type="dxa"/>
+          </w:tcPr>
+          <w:p>
+            <w:pPr>
+              <w:widowControl w:val="0"/>
+              <w:jc w:val="center"/>
+              <w:rPr>
+                <w:rFonts w:ascii="Times New Roman" w:hAnsi="Times New Roman"/>
+                <w:sz w:val="24"/>
+                <w:szCs w:val="24"/>
+              </w:rPr>
+            </w:pPr>
+          </w:p>
+        </w:tc>
+      </w:tr>
+      <w:tr>
+        <w:trPr>
+          <w:trHeight w:val="1024"/>
+        </w:trPr>
+        <w:tc>
+          <w:tcPr>
+            <w:tcW w:w="875" w:type="dxa"/>
+            <w:vAlign w:val="center"/>
+          </w:tcPr>
+          <w:p>
+            <w:pPr>
+              <w:widowControl w:val="0"/>
+              <w:jc w:val="center"/>
+              <w:rPr>
+                <w:rFonts w:ascii="Times New Roman" w:hAnsi="Times New Roman"/>
+                <w:b/>
+                <w:sz w:val="24"/>
+                <w:szCs w:val="24"/>
+              </w:rPr>
+            </w:pPr>
+            <w:r>
+              <w:rPr>
+                <w:rFonts w:ascii="Times New Roman" w:hAnsi="Times New Roman"/>
+                <w:b/>
+                <w:sz w:val="24"/>
+                <w:szCs w:val="24"/>
+              </w:rPr>
+              <w:t>07</w:t>
+            </w:r>
+          </w:p>
+        </w:tc>
+        <w:tc>
+          <w:tcPr>
+            <w:tcW w:w="3347" w:type="dxa"/>
+          </w:tcPr>
+          <w:p>
+            <w:pPr>
+              <w:widowControl w:val="0"/>
+              <w:jc w:val="center"/>
+              <w:rPr>
+                <w:rFonts w:ascii="Times New Roman" w:hAnsi="Times New Roman"/>
+                <w:sz w:val="24"/>
+                <w:szCs w:val="24"/>
+              </w:rPr>
+            </w:pPr>
+            <w:r>
+              <w:rPr>
+                <w:rFonts w:ascii="Times New Roman" w:hAnsi="Times New Roman"/>
+                <w:sz w:val="24"/>
+                <w:szCs w:val="24"/>
+              </w:rPr>
+              <w:t>O sistema deverá listar os dados informados</w:t>
+            </w:r>
+          </w:p>
+        </w:tc>
+        <w:tc>
+          <w:tcPr>
+            <w:tcW w:w="2111" w:type="dxa"/>
+          </w:tcPr>
+          <w:p>
+            <w:pPr>
+              <w:widowControl w:val="0"/>
+              <w:jc w:val="center"/>
+              <w:rPr>
+                <w:rFonts w:ascii="Times New Roman" w:hAnsi="Times New Roman"/>
+                <w:sz w:val="24"/>
+                <w:szCs w:val="24"/>
+              </w:rPr>
+            </w:pPr>
+            <w:r>
+              <w:rPr>
+                <w:rFonts w:ascii="Times New Roman" w:hAnsi="Times New Roman"/>
+                <w:sz w:val="24"/>
+                <w:szCs w:val="24"/>
+              </w:rPr>
+              <w:t>Listagem de dados</w:t>
+            </w:r>
+          </w:p>
+        </w:tc>
+        <w:tc>
+          <w:tcPr>
+            <w:tcW w:w="2111" w:type="dxa"/>
+          </w:tcPr>
+          <w:p>
+            <w:pPr>
+              <w:widowControl w:val="0"/>
+              <w:jc w:val="center"/>
+              <w:rPr>
+                <w:rFonts w:ascii="Times New Roman" w:hAnsi="Times New Roman"/>
+                <w:sz w:val="24"/>
+                <w:szCs w:val="24"/>
+              </w:rPr>
+            </w:pPr>
+            <w:r>
+              <w:rPr>
+                <w:rFonts w:ascii="Times New Roman" w:hAnsi="Times New Roman"/>
+                <w:sz w:val="24"/>
+                <w:szCs w:val="24"/>
+              </w:rPr>
+              <w:t>Todos os dados informados pelo usuário</w:t>
+            </w:r>
+          </w:p>
+        </w:tc>
+        <w:tc>
+          <w:tcPr>
+            <w:tcW w:w="2111" w:type="dxa"/>
+          </w:tcPr>
+          <w:p>
+            <w:pPr>
+              <w:widowControl w:val="0"/>
+              <w:jc w:val="center"/>
+              <w:rPr>
+                <w:rFonts w:ascii="Times New Roman" w:hAnsi="Times New Roman"/>
+                <w:sz w:val="24"/>
+                <w:szCs w:val="24"/>
+              </w:rPr>
+            </w:pPr>
+            <w:r>
+              <w:rPr>
+                <w:rFonts w:ascii="Times New Roman" w:hAnsi="Times New Roman"/>
+                <w:sz w:val="24"/>
+                <w:szCs w:val="24"/>
+              </w:rPr>
+              <w:t>Os dados informados pelo usuário</w:t>
+            </w:r>
+          </w:p>
+        </w:tc>
+      </w:tr>
+      <w:tr>
+        <w:trPr>
+          <w:trHeight w:val="1024"/>
+        </w:trPr>
+        <w:tc>
+          <w:tcPr>
+            <w:tcW w:w="875" w:type="dxa"/>
+            <w:vAlign w:val="center"/>
+          </w:tcPr>
+          <w:p>
+            <w:pPr>
+              <w:widowControl w:val="0"/>
+              <w:jc w:val="center"/>
+              <w:rPr>
+                <w:rFonts w:ascii="Times New Roman" w:hAnsi="Times New Roman"/>
+                <w:b/>
+                <w:sz w:val="24"/>
+                <w:szCs w:val="24"/>
+              </w:rPr>
+            </w:pPr>
+            <w:r>
+              <w:rPr>
+                <w:rFonts w:ascii="Times New Roman" w:hAnsi="Times New Roman"/>
+                <w:b/>
+                <w:sz w:val="24"/>
+                <w:szCs w:val="24"/>
+              </w:rPr>
+              <w:t>08</w:t>
+            </w:r>
+          </w:p>
+        </w:tc>
+        <w:tc>
+          <w:tcPr>
+            <w:tcW w:w="3347" w:type="dxa"/>
+          </w:tcPr>
+          <w:p>
+            <w:pPr>
+              <w:widowControl w:val="0"/>
+              <w:jc w:val="center"/>
+              <w:rPr>
+                <w:rFonts w:ascii="Times New Roman" w:hAnsi="Times New Roman"/>
+                <w:sz w:val="24"/>
+                <w:szCs w:val="24"/>
+              </w:rPr>
+            </w:pPr>
+            <w:r>
+              <w:rPr>
+                <w:rFonts w:ascii="Times New Roman" w:hAnsi="Times New Roman"/>
+                <w:sz w:val="24"/>
+                <w:szCs w:val="24"/>
+              </w:rPr>
+              <w:t>O sistema deverá possuir uma aba de informações por gráficos</w:t>
+            </w:r>
+          </w:p>
+        </w:tc>
+        <w:tc>
+          <w:tcPr>
+            <w:tcW w:w="2111" w:type="dxa"/>
+          </w:tcPr>
+          <w:p>
+            <w:pPr>
+              <w:widowControl w:val="0"/>
+              <w:jc w:val="center"/>
+              <w:rPr>
+                <w:rFonts w:ascii="Times New Roman" w:hAnsi="Times New Roman"/>
+                <w:sz w:val="24"/>
+                <w:szCs w:val="24"/>
+              </w:rPr>
+            </w:pPr>
+            <w:r>
+              <w:rPr>
+                <w:rFonts w:ascii="Times New Roman" w:hAnsi="Times New Roman"/>
+                <w:sz w:val="24"/>
+                <w:szCs w:val="24"/>
+              </w:rPr>
+              <w:t>Gráfico de dados</w:t>
+            </w:r>
+          </w:p>
+        </w:tc>
+        <w:tc>
+          <w:tcPr>
+            <w:tcW w:w="2111" w:type="dxa"/>
+          </w:tcPr>
+          <w:p>
+            <w:pPr>
+              <w:widowControl w:val="0"/>
+              <w:jc w:val="center"/>
+              <w:rPr>
+                <w:rFonts w:ascii="Times New Roman" w:hAnsi="Times New Roman"/>
+                <w:sz w:val="24"/>
+                <w:szCs w:val="24"/>
+              </w:rPr>
+            </w:pPr>
+            <w:r>
+              <w:rPr>
+                <w:rFonts w:ascii="Times New Roman" w:hAnsi="Times New Roman"/>
+                <w:sz w:val="24"/>
+                <w:szCs w:val="24"/>
+              </w:rPr>
+              <w:t>Todos os dados informados pelo usuário</w:t>
+            </w:r>
+          </w:p>
+        </w:tc>
+        <w:tc>
+          <w:tcPr>
+            <w:tcW w:w="2111" w:type="dxa"/>
+          </w:tcPr>
+          <w:p>
+            <w:pPr>
+              <w:widowControl w:val="0"/>
+              <w:jc w:val="center"/>
+              <w:rPr>
+                <w:rFonts w:ascii="Times New Roman" w:hAnsi="Times New Roman"/>
+                <w:sz w:val="24"/>
+                <w:szCs w:val="24"/>
+              </w:rPr>
+            </w:pPr>
+            <w:r>
+              <w:rPr>
+                <w:rFonts w:ascii="Times New Roman" w:hAnsi="Times New Roman"/>
+                <w:sz w:val="24"/>
+                <w:szCs w:val="24"/>
+              </w:rPr>
+              <w:t>Os dados informados pelo usuário em formato de gráfico</w:t>
             </w:r>
           </w:p>
         </w:tc>
       </w:tr>
     </w:tbl>
-    <w:p/>
+    <w:p>
+      <w:pPr>
+        <w:jc w:val="center"/>
+        <w:rPr>
+          <w:rFonts w:ascii="Times New Roman" w:hAnsi="Times New Roman"/>
+          <w:sz w:val="24"/>
+          <w:szCs w:val="24"/>
+        </w:rPr>
+      </w:pPr>
+      <w:r>
+        <w:rPr>
+          <w:rFonts w:ascii="Times New Roman" w:hAnsi="Times New Roman"/>
+          <w:sz w:val="24"/>
+          <w:szCs w:val="24"/>
+        </w:rPr>
+        <w:t>Fonte: Autoral (2023).</w:t>
+      </w:r>
+    </w:p>
     <w:p>
       <w:pPr>
         <w:spacing w:after="160" w:line="259" w:lineRule="auto"/>
@@ -8524,14 +9091,22 @@
     <w:p>
       <w:pPr>
         <w:spacing w:after="160" w:line="259" w:lineRule="auto"/>
-        <w:jc w:val="center"/>
-        <w:rPr>
-          <w:rFonts w:ascii="Times New Roman" w:hAnsi="Times New Roman"/>
-          <w:b/>
-          <w:sz w:val="24"/>
-          <w:szCs w:val="24"/>
-        </w:rPr>
-      </w:pPr>
+        <w:rPr>
+          <w:rFonts w:ascii="Times New Roman" w:hAnsi="Times New Roman"/>
+          <w:bCs/>
+          <w:sz w:val="24"/>
+          <w:szCs w:val="24"/>
+        </w:rPr>
+      </w:pPr>
+      <w:r>
+        <w:rPr>
+          <w:rFonts w:ascii="Times New Roman" w:hAnsi="Times New Roman"/>
+          <w:bCs/>
+          <w:sz w:val="24"/>
+          <w:szCs w:val="24"/>
+        </w:rPr>
+        <w:t>3.2.2 – Diagrama de Caso de Uso</w:t>
+      </w:r>
     </w:p>
     <w:p>
       <w:pPr>
@@ -8539,7 +9114,7 @@
         <w:jc w:val="center"/>
         <w:rPr>
           <w:rFonts w:ascii="Times New Roman" w:hAnsi="Times New Roman"/>
-          <w:b/>
+          <w:bCs/>
           <w:sz w:val="24"/>
           <w:szCs w:val="24"/>
         </w:rPr>
@@ -8548,22 +9123,29 @@
     <w:p>
       <w:pPr>
         <w:spacing w:after="160" w:line="259" w:lineRule="auto"/>
-        <w:jc w:val="center"/>
-        <w:rPr>
-          <w:rFonts w:ascii="Times New Roman" w:hAnsi="Times New Roman"/>
-          <w:b/>
-          <w:sz w:val="24"/>
-          <w:szCs w:val="24"/>
-        </w:rPr>
-      </w:pPr>
+        <w:rPr>
+          <w:rFonts w:ascii="Times New Roman" w:hAnsi="Times New Roman"/>
+          <w:bCs/>
+          <w:sz w:val="24"/>
+          <w:szCs w:val="24"/>
+        </w:rPr>
+      </w:pPr>
+      <w:r>
+        <w:rPr>
+          <w:rFonts w:ascii="Times New Roman" w:hAnsi="Times New Roman"/>
+          <w:bCs/>
+          <w:sz w:val="24"/>
+          <w:szCs w:val="24"/>
+        </w:rPr>
+        <w:t>3.2.2.1 – Conta de usuário</w:t>
+      </w:r>
     </w:p>
     <w:p>
       <w:pPr>
         <w:spacing w:after="160" w:line="259" w:lineRule="auto"/>
-        <w:jc w:val="center"/>
-        <w:rPr>
-          <w:rFonts w:ascii="Times New Roman" w:hAnsi="Times New Roman"/>
-          <w:b/>
+        <w:rPr>
+          <w:rFonts w:ascii="Times New Roman" w:hAnsi="Times New Roman"/>
+          <w:bCs/>
           <w:sz w:val="24"/>
           <w:szCs w:val="24"/>
         </w:rPr>
@@ -8572,22 +9154,29 @@
     <w:p>
       <w:pPr>
         <w:spacing w:after="160" w:line="259" w:lineRule="auto"/>
-        <w:jc w:val="center"/>
-        <w:rPr>
-          <w:rFonts w:ascii="Times New Roman" w:hAnsi="Times New Roman"/>
-          <w:b/>
-          <w:sz w:val="24"/>
-          <w:szCs w:val="24"/>
-        </w:rPr>
-      </w:pPr>
+        <w:rPr>
+          <w:rFonts w:ascii="Times New Roman" w:hAnsi="Times New Roman"/>
+          <w:bCs/>
+          <w:sz w:val="24"/>
+          <w:szCs w:val="24"/>
+        </w:rPr>
+      </w:pPr>
+      <w:r>
+        <w:rPr>
+          <w:rFonts w:ascii="Times New Roman" w:hAnsi="Times New Roman"/>
+          <w:bCs/>
+          <w:sz w:val="24"/>
+          <w:szCs w:val="24"/>
+        </w:rPr>
+        <w:t>3.2.2.2 – Efetuar login</w:t>
+      </w:r>
     </w:p>
     <w:p>
       <w:pPr>
         <w:spacing w:after="160" w:line="259" w:lineRule="auto"/>
-        <w:jc w:val="center"/>
-        <w:rPr>
-          <w:rFonts w:ascii="Times New Roman" w:hAnsi="Times New Roman"/>
-          <w:b/>
+        <w:rPr>
+          <w:rFonts w:ascii="Times New Roman" w:hAnsi="Times New Roman"/>
+          <w:bCs/>
           <w:sz w:val="24"/>
           <w:szCs w:val="24"/>
         </w:rPr>
@@ -8596,22 +9185,30 @@
     <w:p>
       <w:pPr>
         <w:spacing w:after="160" w:line="259" w:lineRule="auto"/>
-        <w:jc w:val="center"/>
-        <w:rPr>
-          <w:rFonts w:ascii="Times New Roman" w:hAnsi="Times New Roman"/>
-          <w:b/>
-          <w:sz w:val="24"/>
-          <w:szCs w:val="24"/>
-        </w:rPr>
-      </w:pPr>
+        <w:rPr>
+          <w:rFonts w:ascii="Times New Roman" w:hAnsi="Times New Roman"/>
+          <w:bCs/>
+          <w:sz w:val="24"/>
+          <w:szCs w:val="24"/>
+        </w:rPr>
+      </w:pPr>
+      <w:r>
+        <w:rPr>
+          <w:rFonts w:ascii="Times New Roman" w:hAnsi="Times New Roman"/>
+          <w:bCs/>
+          <w:sz w:val="24"/>
+          <w:szCs w:val="24"/>
+        </w:rPr>
+        <w:lastRenderedPageBreak/>
+        <w:t>3.2.2.3 – Minhas contas</w:t>
+      </w:r>
     </w:p>
     <w:p>
       <w:pPr>
         <w:spacing w:after="160" w:line="259" w:lineRule="auto"/>
-        <w:jc w:val="center"/>
-        <w:rPr>
-          <w:rFonts w:ascii="Times New Roman" w:hAnsi="Times New Roman"/>
-          <w:b/>
+        <w:rPr>
+          <w:rFonts w:ascii="Times New Roman" w:hAnsi="Times New Roman"/>
+          <w:bCs/>
           <w:sz w:val="24"/>
           <w:szCs w:val="24"/>
         </w:rPr>
@@ -8620,22 +9217,29 @@
     <w:p>
       <w:pPr>
         <w:spacing w:after="160" w:line="259" w:lineRule="auto"/>
-        <w:jc w:val="center"/>
-        <w:rPr>
-          <w:rFonts w:ascii="Times New Roman" w:hAnsi="Times New Roman"/>
-          <w:b/>
-          <w:sz w:val="24"/>
-          <w:szCs w:val="24"/>
-        </w:rPr>
-      </w:pPr>
+        <w:rPr>
+          <w:rFonts w:ascii="Times New Roman" w:hAnsi="Times New Roman"/>
+          <w:bCs/>
+          <w:sz w:val="24"/>
+          <w:szCs w:val="24"/>
+        </w:rPr>
+      </w:pPr>
+      <w:r>
+        <w:rPr>
+          <w:rFonts w:ascii="Times New Roman" w:hAnsi="Times New Roman"/>
+          <w:bCs/>
+          <w:sz w:val="24"/>
+          <w:szCs w:val="24"/>
+        </w:rPr>
+        <w:t>3.2.2.4 – Contas a pagar</w:t>
+      </w:r>
     </w:p>
     <w:p>
       <w:pPr>
         <w:spacing w:after="160" w:line="259" w:lineRule="auto"/>
-        <w:jc w:val="center"/>
-        <w:rPr>
-          <w:rFonts w:ascii="Times New Roman" w:hAnsi="Times New Roman"/>
-          <w:b/>
+        <w:rPr>
+          <w:rFonts w:ascii="Times New Roman" w:hAnsi="Times New Roman"/>
+          <w:bCs/>
           <w:sz w:val="24"/>
           <w:szCs w:val="24"/>
         </w:rPr>
@@ -8644,22 +9248,29 @@
     <w:p>
       <w:pPr>
         <w:spacing w:after="160" w:line="259" w:lineRule="auto"/>
-        <w:jc w:val="center"/>
-        <w:rPr>
-          <w:rFonts w:ascii="Times New Roman" w:hAnsi="Times New Roman"/>
-          <w:b/>
-          <w:sz w:val="24"/>
-          <w:szCs w:val="24"/>
-        </w:rPr>
-      </w:pPr>
+        <w:rPr>
+          <w:rFonts w:ascii="Times New Roman" w:hAnsi="Times New Roman"/>
+          <w:bCs/>
+          <w:sz w:val="24"/>
+          <w:szCs w:val="24"/>
+        </w:rPr>
+      </w:pPr>
+      <w:r>
+        <w:rPr>
+          <w:rFonts w:ascii="Times New Roman" w:hAnsi="Times New Roman"/>
+          <w:bCs/>
+          <w:sz w:val="24"/>
+          <w:szCs w:val="24"/>
+        </w:rPr>
+        <w:t>3.2.2.5 – Cartões de crédito</w:t>
+      </w:r>
     </w:p>
     <w:p>
       <w:pPr>
         <w:spacing w:after="160" w:line="259" w:lineRule="auto"/>
-        <w:jc w:val="center"/>
-        <w:rPr>
-          <w:rFonts w:ascii="Times New Roman" w:hAnsi="Times New Roman"/>
-          <w:b/>
+        <w:rPr>
+          <w:rFonts w:ascii="Times New Roman" w:hAnsi="Times New Roman"/>
+          <w:bCs/>
           <w:sz w:val="24"/>
           <w:szCs w:val="24"/>
         </w:rPr>
@@ -8668,22 +9279,29 @@
     <w:p>
       <w:pPr>
         <w:spacing w:after="160" w:line="259" w:lineRule="auto"/>
-        <w:jc w:val="center"/>
-        <w:rPr>
-          <w:rFonts w:ascii="Times New Roman" w:hAnsi="Times New Roman"/>
-          <w:b/>
-          <w:sz w:val="24"/>
-          <w:szCs w:val="24"/>
-        </w:rPr>
-      </w:pPr>
+        <w:rPr>
+          <w:rFonts w:ascii="Times New Roman" w:hAnsi="Times New Roman"/>
+          <w:bCs/>
+          <w:sz w:val="24"/>
+          <w:szCs w:val="24"/>
+        </w:rPr>
+      </w:pPr>
+      <w:r>
+        <w:rPr>
+          <w:rFonts w:ascii="Times New Roman" w:hAnsi="Times New Roman"/>
+          <w:bCs/>
+          <w:sz w:val="24"/>
+          <w:szCs w:val="24"/>
+        </w:rPr>
+        <w:t>3.2.2.6 – Contas a receber</w:t>
+      </w:r>
     </w:p>
     <w:p>
       <w:pPr>
         <w:spacing w:after="160" w:line="259" w:lineRule="auto"/>
-        <w:jc w:val="center"/>
-        <w:rPr>
-          <w:rFonts w:ascii="Times New Roman" w:hAnsi="Times New Roman"/>
-          <w:b/>
+        <w:rPr>
+          <w:rFonts w:ascii="Times New Roman" w:hAnsi="Times New Roman"/>
+          <w:bCs/>
           <w:sz w:val="24"/>
           <w:szCs w:val="24"/>
         </w:rPr>
@@ -8692,22 +9310,29 @@
     <w:p>
       <w:pPr>
         <w:spacing w:after="160" w:line="259" w:lineRule="auto"/>
-        <w:jc w:val="center"/>
-        <w:rPr>
-          <w:rFonts w:ascii="Times New Roman" w:hAnsi="Times New Roman"/>
-          <w:b/>
-          <w:sz w:val="24"/>
-          <w:szCs w:val="24"/>
-        </w:rPr>
-      </w:pPr>
+        <w:rPr>
+          <w:rFonts w:ascii="Times New Roman" w:hAnsi="Times New Roman"/>
+          <w:bCs/>
+          <w:sz w:val="24"/>
+          <w:szCs w:val="24"/>
+        </w:rPr>
+      </w:pPr>
+      <w:r>
+        <w:rPr>
+          <w:rFonts w:ascii="Times New Roman" w:hAnsi="Times New Roman"/>
+          <w:bCs/>
+          <w:sz w:val="24"/>
+          <w:szCs w:val="24"/>
+        </w:rPr>
+        <w:t>3.2.2.7 – Listagem de dados</w:t>
+      </w:r>
     </w:p>
     <w:p>
       <w:pPr>
         <w:spacing w:after="160" w:line="259" w:lineRule="auto"/>
-        <w:jc w:val="center"/>
-        <w:rPr>
-          <w:rFonts w:ascii="Times New Roman" w:hAnsi="Times New Roman"/>
-          <w:b/>
+        <w:rPr>
+          <w:rFonts w:ascii="Times New Roman" w:hAnsi="Times New Roman"/>
+          <w:bCs/>
           <w:sz w:val="24"/>
           <w:szCs w:val="24"/>
         </w:rPr>
@@ -8716,14 +9341,22 @@
     <w:p>
       <w:pPr>
         <w:spacing w:after="160" w:line="259" w:lineRule="auto"/>
-        <w:jc w:val="center"/>
-        <w:rPr>
-          <w:rFonts w:ascii="Times New Roman" w:hAnsi="Times New Roman"/>
-          <w:b/>
-          <w:sz w:val="24"/>
-          <w:szCs w:val="24"/>
-        </w:rPr>
-      </w:pPr>
+        <w:rPr>
+          <w:rFonts w:ascii="Times New Roman" w:hAnsi="Times New Roman"/>
+          <w:bCs/>
+          <w:sz w:val="24"/>
+          <w:szCs w:val="24"/>
+        </w:rPr>
+      </w:pPr>
+      <w:r>
+        <w:rPr>
+          <w:rFonts w:ascii="Times New Roman" w:hAnsi="Times New Roman"/>
+          <w:bCs/>
+          <w:sz w:val="24"/>
+          <w:szCs w:val="24"/>
+        </w:rPr>
+        <w:t>3.2.2.8 -Gráfico de dados</w:t>
+      </w:r>
     </w:p>
     <w:p>
       <w:pPr>
@@ -8731,7 +9364,7 @@
         <w:jc w:val="center"/>
         <w:rPr>
           <w:rFonts w:ascii="Times New Roman" w:hAnsi="Times New Roman"/>
-          <w:b/>
+          <w:bCs/>
           <w:sz w:val="24"/>
           <w:szCs w:val="24"/>
         </w:rPr>
@@ -8743,7 +9376,7 @@
         <w:jc w:val="center"/>
         <w:rPr>
           <w:rFonts w:ascii="Times New Roman" w:hAnsi="Times New Roman"/>
-          <w:b/>
+          <w:bCs/>
           <w:sz w:val="24"/>
           <w:szCs w:val="24"/>
         </w:rPr>
@@ -8755,6 +9388,174 @@
         <w:jc w:val="center"/>
         <w:rPr>
           <w:rFonts w:ascii="Times New Roman" w:hAnsi="Times New Roman"/>
+          <w:bCs/>
+          <w:sz w:val="24"/>
+          <w:szCs w:val="24"/>
+        </w:rPr>
+      </w:pPr>
+    </w:p>
+    <w:p>
+      <w:pPr>
+        <w:spacing w:after="160" w:line="259" w:lineRule="auto"/>
+        <w:jc w:val="center"/>
+        <w:rPr>
+          <w:rFonts w:ascii="Times New Roman" w:hAnsi="Times New Roman"/>
+          <w:bCs/>
+          <w:sz w:val="24"/>
+          <w:szCs w:val="24"/>
+        </w:rPr>
+      </w:pPr>
+    </w:p>
+    <w:p>
+      <w:pPr>
+        <w:spacing w:after="160" w:line="259" w:lineRule="auto"/>
+        <w:jc w:val="center"/>
+        <w:rPr>
+          <w:rFonts w:ascii="Times New Roman" w:hAnsi="Times New Roman"/>
+          <w:bCs/>
+          <w:sz w:val="24"/>
+          <w:szCs w:val="24"/>
+        </w:rPr>
+      </w:pPr>
+    </w:p>
+    <w:p>
+      <w:pPr>
+        <w:spacing w:after="160" w:line="259" w:lineRule="auto"/>
+        <w:jc w:val="center"/>
+        <w:rPr>
+          <w:rFonts w:ascii="Times New Roman" w:hAnsi="Times New Roman"/>
+          <w:bCs/>
+          <w:sz w:val="24"/>
+          <w:szCs w:val="24"/>
+        </w:rPr>
+      </w:pPr>
+    </w:p>
+    <w:p>
+      <w:pPr>
+        <w:spacing w:after="160" w:line="259" w:lineRule="auto"/>
+        <w:jc w:val="center"/>
+        <w:rPr>
+          <w:rFonts w:ascii="Times New Roman" w:hAnsi="Times New Roman"/>
+          <w:bCs/>
+          <w:sz w:val="24"/>
+          <w:szCs w:val="24"/>
+        </w:rPr>
+      </w:pPr>
+    </w:p>
+    <w:p>
+      <w:pPr>
+        <w:spacing w:after="160" w:line="259" w:lineRule="auto"/>
+        <w:jc w:val="center"/>
+        <w:rPr>
+          <w:rFonts w:ascii="Times New Roman" w:hAnsi="Times New Roman"/>
+          <w:bCs/>
+          <w:sz w:val="24"/>
+          <w:szCs w:val="24"/>
+        </w:rPr>
+      </w:pPr>
+    </w:p>
+    <w:p>
+      <w:pPr>
+        <w:spacing w:after="160" w:line="259" w:lineRule="auto"/>
+        <w:jc w:val="center"/>
+        <w:rPr>
+          <w:rFonts w:ascii="Times New Roman" w:hAnsi="Times New Roman"/>
+          <w:bCs/>
+          <w:sz w:val="24"/>
+          <w:szCs w:val="24"/>
+        </w:rPr>
+      </w:pPr>
+    </w:p>
+    <w:p>
+      <w:pPr>
+        <w:spacing w:after="160" w:line="259" w:lineRule="auto"/>
+        <w:jc w:val="center"/>
+        <w:rPr>
+          <w:rFonts w:ascii="Times New Roman" w:hAnsi="Times New Roman"/>
+          <w:bCs/>
+          <w:sz w:val="24"/>
+          <w:szCs w:val="24"/>
+        </w:rPr>
+      </w:pPr>
+    </w:p>
+    <w:p>
+      <w:pPr>
+        <w:spacing w:after="160" w:line="259" w:lineRule="auto"/>
+        <w:jc w:val="center"/>
+        <w:rPr>
+          <w:rFonts w:ascii="Times New Roman" w:hAnsi="Times New Roman"/>
+          <w:bCs/>
+          <w:sz w:val="24"/>
+          <w:szCs w:val="24"/>
+        </w:rPr>
+      </w:pPr>
+    </w:p>
+    <w:p>
+      <w:pPr>
+        <w:spacing w:after="160" w:line="259" w:lineRule="auto"/>
+        <w:jc w:val="center"/>
+        <w:rPr>
+          <w:rFonts w:ascii="Times New Roman" w:hAnsi="Times New Roman"/>
+          <w:bCs/>
+          <w:sz w:val="24"/>
+          <w:szCs w:val="24"/>
+        </w:rPr>
+      </w:pPr>
+    </w:p>
+    <w:p>
+      <w:pPr>
+        <w:spacing w:after="160" w:line="259" w:lineRule="auto"/>
+        <w:jc w:val="center"/>
+        <w:rPr>
+          <w:rFonts w:ascii="Times New Roman" w:hAnsi="Times New Roman"/>
+          <w:bCs/>
+          <w:sz w:val="24"/>
+          <w:szCs w:val="24"/>
+        </w:rPr>
+      </w:pPr>
+    </w:p>
+    <w:p>
+      <w:pPr>
+        <w:spacing w:after="160" w:line="259" w:lineRule="auto"/>
+        <w:jc w:val="center"/>
+        <w:rPr>
+          <w:rFonts w:ascii="Times New Roman" w:hAnsi="Times New Roman"/>
+          <w:bCs/>
+          <w:sz w:val="24"/>
+          <w:szCs w:val="24"/>
+        </w:rPr>
+      </w:pPr>
+    </w:p>
+    <w:p>
+      <w:pPr>
+        <w:spacing w:after="160" w:line="259" w:lineRule="auto"/>
+        <w:jc w:val="center"/>
+        <w:rPr>
+          <w:rFonts w:ascii="Times New Roman" w:hAnsi="Times New Roman"/>
+          <w:bCs/>
+          <w:sz w:val="24"/>
+          <w:szCs w:val="24"/>
+        </w:rPr>
+      </w:pPr>
+    </w:p>
+    <w:p>
+      <w:pPr>
+        <w:spacing w:after="160" w:line="259" w:lineRule="auto"/>
+        <w:jc w:val="center"/>
+        <w:rPr>
+          <w:rFonts w:ascii="Times New Roman" w:hAnsi="Times New Roman"/>
+          <w:bCs/>
+          <w:sz w:val="24"/>
+          <w:szCs w:val="24"/>
+        </w:rPr>
+      </w:pPr>
+    </w:p>
+    <w:p>
+      <w:pPr>
+        <w:spacing w:after="160" w:line="259" w:lineRule="auto"/>
+        <w:jc w:val="center"/>
+        <w:rPr>
+          <w:rFonts w:ascii="Times New Roman" w:hAnsi="Times New Roman"/>
           <w:b/>
           <w:sz w:val="24"/>
           <w:szCs w:val="24"/>
@@ -8790,7 +9591,7 @@
           <w:szCs w:val="24"/>
         </w:rPr>
         <w:drawing>
-          <wp:anchor distT="0" distB="0" distL="0" distR="0" simplePos="0" relativeHeight="6" behindDoc="0" locked="0" layoutInCell="0" allowOverlap="1">
+          <wp:anchor distT="0" distB="0" distL="0" distR="0" simplePos="0" relativeHeight="6" behindDoc="0" locked="0" layoutInCell="0" allowOverlap="1" wp14:anchorId="4718FE7E" wp14:editId="24E7EF68">
             <wp:simplePos x="0" y="0"/>
             <wp:positionH relativeFrom="page">
               <wp:posOffset>659130</wp:posOffset>
@@ -9073,8 +9874,9 @@
         <w:rPr>
           <w:noProof/>
         </w:rPr>
+        <w:lastRenderedPageBreak/>
         <w:drawing>
-          <wp:inline distT="0" distB="0" distL="0" distR="0">
+          <wp:inline distT="0" distB="0" distL="0" distR="0" wp14:anchorId="70D83521" wp14:editId="317B36B7">
             <wp:extent cx="5400040" cy="3120390"/>
             <wp:effectExtent l="0" t="0" r="0" b="0"/>
             <wp:docPr id="6" name="Imagem 1"/>
@@ -9182,9 +9984,8 @@
         <w:rPr>
           <w:noProof/>
         </w:rPr>
-        <w:lastRenderedPageBreak/>
         <w:drawing>
-          <wp:inline distT="0" distB="0" distL="0" distR="0">
+          <wp:inline distT="0" distB="0" distL="0" distR="0" wp14:anchorId="5EEECA8B" wp14:editId="09DD1BF4">
             <wp:extent cx="5400040" cy="3632835"/>
             <wp:effectExtent l="0" t="0" r="0" b="0"/>
             <wp:docPr id="7" name="Figura1"/>
@@ -9274,8 +10075,9 @@
           <w:noProof/>
           <w:sz w:val="24"/>
         </w:rPr>
+        <w:lastRenderedPageBreak/>
         <w:drawing>
-          <wp:anchor distT="0" distB="0" distL="0" distR="0" simplePos="0" relativeHeight="7" behindDoc="0" locked="0" layoutInCell="0" allowOverlap="1">
+          <wp:anchor distT="0" distB="0" distL="0" distR="0" simplePos="0" relativeHeight="7" behindDoc="0" locked="0" layoutInCell="0" allowOverlap="1" wp14:anchorId="028610DF" wp14:editId="6C41FB73">
             <wp:simplePos x="0" y="0"/>
             <wp:positionH relativeFrom="column">
               <wp:posOffset>-499745</wp:posOffset>
@@ -9574,6 +10376,7 @@
           <w:rFonts w:ascii="Times New Roman" w:hAnsi="Times New Roman"/>
           <w:sz w:val="24"/>
         </w:rPr>
+        <w:lastRenderedPageBreak/>
         <w:tab/>
         <w:t>Conclui-se então que, devida a grande falta de incentivo ao gerenciamento de finanças pessoais no Brasil, a necessidade de soluções assim como a apresentada é de grande importância tanto para quem desenvolve, quanto para usuários, pois pode facilitar e tornar mais prático o gerenciamento financeiro pessoal.</w:t>
       </w:r>
@@ -9651,6 +10454,7 @@
           <w:rFonts w:ascii="Times New Roman" w:hAnsi="Times New Roman"/>
           <w:sz w:val="24"/>
         </w:rPr>
+        <w:lastRenderedPageBreak/>
         <w:tab/>
         <w:t xml:space="preserve">A principal ideia quando se trata do sistema é a expansão do mesmo, visando que novas funcionalidades podem facilitar ainda mais a utilização e a interação com usuário, fazendo com que a gestão financeira pessoal se torne algo mais agradável. Também há a ideia de expansão da aplicação para aplicativos móveis, pois mesmo com a facilidade que o sistema já vai possuir em questão de adaptação para diversos formatos de tela, também </w:t>
       </w:r>
@@ -9709,6 +10513,7 @@
           <w:b/>
           <w:sz w:val="32"/>
         </w:rPr>
+        <w:lastRenderedPageBreak/>
         <w:t>REFERÊNCIAS</w:t>
       </w:r>
     </w:p>
@@ -9960,7 +10765,6 @@
           <w:sz w:val="24"/>
           <w:szCs w:val="24"/>
         </w:rPr>
-        <w:lastRenderedPageBreak/>
         <w:t xml:space="preserve">Hamilton Ferrari, </w:t>
       </w:r>
       <w:r>
@@ -10863,6 +11667,7 @@
   <w:style w:type="character" w:default="1" w:styleId="Fontepargpadro">
     <w:name w:val="Default Paragraph Font"/>
     <w:uiPriority w:val="1"/>
+    <w:semiHidden/>
     <w:unhideWhenUsed/>
   </w:style>
   <w:style w:type="table" w:default="1" w:styleId="Tabelanormal">
@@ -11113,6 +11918,76 @@
     <w:rsid w:val="00AC4E93"/>
     <w:rPr>
       <w:rFonts w:cs="Times New Roman"/>
+    </w:rPr>
+  </w:style>
+  <w:style w:type="character" w:styleId="Refdecomentrio">
+    <w:name w:val="annotation reference"/>
+    <w:basedOn w:val="Fontepargpadro"/>
+    <w:uiPriority w:val="99"/>
+    <w:semiHidden/>
+    <w:unhideWhenUsed/>
+    <w:rsid w:val="0017443E"/>
+    <w:rPr>
+      <w:sz w:val="16"/>
+      <w:szCs w:val="16"/>
+    </w:rPr>
+  </w:style>
+  <w:style w:type="paragraph" w:styleId="Textodecomentrio">
+    <w:name w:val="annotation text"/>
+    <w:basedOn w:val="Normal"/>
+    <w:link w:val="TextodecomentrioChar"/>
+    <w:uiPriority w:val="99"/>
+    <w:semiHidden/>
+    <w:unhideWhenUsed/>
+    <w:rsid w:val="0017443E"/>
+    <w:pPr>
+      <w:spacing w:line="240" w:lineRule="auto"/>
+    </w:pPr>
+    <w:rPr>
+      <w:sz w:val="20"/>
+      <w:szCs w:val="20"/>
+    </w:rPr>
+  </w:style>
+  <w:style w:type="character" w:customStyle="1" w:styleId="TextodecomentrioChar">
+    <w:name w:val="Texto de comentário Char"/>
+    <w:basedOn w:val="Fontepargpadro"/>
+    <w:link w:val="Textodecomentrio"/>
+    <w:uiPriority w:val="99"/>
+    <w:semiHidden/>
+    <w:rsid w:val="0017443E"/>
+    <w:rPr>
+      <w:rFonts w:cs="Times New Roman"/>
+      <w:sz w:val="20"/>
+      <w:szCs w:val="20"/>
+    </w:rPr>
+  </w:style>
+  <w:style w:type="paragraph" w:styleId="Assuntodocomentrio">
+    <w:name w:val="annotation subject"/>
+    <w:basedOn w:val="Textodecomentrio"/>
+    <w:next w:val="Textodecomentrio"/>
+    <w:link w:val="AssuntodocomentrioChar"/>
+    <w:uiPriority w:val="99"/>
+    <w:semiHidden/>
+    <w:unhideWhenUsed/>
+    <w:rsid w:val="0017443E"/>
+    <w:rPr>
+      <w:b/>
+      <w:bCs/>
+    </w:rPr>
+  </w:style>
+  <w:style w:type="character" w:customStyle="1" w:styleId="AssuntodocomentrioChar">
+    <w:name w:val="Assunto do comentário Char"/>
+    <w:basedOn w:val="TextodecomentrioChar"/>
+    <w:link w:val="Assuntodocomentrio"/>
+    <w:uiPriority w:val="99"/>
+    <w:semiHidden/>
+    <w:rsid w:val="0017443E"/>
+    <w:rPr>
+      <w:rFonts w:cs="Times New Roman"/>
+      <w:b/>
+      <w:bCs/>
+      <w:sz w:val="20"/>
+      <w:szCs w:val="20"/>
     </w:rPr>
   </w:style>
 </w:styles>

</xml_diff>

<commit_message>
feat: iniciando diagramas de caso de uso
</commit_message>
<xml_diff>
--- a/documentacao/documentacao-final/finance.docx
+++ b/documentacao/documentacao-final/finance.docx
@@ -1,6 +1,6 @@
 
 <file path=word/document.xml><?xml version="1.0" encoding="utf-8"?>
-<w:document xmlns:wpc="http://schemas.microsoft.com/office/word/2010/wordprocessingCanvas" xmlns:cx="http://schemas.microsoft.com/office/drawing/2014/chartex" xmlns:cx1="http://schemas.microsoft.com/office/drawing/2015/9/8/chartex" xmlns:cx2="http://schemas.microsoft.com/office/drawing/2015/10/21/chartex" xmlns:cx3="http://schemas.microsoft.com/office/drawing/2016/5/9/chartex" xmlns:cx4="http://schemas.microsoft.com/office/drawing/2016/5/10/chartex" xmlns:cx5="http://schemas.microsoft.com/office/drawing/2016/5/11/chartex" xmlns:cx6="http://schemas.microsoft.com/office/drawing/2016/5/12/chartex" xmlns:cx7="http://schemas.microsoft.com/office/drawing/2016/5/13/chartex" xmlns:cx8="http://schemas.microsoft.com/office/drawing/2016/5/14/chartex" xmlns:mc="http://schemas.openxmlformats.org/markup-compatibility/2006" xmlns:aink="http://schemas.microsoft.com/office/drawing/2016/ink" xmlns:am3d="http://schemas.microsoft.com/office/drawing/2017/model3d" xmlns:o="urn:schemas-microsoft-com:office:office" xmlns:oel="http://schemas.microsoft.com/office/2019/extlst" xmlns:r="http://schemas.openxmlformats.org/officeDocument/2006/relationships" xmlns:m="http://schemas.openxmlformats.org/officeDocument/2006/math" xmlns:v="urn:schemas-microsoft-com:vml" xmlns:wp14="http://schemas.microsoft.com/office/word/2010/wordprocessingDrawing" xmlns:wp="http://schemas.openxmlformats.org/drawingml/2006/wordprocessingDrawing" xmlns:w10="urn:schemas-microsoft-com:office:word" xmlns:w="http://schemas.openxmlformats.org/wordprocessingml/2006/main" xmlns:w14="http://schemas.microsoft.com/office/word/2010/wordml" xmlns:w15="http://schemas.microsoft.com/office/word/2012/wordml" xmlns:w16cex="http://schemas.microsoft.com/office/word/2018/wordml/cex" xmlns:w16cid="http://schemas.microsoft.com/office/word/2016/wordml/cid" xmlns:w16="http://schemas.microsoft.com/office/word/2018/wordml" xmlns:w16sdtdh="http://schemas.microsoft.com/office/word/2020/wordml/sdtdatahash" xmlns:w16se="http://schemas.microsoft.com/office/word/2015/wordml/symex" xmlns:wpg="http://schemas.microsoft.com/office/word/2010/wordprocessingGroup" xmlns:wpi="http://schemas.microsoft.com/office/word/2010/wordprocessingInk" xmlns:wne="http://schemas.microsoft.com/office/word/2006/wordml" xmlns:wps="http://schemas.microsoft.com/office/word/2010/wordprocessingShape" mc:Ignorable="w14 w15 w16se w16cid w16 w16cex w16sdtdh wp14">
+<w:document xmlns:wpc="http://schemas.microsoft.com/office/word/2010/wordprocessingCanvas" xmlns:cx="http://schemas.microsoft.com/office/drawing/2014/chartex" xmlns:cx1="http://schemas.microsoft.com/office/drawing/2015/9/8/chartex" xmlns:cx2="http://schemas.microsoft.com/office/drawing/2015/10/21/chartex" xmlns:cx3="http://schemas.microsoft.com/office/drawing/2016/5/9/chartex" xmlns:cx4="http://schemas.microsoft.com/office/drawing/2016/5/10/chartex" xmlns:cx5="http://schemas.microsoft.com/office/drawing/2016/5/11/chartex" xmlns:cx6="http://schemas.microsoft.com/office/drawing/2016/5/12/chartex" xmlns:cx7="http://schemas.microsoft.com/office/drawing/2016/5/13/chartex" xmlns:cx8="http://schemas.microsoft.com/office/drawing/2016/5/14/chartex" xmlns:mc="http://schemas.openxmlformats.org/markup-compatibility/2006" xmlns:aink="http://schemas.microsoft.com/office/drawing/2016/ink" xmlns:am3d="http://schemas.microsoft.com/office/drawing/2017/model3d" xmlns:o="urn:schemas-microsoft-com:office:office" xmlns:oel="http://schemas.microsoft.com/office/2019/extlst" xmlns:r="http://schemas.openxmlformats.org/officeDocument/2006/relationships" xmlns:m="http://schemas.openxmlformats.org/officeDocument/2006/math" xmlns:v="urn:schemas-microsoft-com:vml" xmlns:wp14="http://schemas.microsoft.com/office/word/2010/wordprocessingDrawing" xmlns:wp="http://schemas.openxmlformats.org/drawingml/2006/wordprocessingDrawing" xmlns:w10="urn:schemas-microsoft-com:office:word" xmlns:w="http://schemas.openxmlformats.org/wordprocessingml/2006/main" xmlns:w14="http://schemas.microsoft.com/office/word/2010/wordml" xmlns:w15="http://schemas.microsoft.com/office/word/2012/wordml" xmlns:w16cex="http://schemas.microsoft.com/office/word/2018/wordml/cex" xmlns:w16cid="http://schemas.microsoft.com/office/word/2016/wordml/cid" xmlns:w16="http://schemas.microsoft.com/office/word/2018/wordml" xmlns:w16du="http://schemas.microsoft.com/office/word/2023/wordml/word16du" xmlns:w16sdtdh="http://schemas.microsoft.com/office/word/2020/wordml/sdtdatahash" xmlns:w16se="http://schemas.microsoft.com/office/word/2015/wordml/symex" xmlns:wpg="http://schemas.microsoft.com/office/word/2010/wordprocessingGroup" xmlns:wpi="http://schemas.microsoft.com/office/word/2010/wordprocessingInk" xmlns:wne="http://schemas.microsoft.com/office/word/2006/wordml" xmlns:wps="http://schemas.microsoft.com/office/word/2010/wordprocessingShape" mc:Ignorable="w14 w15 w16se w16cid w16 w16cex w16sdtdh wp14">
   <w:body>
     <w:p>
       <w:pPr>
@@ -6791,16 +6791,8 @@
               <w:rPr>
                 <w:rFonts w:ascii="Times New Roman" w:hAnsi="Times New Roman"/>
               </w:rPr>
-              <w:t xml:space="preserve">Gráfico que mostra os gastos do usuário por categoria (saúde, alimentação, </w:t>
-            </w:r>
-            <w:proofErr w:type="spellStart"/>
-            <w:r>
-              <w:rPr>
-                <w:rFonts w:ascii="Times New Roman" w:hAnsi="Times New Roman"/>
-              </w:rPr>
-              <w:t>etc</w:t>
-            </w:r>
-            <w:proofErr w:type="spellEnd"/>
+              <w:t>Gráfico que mostra os gastos do usuário por categoria (saúde, alimentação, etc</w:t>
+            </w:r>
             <w:r>
               <w:rPr>
                 <w:rFonts w:ascii="Times New Roman" w:hAnsi="Times New Roman"/>
@@ -8061,7 +8053,7 @@
                 <w:sz w:val="24"/>
                 <w:szCs w:val="24"/>
               </w:rPr>
-              <w:t>Conta de usuário</w:t>
+              <w:t>Criar cadastro</w:t>
             </w:r>
           </w:p>
         </w:tc>
@@ -9091,12 +9083,6 @@
     <w:p>
       <w:pPr>
         <w:spacing w:after="160" w:line="259" w:lineRule="auto"/>
-        <w:rPr>
-          <w:rFonts w:ascii="Times New Roman" w:hAnsi="Times New Roman"/>
-          <w:bCs/>
-          <w:sz w:val="24"/>
-          <w:szCs w:val="24"/>
-        </w:rPr>
       </w:pPr>
       <w:r>
         <w:rPr>
@@ -9111,7 +9097,6 @@
     <w:p>
       <w:pPr>
         <w:spacing w:after="160" w:line="259" w:lineRule="auto"/>
-        <w:jc w:val="center"/>
         <w:rPr>
           <w:rFonts w:ascii="Times New Roman" w:hAnsi="Times New Roman"/>
           <w:bCs/>
@@ -9130,15 +9115,6 @@
           <w:szCs w:val="24"/>
         </w:rPr>
       </w:pPr>
-      <w:r>
-        <w:rPr>
-          <w:rFonts w:ascii="Times New Roman" w:hAnsi="Times New Roman"/>
-          <w:bCs/>
-          <w:sz w:val="24"/>
-          <w:szCs w:val="24"/>
-        </w:rPr>
-        <w:t>3.2.2.1 – Conta de usuário</w:t>
-      </w:r>
     </w:p>
     <w:p>
       <w:pPr>
@@ -9150,6 +9126,24 @@
           <w:szCs w:val="24"/>
         </w:rPr>
       </w:pPr>
+      <w:r>
+        <w:rPr>
+          <w:rFonts w:ascii="Times New Roman" w:hAnsi="Times New Roman"/>
+          <w:bCs/>
+          <w:sz w:val="24"/>
+          <w:szCs w:val="24"/>
+        </w:rPr>
+        <w:t xml:space="preserve">3.2.2.1 – </w:t>
+      </w:r>
+      <w:r>
+        <w:rPr>
+          <w:rFonts w:ascii="Times New Roman" w:hAnsi="Times New Roman"/>
+          <w:bCs/>
+          <w:sz w:val="24"/>
+          <w:szCs w:val="24"/>
+        </w:rPr>
+        <w:t>Criar cadastro</w:t>
+      </w:r>
     </w:p>
     <w:p>
       <w:pPr>
@@ -9165,6 +9159,411 @@
         <w:rPr>
           <w:rFonts w:ascii="Times New Roman" w:hAnsi="Times New Roman"/>
           <w:bCs/>
+          <w:noProof/>
+          <w:sz w:val="24"/>
+          <w:szCs w:val="24"/>
+        </w:rPr>
+        <w:lastRenderedPageBreak/>
+        <w:drawing>
+          <wp:inline distT="0" distB="0" distL="0" distR="0" wp14:anchorId="16F63AF5" wp14:editId="43CD7DC9">
+            <wp:extent cx="5400040" cy="2362835"/>
+            <wp:effectExtent l="0" t="0" r="0" b="0"/>
+            <wp:docPr id="1971404437" name="Imagem 1"/>
+            <wp:cNvGraphicFramePr>
+              <a:graphicFrameLocks xmlns:a="http://schemas.openxmlformats.org/drawingml/2006/main" noChangeAspect="1"/>
+            </wp:cNvGraphicFramePr>
+            <a:graphic xmlns:a="http://schemas.openxmlformats.org/drawingml/2006/main">
+              <a:graphicData uri="http://schemas.openxmlformats.org/drawingml/2006/picture">
+                <pic:pic xmlns:pic="http://schemas.openxmlformats.org/drawingml/2006/picture">
+                  <pic:nvPicPr>
+                    <pic:cNvPr id="1971404437" name="Imagem 1971404437"/>
+                    <pic:cNvPicPr/>
+                  </pic:nvPicPr>
+                  <pic:blipFill>
+                    <a:blip r:embed="rId7" cstate="print">
+                      <a:extLst>
+                        <a:ext uri="{28A0092B-C50C-407E-A947-70E740481C1C}">
+                          <a14:useLocalDpi xmlns:a14="http://schemas.microsoft.com/office/drawing/2010/main" val="0"/>
+                        </a:ext>
+                      </a:extLst>
+                    </a:blip>
+                    <a:stretch>
+                      <a:fillRect/>
+                    </a:stretch>
+                  </pic:blipFill>
+                  <pic:spPr>
+                    <a:xfrm>
+                      <a:off x="0" y="0"/>
+                      <a:ext cx="5400040" cy="2362835"/>
+                    </a:xfrm>
+                    <a:prstGeom prst="rect">
+                      <a:avLst/>
+                    </a:prstGeom>
+                  </pic:spPr>
+                </pic:pic>
+              </a:graphicData>
+            </a:graphic>
+          </wp:inline>
+        </w:drawing>
+      </w:r>
+    </w:p>
+    <w:p>
+      <w:pPr>
+        <w:spacing w:after="160" w:line="259" w:lineRule="auto"/>
+        <w:rPr>
+          <w:rFonts w:ascii="Times New Roman" w:hAnsi="Times New Roman"/>
+          <w:bCs/>
+          <w:sz w:val="24"/>
+          <w:szCs w:val="24"/>
+        </w:rPr>
+      </w:pPr>
+    </w:p>
+    <w:p>
+      <w:pPr>
+        <w:spacing w:after="160" w:line="259" w:lineRule="auto"/>
+        <w:jc w:val="center"/>
+        <w:rPr>
+          <w:rFonts w:ascii="Times New Roman" w:hAnsi="Times New Roman"/>
+          <w:bCs/>
+          <w:sz w:val="24"/>
+          <w:szCs w:val="24"/>
+        </w:rPr>
+      </w:pPr>
+      <w:r>
+        <w:rPr>
+          <w:rFonts w:ascii="Times New Roman" w:hAnsi="Times New Roman"/>
+          <w:bCs/>
+          <w:sz w:val="24"/>
+          <w:szCs w:val="24"/>
+        </w:rPr>
+        <w:t>Figura 1 – Caso de Uso – Criar Cadastro</w:t>
+      </w:r>
+    </w:p>
+    <w:p>
+      <w:pPr>
+        <w:spacing w:after="160" w:line="259" w:lineRule="auto"/>
+        <w:jc w:val="center"/>
+        <w:rPr>
+          <w:rFonts w:ascii="Times New Roman" w:hAnsi="Times New Roman"/>
+          <w:bCs/>
+          <w:sz w:val="24"/>
+          <w:szCs w:val="24"/>
+        </w:rPr>
+      </w:pPr>
+      <w:r>
+        <w:rPr>
+          <w:rFonts w:ascii="Times New Roman" w:hAnsi="Times New Roman"/>
+          <w:bCs/>
+          <w:sz w:val="24"/>
+          <w:szCs w:val="24"/>
+        </w:rPr>
+        <w:t>Fonte: Autoral (2023)</w:t>
+      </w:r>
+    </w:p>
+    <w:p>
+      <w:pPr>
+        <w:spacing w:after="160" w:line="259" w:lineRule="auto"/>
+        <w:rPr>
+          <w:rFonts w:ascii="Times New Roman" w:hAnsi="Times New Roman"/>
+          <w:bCs/>
+          <w:sz w:val="24"/>
+          <w:szCs w:val="24"/>
+        </w:rPr>
+      </w:pPr>
+    </w:p>
+    <w:p>
+      <w:pPr>
+        <w:spacing w:after="160" w:line="259" w:lineRule="auto"/>
+        <w:rPr>
+          <w:rFonts w:ascii="Times New Roman" w:hAnsi="Times New Roman"/>
+          <w:bCs/>
+          <w:sz w:val="24"/>
+          <w:szCs w:val="24"/>
+        </w:rPr>
+      </w:pPr>
+      <w:r>
+        <w:rPr>
+          <w:rFonts w:ascii="Times New Roman" w:hAnsi="Times New Roman"/>
+          <w:bCs/>
+          <w:sz w:val="24"/>
+          <w:szCs w:val="24"/>
+        </w:rPr>
+        <w:t>Fluxo Normal</w:t>
+      </w:r>
+    </w:p>
+    <w:p>
+      <w:pPr>
+        <w:pStyle w:val="PargrafodaLista"/>
+        <w:numPr>
+          <w:ilvl w:val="0"/>
+          <w:numId w:val="2"/>
+        </w:numPr>
+        <w:spacing w:after="160" w:line="259" w:lineRule="auto"/>
+        <w:rPr>
+          <w:rFonts w:ascii="Times New Roman" w:hAnsi="Times New Roman"/>
+          <w:bCs/>
+          <w:sz w:val="24"/>
+          <w:szCs w:val="24"/>
+        </w:rPr>
+      </w:pPr>
+      <w:r>
+        <w:rPr>
+          <w:rFonts w:ascii="Times New Roman" w:hAnsi="Times New Roman"/>
+          <w:bCs/>
+          <w:sz w:val="24"/>
+          <w:szCs w:val="24"/>
+        </w:rPr>
+        <w:t>O usuário acessa o sistema e inicia um novo cadastro;</w:t>
+      </w:r>
+    </w:p>
+    <w:p>
+      <w:pPr>
+        <w:pStyle w:val="PargrafodaLista"/>
+        <w:numPr>
+          <w:ilvl w:val="0"/>
+          <w:numId w:val="2"/>
+        </w:numPr>
+        <w:spacing w:after="160" w:line="259" w:lineRule="auto"/>
+        <w:rPr>
+          <w:rFonts w:ascii="Times New Roman" w:hAnsi="Times New Roman"/>
+          <w:bCs/>
+          <w:sz w:val="24"/>
+          <w:szCs w:val="24"/>
+        </w:rPr>
+      </w:pPr>
+      <w:r>
+        <w:rPr>
+          <w:rFonts w:ascii="Times New Roman" w:hAnsi="Times New Roman"/>
+          <w:bCs/>
+          <w:sz w:val="24"/>
+          <w:szCs w:val="24"/>
+        </w:rPr>
+        <w:t>O usuário informa seu e-mail;</w:t>
+      </w:r>
+    </w:p>
+    <w:p>
+      <w:pPr>
+        <w:pStyle w:val="PargrafodaLista"/>
+        <w:numPr>
+          <w:ilvl w:val="0"/>
+          <w:numId w:val="2"/>
+        </w:numPr>
+        <w:spacing w:after="160" w:line="259" w:lineRule="auto"/>
+        <w:rPr>
+          <w:rFonts w:ascii="Times New Roman" w:hAnsi="Times New Roman"/>
+          <w:bCs/>
+          <w:sz w:val="24"/>
+          <w:szCs w:val="24"/>
+        </w:rPr>
+      </w:pPr>
+      <w:r>
+        <w:rPr>
+          <w:rFonts w:ascii="Times New Roman" w:hAnsi="Times New Roman"/>
+          <w:bCs/>
+          <w:sz w:val="24"/>
+          <w:szCs w:val="24"/>
+        </w:rPr>
+        <w:t>O sistema verifica se o e-mail já está cadastrado;</w:t>
+      </w:r>
+    </w:p>
+    <w:p>
+      <w:pPr>
+        <w:pStyle w:val="PargrafodaLista"/>
+        <w:numPr>
+          <w:ilvl w:val="0"/>
+          <w:numId w:val="2"/>
+        </w:numPr>
+        <w:spacing w:after="160" w:line="259" w:lineRule="auto"/>
+        <w:rPr>
+          <w:rFonts w:ascii="Times New Roman" w:hAnsi="Times New Roman"/>
+          <w:bCs/>
+          <w:sz w:val="24"/>
+          <w:szCs w:val="24"/>
+        </w:rPr>
+      </w:pPr>
+      <w:r>
+        <w:rPr>
+          <w:rFonts w:ascii="Times New Roman" w:hAnsi="Times New Roman"/>
+          <w:bCs/>
+          <w:sz w:val="24"/>
+          <w:szCs w:val="24"/>
+        </w:rPr>
+        <w:t>O usuário informa os dados de usuário, &lt;include&gt; Verifica existência de cadastro;</w:t>
+      </w:r>
+    </w:p>
+    <w:p>
+      <w:pPr>
+        <w:pStyle w:val="PargrafodaLista"/>
+        <w:numPr>
+          <w:ilvl w:val="0"/>
+          <w:numId w:val="2"/>
+        </w:numPr>
+        <w:spacing w:after="160" w:line="259" w:lineRule="auto"/>
+        <w:rPr>
+          <w:rFonts w:ascii="Times New Roman" w:hAnsi="Times New Roman"/>
+          <w:bCs/>
+          <w:sz w:val="24"/>
+          <w:szCs w:val="24"/>
+        </w:rPr>
+      </w:pPr>
+      <w:r>
+        <w:rPr>
+          <w:rFonts w:ascii="Times New Roman" w:hAnsi="Times New Roman"/>
+          <w:bCs/>
+          <w:sz w:val="24"/>
+          <w:szCs w:val="24"/>
+        </w:rPr>
+        <w:t>O sistema grava os dados e exibe a mensagem “Cadastro realizado com sucesso!”;</w:t>
+      </w:r>
+    </w:p>
+    <w:p>
+      <w:pPr>
+        <w:pStyle w:val="PargrafodaLista"/>
+        <w:spacing w:after="160" w:line="259" w:lineRule="auto"/>
+        <w:rPr>
+          <w:rFonts w:ascii="Times New Roman" w:hAnsi="Times New Roman"/>
+          <w:bCs/>
+          <w:sz w:val="24"/>
+          <w:szCs w:val="24"/>
+        </w:rPr>
+      </w:pPr>
+    </w:p>
+    <w:p>
+      <w:pPr>
+        <w:spacing w:after="160" w:line="259" w:lineRule="auto"/>
+        <w:rPr>
+          <w:rFonts w:ascii="Times New Roman" w:hAnsi="Times New Roman"/>
+          <w:bCs/>
+          <w:sz w:val="24"/>
+          <w:szCs w:val="24"/>
+        </w:rPr>
+      </w:pPr>
+      <w:r>
+        <w:rPr>
+          <w:rFonts w:ascii="Times New Roman" w:hAnsi="Times New Roman"/>
+          <w:bCs/>
+          <w:sz w:val="24"/>
+          <w:szCs w:val="24"/>
+        </w:rPr>
+        <w:t>Fluxo de Exceção</w:t>
+      </w:r>
+    </w:p>
+    <w:p>
+      <w:pPr>
+        <w:pStyle w:val="PargrafodaLista"/>
+        <w:numPr>
+          <w:ilvl w:val="0"/>
+          <w:numId w:val="3"/>
+        </w:numPr>
+        <w:spacing w:after="160" w:line="259" w:lineRule="auto"/>
+        <w:rPr>
+          <w:rFonts w:ascii="Times New Roman" w:hAnsi="Times New Roman"/>
+          <w:bCs/>
+          <w:sz w:val="24"/>
+          <w:szCs w:val="24"/>
+        </w:rPr>
+      </w:pPr>
+      <w:r>
+        <w:rPr>
+          <w:rFonts w:ascii="Times New Roman" w:hAnsi="Times New Roman"/>
+          <w:bCs/>
+          <w:sz w:val="24"/>
+          <w:szCs w:val="24"/>
+        </w:rPr>
+        <w:t>O sistema verifica se o e-mail já está cadastrado;</w:t>
+      </w:r>
+    </w:p>
+    <w:p>
+      <w:pPr>
+        <w:pStyle w:val="PargrafodaLista"/>
+        <w:numPr>
+          <w:ilvl w:val="0"/>
+          <w:numId w:val="3"/>
+        </w:numPr>
+        <w:spacing w:after="160" w:line="259" w:lineRule="auto"/>
+        <w:rPr>
+          <w:rFonts w:ascii="Times New Roman" w:hAnsi="Times New Roman"/>
+          <w:bCs/>
+          <w:sz w:val="24"/>
+          <w:szCs w:val="24"/>
+        </w:rPr>
+      </w:pPr>
+      <w:r>
+        <w:rPr>
+          <w:rFonts w:ascii="Times New Roman" w:hAnsi="Times New Roman"/>
+          <w:bCs/>
+          <w:sz w:val="24"/>
+          <w:szCs w:val="24"/>
+        </w:rPr>
+        <w:t>O sistema exibe a mensagem “E-mail já cadastrado!”;</w:t>
+      </w:r>
+    </w:p>
+    <w:p>
+      <w:pPr>
+        <w:pStyle w:val="PargrafodaLista"/>
+        <w:numPr>
+          <w:ilvl w:val="0"/>
+          <w:numId w:val="3"/>
+        </w:numPr>
+        <w:spacing w:after="160" w:line="259" w:lineRule="auto"/>
+        <w:rPr>
+          <w:rFonts w:ascii="Times New Roman" w:hAnsi="Times New Roman"/>
+          <w:bCs/>
+          <w:sz w:val="24"/>
+          <w:szCs w:val="24"/>
+        </w:rPr>
+      </w:pPr>
+      <w:r>
+        <w:rPr>
+          <w:rFonts w:ascii="Times New Roman" w:hAnsi="Times New Roman"/>
+          <w:bCs/>
+          <w:sz w:val="24"/>
+          <w:szCs w:val="24"/>
+        </w:rPr>
+        <w:t>O usuário informa um novo e-mail &lt;</w:t>
+      </w:r>
+      <w:r>
+        <w:rPr>
+          <w:rFonts w:ascii="Times New Roman" w:hAnsi="Times New Roman"/>
+          <w:bCs/>
+          <w:sz w:val="24"/>
+          <w:szCs w:val="24"/>
+        </w:rPr>
+        <w:t>Verifica existência de cadastro</w:t>
+      </w:r>
+      <w:r>
+        <w:rPr>
+          <w:rFonts w:ascii="Times New Roman" w:hAnsi="Times New Roman"/>
+          <w:bCs/>
+          <w:sz w:val="24"/>
+          <w:szCs w:val="24"/>
+        </w:rPr>
+        <w:t>&gt;</w:t>
+      </w:r>
+      <w:r>
+        <w:rPr>
+          <w:rFonts w:ascii="Times New Roman" w:hAnsi="Times New Roman"/>
+          <w:bCs/>
+          <w:sz w:val="24"/>
+          <w:szCs w:val="24"/>
+        </w:rPr>
+        <w:t>;</w:t>
+      </w:r>
+    </w:p>
+    <w:p>
+      <w:pPr>
+        <w:spacing w:after="160" w:line="259" w:lineRule="auto"/>
+        <w:rPr>
+          <w:rFonts w:ascii="Times New Roman" w:hAnsi="Times New Roman"/>
+          <w:bCs/>
+          <w:sz w:val="24"/>
+          <w:szCs w:val="24"/>
+        </w:rPr>
+      </w:pPr>
+      <w:r>
+        <w:rPr>
+          <w:rFonts w:ascii="Times New Roman" w:hAnsi="Times New Roman"/>
+          <w:bCs/>
           <w:sz w:val="24"/>
           <w:szCs w:val="24"/>
         </w:rPr>
@@ -9199,100 +9598,100 @@
           <w:sz w:val="24"/>
           <w:szCs w:val="24"/>
         </w:rPr>
+        <w:t>3.2.2.3 – Minhas contas</w:t>
+      </w:r>
+    </w:p>
+    <w:p>
+      <w:pPr>
+        <w:spacing w:after="160" w:line="259" w:lineRule="auto"/>
+        <w:rPr>
+          <w:rFonts w:ascii="Times New Roman" w:hAnsi="Times New Roman"/>
+          <w:bCs/>
+          <w:sz w:val="24"/>
+          <w:szCs w:val="24"/>
+        </w:rPr>
+      </w:pPr>
+    </w:p>
+    <w:p>
+      <w:pPr>
+        <w:spacing w:after="160" w:line="259" w:lineRule="auto"/>
+        <w:rPr>
+          <w:rFonts w:ascii="Times New Roman" w:hAnsi="Times New Roman"/>
+          <w:bCs/>
+          <w:sz w:val="24"/>
+          <w:szCs w:val="24"/>
+        </w:rPr>
+      </w:pPr>
+      <w:r>
+        <w:rPr>
+          <w:rFonts w:ascii="Times New Roman" w:hAnsi="Times New Roman"/>
+          <w:bCs/>
+          <w:sz w:val="24"/>
+          <w:szCs w:val="24"/>
+        </w:rPr>
+        <w:t>3.2.2.4 – Contas a pagar</w:t>
+      </w:r>
+    </w:p>
+    <w:p>
+      <w:pPr>
+        <w:spacing w:after="160" w:line="259" w:lineRule="auto"/>
+        <w:rPr>
+          <w:rFonts w:ascii="Times New Roman" w:hAnsi="Times New Roman"/>
+          <w:bCs/>
+          <w:sz w:val="24"/>
+          <w:szCs w:val="24"/>
+        </w:rPr>
+      </w:pPr>
+    </w:p>
+    <w:p>
+      <w:pPr>
+        <w:spacing w:after="160" w:line="259" w:lineRule="auto"/>
+        <w:rPr>
+          <w:rFonts w:ascii="Times New Roman" w:hAnsi="Times New Roman"/>
+          <w:bCs/>
+          <w:sz w:val="24"/>
+          <w:szCs w:val="24"/>
+        </w:rPr>
+      </w:pPr>
+      <w:r>
+        <w:rPr>
+          <w:rFonts w:ascii="Times New Roman" w:hAnsi="Times New Roman"/>
+          <w:bCs/>
+          <w:sz w:val="24"/>
+          <w:szCs w:val="24"/>
+        </w:rPr>
+        <w:t>3.2.2.5 – Cartões de crédito</w:t>
+      </w:r>
+    </w:p>
+    <w:p>
+      <w:pPr>
+        <w:spacing w:after="160" w:line="259" w:lineRule="auto"/>
+        <w:rPr>
+          <w:rFonts w:ascii="Times New Roman" w:hAnsi="Times New Roman"/>
+          <w:bCs/>
+          <w:sz w:val="24"/>
+          <w:szCs w:val="24"/>
+        </w:rPr>
+      </w:pPr>
+    </w:p>
+    <w:p>
+      <w:pPr>
+        <w:spacing w:after="160" w:line="259" w:lineRule="auto"/>
+        <w:rPr>
+          <w:rFonts w:ascii="Times New Roman" w:hAnsi="Times New Roman"/>
+          <w:bCs/>
+          <w:sz w:val="24"/>
+          <w:szCs w:val="24"/>
+        </w:rPr>
+      </w:pPr>
+      <w:r>
+        <w:rPr>
+          <w:rFonts w:ascii="Times New Roman" w:hAnsi="Times New Roman"/>
+          <w:bCs/>
+          <w:sz w:val="24"/>
+          <w:szCs w:val="24"/>
+        </w:rPr>
         <w:lastRenderedPageBreak/>
-        <w:t>3.2.2.3 – Minhas contas</w:t>
-      </w:r>
-    </w:p>
-    <w:p>
-      <w:pPr>
-        <w:spacing w:after="160" w:line="259" w:lineRule="auto"/>
-        <w:rPr>
-          <w:rFonts w:ascii="Times New Roman" w:hAnsi="Times New Roman"/>
-          <w:bCs/>
-          <w:sz w:val="24"/>
-          <w:szCs w:val="24"/>
-        </w:rPr>
-      </w:pPr>
-    </w:p>
-    <w:p>
-      <w:pPr>
-        <w:spacing w:after="160" w:line="259" w:lineRule="auto"/>
-        <w:rPr>
-          <w:rFonts w:ascii="Times New Roman" w:hAnsi="Times New Roman"/>
-          <w:bCs/>
-          <w:sz w:val="24"/>
-          <w:szCs w:val="24"/>
-        </w:rPr>
-      </w:pPr>
-      <w:r>
-        <w:rPr>
-          <w:rFonts w:ascii="Times New Roman" w:hAnsi="Times New Roman"/>
-          <w:bCs/>
-          <w:sz w:val="24"/>
-          <w:szCs w:val="24"/>
-        </w:rPr>
-        <w:t>3.2.2.4 – Contas a pagar</w:t>
-      </w:r>
-    </w:p>
-    <w:p>
-      <w:pPr>
-        <w:spacing w:after="160" w:line="259" w:lineRule="auto"/>
-        <w:rPr>
-          <w:rFonts w:ascii="Times New Roman" w:hAnsi="Times New Roman"/>
-          <w:bCs/>
-          <w:sz w:val="24"/>
-          <w:szCs w:val="24"/>
-        </w:rPr>
-      </w:pPr>
-    </w:p>
-    <w:p>
-      <w:pPr>
-        <w:spacing w:after="160" w:line="259" w:lineRule="auto"/>
-        <w:rPr>
-          <w:rFonts w:ascii="Times New Roman" w:hAnsi="Times New Roman"/>
-          <w:bCs/>
-          <w:sz w:val="24"/>
-          <w:szCs w:val="24"/>
-        </w:rPr>
-      </w:pPr>
-      <w:r>
-        <w:rPr>
-          <w:rFonts w:ascii="Times New Roman" w:hAnsi="Times New Roman"/>
-          <w:bCs/>
-          <w:sz w:val="24"/>
-          <w:szCs w:val="24"/>
-        </w:rPr>
-        <w:t>3.2.2.5 – Cartões de crédito</w:t>
-      </w:r>
-    </w:p>
-    <w:p>
-      <w:pPr>
-        <w:spacing w:after="160" w:line="259" w:lineRule="auto"/>
-        <w:rPr>
-          <w:rFonts w:ascii="Times New Roman" w:hAnsi="Times New Roman"/>
-          <w:bCs/>
-          <w:sz w:val="24"/>
-          <w:szCs w:val="24"/>
-        </w:rPr>
-      </w:pPr>
-    </w:p>
-    <w:p>
-      <w:pPr>
-        <w:spacing w:after="160" w:line="259" w:lineRule="auto"/>
-        <w:rPr>
-          <w:rFonts w:ascii="Times New Roman" w:hAnsi="Times New Roman"/>
-          <w:bCs/>
-          <w:sz w:val="24"/>
-          <w:szCs w:val="24"/>
-        </w:rPr>
-      </w:pPr>
-      <w:r>
-        <w:rPr>
-          <w:rFonts w:ascii="Times New Roman" w:hAnsi="Times New Roman"/>
-          <w:bCs/>
-          <w:sz w:val="24"/>
-          <w:szCs w:val="24"/>
-        </w:rPr>
         <w:t>3.2.2.6 – Contas a receber</w:t>
       </w:r>
     </w:p>
@@ -9616,7 +10015,7 @@
                     </pic:cNvPicPr>
                   </pic:nvPicPr>
                   <pic:blipFill>
-                    <a:blip r:embed="rId7"/>
+                    <a:blip r:embed="rId8"/>
                     <a:stretch>
                       <a:fillRect/>
                     </a:stretch>
@@ -9893,7 +10292,7 @@
                     </pic:cNvPicPr>
                   </pic:nvPicPr>
                   <pic:blipFill>
-                    <a:blip r:embed="rId8"/>
+                    <a:blip r:embed="rId9"/>
                     <a:stretch>
                       <a:fillRect/>
                     </a:stretch>
@@ -9939,27 +10338,7 @@
           <w:bCs/>
           <w:sz w:val="24"/>
         </w:rPr>
-        <w:t xml:space="preserve">8.1 – </w:t>
-      </w:r>
-      <w:proofErr w:type="gramStart"/>
-      <w:r>
-        <w:rPr>
-          <w:rFonts w:ascii="Times New Roman" w:hAnsi="Times New Roman"/>
-          <w:b/>
-          <w:bCs/>
-          <w:sz w:val="24"/>
-        </w:rPr>
-        <w:t>Diagrama  de</w:t>
-      </w:r>
-      <w:proofErr w:type="gramEnd"/>
-      <w:r>
-        <w:rPr>
-          <w:rFonts w:ascii="Times New Roman" w:hAnsi="Times New Roman"/>
-          <w:b/>
-          <w:bCs/>
-          <w:sz w:val="24"/>
-        </w:rPr>
-        <w:t xml:space="preserve"> sequência 2</w:t>
+        <w:t>8.1 – Diagrama de sequência 2</w:t>
       </w:r>
     </w:p>
     <w:p>
@@ -10002,7 +10381,7 @@
                     </pic:cNvPicPr>
                   </pic:nvPicPr>
                   <pic:blipFill>
-                    <a:blip r:embed="rId9"/>
+                    <a:blip r:embed="rId10"/>
                     <a:stretch>
                       <a:fillRect/>
                     </a:stretch>
@@ -10102,7 +10481,7 @@
                     </pic:cNvPicPr>
                   </pic:nvPicPr>
                   <pic:blipFill>
-                    <a:blip r:embed="rId10"/>
+                    <a:blip r:embed="rId11"/>
                     <a:stretch>
                       <a:fillRect/>
                     </a:stretch>
@@ -10456,23 +10835,7 @@
         </w:rPr>
         <w:lastRenderedPageBreak/>
         <w:tab/>
-        <w:t xml:space="preserve">A principal ideia quando se trata do sistema é a expansão do mesmo, visando que novas funcionalidades podem facilitar ainda mais a utilização e a interação com usuário, fazendo com que a gestão financeira pessoal se torne algo mais agradável. Também há a ideia de expansão da aplicação para aplicativos móveis, pois mesmo com a facilidade que o sistema já vai possuir em questão de adaptação para diversos formatos de tela, também </w:t>
-      </w:r>
-      <w:proofErr w:type="gramStart"/>
-      <w:r>
-        <w:rPr>
-          <w:rFonts w:ascii="Times New Roman" w:hAnsi="Times New Roman"/>
-          <w:sz w:val="24"/>
-        </w:rPr>
-        <w:t>têm-se</w:t>
-      </w:r>
-      <w:proofErr w:type="gramEnd"/>
-      <w:r>
-        <w:rPr>
-          <w:rFonts w:ascii="Times New Roman" w:hAnsi="Times New Roman"/>
-          <w:sz w:val="24"/>
-        </w:rPr>
-        <w:t xml:space="preserve"> consciência de que uma aplicação mobile pode melhorar ainda mais a experiência do usuário.</w:t>
+        <w:t>A principal ideia quando se trata do sistema é a expansão do mesmo, visando que novas funcionalidades podem facilitar ainda mais a utilização e a interação com usuário, fazendo com que a gestão financeira pessoal se torne algo mais agradável. Também há a ideia de expansão da aplicação para aplicativos móveis, pois mesmo com a facilidade que o sistema já vai possuir em questão de adaptação para diversos formatos de tela, também têm-se consciência de que uma aplicação mobile pode melhorar ainda mais a experiência do usuário.</w:t>
       </w:r>
     </w:p>
     <w:p/>
@@ -10547,7 +10910,7 @@
         </w:rPr>
         <w:t xml:space="preserve"> </w:t>
       </w:r>
-      <w:hyperlink r:id="rId11" w:anchor="gref" w:history="1">
+      <w:hyperlink r:id="rId12" w:anchor="gref" w:history="1">
         <w:r>
           <w:rPr>
             <w:rStyle w:val="LinkdaInternet"/>
@@ -10586,7 +10949,7 @@
       <w:r>
         <w:t xml:space="preserve"> Typescript para programadores Javascript. Disponível em:&lt; </w:t>
       </w:r>
-      <w:hyperlink r:id="rId12" w:history="1">
+      <w:hyperlink r:id="rId13" w:history="1">
         <w:r>
           <w:rPr>
             <w:rStyle w:val="Hyperlink"/>
@@ -10630,7 +10993,7 @@
         </w:rPr>
         <w:t xml:space="preserve">MongoDB, Disponível em:&lt; </w:t>
       </w:r>
-      <w:hyperlink r:id="rId13">
+      <w:hyperlink r:id="rId14">
         <w:r>
           <w:rPr>
             <w:rStyle w:val="LinkdaInternet"/>
@@ -10665,7 +11028,7 @@
         </w:rPr>
         <w:t xml:space="preserve">Bernadette Farias Lóscio, Hélio Rodrigues de Oliveira, Jonas César de Sousa Pontes. Disponível em: &lt; </w:t>
       </w:r>
-      <w:hyperlink r:id="rId14">
+      <w:hyperlink r:id="rId15">
         <w:r>
           <w:rPr>
             <w:rStyle w:val="LinkdaInternet"/>
@@ -10725,7 +11088,7 @@
         </w:rPr>
         <w:t xml:space="preserve"> Disponível em &lt; </w:t>
       </w:r>
-      <w:hyperlink r:id="rId15">
+      <w:hyperlink r:id="rId16">
         <w:r>
           <w:rPr>
             <w:rStyle w:val="LinkdaInternet"/>
@@ -10906,7 +11269,7 @@
         </w:rPr>
         <w:t xml:space="preserve">. Disponível em &lt; </w:t>
       </w:r>
-      <w:hyperlink r:id="rId16">
+      <w:hyperlink r:id="rId17">
         <w:r>
           <w:rPr>
             <w:rStyle w:val="LinkdaInternet"/>
@@ -10961,7 +11324,7 @@
         </w:rPr>
         <w:t xml:space="preserve">. Disponível em &lt; </w:t>
       </w:r>
-      <w:hyperlink r:id="rId17">
+      <w:hyperlink r:id="rId18">
         <w:r>
           <w:rPr>
             <w:rStyle w:val="LinkdaInternet"/>
@@ -11019,7 +11382,7 @@
         </w:rPr>
         <w:t xml:space="preserve">. Disponível em: &lt; </w:t>
       </w:r>
-      <w:hyperlink r:id="rId18" w:anchor="gref" w:history="1">
+      <w:hyperlink r:id="rId19" w:anchor="gref" w:history="1">
         <w:r>
           <w:rPr>
             <w:rStyle w:val="LinkdaInternet"/>
@@ -11036,36 +11399,18 @@
           <w:iCs/>
           <w:sz w:val="24"/>
         </w:rPr>
-        <w:t xml:space="preserve"> </w:t>
-      </w:r>
-      <w:proofErr w:type="gramStart"/>
-      <w:r>
-        <w:rPr>
-          <w:rFonts w:ascii="Times New Roman" w:hAnsi="Times New Roman"/>
-          <w:bCs/>
-          <w:iCs/>
-          <w:sz w:val="24"/>
-        </w:rPr>
-        <w:t>&gt;</w:t>
-      </w:r>
-      <w:r>
-        <w:rPr>
-          <w:rFonts w:ascii="Times New Roman" w:hAnsi="Times New Roman"/>
-          <w:sz w:val="24"/>
-        </w:rPr>
-        <w:t xml:space="preserve"> .</w:t>
-      </w:r>
-      <w:proofErr w:type="gramEnd"/>
-      <w:r>
-        <w:rPr>
-          <w:rFonts w:ascii="Times New Roman" w:hAnsi="Times New Roman"/>
-          <w:sz w:val="24"/>
-        </w:rPr>
-        <w:t xml:space="preserve"> Acesso em mar. 2022.</w:t>
+        <w:t xml:space="preserve"> &gt;</w:t>
+      </w:r>
+      <w:r>
+        <w:rPr>
+          <w:rFonts w:ascii="Times New Roman" w:hAnsi="Times New Roman"/>
+          <w:sz w:val="24"/>
+        </w:rPr>
+        <w:t xml:space="preserve"> . Acesso em mar. 2022.</w:t>
       </w:r>
     </w:p>
     <w:sectPr>
-      <w:footerReference w:type="default" r:id="rId19"/>
+      <w:footerReference w:type="default" r:id="rId20"/>
       <w:pgSz w:w="11906" w:h="16838"/>
       <w:pgMar w:top="1417" w:right="1701" w:bottom="1417" w:left="1701" w:header="0" w:footer="0" w:gutter="0"/>
       <w:pgNumType w:start="3"/>
@@ -11078,7 +11423,7 @@
 </file>
 
 <file path=word/endnotes.xml><?xml version="1.0" encoding="utf-8"?>
-<w:endnotes xmlns:wpc="http://schemas.microsoft.com/office/word/2010/wordprocessingCanvas" xmlns:cx="http://schemas.microsoft.com/office/drawing/2014/chartex" xmlns:cx1="http://schemas.microsoft.com/office/drawing/2015/9/8/chartex" xmlns:cx2="http://schemas.microsoft.com/office/drawing/2015/10/21/chartex" xmlns:cx3="http://schemas.microsoft.com/office/drawing/2016/5/9/chartex" xmlns:cx4="http://schemas.microsoft.com/office/drawing/2016/5/10/chartex" xmlns:cx5="http://schemas.microsoft.com/office/drawing/2016/5/11/chartex" xmlns:cx6="http://schemas.microsoft.com/office/drawing/2016/5/12/chartex" xmlns:cx7="http://schemas.microsoft.com/office/drawing/2016/5/13/chartex" xmlns:cx8="http://schemas.microsoft.com/office/drawing/2016/5/14/chartex" xmlns:mc="http://schemas.openxmlformats.org/markup-compatibility/2006" xmlns:aink="http://schemas.microsoft.com/office/drawing/2016/ink" xmlns:am3d="http://schemas.microsoft.com/office/drawing/2017/model3d" xmlns:o="urn:schemas-microsoft-com:office:office" xmlns:oel="http://schemas.microsoft.com/office/2019/extlst" xmlns:r="http://schemas.openxmlformats.org/officeDocument/2006/relationships" xmlns:m="http://schemas.openxmlformats.org/officeDocument/2006/math" xmlns:v="urn:schemas-microsoft-com:vml" xmlns:wp14="http://schemas.microsoft.com/office/word/2010/wordprocessingDrawing" xmlns:wp="http://schemas.openxmlformats.org/drawingml/2006/wordprocessingDrawing" xmlns:w10="urn:schemas-microsoft-com:office:word" xmlns:w="http://schemas.openxmlformats.org/wordprocessingml/2006/main" xmlns:w14="http://schemas.microsoft.com/office/word/2010/wordml" xmlns:w15="http://schemas.microsoft.com/office/word/2012/wordml" xmlns:w16cex="http://schemas.microsoft.com/office/word/2018/wordml/cex" xmlns:w16cid="http://schemas.microsoft.com/office/word/2016/wordml/cid" xmlns:w16="http://schemas.microsoft.com/office/word/2018/wordml" xmlns:w16sdtdh="http://schemas.microsoft.com/office/word/2020/wordml/sdtdatahash" xmlns:w16se="http://schemas.microsoft.com/office/word/2015/wordml/symex" xmlns:wpg="http://schemas.microsoft.com/office/word/2010/wordprocessingGroup" xmlns:wpi="http://schemas.microsoft.com/office/word/2010/wordprocessingInk" xmlns:wne="http://schemas.microsoft.com/office/word/2006/wordml" xmlns:wps="http://schemas.microsoft.com/office/word/2010/wordprocessingShape" mc:Ignorable="w14 w15 w16se w16cid w16 w16cex w16sdtdh wp14">
+<w:endnotes xmlns:wpc="http://schemas.microsoft.com/office/word/2010/wordprocessingCanvas" xmlns:cx="http://schemas.microsoft.com/office/drawing/2014/chartex" xmlns:cx1="http://schemas.microsoft.com/office/drawing/2015/9/8/chartex" xmlns:cx2="http://schemas.microsoft.com/office/drawing/2015/10/21/chartex" xmlns:cx3="http://schemas.microsoft.com/office/drawing/2016/5/9/chartex" xmlns:cx4="http://schemas.microsoft.com/office/drawing/2016/5/10/chartex" xmlns:cx5="http://schemas.microsoft.com/office/drawing/2016/5/11/chartex" xmlns:cx6="http://schemas.microsoft.com/office/drawing/2016/5/12/chartex" xmlns:cx7="http://schemas.microsoft.com/office/drawing/2016/5/13/chartex" xmlns:cx8="http://schemas.microsoft.com/office/drawing/2016/5/14/chartex" xmlns:mc="http://schemas.openxmlformats.org/markup-compatibility/2006" xmlns:aink="http://schemas.microsoft.com/office/drawing/2016/ink" xmlns:am3d="http://schemas.microsoft.com/office/drawing/2017/model3d" xmlns:o="urn:schemas-microsoft-com:office:office" xmlns:oel="http://schemas.microsoft.com/office/2019/extlst" xmlns:r="http://schemas.openxmlformats.org/officeDocument/2006/relationships" xmlns:m="http://schemas.openxmlformats.org/officeDocument/2006/math" xmlns:v="urn:schemas-microsoft-com:vml" xmlns:wp14="http://schemas.microsoft.com/office/word/2010/wordprocessingDrawing" xmlns:wp="http://schemas.openxmlformats.org/drawingml/2006/wordprocessingDrawing" xmlns:w10="urn:schemas-microsoft-com:office:word" xmlns:w="http://schemas.openxmlformats.org/wordprocessingml/2006/main" xmlns:w14="http://schemas.microsoft.com/office/word/2010/wordml" xmlns:w15="http://schemas.microsoft.com/office/word/2012/wordml" xmlns:w16cex="http://schemas.microsoft.com/office/word/2018/wordml/cex" xmlns:w16cid="http://schemas.microsoft.com/office/word/2016/wordml/cid" xmlns:w16="http://schemas.microsoft.com/office/word/2018/wordml" xmlns:w16du="http://schemas.microsoft.com/office/word/2023/wordml/word16du" xmlns:w16sdtdh="http://schemas.microsoft.com/office/word/2020/wordml/sdtdatahash" xmlns:w16se="http://schemas.microsoft.com/office/word/2015/wordml/symex" xmlns:wpg="http://schemas.microsoft.com/office/word/2010/wordprocessingGroup" xmlns:wpi="http://schemas.microsoft.com/office/word/2010/wordprocessingInk" xmlns:wne="http://schemas.microsoft.com/office/word/2006/wordml" xmlns:wps="http://schemas.microsoft.com/office/word/2010/wordprocessingShape" mc:Ignorable="w14 w15 w16se w16cid w16 w16cex w16sdtdh wp14">
   <w:endnote w:type="separator" w:id="-1">
     <w:p>
       <w:pPr>
@@ -11103,7 +11448,7 @@
 </file>
 
 <file path=word/footer1.xml><?xml version="1.0" encoding="utf-8"?>
-<w:ftr xmlns:wpc="http://schemas.microsoft.com/office/word/2010/wordprocessingCanvas" xmlns:cx="http://schemas.microsoft.com/office/drawing/2014/chartex" xmlns:cx1="http://schemas.microsoft.com/office/drawing/2015/9/8/chartex" xmlns:cx2="http://schemas.microsoft.com/office/drawing/2015/10/21/chartex" xmlns:cx3="http://schemas.microsoft.com/office/drawing/2016/5/9/chartex" xmlns:cx4="http://schemas.microsoft.com/office/drawing/2016/5/10/chartex" xmlns:cx5="http://schemas.microsoft.com/office/drawing/2016/5/11/chartex" xmlns:cx6="http://schemas.microsoft.com/office/drawing/2016/5/12/chartex" xmlns:cx7="http://schemas.microsoft.com/office/drawing/2016/5/13/chartex" xmlns:cx8="http://schemas.microsoft.com/office/drawing/2016/5/14/chartex" xmlns:mc="http://schemas.openxmlformats.org/markup-compatibility/2006" xmlns:aink="http://schemas.microsoft.com/office/drawing/2016/ink" xmlns:am3d="http://schemas.microsoft.com/office/drawing/2017/model3d" xmlns:o="urn:schemas-microsoft-com:office:office" xmlns:oel="http://schemas.microsoft.com/office/2019/extlst" xmlns:r="http://schemas.openxmlformats.org/officeDocument/2006/relationships" xmlns:m="http://schemas.openxmlformats.org/officeDocument/2006/math" xmlns:v="urn:schemas-microsoft-com:vml" xmlns:wp14="http://schemas.microsoft.com/office/word/2010/wordprocessingDrawing" xmlns:wp="http://schemas.openxmlformats.org/drawingml/2006/wordprocessingDrawing" xmlns:w10="urn:schemas-microsoft-com:office:word" xmlns:w="http://schemas.openxmlformats.org/wordprocessingml/2006/main" xmlns:w14="http://schemas.microsoft.com/office/word/2010/wordml" xmlns:w15="http://schemas.microsoft.com/office/word/2012/wordml" xmlns:w16cex="http://schemas.microsoft.com/office/word/2018/wordml/cex" xmlns:w16cid="http://schemas.microsoft.com/office/word/2016/wordml/cid" xmlns:w16="http://schemas.microsoft.com/office/word/2018/wordml" xmlns:w16sdtdh="http://schemas.microsoft.com/office/word/2020/wordml/sdtdatahash" xmlns:w16se="http://schemas.microsoft.com/office/word/2015/wordml/symex" xmlns:wpg="http://schemas.microsoft.com/office/word/2010/wordprocessingGroup" xmlns:wpi="http://schemas.microsoft.com/office/word/2010/wordprocessingInk" xmlns:wne="http://schemas.microsoft.com/office/word/2006/wordml" xmlns:wps="http://schemas.microsoft.com/office/word/2010/wordprocessingShape" mc:Ignorable="w14 w15 w16se w16cid w16 w16cex w16sdtdh wp14">
+<w:ftr xmlns:wpc="http://schemas.microsoft.com/office/word/2010/wordprocessingCanvas" xmlns:cx="http://schemas.microsoft.com/office/drawing/2014/chartex" xmlns:cx1="http://schemas.microsoft.com/office/drawing/2015/9/8/chartex" xmlns:cx2="http://schemas.microsoft.com/office/drawing/2015/10/21/chartex" xmlns:cx3="http://schemas.microsoft.com/office/drawing/2016/5/9/chartex" xmlns:cx4="http://schemas.microsoft.com/office/drawing/2016/5/10/chartex" xmlns:cx5="http://schemas.microsoft.com/office/drawing/2016/5/11/chartex" xmlns:cx6="http://schemas.microsoft.com/office/drawing/2016/5/12/chartex" xmlns:cx7="http://schemas.microsoft.com/office/drawing/2016/5/13/chartex" xmlns:cx8="http://schemas.microsoft.com/office/drawing/2016/5/14/chartex" xmlns:mc="http://schemas.openxmlformats.org/markup-compatibility/2006" xmlns:aink="http://schemas.microsoft.com/office/drawing/2016/ink" xmlns:am3d="http://schemas.microsoft.com/office/drawing/2017/model3d" xmlns:o="urn:schemas-microsoft-com:office:office" xmlns:oel="http://schemas.microsoft.com/office/2019/extlst" xmlns:r="http://schemas.openxmlformats.org/officeDocument/2006/relationships" xmlns:m="http://schemas.openxmlformats.org/officeDocument/2006/math" xmlns:v="urn:schemas-microsoft-com:vml" xmlns:wp14="http://schemas.microsoft.com/office/word/2010/wordprocessingDrawing" xmlns:wp="http://schemas.openxmlformats.org/drawingml/2006/wordprocessingDrawing" xmlns:w10="urn:schemas-microsoft-com:office:word" xmlns:w="http://schemas.openxmlformats.org/wordprocessingml/2006/main" xmlns:w14="http://schemas.microsoft.com/office/word/2010/wordml" xmlns:w15="http://schemas.microsoft.com/office/word/2012/wordml" xmlns:w16cex="http://schemas.microsoft.com/office/word/2018/wordml/cex" xmlns:w16cid="http://schemas.microsoft.com/office/word/2016/wordml/cid" xmlns:w16="http://schemas.microsoft.com/office/word/2018/wordml" xmlns:w16du="http://schemas.microsoft.com/office/word/2023/wordml/word16du" xmlns:w16sdtdh="http://schemas.microsoft.com/office/word/2020/wordml/sdtdatahash" xmlns:w16se="http://schemas.microsoft.com/office/word/2015/wordml/symex" xmlns:wpg="http://schemas.microsoft.com/office/word/2010/wordprocessingGroup" xmlns:wpi="http://schemas.microsoft.com/office/word/2010/wordprocessingInk" xmlns:wne="http://schemas.microsoft.com/office/word/2006/wordml" xmlns:wps="http://schemas.microsoft.com/office/word/2010/wordprocessingShape" mc:Ignorable="w14 w15 w16se w16cid w16 w16cex w16sdtdh wp14">
   <w:p>
     <w:pPr>
       <w:pStyle w:val="Rodap"/>
@@ -11113,7 +11458,7 @@
 </file>
 
 <file path=word/footnotes.xml><?xml version="1.0" encoding="utf-8"?>
-<w:footnotes xmlns:wpc="http://schemas.microsoft.com/office/word/2010/wordprocessingCanvas" xmlns:cx="http://schemas.microsoft.com/office/drawing/2014/chartex" xmlns:cx1="http://schemas.microsoft.com/office/drawing/2015/9/8/chartex" xmlns:cx2="http://schemas.microsoft.com/office/drawing/2015/10/21/chartex" xmlns:cx3="http://schemas.microsoft.com/office/drawing/2016/5/9/chartex" xmlns:cx4="http://schemas.microsoft.com/office/drawing/2016/5/10/chartex" xmlns:cx5="http://schemas.microsoft.com/office/drawing/2016/5/11/chartex" xmlns:cx6="http://schemas.microsoft.com/office/drawing/2016/5/12/chartex" xmlns:cx7="http://schemas.microsoft.com/office/drawing/2016/5/13/chartex" xmlns:cx8="http://schemas.microsoft.com/office/drawing/2016/5/14/chartex" xmlns:mc="http://schemas.openxmlformats.org/markup-compatibility/2006" xmlns:aink="http://schemas.microsoft.com/office/drawing/2016/ink" xmlns:am3d="http://schemas.microsoft.com/office/drawing/2017/model3d" xmlns:o="urn:schemas-microsoft-com:office:office" xmlns:oel="http://schemas.microsoft.com/office/2019/extlst" xmlns:r="http://schemas.openxmlformats.org/officeDocument/2006/relationships" xmlns:m="http://schemas.openxmlformats.org/officeDocument/2006/math" xmlns:v="urn:schemas-microsoft-com:vml" xmlns:wp14="http://schemas.microsoft.com/office/word/2010/wordprocessingDrawing" xmlns:wp="http://schemas.openxmlformats.org/drawingml/2006/wordprocessingDrawing" xmlns:w10="urn:schemas-microsoft-com:office:word" xmlns:w="http://schemas.openxmlformats.org/wordprocessingml/2006/main" xmlns:w14="http://schemas.microsoft.com/office/word/2010/wordml" xmlns:w15="http://schemas.microsoft.com/office/word/2012/wordml" xmlns:w16cex="http://schemas.microsoft.com/office/word/2018/wordml/cex" xmlns:w16cid="http://schemas.microsoft.com/office/word/2016/wordml/cid" xmlns:w16="http://schemas.microsoft.com/office/word/2018/wordml" xmlns:w16sdtdh="http://schemas.microsoft.com/office/word/2020/wordml/sdtdatahash" xmlns:w16se="http://schemas.microsoft.com/office/word/2015/wordml/symex" xmlns:wpg="http://schemas.microsoft.com/office/word/2010/wordprocessingGroup" xmlns:wpi="http://schemas.microsoft.com/office/word/2010/wordprocessingInk" xmlns:wne="http://schemas.microsoft.com/office/word/2006/wordml" xmlns:wps="http://schemas.microsoft.com/office/word/2010/wordprocessingShape" mc:Ignorable="w14 w15 w16se w16cid w16 w16cex w16sdtdh wp14">
+<w:footnotes xmlns:wpc="http://schemas.microsoft.com/office/word/2010/wordprocessingCanvas" xmlns:cx="http://schemas.microsoft.com/office/drawing/2014/chartex" xmlns:cx1="http://schemas.microsoft.com/office/drawing/2015/9/8/chartex" xmlns:cx2="http://schemas.microsoft.com/office/drawing/2015/10/21/chartex" xmlns:cx3="http://schemas.microsoft.com/office/drawing/2016/5/9/chartex" xmlns:cx4="http://schemas.microsoft.com/office/drawing/2016/5/10/chartex" xmlns:cx5="http://schemas.microsoft.com/office/drawing/2016/5/11/chartex" xmlns:cx6="http://schemas.microsoft.com/office/drawing/2016/5/12/chartex" xmlns:cx7="http://schemas.microsoft.com/office/drawing/2016/5/13/chartex" xmlns:cx8="http://schemas.microsoft.com/office/drawing/2016/5/14/chartex" xmlns:mc="http://schemas.openxmlformats.org/markup-compatibility/2006" xmlns:aink="http://schemas.microsoft.com/office/drawing/2016/ink" xmlns:am3d="http://schemas.microsoft.com/office/drawing/2017/model3d" xmlns:o="urn:schemas-microsoft-com:office:office" xmlns:oel="http://schemas.microsoft.com/office/2019/extlst" xmlns:r="http://schemas.openxmlformats.org/officeDocument/2006/relationships" xmlns:m="http://schemas.openxmlformats.org/officeDocument/2006/math" xmlns:v="urn:schemas-microsoft-com:vml" xmlns:wp14="http://schemas.microsoft.com/office/word/2010/wordprocessingDrawing" xmlns:wp="http://schemas.openxmlformats.org/drawingml/2006/wordprocessingDrawing" xmlns:w10="urn:schemas-microsoft-com:office:word" xmlns:w="http://schemas.openxmlformats.org/wordprocessingml/2006/main" xmlns:w14="http://schemas.microsoft.com/office/word/2010/wordml" xmlns:w15="http://schemas.microsoft.com/office/word/2012/wordml" xmlns:w16cex="http://schemas.microsoft.com/office/word/2018/wordml/cex" xmlns:w16cid="http://schemas.microsoft.com/office/word/2016/wordml/cid" xmlns:w16="http://schemas.microsoft.com/office/word/2018/wordml" xmlns:w16du="http://schemas.microsoft.com/office/word/2023/wordml/word16du" xmlns:w16sdtdh="http://schemas.microsoft.com/office/word/2020/wordml/sdtdatahash" xmlns:w16se="http://schemas.microsoft.com/office/word/2015/wordml/symex" xmlns:wpg="http://schemas.microsoft.com/office/word/2010/wordprocessingGroup" xmlns:wpi="http://schemas.microsoft.com/office/word/2010/wordprocessingInk" xmlns:wne="http://schemas.microsoft.com/office/word/2006/wordml" xmlns:wps="http://schemas.microsoft.com/office/word/2010/wordprocessingShape" mc:Ignorable="w14 w15 w16se w16cid w16 w16cex w16sdtdh wp14">
   <w:footnote w:type="separator" w:id="-1">
     <w:p>
       <w:pPr>
@@ -11138,8 +11483,94 @@
 </file>
 
 <file path=word/numbering.xml><?xml version="1.0" encoding="utf-8"?>
-<w:numbering xmlns:wpc="http://schemas.microsoft.com/office/word/2010/wordprocessingCanvas" xmlns:cx="http://schemas.microsoft.com/office/drawing/2014/chartex" xmlns:cx1="http://schemas.microsoft.com/office/drawing/2015/9/8/chartex" xmlns:cx2="http://schemas.microsoft.com/office/drawing/2015/10/21/chartex" xmlns:cx3="http://schemas.microsoft.com/office/drawing/2016/5/9/chartex" xmlns:cx4="http://schemas.microsoft.com/office/drawing/2016/5/10/chartex" xmlns:cx5="http://schemas.microsoft.com/office/drawing/2016/5/11/chartex" xmlns:cx6="http://schemas.microsoft.com/office/drawing/2016/5/12/chartex" xmlns:cx7="http://schemas.microsoft.com/office/drawing/2016/5/13/chartex" xmlns:cx8="http://schemas.microsoft.com/office/drawing/2016/5/14/chartex" xmlns:mc="http://schemas.openxmlformats.org/markup-compatibility/2006" xmlns:aink="http://schemas.microsoft.com/office/drawing/2016/ink" xmlns:am3d="http://schemas.microsoft.com/office/drawing/2017/model3d" xmlns:o="urn:schemas-microsoft-com:office:office" xmlns:oel="http://schemas.microsoft.com/office/2019/extlst" xmlns:r="http://schemas.openxmlformats.org/officeDocument/2006/relationships" xmlns:m="http://schemas.openxmlformats.org/officeDocument/2006/math" xmlns:v="urn:schemas-microsoft-com:vml" xmlns:wp14="http://schemas.microsoft.com/office/word/2010/wordprocessingDrawing" xmlns:wp="http://schemas.openxmlformats.org/drawingml/2006/wordprocessingDrawing" xmlns:w10="urn:schemas-microsoft-com:office:word" xmlns:w="http://schemas.openxmlformats.org/wordprocessingml/2006/main" xmlns:w14="http://schemas.microsoft.com/office/word/2010/wordml" xmlns:w15="http://schemas.microsoft.com/office/word/2012/wordml" xmlns:w16cex="http://schemas.microsoft.com/office/word/2018/wordml/cex" xmlns:w16cid="http://schemas.microsoft.com/office/word/2016/wordml/cid" xmlns:w16="http://schemas.microsoft.com/office/word/2018/wordml" xmlns:w16sdtdh="http://schemas.microsoft.com/office/word/2020/wordml/sdtdatahash" xmlns:w16se="http://schemas.microsoft.com/office/word/2015/wordml/symex" xmlns:wpg="http://schemas.microsoft.com/office/word/2010/wordprocessingGroup" xmlns:wpi="http://schemas.microsoft.com/office/word/2010/wordprocessingInk" xmlns:wne="http://schemas.microsoft.com/office/word/2006/wordml" xmlns:wps="http://schemas.microsoft.com/office/word/2010/wordprocessingShape" mc:Ignorable="w14 w15 w16se w16cid w16 w16cex w16sdtdh wp14">
+<w:numbering xmlns:wpc="http://schemas.microsoft.com/office/word/2010/wordprocessingCanvas" xmlns:cx="http://schemas.microsoft.com/office/drawing/2014/chartex" xmlns:cx1="http://schemas.microsoft.com/office/drawing/2015/9/8/chartex" xmlns:cx2="http://schemas.microsoft.com/office/drawing/2015/10/21/chartex" xmlns:cx3="http://schemas.microsoft.com/office/drawing/2016/5/9/chartex" xmlns:cx4="http://schemas.microsoft.com/office/drawing/2016/5/10/chartex" xmlns:cx5="http://schemas.microsoft.com/office/drawing/2016/5/11/chartex" xmlns:cx6="http://schemas.microsoft.com/office/drawing/2016/5/12/chartex" xmlns:cx7="http://schemas.microsoft.com/office/drawing/2016/5/13/chartex" xmlns:cx8="http://schemas.microsoft.com/office/drawing/2016/5/14/chartex" xmlns:mc="http://schemas.openxmlformats.org/markup-compatibility/2006" xmlns:aink="http://schemas.microsoft.com/office/drawing/2016/ink" xmlns:am3d="http://schemas.microsoft.com/office/drawing/2017/model3d" xmlns:o="urn:schemas-microsoft-com:office:office" xmlns:oel="http://schemas.microsoft.com/office/2019/extlst" xmlns:r="http://schemas.openxmlformats.org/officeDocument/2006/relationships" xmlns:m="http://schemas.openxmlformats.org/officeDocument/2006/math" xmlns:v="urn:schemas-microsoft-com:vml" xmlns:wp14="http://schemas.microsoft.com/office/word/2010/wordprocessingDrawing" xmlns:wp="http://schemas.openxmlformats.org/drawingml/2006/wordprocessingDrawing" xmlns:w10="urn:schemas-microsoft-com:office:word" xmlns:w="http://schemas.openxmlformats.org/wordprocessingml/2006/main" xmlns:w14="http://schemas.microsoft.com/office/word/2010/wordml" xmlns:w15="http://schemas.microsoft.com/office/word/2012/wordml" xmlns:w16cex="http://schemas.microsoft.com/office/word/2018/wordml/cex" xmlns:w16cid="http://schemas.microsoft.com/office/word/2016/wordml/cid" xmlns:w16="http://schemas.microsoft.com/office/word/2018/wordml" xmlns:w16du="http://schemas.microsoft.com/office/word/2023/wordml/word16du" xmlns:w16sdtdh="http://schemas.microsoft.com/office/word/2020/wordml/sdtdatahash" xmlns:w16se="http://schemas.microsoft.com/office/word/2015/wordml/symex" xmlns:wpg="http://schemas.microsoft.com/office/word/2010/wordprocessingGroup" xmlns:wpi="http://schemas.microsoft.com/office/word/2010/wordprocessingInk" xmlns:wne="http://schemas.microsoft.com/office/word/2006/wordml" xmlns:wps="http://schemas.microsoft.com/office/word/2010/wordprocessingShape" mc:Ignorable="w14 w15 w16se w16cid w16 w16cex w16sdtdh wp14">
   <w:abstractNum w:abstractNumId="0" w15:restartNumberingAfterBreak="0">
+    <w:nsid w:val="63FE5FEB"/>
+    <w:multiLevelType w:val="hybridMultilevel"/>
+    <w:tmpl w:val="F4C4CF56"/>
+    <w:lvl w:ilvl="0" w:tplc="0416000F">
+      <w:start w:val="1"/>
+      <w:numFmt w:val="decimal"/>
+      <w:lvlText w:val="%1."/>
+      <w:lvlJc w:val="left"/>
+      <w:pPr>
+        <w:ind w:left="720" w:hanging="360"/>
+      </w:pPr>
+    </w:lvl>
+    <w:lvl w:ilvl="1" w:tplc="04160019" w:tentative="1">
+      <w:start w:val="1"/>
+      <w:numFmt w:val="lowerLetter"/>
+      <w:lvlText w:val="%2."/>
+      <w:lvlJc w:val="left"/>
+      <w:pPr>
+        <w:ind w:left="1440" w:hanging="360"/>
+      </w:pPr>
+    </w:lvl>
+    <w:lvl w:ilvl="2" w:tplc="0416001B" w:tentative="1">
+      <w:start w:val="1"/>
+      <w:numFmt w:val="lowerRoman"/>
+      <w:lvlText w:val="%3."/>
+      <w:lvlJc w:val="right"/>
+      <w:pPr>
+        <w:ind w:left="2160" w:hanging="180"/>
+      </w:pPr>
+    </w:lvl>
+    <w:lvl w:ilvl="3" w:tplc="0416000F" w:tentative="1">
+      <w:start w:val="1"/>
+      <w:numFmt w:val="decimal"/>
+      <w:lvlText w:val="%4."/>
+      <w:lvlJc w:val="left"/>
+      <w:pPr>
+        <w:ind w:left="2880" w:hanging="360"/>
+      </w:pPr>
+    </w:lvl>
+    <w:lvl w:ilvl="4" w:tplc="04160019" w:tentative="1">
+      <w:start w:val="1"/>
+      <w:numFmt w:val="lowerLetter"/>
+      <w:lvlText w:val="%5."/>
+      <w:lvlJc w:val="left"/>
+      <w:pPr>
+        <w:ind w:left="3600" w:hanging="360"/>
+      </w:pPr>
+    </w:lvl>
+    <w:lvl w:ilvl="5" w:tplc="0416001B" w:tentative="1">
+      <w:start w:val="1"/>
+      <w:numFmt w:val="lowerRoman"/>
+      <w:lvlText w:val="%6."/>
+      <w:lvlJc w:val="right"/>
+      <w:pPr>
+        <w:ind w:left="4320" w:hanging="180"/>
+      </w:pPr>
+    </w:lvl>
+    <w:lvl w:ilvl="6" w:tplc="0416000F" w:tentative="1">
+      <w:start w:val="1"/>
+      <w:numFmt w:val="decimal"/>
+      <w:lvlText w:val="%7."/>
+      <w:lvlJc w:val="left"/>
+      <w:pPr>
+        <w:ind w:left="5040" w:hanging="360"/>
+      </w:pPr>
+    </w:lvl>
+    <w:lvl w:ilvl="7" w:tplc="04160019" w:tentative="1">
+      <w:start w:val="1"/>
+      <w:numFmt w:val="lowerLetter"/>
+      <w:lvlText w:val="%8."/>
+      <w:lvlJc w:val="left"/>
+      <w:pPr>
+        <w:ind w:left="5760" w:hanging="360"/>
+      </w:pPr>
+    </w:lvl>
+    <w:lvl w:ilvl="8" w:tplc="0416001B" w:tentative="1">
+      <w:start w:val="1"/>
+      <w:numFmt w:val="lowerRoman"/>
+      <w:lvlText w:val="%9."/>
+      <w:lvlJc w:val="right"/>
+      <w:pPr>
+        <w:ind w:left="6480" w:hanging="180"/>
+      </w:pPr>
+    </w:lvl>
+  </w:abstractNum>
+  <w:abstractNum w:abstractNumId="1" w15:restartNumberingAfterBreak="0">
     <w:nsid w:val="6F375BBC"/>
     <w:multiLevelType w:val="multilevel"/>
     <w:tmpl w:val="6DE8D17C"/>
@@ -11252,7 +11683,99 @@
       </w:rPr>
     </w:lvl>
   </w:abstractNum>
+  <w:abstractNum w:abstractNumId="2" w15:restartNumberingAfterBreak="0">
+    <w:nsid w:val="71701792"/>
+    <w:multiLevelType w:val="hybridMultilevel"/>
+    <w:tmpl w:val="E7007E58"/>
+    <w:lvl w:ilvl="0" w:tplc="0416000F">
+      <w:start w:val="1"/>
+      <w:numFmt w:val="decimal"/>
+      <w:lvlText w:val="%1."/>
+      <w:lvlJc w:val="left"/>
+      <w:pPr>
+        <w:ind w:left="720" w:hanging="360"/>
+      </w:pPr>
+    </w:lvl>
+    <w:lvl w:ilvl="1" w:tplc="04160019" w:tentative="1">
+      <w:start w:val="1"/>
+      <w:numFmt w:val="lowerLetter"/>
+      <w:lvlText w:val="%2."/>
+      <w:lvlJc w:val="left"/>
+      <w:pPr>
+        <w:ind w:left="1440" w:hanging="360"/>
+      </w:pPr>
+    </w:lvl>
+    <w:lvl w:ilvl="2" w:tplc="0416001B" w:tentative="1">
+      <w:start w:val="1"/>
+      <w:numFmt w:val="lowerRoman"/>
+      <w:lvlText w:val="%3."/>
+      <w:lvlJc w:val="right"/>
+      <w:pPr>
+        <w:ind w:left="2160" w:hanging="180"/>
+      </w:pPr>
+    </w:lvl>
+    <w:lvl w:ilvl="3" w:tplc="0416000F" w:tentative="1">
+      <w:start w:val="1"/>
+      <w:numFmt w:val="decimal"/>
+      <w:lvlText w:val="%4."/>
+      <w:lvlJc w:val="left"/>
+      <w:pPr>
+        <w:ind w:left="2880" w:hanging="360"/>
+      </w:pPr>
+    </w:lvl>
+    <w:lvl w:ilvl="4" w:tplc="04160019" w:tentative="1">
+      <w:start w:val="1"/>
+      <w:numFmt w:val="lowerLetter"/>
+      <w:lvlText w:val="%5."/>
+      <w:lvlJc w:val="left"/>
+      <w:pPr>
+        <w:ind w:left="3600" w:hanging="360"/>
+      </w:pPr>
+    </w:lvl>
+    <w:lvl w:ilvl="5" w:tplc="0416001B" w:tentative="1">
+      <w:start w:val="1"/>
+      <w:numFmt w:val="lowerRoman"/>
+      <w:lvlText w:val="%6."/>
+      <w:lvlJc w:val="right"/>
+      <w:pPr>
+        <w:ind w:left="4320" w:hanging="180"/>
+      </w:pPr>
+    </w:lvl>
+    <w:lvl w:ilvl="6" w:tplc="0416000F" w:tentative="1">
+      <w:start w:val="1"/>
+      <w:numFmt w:val="decimal"/>
+      <w:lvlText w:val="%7."/>
+      <w:lvlJc w:val="left"/>
+      <w:pPr>
+        <w:ind w:left="5040" w:hanging="360"/>
+      </w:pPr>
+    </w:lvl>
+    <w:lvl w:ilvl="7" w:tplc="04160019" w:tentative="1">
+      <w:start w:val="1"/>
+      <w:numFmt w:val="lowerLetter"/>
+      <w:lvlText w:val="%8."/>
+      <w:lvlJc w:val="left"/>
+      <w:pPr>
+        <w:ind w:left="5760" w:hanging="360"/>
+      </w:pPr>
+    </w:lvl>
+    <w:lvl w:ilvl="8" w:tplc="0416001B" w:tentative="1">
+      <w:start w:val="1"/>
+      <w:numFmt w:val="lowerRoman"/>
+      <w:lvlText w:val="%9."/>
+      <w:lvlJc w:val="right"/>
+      <w:pPr>
+        <w:ind w:left="6480" w:hanging="180"/>
+      </w:pPr>
+    </w:lvl>
+  </w:abstractNum>
   <w:num w:numId="1" w16cid:durableId="135994147">
+    <w:abstractNumId w:val="1"/>
+  </w:num>
+  <w:num w:numId="2" w16cid:durableId="1197309129">
+    <w:abstractNumId w:val="2"/>
+  </w:num>
+  <w:num w:numId="3" w16cid:durableId="2019652778">
     <w:abstractNumId w:val="0"/>
   </w:num>
 </w:numbering>
@@ -11667,7 +12190,6 @@
   <w:style w:type="character" w:default="1" w:styleId="Fontepargpadro">
     <w:name w:val="Default Paragraph Font"/>
     <w:uiPriority w:val="1"/>
-    <w:semiHidden/>
     <w:unhideWhenUsed/>
   </w:style>
   <w:style w:type="table" w:default="1" w:styleId="Tabelanormal">

</xml_diff>

<commit_message>
feat: finalizando diagramas de caso de uso
</commit_message>
<xml_diff>
--- a/documentacao/documentacao-final/finance.docx
+++ b/documentacao/documentacao-final/finance.docx
@@ -6791,8 +6791,16 @@
               <w:rPr>
                 <w:rFonts w:ascii="Times New Roman" w:hAnsi="Times New Roman"/>
               </w:rPr>
-              <w:t>Gráfico que mostra os gastos do usuário por categoria (saúde, alimentação, etc</w:t>
-            </w:r>
+              <w:t xml:space="preserve">Gráfico que mostra os gastos do usuário por categoria (saúde, alimentação, </w:t>
+            </w:r>
+            <w:proofErr w:type="spellStart"/>
+            <w:r>
+              <w:rPr>
+                <w:rFonts w:ascii="Times New Roman" w:hAnsi="Times New Roman"/>
+              </w:rPr>
+              <w:t>etc</w:t>
+            </w:r>
+            <w:proofErr w:type="spellEnd"/>
             <w:r>
               <w:rPr>
                 <w:rFonts w:ascii="Times New Roman" w:hAnsi="Times New Roman"/>
@@ -7683,13 +7691,68 @@
     </w:tbl>
     <w:p>
       <w:pPr>
-        <w:jc w:val="center"/>
-        <w:rPr>
-          <w:rFonts w:ascii="Times New Roman" w:hAnsi="Times New Roman"/>
-          <w:b/>
-          <w:sz w:val="24"/>
-        </w:rPr>
-      </w:pPr>
+        <w:jc w:val="both"/>
+        <w:rPr>
+          <w:rFonts w:ascii="Times New Roman" w:hAnsi="Times New Roman"/>
+          <w:bCs/>
+          <w:sz w:val="24"/>
+        </w:rPr>
+      </w:pPr>
+      <w:r>
+        <w:rPr>
+          <w:rFonts w:ascii="Times New Roman" w:hAnsi="Times New Roman"/>
+          <w:bCs/>
+          <w:color w:val="FF0000"/>
+          <w:sz w:val="24"/>
+        </w:rPr>
+        <w:t xml:space="preserve">*Alterar o </w:t>
+      </w:r>
+      <w:r>
+        <w:rPr>
+          <w:rFonts w:ascii="Times New Roman" w:hAnsi="Times New Roman"/>
+          <w:b/>
+          <w:color w:val="FF0000"/>
+          <w:sz w:val="24"/>
+        </w:rPr>
+        <w:t>RNF03</w:t>
+      </w:r>
+      <w:r>
+        <w:rPr>
+          <w:rFonts w:ascii="Times New Roman" w:hAnsi="Times New Roman"/>
+          <w:bCs/>
+          <w:color w:val="FF0000"/>
+          <w:sz w:val="24"/>
+        </w:rPr>
+        <w:t xml:space="preserve"> para o motivo do uso do banco de dados. </w:t>
+      </w:r>
+      <w:proofErr w:type="spellStart"/>
+      <w:r>
+        <w:rPr>
+          <w:rFonts w:ascii="Times New Roman" w:hAnsi="Times New Roman"/>
+          <w:bCs/>
+          <w:color w:val="FF0000"/>
+          <w:sz w:val="24"/>
+        </w:rPr>
+        <w:t>Ex</w:t>
+      </w:r>
+      <w:proofErr w:type="spellEnd"/>
+      <w:r>
+        <w:rPr>
+          <w:rFonts w:ascii="Times New Roman" w:hAnsi="Times New Roman"/>
+          <w:bCs/>
+          <w:color w:val="FF0000"/>
+          <w:sz w:val="24"/>
+        </w:rPr>
+        <w:t>: mais simples, mais seguro, etc.</w:t>
+      </w:r>
+      <w:r>
+        <w:rPr>
+          <w:rFonts w:ascii="Times New Roman" w:hAnsi="Times New Roman"/>
+          <w:bCs/>
+          <w:sz w:val="24"/>
+        </w:rPr>
+        <w:t xml:space="preserve"> </w:t>
+      </w:r>
     </w:p>
     <w:p>
       <w:pPr>
@@ -7761,6 +7824,7 @@
           <w:bCs/>
           <w:sz w:val="24"/>
         </w:rPr>
+        <w:lastRenderedPageBreak/>
         <w:t>3.2.1 – Lista de Casos de Uso</w:t>
       </w:r>
     </w:p>
@@ -8338,7 +8402,15 @@
                 <w:sz w:val="24"/>
                 <w:szCs w:val="24"/>
               </w:rPr>
-              <w:t>Minhas contas</w:t>
+              <w:t>Registrar c</w:t>
+            </w:r>
+            <w:r>
+              <w:rPr>
+                <w:rFonts w:ascii="Times New Roman" w:hAnsi="Times New Roman"/>
+                <w:sz w:val="24"/>
+                <w:szCs w:val="24"/>
+              </w:rPr>
+              <w:t>ontas bancárias</w:t>
             </w:r>
           </w:p>
         </w:tc>
@@ -8499,7 +8571,15 @@
                 <w:sz w:val="24"/>
                 <w:szCs w:val="24"/>
               </w:rPr>
-              <w:t>Contas a pagar</w:t>
+              <w:t>Registrar c</w:t>
+            </w:r>
+            <w:r>
+              <w:rPr>
+                <w:rFonts w:ascii="Times New Roman" w:hAnsi="Times New Roman"/>
+                <w:sz w:val="24"/>
+                <w:szCs w:val="24"/>
+              </w:rPr>
+              <w:t>ontas a pagar</w:t>
             </w:r>
           </w:p>
         </w:tc>
@@ -8628,7 +8708,15 @@
                 <w:sz w:val="24"/>
                 <w:szCs w:val="24"/>
               </w:rPr>
-              <w:t>Cartões de crédito</w:t>
+              <w:t>Registrar c</w:t>
+            </w:r>
+            <w:r>
+              <w:rPr>
+                <w:rFonts w:ascii="Times New Roman" w:hAnsi="Times New Roman"/>
+                <w:sz w:val="24"/>
+                <w:szCs w:val="24"/>
+              </w:rPr>
+              <w:t>artões de crédito</w:t>
             </w:r>
           </w:p>
         </w:tc>
@@ -8748,7 +8836,15 @@
                 <w:sz w:val="24"/>
                 <w:szCs w:val="24"/>
               </w:rPr>
-              <w:t>Contas a receber</w:t>
+              <w:t>Registrar c</w:t>
+            </w:r>
+            <w:r>
+              <w:rPr>
+                <w:rFonts w:ascii="Times New Roman" w:hAnsi="Times New Roman"/>
+                <w:sz w:val="24"/>
+                <w:szCs w:val="24"/>
+              </w:rPr>
+              <w:t>ontas a receber</w:t>
             </w:r>
           </w:p>
         </w:tc>
@@ -8868,7 +8964,15 @@
                 <w:sz w:val="24"/>
                 <w:szCs w:val="24"/>
               </w:rPr>
-              <w:t>Listagem de dados</w:t>
+              <w:t>Informar l</w:t>
+            </w:r>
+            <w:r>
+              <w:rPr>
+                <w:rFonts w:ascii="Times New Roman" w:hAnsi="Times New Roman"/>
+                <w:sz w:val="24"/>
+                <w:szCs w:val="24"/>
+              </w:rPr>
+              <w:t>istagem de dados</w:t>
             </w:r>
           </w:p>
         </w:tc>
@@ -8996,7 +9100,15 @@
                 <w:sz w:val="24"/>
                 <w:szCs w:val="24"/>
               </w:rPr>
-              <w:t>Gráfico de dados</w:t>
+              <w:t>Informar g</w:t>
+            </w:r>
+            <w:r>
+              <w:rPr>
+                <w:rFonts w:ascii="Times New Roman" w:hAnsi="Times New Roman"/>
+                <w:sz w:val="24"/>
+                <w:szCs w:val="24"/>
+              </w:rPr>
+              <w:t>ráfico de dados</w:t>
             </w:r>
           </w:p>
         </w:tc>
@@ -9118,6 +9230,11 @@
     </w:p>
     <w:p>
       <w:pPr>
+        <w:pStyle w:val="PargrafodaLista"/>
+        <w:numPr>
+          <w:ilvl w:val="3"/>
+          <w:numId w:val="9"/>
+        </w:numPr>
         <w:spacing w:after="160" w:line="259" w:lineRule="auto"/>
         <w:rPr>
           <w:rFonts w:ascii="Times New Roman" w:hAnsi="Times New Roman"/>
@@ -9133,7 +9250,7 @@
           <w:sz w:val="24"/>
           <w:szCs w:val="24"/>
         </w:rPr>
-        <w:t xml:space="preserve">3.2.2.1 – </w:t>
+        <w:t xml:space="preserve">– </w:t>
       </w:r>
       <w:r>
         <w:rPr>
@@ -9144,6 +9261,17 @@
         </w:rPr>
         <w:t>Criar cadastro</w:t>
       </w:r>
+    </w:p>
+    <w:p>
+      <w:pPr>
+        <w:spacing w:after="160" w:line="259" w:lineRule="auto"/>
+        <w:rPr>
+          <w:rFonts w:ascii="Times New Roman" w:hAnsi="Times New Roman"/>
+          <w:bCs/>
+          <w:sz w:val="24"/>
+          <w:szCs w:val="24"/>
+        </w:rPr>
+      </w:pPr>
     </w:p>
     <w:p>
       <w:pPr>
@@ -9213,6 +9341,28 @@
         <w:rPr>
           <w:rFonts w:ascii="Times New Roman" w:hAnsi="Times New Roman"/>
           <w:bCs/>
+          <w:color w:val="FF0000"/>
+          <w:sz w:val="24"/>
+          <w:szCs w:val="24"/>
+        </w:rPr>
+      </w:pPr>
+      <w:r>
+        <w:rPr>
+          <w:rFonts w:ascii="Times New Roman" w:hAnsi="Times New Roman"/>
+          <w:bCs/>
+          <w:color w:val="FF0000"/>
+          <w:sz w:val="24"/>
+          <w:szCs w:val="24"/>
+        </w:rPr>
+        <w:t>* Retirar os includes e deixar somente o “Criar cadastro”.</w:t>
+      </w:r>
+    </w:p>
+    <w:p>
+      <w:pPr>
+        <w:spacing w:after="160" w:line="259" w:lineRule="auto"/>
+        <w:rPr>
+          <w:rFonts w:ascii="Times New Roman" w:hAnsi="Times New Roman"/>
+          <w:bCs/>
           <w:sz w:val="24"/>
           <w:szCs w:val="24"/>
         </w:rPr>
@@ -9552,6 +9702,7 @@
     </w:p>
     <w:p>
       <w:pPr>
+        <w:pStyle w:val="PargrafodaLista"/>
         <w:spacing w:after="160" w:line="259" w:lineRule="auto"/>
         <w:rPr>
           <w:rFonts w:ascii="Times New Roman" w:hAnsi="Times New Roman"/>
@@ -9560,6 +9711,17 @@
           <w:szCs w:val="24"/>
         </w:rPr>
       </w:pPr>
+    </w:p>
+    <w:p>
+      <w:pPr>
+        <w:spacing w:after="160" w:line="259" w:lineRule="auto"/>
+        <w:rPr>
+          <w:rFonts w:ascii="Times New Roman" w:hAnsi="Times New Roman"/>
+          <w:bCs/>
+          <w:sz w:val="24"/>
+          <w:szCs w:val="24"/>
+        </w:rPr>
+      </w:pPr>
       <w:r>
         <w:rPr>
           <w:rFonts w:ascii="Times New Roman" w:hAnsi="Times New Roman"/>
@@ -9573,435 +9735,28 @@
     <w:p>
       <w:pPr>
         <w:spacing w:after="160" w:line="259" w:lineRule="auto"/>
-        <w:rPr>
-          <w:rFonts w:ascii="Times New Roman" w:hAnsi="Times New Roman"/>
-          <w:bCs/>
-          <w:sz w:val="24"/>
-          <w:szCs w:val="24"/>
-        </w:rPr>
-      </w:pPr>
-    </w:p>
-    <w:p>
-      <w:pPr>
-        <w:spacing w:after="160" w:line="259" w:lineRule="auto"/>
-        <w:rPr>
-          <w:rFonts w:ascii="Times New Roman" w:hAnsi="Times New Roman"/>
-          <w:bCs/>
-          <w:sz w:val="24"/>
-          <w:szCs w:val="24"/>
-        </w:rPr>
-      </w:pPr>
-      <w:r>
-        <w:rPr>
-          <w:rFonts w:ascii="Times New Roman" w:hAnsi="Times New Roman"/>
-          <w:bCs/>
-          <w:sz w:val="24"/>
-          <w:szCs w:val="24"/>
-        </w:rPr>
-        <w:t>3.2.2.3 – Minhas contas</w:t>
-      </w:r>
-    </w:p>
-    <w:p>
-      <w:pPr>
-        <w:spacing w:after="160" w:line="259" w:lineRule="auto"/>
-        <w:rPr>
-          <w:rFonts w:ascii="Times New Roman" w:hAnsi="Times New Roman"/>
-          <w:bCs/>
-          <w:sz w:val="24"/>
-          <w:szCs w:val="24"/>
-        </w:rPr>
-      </w:pPr>
-    </w:p>
-    <w:p>
-      <w:pPr>
-        <w:spacing w:after="160" w:line="259" w:lineRule="auto"/>
-        <w:rPr>
-          <w:rFonts w:ascii="Times New Roman" w:hAnsi="Times New Roman"/>
-          <w:bCs/>
-          <w:sz w:val="24"/>
-          <w:szCs w:val="24"/>
-        </w:rPr>
-      </w:pPr>
-      <w:r>
-        <w:rPr>
-          <w:rFonts w:ascii="Times New Roman" w:hAnsi="Times New Roman"/>
-          <w:bCs/>
-          <w:sz w:val="24"/>
-          <w:szCs w:val="24"/>
-        </w:rPr>
-        <w:t>3.2.2.4 – Contas a pagar</w:t>
-      </w:r>
-    </w:p>
-    <w:p>
-      <w:pPr>
-        <w:spacing w:after="160" w:line="259" w:lineRule="auto"/>
-        <w:rPr>
-          <w:rFonts w:ascii="Times New Roman" w:hAnsi="Times New Roman"/>
-          <w:bCs/>
-          <w:sz w:val="24"/>
-          <w:szCs w:val="24"/>
-        </w:rPr>
-      </w:pPr>
-    </w:p>
-    <w:p>
-      <w:pPr>
-        <w:spacing w:after="160" w:line="259" w:lineRule="auto"/>
-        <w:rPr>
-          <w:rFonts w:ascii="Times New Roman" w:hAnsi="Times New Roman"/>
-          <w:bCs/>
-          <w:sz w:val="24"/>
-          <w:szCs w:val="24"/>
-        </w:rPr>
-      </w:pPr>
-      <w:r>
-        <w:rPr>
-          <w:rFonts w:ascii="Times New Roman" w:hAnsi="Times New Roman"/>
-          <w:bCs/>
-          <w:sz w:val="24"/>
-          <w:szCs w:val="24"/>
-        </w:rPr>
-        <w:t>3.2.2.5 – Cartões de crédito</w:t>
-      </w:r>
-    </w:p>
-    <w:p>
-      <w:pPr>
-        <w:spacing w:after="160" w:line="259" w:lineRule="auto"/>
-        <w:rPr>
-          <w:rFonts w:ascii="Times New Roman" w:hAnsi="Times New Roman"/>
-          <w:bCs/>
-          <w:sz w:val="24"/>
-          <w:szCs w:val="24"/>
-        </w:rPr>
-      </w:pPr>
-    </w:p>
-    <w:p>
-      <w:pPr>
-        <w:spacing w:after="160" w:line="259" w:lineRule="auto"/>
-        <w:rPr>
-          <w:rFonts w:ascii="Times New Roman" w:hAnsi="Times New Roman"/>
-          <w:bCs/>
-          <w:sz w:val="24"/>
-          <w:szCs w:val="24"/>
-        </w:rPr>
-      </w:pPr>
-      <w:r>
-        <w:rPr>
-          <w:rFonts w:ascii="Times New Roman" w:hAnsi="Times New Roman"/>
-          <w:bCs/>
+        <w:jc w:val="center"/>
+        <w:rPr>
+          <w:rFonts w:ascii="Times New Roman" w:hAnsi="Times New Roman"/>
+          <w:bCs/>
+          <w:sz w:val="24"/>
+          <w:szCs w:val="24"/>
+        </w:rPr>
+      </w:pPr>
+      <w:r>
+        <w:rPr>
+          <w:rFonts w:ascii="Times New Roman" w:hAnsi="Times New Roman"/>
+          <w:bCs/>
+          <w:noProof/>
           <w:sz w:val="24"/>
           <w:szCs w:val="24"/>
         </w:rPr>
         <w:lastRenderedPageBreak/>
-        <w:t>3.2.2.6 – Contas a receber</w:t>
-      </w:r>
-    </w:p>
-    <w:p>
-      <w:pPr>
-        <w:spacing w:after="160" w:line="259" w:lineRule="auto"/>
-        <w:rPr>
-          <w:rFonts w:ascii="Times New Roman" w:hAnsi="Times New Roman"/>
-          <w:bCs/>
-          <w:sz w:val="24"/>
-          <w:szCs w:val="24"/>
-        </w:rPr>
-      </w:pPr>
-    </w:p>
-    <w:p>
-      <w:pPr>
-        <w:spacing w:after="160" w:line="259" w:lineRule="auto"/>
-        <w:rPr>
-          <w:rFonts w:ascii="Times New Roman" w:hAnsi="Times New Roman"/>
-          <w:bCs/>
-          <w:sz w:val="24"/>
-          <w:szCs w:val="24"/>
-        </w:rPr>
-      </w:pPr>
-      <w:r>
-        <w:rPr>
-          <w:rFonts w:ascii="Times New Roman" w:hAnsi="Times New Roman"/>
-          <w:bCs/>
-          <w:sz w:val="24"/>
-          <w:szCs w:val="24"/>
-        </w:rPr>
-        <w:t>3.2.2.7 – Listagem de dados</w:t>
-      </w:r>
-    </w:p>
-    <w:p>
-      <w:pPr>
-        <w:spacing w:after="160" w:line="259" w:lineRule="auto"/>
-        <w:rPr>
-          <w:rFonts w:ascii="Times New Roman" w:hAnsi="Times New Roman"/>
-          <w:bCs/>
-          <w:sz w:val="24"/>
-          <w:szCs w:val="24"/>
-        </w:rPr>
-      </w:pPr>
-    </w:p>
-    <w:p>
-      <w:pPr>
-        <w:spacing w:after="160" w:line="259" w:lineRule="auto"/>
-        <w:rPr>
-          <w:rFonts w:ascii="Times New Roman" w:hAnsi="Times New Roman"/>
-          <w:bCs/>
-          <w:sz w:val="24"/>
-          <w:szCs w:val="24"/>
-        </w:rPr>
-      </w:pPr>
-      <w:r>
-        <w:rPr>
-          <w:rFonts w:ascii="Times New Roman" w:hAnsi="Times New Roman"/>
-          <w:bCs/>
-          <w:sz w:val="24"/>
-          <w:szCs w:val="24"/>
-        </w:rPr>
-        <w:t>3.2.2.8 -Gráfico de dados</w:t>
-      </w:r>
-    </w:p>
-    <w:p>
-      <w:pPr>
-        <w:spacing w:after="160" w:line="259" w:lineRule="auto"/>
-        <w:jc w:val="center"/>
-        <w:rPr>
-          <w:rFonts w:ascii="Times New Roman" w:hAnsi="Times New Roman"/>
-          <w:bCs/>
-          <w:sz w:val="24"/>
-          <w:szCs w:val="24"/>
-        </w:rPr>
-      </w:pPr>
-    </w:p>
-    <w:p>
-      <w:pPr>
-        <w:spacing w:after="160" w:line="259" w:lineRule="auto"/>
-        <w:jc w:val="center"/>
-        <w:rPr>
-          <w:rFonts w:ascii="Times New Roman" w:hAnsi="Times New Roman"/>
-          <w:bCs/>
-          <w:sz w:val="24"/>
-          <w:szCs w:val="24"/>
-        </w:rPr>
-      </w:pPr>
-    </w:p>
-    <w:p>
-      <w:pPr>
-        <w:spacing w:after="160" w:line="259" w:lineRule="auto"/>
-        <w:jc w:val="center"/>
-        <w:rPr>
-          <w:rFonts w:ascii="Times New Roman" w:hAnsi="Times New Roman"/>
-          <w:bCs/>
-          <w:sz w:val="24"/>
-          <w:szCs w:val="24"/>
-        </w:rPr>
-      </w:pPr>
-    </w:p>
-    <w:p>
-      <w:pPr>
-        <w:spacing w:after="160" w:line="259" w:lineRule="auto"/>
-        <w:jc w:val="center"/>
-        <w:rPr>
-          <w:rFonts w:ascii="Times New Roman" w:hAnsi="Times New Roman"/>
-          <w:bCs/>
-          <w:sz w:val="24"/>
-          <w:szCs w:val="24"/>
-        </w:rPr>
-      </w:pPr>
-    </w:p>
-    <w:p>
-      <w:pPr>
-        <w:spacing w:after="160" w:line="259" w:lineRule="auto"/>
-        <w:jc w:val="center"/>
-        <w:rPr>
-          <w:rFonts w:ascii="Times New Roman" w:hAnsi="Times New Roman"/>
-          <w:bCs/>
-          <w:sz w:val="24"/>
-          <w:szCs w:val="24"/>
-        </w:rPr>
-      </w:pPr>
-    </w:p>
-    <w:p>
-      <w:pPr>
-        <w:spacing w:after="160" w:line="259" w:lineRule="auto"/>
-        <w:jc w:val="center"/>
-        <w:rPr>
-          <w:rFonts w:ascii="Times New Roman" w:hAnsi="Times New Roman"/>
-          <w:bCs/>
-          <w:sz w:val="24"/>
-          <w:szCs w:val="24"/>
-        </w:rPr>
-      </w:pPr>
-    </w:p>
-    <w:p>
-      <w:pPr>
-        <w:spacing w:after="160" w:line="259" w:lineRule="auto"/>
-        <w:jc w:val="center"/>
-        <w:rPr>
-          <w:rFonts w:ascii="Times New Roman" w:hAnsi="Times New Roman"/>
-          <w:bCs/>
-          <w:sz w:val="24"/>
-          <w:szCs w:val="24"/>
-        </w:rPr>
-      </w:pPr>
-    </w:p>
-    <w:p>
-      <w:pPr>
-        <w:spacing w:after="160" w:line="259" w:lineRule="auto"/>
-        <w:jc w:val="center"/>
-        <w:rPr>
-          <w:rFonts w:ascii="Times New Roman" w:hAnsi="Times New Roman"/>
-          <w:bCs/>
-          <w:sz w:val="24"/>
-          <w:szCs w:val="24"/>
-        </w:rPr>
-      </w:pPr>
-    </w:p>
-    <w:p>
-      <w:pPr>
-        <w:spacing w:after="160" w:line="259" w:lineRule="auto"/>
-        <w:jc w:val="center"/>
-        <w:rPr>
-          <w:rFonts w:ascii="Times New Roman" w:hAnsi="Times New Roman"/>
-          <w:bCs/>
-          <w:sz w:val="24"/>
-          <w:szCs w:val="24"/>
-        </w:rPr>
-      </w:pPr>
-    </w:p>
-    <w:p>
-      <w:pPr>
-        <w:spacing w:after="160" w:line="259" w:lineRule="auto"/>
-        <w:jc w:val="center"/>
-        <w:rPr>
-          <w:rFonts w:ascii="Times New Roman" w:hAnsi="Times New Roman"/>
-          <w:bCs/>
-          <w:sz w:val="24"/>
-          <w:szCs w:val="24"/>
-        </w:rPr>
-      </w:pPr>
-    </w:p>
-    <w:p>
-      <w:pPr>
-        <w:spacing w:after="160" w:line="259" w:lineRule="auto"/>
-        <w:jc w:val="center"/>
-        <w:rPr>
-          <w:rFonts w:ascii="Times New Roman" w:hAnsi="Times New Roman"/>
-          <w:bCs/>
-          <w:sz w:val="24"/>
-          <w:szCs w:val="24"/>
-        </w:rPr>
-      </w:pPr>
-    </w:p>
-    <w:p>
-      <w:pPr>
-        <w:spacing w:after="160" w:line="259" w:lineRule="auto"/>
-        <w:jc w:val="center"/>
-        <w:rPr>
-          <w:rFonts w:ascii="Times New Roman" w:hAnsi="Times New Roman"/>
-          <w:bCs/>
-          <w:sz w:val="24"/>
-          <w:szCs w:val="24"/>
-        </w:rPr>
-      </w:pPr>
-    </w:p>
-    <w:p>
-      <w:pPr>
-        <w:spacing w:after="160" w:line="259" w:lineRule="auto"/>
-        <w:jc w:val="center"/>
-        <w:rPr>
-          <w:rFonts w:ascii="Times New Roman" w:hAnsi="Times New Roman"/>
-          <w:bCs/>
-          <w:sz w:val="24"/>
-          <w:szCs w:val="24"/>
-        </w:rPr>
-      </w:pPr>
-    </w:p>
-    <w:p>
-      <w:pPr>
-        <w:spacing w:after="160" w:line="259" w:lineRule="auto"/>
-        <w:jc w:val="center"/>
-        <w:rPr>
-          <w:rFonts w:ascii="Times New Roman" w:hAnsi="Times New Roman"/>
-          <w:bCs/>
-          <w:sz w:val="24"/>
-          <w:szCs w:val="24"/>
-        </w:rPr>
-      </w:pPr>
-    </w:p>
-    <w:p>
-      <w:pPr>
-        <w:spacing w:after="160" w:line="259" w:lineRule="auto"/>
-        <w:jc w:val="center"/>
-        <w:rPr>
-          <w:rFonts w:ascii="Times New Roman" w:hAnsi="Times New Roman"/>
-          <w:bCs/>
-          <w:sz w:val="24"/>
-          <w:szCs w:val="24"/>
-        </w:rPr>
-      </w:pPr>
-    </w:p>
-    <w:p>
-      <w:pPr>
-        <w:spacing w:after="160" w:line="259" w:lineRule="auto"/>
-        <w:jc w:val="center"/>
-        <w:rPr>
-          <w:rFonts w:ascii="Times New Roman" w:hAnsi="Times New Roman"/>
-          <w:bCs/>
-          <w:sz w:val="24"/>
-          <w:szCs w:val="24"/>
-        </w:rPr>
-      </w:pPr>
-    </w:p>
-    <w:p>
-      <w:pPr>
-        <w:spacing w:after="160" w:line="259" w:lineRule="auto"/>
-        <w:jc w:val="center"/>
-        <w:rPr>
-          <w:rFonts w:ascii="Times New Roman" w:hAnsi="Times New Roman"/>
-          <w:b/>
-          <w:sz w:val="24"/>
-          <w:szCs w:val="24"/>
-        </w:rPr>
-      </w:pPr>
-      <w:r>
-        <w:rPr>
-          <w:rFonts w:ascii="Times New Roman" w:hAnsi="Times New Roman"/>
-          <w:b/>
-          <w:sz w:val="24"/>
-          <w:szCs w:val="24"/>
-        </w:rPr>
-        <w:t>6.0 – DIAGRAMA DE CASOS DE USO</w:t>
-      </w:r>
-    </w:p>
-    <w:p>
-      <w:pPr>
-        <w:spacing w:after="160" w:line="259" w:lineRule="auto"/>
-        <w:jc w:val="center"/>
-        <w:rPr>
-          <w:rFonts w:ascii="Times New Roman" w:hAnsi="Times New Roman"/>
-          <w:b/>
-          <w:sz w:val="24"/>
-          <w:szCs w:val="24"/>
-        </w:rPr>
-      </w:pPr>
-      <w:r>
-        <w:rPr>
-          <w:rFonts w:ascii="Times New Roman" w:hAnsi="Times New Roman"/>
-          <w:b/>
-          <w:noProof/>
-          <w:sz w:val="24"/>
-          <w:szCs w:val="24"/>
-        </w:rPr>
         <w:drawing>
-          <wp:anchor distT="0" distB="0" distL="0" distR="0" simplePos="0" relativeHeight="6" behindDoc="0" locked="0" layoutInCell="0" allowOverlap="1" wp14:anchorId="4718FE7E" wp14:editId="24E7EF68">
-            <wp:simplePos x="0" y="0"/>
-            <wp:positionH relativeFrom="page">
-              <wp:posOffset>659130</wp:posOffset>
-            </wp:positionH>
-            <wp:positionV relativeFrom="paragraph">
-              <wp:posOffset>233680</wp:posOffset>
-            </wp:positionV>
-            <wp:extent cx="6250940" cy="4048760"/>
-            <wp:effectExtent l="0" t="0" r="0" b="0"/>
-            <wp:wrapNone/>
-            <wp:docPr id="5" name="Imagem 7"/>
+          <wp:inline distT="0" distB="0" distL="0" distR="0" wp14:anchorId="102D60A9" wp14:editId="41BC17A7">
+            <wp:extent cx="5398770" cy="1614170"/>
+            <wp:effectExtent l="0" t="0" r="0" b="5080"/>
+            <wp:docPr id="2042408631" name="Imagem 1"/>
             <wp:cNvGraphicFramePr>
               <a:graphicFrameLocks xmlns:a="http://schemas.openxmlformats.org/drawingml/2006/main" noChangeAspect="1"/>
             </wp:cNvGraphicFramePr>
@@ -10009,13 +9764,20 @@
               <a:graphicData uri="http://schemas.openxmlformats.org/drawingml/2006/picture">
                 <pic:pic xmlns:pic="http://schemas.openxmlformats.org/drawingml/2006/picture">
                   <pic:nvPicPr>
-                    <pic:cNvPr id="5" name="Imagem 7"/>
+                    <pic:cNvPr id="0" name="Picture 1"/>
                     <pic:cNvPicPr>
                       <a:picLocks noChangeAspect="1" noChangeArrowheads="1"/>
                     </pic:cNvPicPr>
                   </pic:nvPicPr>
                   <pic:blipFill>
-                    <a:blip r:embed="rId8"/>
+                    <a:blip r:embed="rId8" cstate="print">
+                      <a:extLst>
+                        <a:ext uri="{28A0092B-C50C-407E-A947-70E740481C1C}">
+                          <a14:useLocalDpi xmlns:a14="http://schemas.microsoft.com/office/drawing/2010/main" val="0"/>
+                        </a:ext>
+                      </a:extLst>
+                    </a:blip>
+                    <a:srcRect/>
                     <a:stretch>
                       <a:fillRect/>
                     </a:stretch>
@@ -10023,216 +9785,766 @@
                   <pic:spPr bwMode="auto">
                     <a:xfrm>
                       <a:off x="0" y="0"/>
-                      <a:ext cx="6250940" cy="4048760"/>
+                      <a:ext cx="5398770" cy="1614170"/>
                     </a:xfrm>
                     <a:prstGeom prst="rect">
                       <a:avLst/>
                     </a:prstGeom>
+                    <a:noFill/>
+                    <a:ln>
+                      <a:noFill/>
+                    </a:ln>
                   </pic:spPr>
                 </pic:pic>
               </a:graphicData>
             </a:graphic>
-          </wp:anchor>
+          </wp:inline>
         </w:drawing>
       </w:r>
     </w:p>
     <w:p>
       <w:pPr>
-        <w:rPr>
-          <w:rFonts w:ascii="Times New Roman" w:hAnsi="Times New Roman"/>
-          <w:b/>
-          <w:sz w:val="24"/>
-        </w:rPr>
-      </w:pPr>
-    </w:p>
-    <w:p>
-      <w:pPr>
-        <w:rPr>
-          <w:rFonts w:ascii="Times New Roman" w:hAnsi="Times New Roman"/>
-          <w:sz w:val="24"/>
-        </w:rPr>
-      </w:pPr>
-    </w:p>
-    <w:p>
-      <w:pPr>
-        <w:rPr>
-          <w:rFonts w:ascii="Times New Roman" w:hAnsi="Times New Roman"/>
-          <w:sz w:val="24"/>
-        </w:rPr>
-      </w:pPr>
-    </w:p>
-    <w:p>
-      <w:pPr>
-        <w:rPr>
-          <w:rFonts w:ascii="Times New Roman" w:hAnsi="Times New Roman"/>
-          <w:sz w:val="24"/>
-        </w:rPr>
-      </w:pPr>
-    </w:p>
-    <w:p>
-      <w:pPr>
-        <w:rPr>
-          <w:rFonts w:ascii="Times New Roman" w:hAnsi="Times New Roman"/>
-          <w:sz w:val="24"/>
-        </w:rPr>
-      </w:pPr>
-    </w:p>
-    <w:p>
-      <w:pPr>
-        <w:rPr>
-          <w:rFonts w:ascii="Times New Roman" w:hAnsi="Times New Roman"/>
-          <w:sz w:val="24"/>
-        </w:rPr>
-      </w:pPr>
-    </w:p>
-    <w:p>
-      <w:pPr>
-        <w:rPr>
-          <w:rFonts w:ascii="Times New Roman" w:hAnsi="Times New Roman"/>
-          <w:sz w:val="24"/>
-        </w:rPr>
-      </w:pPr>
-    </w:p>
-    <w:p>
-      <w:pPr>
-        <w:rPr>
-          <w:rFonts w:ascii="Times New Roman" w:hAnsi="Times New Roman"/>
-          <w:sz w:val="24"/>
-        </w:rPr>
-      </w:pPr>
-    </w:p>
-    <w:p>
-      <w:pPr>
-        <w:rPr>
-          <w:rFonts w:ascii="Times New Roman" w:hAnsi="Times New Roman"/>
-          <w:sz w:val="24"/>
-        </w:rPr>
-      </w:pPr>
-    </w:p>
-    <w:p>
-      <w:pPr>
-        <w:rPr>
-          <w:rFonts w:ascii="Times New Roman" w:hAnsi="Times New Roman"/>
-          <w:sz w:val="24"/>
-        </w:rPr>
-      </w:pPr>
-    </w:p>
-    <w:p>
-      <w:pPr>
-        <w:rPr>
-          <w:rFonts w:ascii="Times New Roman" w:hAnsi="Times New Roman"/>
-          <w:sz w:val="24"/>
-        </w:rPr>
-      </w:pPr>
-    </w:p>
-    <w:p>
-      <w:pPr>
-        <w:rPr>
-          <w:rFonts w:ascii="Times New Roman" w:hAnsi="Times New Roman"/>
-          <w:sz w:val="24"/>
-        </w:rPr>
-      </w:pPr>
-    </w:p>
-    <w:p>
-      <w:pPr>
-        <w:rPr>
-          <w:rFonts w:ascii="Times New Roman" w:hAnsi="Times New Roman"/>
-          <w:sz w:val="24"/>
-        </w:rPr>
-      </w:pPr>
-    </w:p>
-    <w:p>
-      <w:pPr>
-        <w:rPr>
-          <w:rFonts w:ascii="Times New Roman" w:hAnsi="Times New Roman"/>
-          <w:sz w:val="24"/>
-        </w:rPr>
-      </w:pPr>
-    </w:p>
-    <w:p>
-      <w:pPr>
-        <w:rPr>
-          <w:rFonts w:ascii="Times New Roman" w:hAnsi="Times New Roman"/>
-          <w:sz w:val="24"/>
-        </w:rPr>
-      </w:pPr>
-    </w:p>
-    <w:p>
-      <w:pPr>
-        <w:rPr>
-          <w:rFonts w:ascii="Times New Roman" w:hAnsi="Times New Roman"/>
-          <w:sz w:val="24"/>
-        </w:rPr>
-      </w:pPr>
-    </w:p>
-    <w:p>
-      <w:pPr>
-        <w:rPr>
-          <w:rFonts w:ascii="Times New Roman" w:hAnsi="Times New Roman"/>
-          <w:sz w:val="24"/>
-        </w:rPr>
-      </w:pPr>
-    </w:p>
-    <w:p>
-      <w:pPr>
-        <w:rPr>
-          <w:rFonts w:ascii="Times New Roman" w:hAnsi="Times New Roman"/>
-          <w:sz w:val="24"/>
-        </w:rPr>
-      </w:pPr>
-    </w:p>
-    <w:p>
-      <w:pPr>
-        <w:rPr>
-          <w:rFonts w:ascii="Times New Roman" w:hAnsi="Times New Roman"/>
-          <w:sz w:val="24"/>
-        </w:rPr>
-      </w:pPr>
-    </w:p>
-    <w:p>
-      <w:pPr>
-        <w:rPr>
-          <w:rFonts w:ascii="Times New Roman" w:hAnsi="Times New Roman"/>
-          <w:sz w:val="24"/>
-        </w:rPr>
-      </w:pPr>
-    </w:p>
-    <w:p>
-      <w:pPr>
-        <w:rPr>
-          <w:rFonts w:ascii="Times New Roman" w:hAnsi="Times New Roman"/>
-          <w:sz w:val="24"/>
-        </w:rPr>
-      </w:pPr>
-    </w:p>
-    <w:p>
-      <w:pPr>
-        <w:rPr>
-          <w:rFonts w:ascii="Times New Roman" w:hAnsi="Times New Roman"/>
-          <w:sz w:val="24"/>
-        </w:rPr>
-      </w:pPr>
-    </w:p>
-    <w:p>
-      <w:pPr>
-        <w:rPr>
-          <w:rFonts w:ascii="Times New Roman" w:hAnsi="Times New Roman"/>
-          <w:sz w:val="24"/>
-        </w:rPr>
-      </w:pPr>
-    </w:p>
-    <w:p>
-      <w:pPr>
-        <w:rPr>
-          <w:rFonts w:ascii="Times New Roman" w:hAnsi="Times New Roman"/>
-          <w:sz w:val="24"/>
-        </w:rPr>
-      </w:pPr>
-    </w:p>
-    <w:p>
-      <w:pPr>
-        <w:rPr>
-          <w:rFonts w:ascii="Times New Roman" w:hAnsi="Times New Roman"/>
+        <w:spacing w:after="160" w:line="259" w:lineRule="auto"/>
+        <w:rPr>
+          <w:rFonts w:ascii="Times New Roman" w:hAnsi="Times New Roman"/>
+          <w:bCs/>
+          <w:sz w:val="24"/>
+          <w:szCs w:val="24"/>
+        </w:rPr>
+      </w:pPr>
+      <w:r>
+        <w:rPr>
+          <w:rFonts w:ascii="Times New Roman" w:hAnsi="Times New Roman"/>
+          <w:bCs/>
+          <w:color w:val="FF0000"/>
+          <w:sz w:val="24"/>
+          <w:szCs w:val="24"/>
+        </w:rPr>
+        <w:t>* Retirar o include e deixar somente o “Efetuar login”.</w:t>
+      </w:r>
+    </w:p>
+    <w:p>
+      <w:pPr>
+        <w:spacing w:after="160" w:line="259" w:lineRule="auto"/>
+        <w:jc w:val="center"/>
+        <w:rPr>
+          <w:rFonts w:ascii="Times New Roman" w:hAnsi="Times New Roman"/>
+          <w:bCs/>
+          <w:sz w:val="24"/>
+          <w:szCs w:val="24"/>
+        </w:rPr>
+      </w:pPr>
+      <w:r>
+        <w:rPr>
+          <w:rFonts w:ascii="Times New Roman" w:hAnsi="Times New Roman"/>
+          <w:bCs/>
+          <w:sz w:val="24"/>
+          <w:szCs w:val="24"/>
+        </w:rPr>
+        <w:t>Figura 2 – Caso de Uso – Efetuar login</w:t>
+      </w:r>
+    </w:p>
+    <w:p>
+      <w:pPr>
+        <w:spacing w:after="160" w:line="259" w:lineRule="auto"/>
+        <w:jc w:val="center"/>
+        <w:rPr>
+          <w:rFonts w:ascii="Times New Roman" w:hAnsi="Times New Roman"/>
+          <w:bCs/>
+          <w:sz w:val="24"/>
+          <w:szCs w:val="24"/>
+        </w:rPr>
+      </w:pPr>
+      <w:r>
+        <w:rPr>
+          <w:rFonts w:ascii="Times New Roman" w:hAnsi="Times New Roman"/>
+          <w:bCs/>
+          <w:sz w:val="24"/>
+          <w:szCs w:val="24"/>
+        </w:rPr>
+        <w:t>Fonte: Autoral (2023)</w:t>
+      </w:r>
+    </w:p>
+    <w:p>
+      <w:pPr>
+        <w:spacing w:after="160" w:line="259" w:lineRule="auto"/>
+        <w:jc w:val="center"/>
+        <w:rPr>
+          <w:rFonts w:ascii="Times New Roman" w:hAnsi="Times New Roman"/>
+          <w:bCs/>
+          <w:sz w:val="24"/>
+          <w:szCs w:val="24"/>
+        </w:rPr>
+      </w:pPr>
+    </w:p>
+    <w:p>
+      <w:pPr>
+        <w:spacing w:after="160" w:line="259" w:lineRule="auto"/>
+        <w:rPr>
+          <w:rFonts w:ascii="Times New Roman" w:hAnsi="Times New Roman"/>
+          <w:bCs/>
+          <w:sz w:val="24"/>
+          <w:szCs w:val="24"/>
+        </w:rPr>
+      </w:pPr>
+      <w:r>
+        <w:rPr>
+          <w:rFonts w:ascii="Times New Roman" w:hAnsi="Times New Roman"/>
+          <w:bCs/>
+          <w:sz w:val="24"/>
+          <w:szCs w:val="24"/>
+        </w:rPr>
+        <w:t>Fluxo Normal</w:t>
+      </w:r>
+    </w:p>
+    <w:p>
+      <w:pPr>
+        <w:pStyle w:val="PargrafodaLista"/>
+        <w:numPr>
+          <w:ilvl w:val="0"/>
+          <w:numId w:val="4"/>
+        </w:numPr>
+        <w:spacing w:after="160" w:line="259" w:lineRule="auto"/>
+        <w:rPr>
+          <w:rFonts w:ascii="Times New Roman" w:hAnsi="Times New Roman"/>
+          <w:bCs/>
+          <w:sz w:val="24"/>
+          <w:szCs w:val="24"/>
+        </w:rPr>
+      </w:pPr>
+      <w:r>
+        <w:rPr>
+          <w:rFonts w:ascii="Times New Roman" w:hAnsi="Times New Roman"/>
+          <w:bCs/>
+          <w:sz w:val="24"/>
+          <w:szCs w:val="24"/>
+        </w:rPr>
+        <w:t xml:space="preserve">Usuário informa </w:t>
+      </w:r>
+      <w:r>
+        <w:rPr>
+          <w:rFonts w:ascii="Times New Roman" w:hAnsi="Times New Roman"/>
+          <w:bCs/>
+          <w:sz w:val="24"/>
+          <w:szCs w:val="24"/>
+        </w:rPr>
+        <w:t>e-mail e senha;</w:t>
+      </w:r>
+    </w:p>
+    <w:p>
+      <w:pPr>
+        <w:pStyle w:val="PargrafodaLista"/>
+        <w:numPr>
+          <w:ilvl w:val="0"/>
+          <w:numId w:val="4"/>
+        </w:numPr>
+        <w:spacing w:after="160" w:line="259" w:lineRule="auto"/>
+        <w:rPr>
+          <w:rFonts w:ascii="Times New Roman" w:hAnsi="Times New Roman"/>
+          <w:bCs/>
+          <w:sz w:val="24"/>
+          <w:szCs w:val="24"/>
+        </w:rPr>
+      </w:pPr>
+      <w:r>
+        <w:rPr>
+          <w:rFonts w:ascii="Times New Roman" w:hAnsi="Times New Roman"/>
+          <w:bCs/>
+          <w:sz w:val="24"/>
+          <w:szCs w:val="24"/>
+        </w:rPr>
+        <w:t>O sistema verifica a existência de cadastro;</w:t>
+      </w:r>
+    </w:p>
+    <w:p>
+      <w:pPr>
+        <w:pStyle w:val="PargrafodaLista"/>
+        <w:numPr>
+          <w:ilvl w:val="0"/>
+          <w:numId w:val="4"/>
+        </w:numPr>
+        <w:spacing w:after="160" w:line="259" w:lineRule="auto"/>
+        <w:rPr>
+          <w:rFonts w:ascii="Times New Roman" w:hAnsi="Times New Roman"/>
+          <w:bCs/>
+          <w:sz w:val="24"/>
+          <w:szCs w:val="24"/>
+        </w:rPr>
+      </w:pPr>
+      <w:r>
+        <w:rPr>
+          <w:rFonts w:ascii="Times New Roman" w:hAnsi="Times New Roman"/>
+          <w:bCs/>
+          <w:sz w:val="24"/>
+          <w:szCs w:val="24"/>
+        </w:rPr>
+        <w:t>O sistema verifica a veracidade dos dados informados;</w:t>
+      </w:r>
+    </w:p>
+    <w:p>
+      <w:pPr>
+        <w:pStyle w:val="PargrafodaLista"/>
+        <w:numPr>
+          <w:ilvl w:val="0"/>
+          <w:numId w:val="4"/>
+        </w:numPr>
+        <w:spacing w:after="160" w:line="259" w:lineRule="auto"/>
+        <w:rPr>
+          <w:rFonts w:ascii="Times New Roman" w:hAnsi="Times New Roman"/>
+          <w:bCs/>
+          <w:sz w:val="24"/>
+          <w:szCs w:val="24"/>
+        </w:rPr>
+      </w:pPr>
+      <w:r>
+        <w:rPr>
+          <w:rFonts w:ascii="Times New Roman" w:hAnsi="Times New Roman"/>
+          <w:bCs/>
+          <w:sz w:val="24"/>
+          <w:szCs w:val="24"/>
+        </w:rPr>
+        <w:t>O sistema permite o acesso do usuário ao dashboard de dados;</w:t>
+      </w:r>
+    </w:p>
+    <w:p>
+      <w:pPr>
+        <w:spacing w:after="160" w:line="259" w:lineRule="auto"/>
+        <w:rPr>
+          <w:rFonts w:ascii="Times New Roman" w:hAnsi="Times New Roman"/>
+          <w:bCs/>
+          <w:sz w:val="24"/>
+          <w:szCs w:val="24"/>
+        </w:rPr>
+      </w:pPr>
+      <w:r>
+        <w:rPr>
+          <w:rFonts w:ascii="Times New Roman" w:hAnsi="Times New Roman"/>
+          <w:bCs/>
+          <w:sz w:val="24"/>
+          <w:szCs w:val="24"/>
+        </w:rPr>
+        <w:t>Fluxo de Exceção</w:t>
+      </w:r>
+    </w:p>
+    <w:p>
+      <w:pPr>
+        <w:pStyle w:val="PargrafodaLista"/>
+        <w:numPr>
+          <w:ilvl w:val="0"/>
+          <w:numId w:val="5"/>
+        </w:numPr>
+        <w:spacing w:after="160" w:line="259" w:lineRule="auto"/>
+        <w:rPr>
+          <w:rFonts w:ascii="Times New Roman" w:hAnsi="Times New Roman"/>
+          <w:bCs/>
+          <w:sz w:val="24"/>
+          <w:szCs w:val="24"/>
+        </w:rPr>
+      </w:pPr>
+      <w:r>
+        <w:rPr>
+          <w:rFonts w:ascii="Times New Roman" w:hAnsi="Times New Roman"/>
+          <w:bCs/>
+          <w:sz w:val="24"/>
+          <w:szCs w:val="24"/>
+        </w:rPr>
+        <w:t>O sistema identifica que o e-mail não foi registrado;</w:t>
+      </w:r>
+    </w:p>
+    <w:p>
+      <w:pPr>
+        <w:pStyle w:val="PargrafodaLista"/>
+        <w:numPr>
+          <w:ilvl w:val="0"/>
+          <w:numId w:val="5"/>
+        </w:numPr>
+        <w:spacing w:after="160" w:line="259" w:lineRule="auto"/>
+        <w:rPr>
+          <w:rFonts w:ascii="Times New Roman" w:hAnsi="Times New Roman"/>
+          <w:bCs/>
+          <w:sz w:val="24"/>
+          <w:szCs w:val="24"/>
+        </w:rPr>
+      </w:pPr>
+      <w:r>
+        <w:rPr>
+          <w:rFonts w:ascii="Times New Roman" w:hAnsi="Times New Roman"/>
+          <w:bCs/>
+          <w:sz w:val="24"/>
+          <w:szCs w:val="24"/>
+        </w:rPr>
+        <w:t>O sistema exibe a mensagem “E-mail não encontrado”;</w:t>
+      </w:r>
+    </w:p>
+    <w:p>
+      <w:pPr>
+        <w:pStyle w:val="PargrafodaLista"/>
+        <w:numPr>
+          <w:ilvl w:val="0"/>
+          <w:numId w:val="5"/>
+        </w:numPr>
+        <w:spacing w:after="160" w:line="259" w:lineRule="auto"/>
+        <w:rPr>
+          <w:rFonts w:ascii="Times New Roman" w:hAnsi="Times New Roman"/>
+          <w:bCs/>
+          <w:sz w:val="24"/>
+          <w:szCs w:val="24"/>
+        </w:rPr>
+      </w:pPr>
+      <w:r>
+        <w:rPr>
+          <w:rFonts w:ascii="Times New Roman" w:hAnsi="Times New Roman"/>
+          <w:bCs/>
+          <w:sz w:val="24"/>
+          <w:szCs w:val="24"/>
+        </w:rPr>
+        <w:t>O sistema analisa a senha informada;</w:t>
+      </w:r>
+    </w:p>
+    <w:p>
+      <w:pPr>
+        <w:pStyle w:val="PargrafodaLista"/>
+        <w:numPr>
+          <w:ilvl w:val="0"/>
+          <w:numId w:val="5"/>
+        </w:numPr>
+        <w:spacing w:after="160" w:line="259" w:lineRule="auto"/>
+        <w:rPr>
+          <w:rFonts w:ascii="Times New Roman" w:hAnsi="Times New Roman"/>
+          <w:bCs/>
+          <w:sz w:val="24"/>
+          <w:szCs w:val="24"/>
+        </w:rPr>
+      </w:pPr>
+      <w:r>
+        <w:rPr>
+          <w:rFonts w:ascii="Times New Roman" w:hAnsi="Times New Roman"/>
+          <w:bCs/>
+          <w:sz w:val="24"/>
+          <w:szCs w:val="24"/>
+        </w:rPr>
+        <w:t xml:space="preserve">O sistema </w:t>
+      </w:r>
+      <w:r>
+        <w:rPr>
+          <w:rFonts w:ascii="Times New Roman" w:hAnsi="Times New Roman"/>
+          <w:bCs/>
+          <w:sz w:val="24"/>
+          <w:szCs w:val="24"/>
+        </w:rPr>
+        <w:t xml:space="preserve">exibe a mensagem “Senha incorreta”; </w:t>
+      </w:r>
+    </w:p>
+    <w:p>
+      <w:pPr>
+        <w:spacing w:after="160" w:line="259" w:lineRule="auto"/>
+        <w:rPr>
+          <w:rFonts w:ascii="Times New Roman" w:hAnsi="Times New Roman"/>
+          <w:bCs/>
+          <w:sz w:val="24"/>
+          <w:szCs w:val="24"/>
+        </w:rPr>
+      </w:pPr>
+    </w:p>
+    <w:p>
+      <w:pPr>
+        <w:pStyle w:val="PargrafodaLista"/>
+        <w:numPr>
+          <w:ilvl w:val="3"/>
+          <w:numId w:val="3"/>
+        </w:numPr>
+        <w:spacing w:after="160" w:line="259" w:lineRule="auto"/>
+        <w:rPr>
+          <w:rFonts w:ascii="Times New Roman" w:hAnsi="Times New Roman"/>
+          <w:bCs/>
+          <w:sz w:val="24"/>
+          <w:szCs w:val="24"/>
+        </w:rPr>
+      </w:pPr>
+      <w:r>
+        <w:rPr>
+          <w:rFonts w:ascii="Times New Roman" w:hAnsi="Times New Roman"/>
+          <w:bCs/>
+          <w:sz w:val="24"/>
+          <w:szCs w:val="24"/>
+        </w:rPr>
+        <w:t xml:space="preserve">– </w:t>
+      </w:r>
+      <w:r>
+        <w:rPr>
+          <w:rFonts w:ascii="Times New Roman" w:hAnsi="Times New Roman"/>
+          <w:bCs/>
+          <w:sz w:val="24"/>
+          <w:szCs w:val="24"/>
+        </w:rPr>
+        <w:t>Conta</w:t>
+      </w:r>
+      <w:r>
+        <w:rPr>
+          <w:rFonts w:ascii="Times New Roman" w:hAnsi="Times New Roman"/>
+          <w:bCs/>
+          <w:sz w:val="24"/>
+          <w:szCs w:val="24"/>
+        </w:rPr>
+        <w:t>s</w:t>
+      </w:r>
+      <w:r>
+        <w:rPr>
+          <w:rFonts w:ascii="Times New Roman" w:hAnsi="Times New Roman"/>
+          <w:bCs/>
+          <w:sz w:val="24"/>
+          <w:szCs w:val="24"/>
+        </w:rPr>
+        <w:t xml:space="preserve"> bancária</w:t>
+      </w:r>
+      <w:r>
+        <w:rPr>
+          <w:rFonts w:ascii="Times New Roman" w:hAnsi="Times New Roman"/>
+          <w:bCs/>
+          <w:sz w:val="24"/>
+          <w:szCs w:val="24"/>
+        </w:rPr>
+        <w:t>s</w:t>
+      </w:r>
+    </w:p>
+    <w:p>
+      <w:pPr>
+        <w:pStyle w:val="PargrafodaLista"/>
+        <w:spacing w:after="160" w:line="259" w:lineRule="auto"/>
+        <w:ind w:left="1080"/>
+        <w:rPr>
+          <w:rFonts w:ascii="Times New Roman" w:hAnsi="Times New Roman"/>
+          <w:bCs/>
+          <w:sz w:val="24"/>
+          <w:szCs w:val="24"/>
+        </w:rPr>
+      </w:pPr>
+    </w:p>
+    <w:p>
+      <w:pPr>
+        <w:spacing w:after="160" w:line="259" w:lineRule="auto"/>
+        <w:jc w:val="center"/>
+        <w:rPr>
+          <w:rFonts w:ascii="Times New Roman" w:hAnsi="Times New Roman"/>
+          <w:bCs/>
+          <w:sz w:val="24"/>
+          <w:szCs w:val="24"/>
+        </w:rPr>
+      </w:pPr>
+      <w:r>
+        <w:rPr>
+          <w:noProof/>
+        </w:rPr>
+        <w:lastRenderedPageBreak/>
+        <w:drawing>
+          <wp:inline distT="0" distB="0" distL="0" distR="0" wp14:anchorId="68D933A1" wp14:editId="5737063E">
+            <wp:extent cx="5400040" cy="3284855"/>
+            <wp:effectExtent l="0" t="0" r="0" b="0"/>
+            <wp:docPr id="951398649" name="Imagem 1"/>
+            <wp:cNvGraphicFramePr>
+              <a:graphicFrameLocks xmlns:a="http://schemas.openxmlformats.org/drawingml/2006/main" noChangeAspect="1"/>
+            </wp:cNvGraphicFramePr>
+            <a:graphic xmlns:a="http://schemas.openxmlformats.org/drawingml/2006/main">
+              <a:graphicData uri="http://schemas.openxmlformats.org/drawingml/2006/picture">
+                <pic:pic xmlns:pic="http://schemas.openxmlformats.org/drawingml/2006/picture">
+                  <pic:nvPicPr>
+                    <pic:cNvPr id="0" name="Picture 1"/>
+                    <pic:cNvPicPr>
+                      <a:picLocks noChangeAspect="1" noChangeArrowheads="1"/>
+                    </pic:cNvPicPr>
+                  </pic:nvPicPr>
+                  <pic:blipFill>
+                    <a:blip r:embed="rId9" cstate="print">
+                      <a:extLst>
+                        <a:ext uri="{28A0092B-C50C-407E-A947-70E740481C1C}">
+                          <a14:useLocalDpi xmlns:a14="http://schemas.microsoft.com/office/drawing/2010/main" val="0"/>
+                        </a:ext>
+                      </a:extLst>
+                    </a:blip>
+                    <a:srcRect/>
+                    <a:stretch>
+                      <a:fillRect/>
+                    </a:stretch>
+                  </pic:blipFill>
+                  <pic:spPr bwMode="auto">
+                    <a:xfrm>
+                      <a:off x="0" y="0"/>
+                      <a:ext cx="5400040" cy="3284855"/>
+                    </a:xfrm>
+                    <a:prstGeom prst="rect">
+                      <a:avLst/>
+                    </a:prstGeom>
+                    <a:noFill/>
+                    <a:ln>
+                      <a:noFill/>
+                    </a:ln>
+                  </pic:spPr>
+                </pic:pic>
+              </a:graphicData>
+            </a:graphic>
+          </wp:inline>
+        </w:drawing>
+      </w:r>
+    </w:p>
+    <w:p>
+      <w:pPr>
+        <w:spacing w:after="160" w:line="259" w:lineRule="auto"/>
+        <w:jc w:val="center"/>
+        <w:rPr>
+          <w:rFonts w:ascii="Times New Roman" w:hAnsi="Times New Roman"/>
+          <w:bCs/>
+          <w:sz w:val="24"/>
+          <w:szCs w:val="24"/>
+        </w:rPr>
+      </w:pPr>
+      <w:r>
+        <w:rPr>
+          <w:rFonts w:ascii="Times New Roman" w:hAnsi="Times New Roman"/>
+          <w:bCs/>
+          <w:sz w:val="24"/>
+          <w:szCs w:val="24"/>
+        </w:rPr>
+        <w:t>Figura 3 – Caso de Uso – Registrar contas bancárias</w:t>
+      </w:r>
+    </w:p>
+    <w:p>
+      <w:pPr>
+        <w:spacing w:after="160" w:line="259" w:lineRule="auto"/>
+        <w:jc w:val="center"/>
+        <w:rPr>
+          <w:rFonts w:ascii="Times New Roman" w:hAnsi="Times New Roman"/>
+          <w:bCs/>
+          <w:sz w:val="24"/>
+          <w:szCs w:val="24"/>
+        </w:rPr>
+      </w:pPr>
+      <w:r>
+        <w:rPr>
+          <w:rFonts w:ascii="Times New Roman" w:hAnsi="Times New Roman"/>
+          <w:bCs/>
+          <w:sz w:val="24"/>
+          <w:szCs w:val="24"/>
+        </w:rPr>
+        <w:t>Fonte: Autoral (2023)</w:t>
+      </w:r>
+    </w:p>
+    <w:p>
+      <w:pPr>
+        <w:spacing w:after="160" w:line="259" w:lineRule="auto"/>
+        <w:rPr>
+          <w:rFonts w:ascii="Times New Roman" w:hAnsi="Times New Roman"/>
+          <w:bCs/>
+          <w:sz w:val="24"/>
+          <w:szCs w:val="24"/>
+        </w:rPr>
+      </w:pPr>
+    </w:p>
+    <w:p>
+      <w:pPr>
+        <w:spacing w:after="160" w:line="259" w:lineRule="auto"/>
+        <w:rPr>
+          <w:rFonts w:ascii="Times New Roman" w:hAnsi="Times New Roman"/>
+          <w:bCs/>
+          <w:sz w:val="24"/>
+          <w:szCs w:val="24"/>
+        </w:rPr>
+      </w:pPr>
+      <w:r>
+        <w:rPr>
+          <w:rFonts w:ascii="Times New Roman" w:hAnsi="Times New Roman"/>
+          <w:bCs/>
+          <w:sz w:val="24"/>
+          <w:szCs w:val="24"/>
+        </w:rPr>
+        <w:t>Fluxo Normal</w:t>
+      </w:r>
+    </w:p>
+    <w:p>
+      <w:pPr>
+        <w:pStyle w:val="PargrafodaLista"/>
+        <w:numPr>
+          <w:ilvl w:val="0"/>
+          <w:numId w:val="6"/>
+        </w:numPr>
+        <w:spacing w:after="160" w:line="259" w:lineRule="auto"/>
+        <w:rPr>
+          <w:rFonts w:ascii="Times New Roman" w:hAnsi="Times New Roman"/>
+          <w:bCs/>
+          <w:sz w:val="24"/>
+          <w:szCs w:val="24"/>
+        </w:rPr>
+      </w:pPr>
+      <w:r>
+        <w:rPr>
+          <w:rFonts w:ascii="Times New Roman" w:hAnsi="Times New Roman"/>
+          <w:bCs/>
+          <w:sz w:val="24"/>
+          <w:szCs w:val="24"/>
+        </w:rPr>
+        <w:t>O usuário registra uma conta bancária com um saldo inicial;</w:t>
+      </w:r>
+    </w:p>
+    <w:p>
+      <w:pPr>
+        <w:pStyle w:val="PargrafodaLista"/>
+        <w:numPr>
+          <w:ilvl w:val="0"/>
+          <w:numId w:val="6"/>
+        </w:numPr>
+        <w:spacing w:after="160" w:line="259" w:lineRule="auto"/>
+        <w:rPr>
+          <w:rFonts w:ascii="Times New Roman" w:hAnsi="Times New Roman"/>
+          <w:bCs/>
+          <w:sz w:val="24"/>
+          <w:szCs w:val="24"/>
+        </w:rPr>
+      </w:pPr>
+      <w:r>
+        <w:rPr>
+          <w:rFonts w:ascii="Times New Roman" w:hAnsi="Times New Roman"/>
+          <w:bCs/>
+          <w:sz w:val="24"/>
+          <w:szCs w:val="24"/>
+        </w:rPr>
+        <w:t xml:space="preserve">O usuário </w:t>
+      </w:r>
+      <w:r>
+        <w:rPr>
+          <w:rFonts w:ascii="Times New Roman" w:hAnsi="Times New Roman"/>
+          <w:bCs/>
+          <w:sz w:val="24"/>
+          <w:szCs w:val="24"/>
+        </w:rPr>
+        <w:t>registra as contas a pagar;</w:t>
+      </w:r>
+    </w:p>
+    <w:p>
+      <w:pPr>
+        <w:pStyle w:val="PargrafodaLista"/>
+        <w:numPr>
+          <w:ilvl w:val="0"/>
+          <w:numId w:val="6"/>
+        </w:numPr>
+        <w:spacing w:after="160" w:line="259" w:lineRule="auto"/>
+        <w:rPr>
+          <w:rFonts w:ascii="Times New Roman" w:hAnsi="Times New Roman"/>
+          <w:bCs/>
+          <w:sz w:val="24"/>
+          <w:szCs w:val="24"/>
+        </w:rPr>
+      </w:pPr>
+      <w:r>
+        <w:rPr>
+          <w:rFonts w:ascii="Times New Roman" w:hAnsi="Times New Roman"/>
+          <w:bCs/>
+          <w:sz w:val="24"/>
+          <w:szCs w:val="24"/>
+        </w:rPr>
+        <w:t>O usuário registra os cartões de crédito;</w:t>
+      </w:r>
+    </w:p>
+    <w:p>
+      <w:pPr>
+        <w:pStyle w:val="PargrafodaLista"/>
+        <w:numPr>
+          <w:ilvl w:val="0"/>
+          <w:numId w:val="6"/>
+        </w:numPr>
+        <w:spacing w:after="160" w:line="259" w:lineRule="auto"/>
+        <w:rPr>
+          <w:rFonts w:ascii="Times New Roman" w:hAnsi="Times New Roman"/>
+          <w:bCs/>
+          <w:sz w:val="24"/>
+          <w:szCs w:val="24"/>
+        </w:rPr>
+      </w:pPr>
+      <w:r>
+        <w:rPr>
+          <w:rFonts w:ascii="Times New Roman" w:hAnsi="Times New Roman"/>
+          <w:bCs/>
+          <w:sz w:val="24"/>
+          <w:szCs w:val="24"/>
+        </w:rPr>
+        <w:t>O usuário registra as contas a receber;</w:t>
+      </w:r>
+    </w:p>
+    <w:p>
+      <w:pPr>
+        <w:spacing w:after="160" w:line="259" w:lineRule="auto"/>
+        <w:rPr>
+          <w:rFonts w:ascii="Times New Roman" w:hAnsi="Times New Roman"/>
+          <w:bCs/>
+          <w:sz w:val="24"/>
+          <w:szCs w:val="24"/>
+        </w:rPr>
+      </w:pPr>
+      <w:r>
+        <w:rPr>
+          <w:rFonts w:ascii="Times New Roman" w:hAnsi="Times New Roman"/>
+          <w:bCs/>
+          <w:sz w:val="24"/>
+          <w:szCs w:val="24"/>
+        </w:rPr>
+        <w:t>Fluxo de Exceção</w:t>
+      </w:r>
+    </w:p>
+    <w:p>
+      <w:pPr>
+        <w:pStyle w:val="PargrafodaLista"/>
+        <w:numPr>
+          <w:ilvl w:val="0"/>
+          <w:numId w:val="7"/>
+        </w:numPr>
+        <w:spacing w:after="160" w:line="259" w:lineRule="auto"/>
+        <w:rPr>
+          <w:rFonts w:ascii="Times New Roman" w:hAnsi="Times New Roman"/>
+          <w:bCs/>
+          <w:sz w:val="24"/>
+          <w:szCs w:val="24"/>
+        </w:rPr>
+      </w:pPr>
+      <w:r>
+        <w:rPr>
+          <w:rFonts w:ascii="Times New Roman" w:hAnsi="Times New Roman"/>
+          <w:bCs/>
+          <w:sz w:val="24"/>
+          <w:szCs w:val="24"/>
+        </w:rPr>
+        <w:t>O usuário não registra nenhuma conta bancária;</w:t>
+      </w:r>
+    </w:p>
+    <w:p>
+      <w:pPr>
+        <w:pStyle w:val="PargrafodaLista"/>
+        <w:numPr>
+          <w:ilvl w:val="0"/>
+          <w:numId w:val="7"/>
+        </w:numPr>
+        <w:spacing w:after="160" w:line="259" w:lineRule="auto"/>
+        <w:rPr>
+          <w:rFonts w:ascii="Times New Roman" w:hAnsi="Times New Roman"/>
+          <w:bCs/>
+          <w:sz w:val="24"/>
+          <w:szCs w:val="24"/>
+        </w:rPr>
+      </w:pPr>
+      <w:r>
+        <w:rPr>
+          <w:rFonts w:ascii="Times New Roman" w:hAnsi="Times New Roman"/>
+          <w:bCs/>
+          <w:sz w:val="24"/>
+          <w:szCs w:val="24"/>
+        </w:rPr>
+        <w:t>O usuário não pode registrar mais nenhum dado sem informa uma conta bancária;</w:t>
+      </w:r>
+    </w:p>
+    <w:p>
+      <w:pPr>
+        <w:jc w:val="center"/>
+        <w:rPr>
+          <w:rFonts w:ascii="Times New Roman" w:hAnsi="Times New Roman"/>
+          <w:b/>
+          <w:bCs/>
           <w:sz w:val="24"/>
         </w:rPr>
       </w:pPr>
@@ -10292,7 +10604,7 @@
                     </pic:cNvPicPr>
                   </pic:nvPicPr>
                   <pic:blipFill>
-                    <a:blip r:embed="rId9"/>
+                    <a:blip r:embed="rId10"/>
                     <a:stretch>
                       <a:fillRect/>
                     </a:stretch>
@@ -10381,7 +10693,7 @@
                     </pic:cNvPicPr>
                   </pic:nvPicPr>
                   <pic:blipFill>
-                    <a:blip r:embed="rId10"/>
+                    <a:blip r:embed="rId11"/>
                     <a:stretch>
                       <a:fillRect/>
                     </a:stretch>
@@ -10481,7 +10793,7 @@
                     </pic:cNvPicPr>
                   </pic:nvPicPr>
                   <pic:blipFill>
-                    <a:blip r:embed="rId11"/>
+                    <a:blip r:embed="rId12"/>
                     <a:stretch>
                       <a:fillRect/>
                     </a:stretch>
@@ -10835,7 +11147,23 @@
         </w:rPr>
         <w:lastRenderedPageBreak/>
         <w:tab/>
-        <w:t>A principal ideia quando se trata do sistema é a expansão do mesmo, visando que novas funcionalidades podem facilitar ainda mais a utilização e a interação com usuário, fazendo com que a gestão financeira pessoal se torne algo mais agradável. Também há a ideia de expansão da aplicação para aplicativos móveis, pois mesmo com a facilidade que o sistema já vai possuir em questão de adaptação para diversos formatos de tela, também têm-se consciência de que uma aplicação mobile pode melhorar ainda mais a experiência do usuário.</w:t>
+        <w:t xml:space="preserve">A principal ideia quando se trata do sistema é a expansão do mesmo, visando que novas funcionalidades podem facilitar ainda mais a utilização e a interação com usuário, fazendo com que a gestão financeira pessoal se torne algo mais agradável. Também há a ideia de expansão da aplicação para aplicativos móveis, pois mesmo com a facilidade que o sistema já vai possuir em questão de adaptação para diversos formatos de tela, também </w:t>
+      </w:r>
+      <w:proofErr w:type="gramStart"/>
+      <w:r>
+        <w:rPr>
+          <w:rFonts w:ascii="Times New Roman" w:hAnsi="Times New Roman"/>
+          <w:sz w:val="24"/>
+        </w:rPr>
+        <w:t>têm-se</w:t>
+      </w:r>
+      <w:proofErr w:type="gramEnd"/>
+      <w:r>
+        <w:rPr>
+          <w:rFonts w:ascii="Times New Roman" w:hAnsi="Times New Roman"/>
+          <w:sz w:val="24"/>
+        </w:rPr>
+        <w:t xml:space="preserve"> consciência de que uma aplicação mobile pode melhorar ainda mais a experiência do usuário.</w:t>
       </w:r>
     </w:p>
     <w:p/>
@@ -10910,7 +11238,7 @@
         </w:rPr>
         <w:t xml:space="preserve"> </w:t>
       </w:r>
-      <w:hyperlink r:id="rId12" w:anchor="gref" w:history="1">
+      <w:hyperlink r:id="rId13" w:anchor="gref" w:history="1">
         <w:r>
           <w:rPr>
             <w:rStyle w:val="LinkdaInternet"/>
@@ -10949,7 +11277,7 @@
       <w:r>
         <w:t xml:space="preserve"> Typescript para programadores Javascript. Disponível em:&lt; </w:t>
       </w:r>
-      <w:hyperlink r:id="rId13" w:history="1">
+      <w:hyperlink r:id="rId14" w:history="1">
         <w:r>
           <w:rPr>
             <w:rStyle w:val="Hyperlink"/>
@@ -10993,7 +11321,7 @@
         </w:rPr>
         <w:t xml:space="preserve">MongoDB, Disponível em:&lt; </w:t>
       </w:r>
-      <w:hyperlink r:id="rId14">
+      <w:hyperlink r:id="rId15">
         <w:r>
           <w:rPr>
             <w:rStyle w:val="LinkdaInternet"/>
@@ -11028,7 +11356,7 @@
         </w:rPr>
         <w:t xml:space="preserve">Bernadette Farias Lóscio, Hélio Rodrigues de Oliveira, Jonas César de Sousa Pontes. Disponível em: &lt; </w:t>
       </w:r>
-      <w:hyperlink r:id="rId15">
+      <w:hyperlink r:id="rId16">
         <w:r>
           <w:rPr>
             <w:rStyle w:val="LinkdaInternet"/>
@@ -11088,7 +11416,7 @@
         </w:rPr>
         <w:t xml:space="preserve"> Disponível em &lt; </w:t>
       </w:r>
-      <w:hyperlink r:id="rId16">
+      <w:hyperlink r:id="rId17">
         <w:r>
           <w:rPr>
             <w:rStyle w:val="LinkdaInternet"/>
@@ -11269,7 +11597,7 @@
         </w:rPr>
         <w:t xml:space="preserve">. Disponível em &lt; </w:t>
       </w:r>
-      <w:hyperlink r:id="rId17">
+      <w:hyperlink r:id="rId18">
         <w:r>
           <w:rPr>
             <w:rStyle w:val="LinkdaInternet"/>
@@ -11324,7 +11652,7 @@
         </w:rPr>
         <w:t xml:space="preserve">. Disponível em &lt; </w:t>
       </w:r>
-      <w:hyperlink r:id="rId18">
+      <w:hyperlink r:id="rId19">
         <w:r>
           <w:rPr>
             <w:rStyle w:val="LinkdaInternet"/>
@@ -11382,7 +11710,7 @@
         </w:rPr>
         <w:t xml:space="preserve">. Disponível em: &lt; </w:t>
       </w:r>
-      <w:hyperlink r:id="rId19" w:anchor="gref" w:history="1">
+      <w:hyperlink r:id="rId20" w:anchor="gref" w:history="1">
         <w:r>
           <w:rPr>
             <w:rStyle w:val="LinkdaInternet"/>
@@ -11399,18 +11727,36 @@
           <w:iCs/>
           <w:sz w:val="24"/>
         </w:rPr>
-        <w:t xml:space="preserve"> &gt;</w:t>
-      </w:r>
-      <w:r>
-        <w:rPr>
-          <w:rFonts w:ascii="Times New Roman" w:hAnsi="Times New Roman"/>
-          <w:sz w:val="24"/>
-        </w:rPr>
-        <w:t xml:space="preserve"> . Acesso em mar. 2022.</w:t>
+        <w:t xml:space="preserve"> </w:t>
+      </w:r>
+      <w:proofErr w:type="gramStart"/>
+      <w:r>
+        <w:rPr>
+          <w:rFonts w:ascii="Times New Roman" w:hAnsi="Times New Roman"/>
+          <w:bCs/>
+          <w:iCs/>
+          <w:sz w:val="24"/>
+        </w:rPr>
+        <w:t>&gt;</w:t>
+      </w:r>
+      <w:r>
+        <w:rPr>
+          <w:rFonts w:ascii="Times New Roman" w:hAnsi="Times New Roman"/>
+          <w:sz w:val="24"/>
+        </w:rPr>
+        <w:t xml:space="preserve"> .</w:t>
+      </w:r>
+      <w:proofErr w:type="gramEnd"/>
+      <w:r>
+        <w:rPr>
+          <w:rFonts w:ascii="Times New Roman" w:hAnsi="Times New Roman"/>
+          <w:sz w:val="24"/>
+        </w:rPr>
+        <w:t xml:space="preserve"> Acesso em mar. 2022.</w:t>
       </w:r>
     </w:p>
     <w:sectPr>
-      <w:footerReference w:type="default" r:id="rId20"/>
+      <w:footerReference w:type="default" r:id="rId21"/>
       <w:pgSz w:w="11906" w:h="16838"/>
       <w:pgMar w:top="1417" w:right="1701" w:bottom="1417" w:left="1701" w:header="0" w:footer="0" w:gutter="0"/>
       <w:pgNumType w:start="3"/>
@@ -11485,9 +11831,9 @@
 <file path=word/numbering.xml><?xml version="1.0" encoding="utf-8"?>
 <w:numbering xmlns:wpc="http://schemas.microsoft.com/office/word/2010/wordprocessingCanvas" xmlns:cx="http://schemas.microsoft.com/office/drawing/2014/chartex" xmlns:cx1="http://schemas.microsoft.com/office/drawing/2015/9/8/chartex" xmlns:cx2="http://schemas.microsoft.com/office/drawing/2015/10/21/chartex" xmlns:cx3="http://schemas.microsoft.com/office/drawing/2016/5/9/chartex" xmlns:cx4="http://schemas.microsoft.com/office/drawing/2016/5/10/chartex" xmlns:cx5="http://schemas.microsoft.com/office/drawing/2016/5/11/chartex" xmlns:cx6="http://schemas.microsoft.com/office/drawing/2016/5/12/chartex" xmlns:cx7="http://schemas.microsoft.com/office/drawing/2016/5/13/chartex" xmlns:cx8="http://schemas.microsoft.com/office/drawing/2016/5/14/chartex" xmlns:mc="http://schemas.openxmlformats.org/markup-compatibility/2006" xmlns:aink="http://schemas.microsoft.com/office/drawing/2016/ink" xmlns:am3d="http://schemas.microsoft.com/office/drawing/2017/model3d" xmlns:o="urn:schemas-microsoft-com:office:office" xmlns:oel="http://schemas.microsoft.com/office/2019/extlst" xmlns:r="http://schemas.openxmlformats.org/officeDocument/2006/relationships" xmlns:m="http://schemas.openxmlformats.org/officeDocument/2006/math" xmlns:v="urn:schemas-microsoft-com:vml" xmlns:wp14="http://schemas.microsoft.com/office/word/2010/wordprocessingDrawing" xmlns:wp="http://schemas.openxmlformats.org/drawingml/2006/wordprocessingDrawing" xmlns:w10="urn:schemas-microsoft-com:office:word" xmlns:w="http://schemas.openxmlformats.org/wordprocessingml/2006/main" xmlns:w14="http://schemas.microsoft.com/office/word/2010/wordml" xmlns:w15="http://schemas.microsoft.com/office/word/2012/wordml" xmlns:w16cex="http://schemas.microsoft.com/office/word/2018/wordml/cex" xmlns:w16cid="http://schemas.microsoft.com/office/word/2016/wordml/cid" xmlns:w16="http://schemas.microsoft.com/office/word/2018/wordml" xmlns:w16du="http://schemas.microsoft.com/office/word/2023/wordml/word16du" xmlns:w16sdtdh="http://schemas.microsoft.com/office/word/2020/wordml/sdtdatahash" xmlns:w16se="http://schemas.microsoft.com/office/word/2015/wordml/symex" xmlns:wpg="http://schemas.microsoft.com/office/word/2010/wordprocessingGroup" xmlns:wpi="http://schemas.microsoft.com/office/word/2010/wordprocessingInk" xmlns:wne="http://schemas.microsoft.com/office/word/2006/wordml" xmlns:wps="http://schemas.microsoft.com/office/word/2010/wordprocessingShape" mc:Ignorable="w14 w15 w16se w16cid w16 w16cex w16sdtdh wp14">
   <w:abstractNum w:abstractNumId="0" w15:restartNumberingAfterBreak="0">
-    <w:nsid w:val="63FE5FEB"/>
+    <w:nsid w:val="200B09D0"/>
     <w:multiLevelType w:val="hybridMultilevel"/>
-    <w:tmpl w:val="F4C4CF56"/>
+    <w:tmpl w:val="5D18D57E"/>
     <w:lvl w:ilvl="0" w:tplc="0416000F">
       <w:start w:val="1"/>
       <w:numFmt w:val="decimal"/>
@@ -11571,6 +11917,495 @@
     </w:lvl>
   </w:abstractNum>
   <w:abstractNum w:abstractNumId="1" w15:restartNumberingAfterBreak="0">
+    <w:nsid w:val="2F6D22BD"/>
+    <w:multiLevelType w:val="hybridMultilevel"/>
+    <w:tmpl w:val="CDACE9DC"/>
+    <w:lvl w:ilvl="0" w:tplc="0416000F">
+      <w:start w:val="1"/>
+      <w:numFmt w:val="decimal"/>
+      <w:lvlText w:val="%1."/>
+      <w:lvlJc w:val="left"/>
+      <w:pPr>
+        <w:ind w:left="720" w:hanging="360"/>
+      </w:pPr>
+    </w:lvl>
+    <w:lvl w:ilvl="1" w:tplc="04160019" w:tentative="1">
+      <w:start w:val="1"/>
+      <w:numFmt w:val="lowerLetter"/>
+      <w:lvlText w:val="%2."/>
+      <w:lvlJc w:val="left"/>
+      <w:pPr>
+        <w:ind w:left="1440" w:hanging="360"/>
+      </w:pPr>
+    </w:lvl>
+    <w:lvl w:ilvl="2" w:tplc="0416001B" w:tentative="1">
+      <w:start w:val="1"/>
+      <w:numFmt w:val="lowerRoman"/>
+      <w:lvlText w:val="%3."/>
+      <w:lvlJc w:val="right"/>
+      <w:pPr>
+        <w:ind w:left="2160" w:hanging="180"/>
+      </w:pPr>
+    </w:lvl>
+    <w:lvl w:ilvl="3" w:tplc="0416000F" w:tentative="1">
+      <w:start w:val="1"/>
+      <w:numFmt w:val="decimal"/>
+      <w:lvlText w:val="%4."/>
+      <w:lvlJc w:val="left"/>
+      <w:pPr>
+        <w:ind w:left="2880" w:hanging="360"/>
+      </w:pPr>
+    </w:lvl>
+    <w:lvl w:ilvl="4" w:tplc="04160019" w:tentative="1">
+      <w:start w:val="1"/>
+      <w:numFmt w:val="lowerLetter"/>
+      <w:lvlText w:val="%5."/>
+      <w:lvlJc w:val="left"/>
+      <w:pPr>
+        <w:ind w:left="3600" w:hanging="360"/>
+      </w:pPr>
+    </w:lvl>
+    <w:lvl w:ilvl="5" w:tplc="0416001B" w:tentative="1">
+      <w:start w:val="1"/>
+      <w:numFmt w:val="lowerRoman"/>
+      <w:lvlText w:val="%6."/>
+      <w:lvlJc w:val="right"/>
+      <w:pPr>
+        <w:ind w:left="4320" w:hanging="180"/>
+      </w:pPr>
+    </w:lvl>
+    <w:lvl w:ilvl="6" w:tplc="0416000F" w:tentative="1">
+      <w:start w:val="1"/>
+      <w:numFmt w:val="decimal"/>
+      <w:lvlText w:val="%7."/>
+      <w:lvlJc w:val="left"/>
+      <w:pPr>
+        <w:ind w:left="5040" w:hanging="360"/>
+      </w:pPr>
+    </w:lvl>
+    <w:lvl w:ilvl="7" w:tplc="04160019" w:tentative="1">
+      <w:start w:val="1"/>
+      <w:numFmt w:val="lowerLetter"/>
+      <w:lvlText w:val="%8."/>
+      <w:lvlJc w:val="left"/>
+      <w:pPr>
+        <w:ind w:left="5760" w:hanging="360"/>
+      </w:pPr>
+    </w:lvl>
+    <w:lvl w:ilvl="8" w:tplc="0416001B" w:tentative="1">
+      <w:start w:val="1"/>
+      <w:numFmt w:val="lowerRoman"/>
+      <w:lvlText w:val="%9."/>
+      <w:lvlJc w:val="right"/>
+      <w:pPr>
+        <w:ind w:left="6480" w:hanging="180"/>
+      </w:pPr>
+    </w:lvl>
+  </w:abstractNum>
+  <w:abstractNum w:abstractNumId="2" w15:restartNumberingAfterBreak="0">
+    <w:nsid w:val="33410434"/>
+    <w:multiLevelType w:val="multilevel"/>
+    <w:tmpl w:val="DBFCCBD0"/>
+    <w:lvl w:ilvl="0">
+      <w:start w:val="3"/>
+      <w:numFmt w:val="decimal"/>
+      <w:lvlText w:val="%1"/>
+      <w:lvlJc w:val="left"/>
+      <w:pPr>
+        <w:ind w:left="660" w:hanging="660"/>
+      </w:pPr>
+      <w:rPr>
+        <w:rFonts w:hint="default"/>
+      </w:rPr>
+    </w:lvl>
+    <w:lvl w:ilvl="1">
+      <w:start w:val="2"/>
+      <w:numFmt w:val="decimal"/>
+      <w:lvlText w:val="%1.%2"/>
+      <w:lvlJc w:val="left"/>
+      <w:pPr>
+        <w:ind w:left="660" w:hanging="660"/>
+      </w:pPr>
+      <w:rPr>
+        <w:rFonts w:hint="default"/>
+      </w:rPr>
+    </w:lvl>
+    <w:lvl w:ilvl="2">
+      <w:start w:val="2"/>
+      <w:numFmt w:val="decimal"/>
+      <w:lvlText w:val="%1.%2.%3"/>
+      <w:lvlJc w:val="left"/>
+      <w:pPr>
+        <w:ind w:left="720" w:hanging="720"/>
+      </w:pPr>
+      <w:rPr>
+        <w:rFonts w:hint="default"/>
+      </w:rPr>
+    </w:lvl>
+    <w:lvl w:ilvl="3">
+      <w:start w:val="1"/>
+      <w:numFmt w:val="decimal"/>
+      <w:lvlText w:val="%1.%2.%3.%4"/>
+      <w:lvlJc w:val="left"/>
+      <w:pPr>
+        <w:ind w:left="720" w:hanging="720"/>
+      </w:pPr>
+      <w:rPr>
+        <w:rFonts w:hint="default"/>
+      </w:rPr>
+    </w:lvl>
+    <w:lvl w:ilvl="4">
+      <w:start w:val="1"/>
+      <w:numFmt w:val="decimal"/>
+      <w:lvlText w:val="%1.%2.%3.%4.%5"/>
+      <w:lvlJc w:val="left"/>
+      <w:pPr>
+        <w:ind w:left="1080" w:hanging="1080"/>
+      </w:pPr>
+      <w:rPr>
+        <w:rFonts w:hint="default"/>
+      </w:rPr>
+    </w:lvl>
+    <w:lvl w:ilvl="5">
+      <w:start w:val="1"/>
+      <w:numFmt w:val="decimal"/>
+      <w:lvlText w:val="%1.%2.%3.%4.%5.%6"/>
+      <w:lvlJc w:val="left"/>
+      <w:pPr>
+        <w:ind w:left="1080" w:hanging="1080"/>
+      </w:pPr>
+      <w:rPr>
+        <w:rFonts w:hint="default"/>
+      </w:rPr>
+    </w:lvl>
+    <w:lvl w:ilvl="6">
+      <w:start w:val="1"/>
+      <w:numFmt w:val="decimal"/>
+      <w:lvlText w:val="%1.%2.%3.%4.%5.%6.%7"/>
+      <w:lvlJc w:val="left"/>
+      <w:pPr>
+        <w:ind w:left="1440" w:hanging="1440"/>
+      </w:pPr>
+      <w:rPr>
+        <w:rFonts w:hint="default"/>
+      </w:rPr>
+    </w:lvl>
+    <w:lvl w:ilvl="7">
+      <w:start w:val="1"/>
+      <w:numFmt w:val="decimal"/>
+      <w:lvlText w:val="%1.%2.%3.%4.%5.%6.%7.%8"/>
+      <w:lvlJc w:val="left"/>
+      <w:pPr>
+        <w:ind w:left="1440" w:hanging="1440"/>
+      </w:pPr>
+      <w:rPr>
+        <w:rFonts w:hint="default"/>
+      </w:rPr>
+    </w:lvl>
+    <w:lvl w:ilvl="8">
+      <w:start w:val="1"/>
+      <w:numFmt w:val="decimal"/>
+      <w:lvlText w:val="%1.%2.%3.%4.%5.%6.%7.%8.%9"/>
+      <w:lvlJc w:val="left"/>
+      <w:pPr>
+        <w:ind w:left="1800" w:hanging="1800"/>
+      </w:pPr>
+      <w:rPr>
+        <w:rFonts w:hint="default"/>
+      </w:rPr>
+    </w:lvl>
+  </w:abstractNum>
+  <w:abstractNum w:abstractNumId="3" w15:restartNumberingAfterBreak="0">
+    <w:nsid w:val="45742A3E"/>
+    <w:multiLevelType w:val="hybridMultilevel"/>
+    <w:tmpl w:val="70A87B96"/>
+    <w:lvl w:ilvl="0" w:tplc="0416000F">
+      <w:start w:val="1"/>
+      <w:numFmt w:val="decimal"/>
+      <w:lvlText w:val="%1."/>
+      <w:lvlJc w:val="left"/>
+      <w:pPr>
+        <w:ind w:left="720" w:hanging="360"/>
+      </w:pPr>
+    </w:lvl>
+    <w:lvl w:ilvl="1" w:tplc="04160019" w:tentative="1">
+      <w:start w:val="1"/>
+      <w:numFmt w:val="lowerLetter"/>
+      <w:lvlText w:val="%2."/>
+      <w:lvlJc w:val="left"/>
+      <w:pPr>
+        <w:ind w:left="1440" w:hanging="360"/>
+      </w:pPr>
+    </w:lvl>
+    <w:lvl w:ilvl="2" w:tplc="0416001B" w:tentative="1">
+      <w:start w:val="1"/>
+      <w:numFmt w:val="lowerRoman"/>
+      <w:lvlText w:val="%3."/>
+      <w:lvlJc w:val="right"/>
+      <w:pPr>
+        <w:ind w:left="2160" w:hanging="180"/>
+      </w:pPr>
+    </w:lvl>
+    <w:lvl w:ilvl="3" w:tplc="0416000F" w:tentative="1">
+      <w:start w:val="1"/>
+      <w:numFmt w:val="decimal"/>
+      <w:lvlText w:val="%4."/>
+      <w:lvlJc w:val="left"/>
+      <w:pPr>
+        <w:ind w:left="2880" w:hanging="360"/>
+      </w:pPr>
+    </w:lvl>
+    <w:lvl w:ilvl="4" w:tplc="04160019" w:tentative="1">
+      <w:start w:val="1"/>
+      <w:numFmt w:val="lowerLetter"/>
+      <w:lvlText w:val="%5."/>
+      <w:lvlJc w:val="left"/>
+      <w:pPr>
+        <w:ind w:left="3600" w:hanging="360"/>
+      </w:pPr>
+    </w:lvl>
+    <w:lvl w:ilvl="5" w:tplc="0416001B" w:tentative="1">
+      <w:start w:val="1"/>
+      <w:numFmt w:val="lowerRoman"/>
+      <w:lvlText w:val="%6."/>
+      <w:lvlJc w:val="right"/>
+      <w:pPr>
+        <w:ind w:left="4320" w:hanging="180"/>
+      </w:pPr>
+    </w:lvl>
+    <w:lvl w:ilvl="6" w:tplc="0416000F" w:tentative="1">
+      <w:start w:val="1"/>
+      <w:numFmt w:val="decimal"/>
+      <w:lvlText w:val="%7."/>
+      <w:lvlJc w:val="left"/>
+      <w:pPr>
+        <w:ind w:left="5040" w:hanging="360"/>
+      </w:pPr>
+    </w:lvl>
+    <w:lvl w:ilvl="7" w:tplc="04160019" w:tentative="1">
+      <w:start w:val="1"/>
+      <w:numFmt w:val="lowerLetter"/>
+      <w:lvlText w:val="%8."/>
+      <w:lvlJc w:val="left"/>
+      <w:pPr>
+        <w:ind w:left="5760" w:hanging="360"/>
+      </w:pPr>
+    </w:lvl>
+    <w:lvl w:ilvl="8" w:tplc="0416001B" w:tentative="1">
+      <w:start w:val="1"/>
+      <w:numFmt w:val="lowerRoman"/>
+      <w:lvlText w:val="%9."/>
+      <w:lvlJc w:val="right"/>
+      <w:pPr>
+        <w:ind w:left="6480" w:hanging="180"/>
+      </w:pPr>
+    </w:lvl>
+  </w:abstractNum>
+  <w:abstractNum w:abstractNumId="4" w15:restartNumberingAfterBreak="0">
+    <w:nsid w:val="63FE5FEB"/>
+    <w:multiLevelType w:val="multilevel"/>
+    <w:tmpl w:val="E014120A"/>
+    <w:lvl w:ilvl="0">
+      <w:start w:val="1"/>
+      <w:numFmt w:val="decimal"/>
+      <w:lvlText w:val="%1."/>
+      <w:lvlJc w:val="left"/>
+      <w:pPr>
+        <w:ind w:left="720" w:hanging="360"/>
+      </w:pPr>
+    </w:lvl>
+    <w:lvl w:ilvl="1">
+      <w:start w:val="2"/>
+      <w:numFmt w:val="decimal"/>
+      <w:isLgl/>
+      <w:lvlText w:val="%1.%2"/>
+      <w:lvlJc w:val="left"/>
+      <w:pPr>
+        <w:ind w:left="1080" w:hanging="720"/>
+      </w:pPr>
+      <w:rPr>
+        <w:rFonts w:hint="default"/>
+      </w:rPr>
+    </w:lvl>
+    <w:lvl w:ilvl="2">
+      <w:start w:val="2"/>
+      <w:numFmt w:val="decimal"/>
+      <w:isLgl/>
+      <w:lvlText w:val="%1.%2.%3"/>
+      <w:lvlJc w:val="left"/>
+      <w:pPr>
+        <w:ind w:left="1080" w:hanging="720"/>
+      </w:pPr>
+      <w:rPr>
+        <w:rFonts w:hint="default"/>
+      </w:rPr>
+    </w:lvl>
+    <w:lvl w:ilvl="3">
+      <w:start w:val="3"/>
+      <w:numFmt w:val="decimal"/>
+      <w:isLgl/>
+      <w:lvlText w:val="%1.%2.%3.%4"/>
+      <w:lvlJc w:val="left"/>
+      <w:pPr>
+        <w:ind w:left="1080" w:hanging="720"/>
+      </w:pPr>
+      <w:rPr>
+        <w:rFonts w:hint="default"/>
+      </w:rPr>
+    </w:lvl>
+    <w:lvl w:ilvl="4">
+      <w:start w:val="1"/>
+      <w:numFmt w:val="decimal"/>
+      <w:isLgl/>
+      <w:lvlText w:val="%1.%2.%3.%4.%5"/>
+      <w:lvlJc w:val="left"/>
+      <w:pPr>
+        <w:ind w:left="1440" w:hanging="1080"/>
+      </w:pPr>
+      <w:rPr>
+        <w:rFonts w:hint="default"/>
+      </w:rPr>
+    </w:lvl>
+    <w:lvl w:ilvl="5">
+      <w:start w:val="1"/>
+      <w:numFmt w:val="decimal"/>
+      <w:isLgl/>
+      <w:lvlText w:val="%1.%2.%3.%4.%5.%6"/>
+      <w:lvlJc w:val="left"/>
+      <w:pPr>
+        <w:ind w:left="1440" w:hanging="1080"/>
+      </w:pPr>
+      <w:rPr>
+        <w:rFonts w:hint="default"/>
+      </w:rPr>
+    </w:lvl>
+    <w:lvl w:ilvl="6">
+      <w:start w:val="1"/>
+      <w:numFmt w:val="decimal"/>
+      <w:isLgl/>
+      <w:lvlText w:val="%1.%2.%3.%4.%5.%6.%7"/>
+      <w:lvlJc w:val="left"/>
+      <w:pPr>
+        <w:ind w:left="1800" w:hanging="1440"/>
+      </w:pPr>
+      <w:rPr>
+        <w:rFonts w:hint="default"/>
+      </w:rPr>
+    </w:lvl>
+    <w:lvl w:ilvl="7">
+      <w:start w:val="1"/>
+      <w:numFmt w:val="decimal"/>
+      <w:isLgl/>
+      <w:lvlText w:val="%1.%2.%3.%4.%5.%6.%7.%8"/>
+      <w:lvlJc w:val="left"/>
+      <w:pPr>
+        <w:ind w:left="1800" w:hanging="1440"/>
+      </w:pPr>
+      <w:rPr>
+        <w:rFonts w:hint="default"/>
+      </w:rPr>
+    </w:lvl>
+    <w:lvl w:ilvl="8">
+      <w:start w:val="1"/>
+      <w:numFmt w:val="decimal"/>
+      <w:isLgl/>
+      <w:lvlText w:val="%1.%2.%3.%4.%5.%6.%7.%8.%9"/>
+      <w:lvlJc w:val="left"/>
+      <w:pPr>
+        <w:ind w:left="2160" w:hanging="1800"/>
+      </w:pPr>
+      <w:rPr>
+        <w:rFonts w:hint="default"/>
+      </w:rPr>
+    </w:lvl>
+  </w:abstractNum>
+  <w:abstractNum w:abstractNumId="5" w15:restartNumberingAfterBreak="0">
+    <w:nsid w:val="64D91763"/>
+    <w:multiLevelType w:val="hybridMultilevel"/>
+    <w:tmpl w:val="D6B43AB6"/>
+    <w:lvl w:ilvl="0" w:tplc="0416000F">
+      <w:start w:val="1"/>
+      <w:numFmt w:val="decimal"/>
+      <w:lvlText w:val="%1."/>
+      <w:lvlJc w:val="left"/>
+      <w:pPr>
+        <w:ind w:left="720" w:hanging="360"/>
+      </w:pPr>
+    </w:lvl>
+    <w:lvl w:ilvl="1" w:tplc="04160019" w:tentative="1">
+      <w:start w:val="1"/>
+      <w:numFmt w:val="lowerLetter"/>
+      <w:lvlText w:val="%2."/>
+      <w:lvlJc w:val="left"/>
+      <w:pPr>
+        <w:ind w:left="1440" w:hanging="360"/>
+      </w:pPr>
+    </w:lvl>
+    <w:lvl w:ilvl="2" w:tplc="0416001B" w:tentative="1">
+      <w:start w:val="1"/>
+      <w:numFmt w:val="lowerRoman"/>
+      <w:lvlText w:val="%3."/>
+      <w:lvlJc w:val="right"/>
+      <w:pPr>
+        <w:ind w:left="2160" w:hanging="180"/>
+      </w:pPr>
+    </w:lvl>
+    <w:lvl w:ilvl="3" w:tplc="0416000F" w:tentative="1">
+      <w:start w:val="1"/>
+      <w:numFmt w:val="decimal"/>
+      <w:lvlText w:val="%4."/>
+      <w:lvlJc w:val="left"/>
+      <w:pPr>
+        <w:ind w:left="2880" w:hanging="360"/>
+      </w:pPr>
+    </w:lvl>
+    <w:lvl w:ilvl="4" w:tplc="04160019" w:tentative="1">
+      <w:start w:val="1"/>
+      <w:numFmt w:val="lowerLetter"/>
+      <w:lvlText w:val="%5."/>
+      <w:lvlJc w:val="left"/>
+      <w:pPr>
+        <w:ind w:left="3600" w:hanging="360"/>
+      </w:pPr>
+    </w:lvl>
+    <w:lvl w:ilvl="5" w:tplc="0416001B" w:tentative="1">
+      <w:start w:val="1"/>
+      <w:numFmt w:val="lowerRoman"/>
+      <w:lvlText w:val="%6."/>
+      <w:lvlJc w:val="right"/>
+      <w:pPr>
+        <w:ind w:left="4320" w:hanging="180"/>
+      </w:pPr>
+    </w:lvl>
+    <w:lvl w:ilvl="6" w:tplc="0416000F" w:tentative="1">
+      <w:start w:val="1"/>
+      <w:numFmt w:val="decimal"/>
+      <w:lvlText w:val="%7."/>
+      <w:lvlJc w:val="left"/>
+      <w:pPr>
+        <w:ind w:left="5040" w:hanging="360"/>
+      </w:pPr>
+    </w:lvl>
+    <w:lvl w:ilvl="7" w:tplc="04160019" w:tentative="1">
+      <w:start w:val="1"/>
+      <w:numFmt w:val="lowerLetter"/>
+      <w:lvlText w:val="%8."/>
+      <w:lvlJc w:val="left"/>
+      <w:pPr>
+        <w:ind w:left="5760" w:hanging="360"/>
+      </w:pPr>
+    </w:lvl>
+    <w:lvl w:ilvl="8" w:tplc="0416001B" w:tentative="1">
+      <w:start w:val="1"/>
+      <w:numFmt w:val="lowerRoman"/>
+      <w:lvlText w:val="%9."/>
+      <w:lvlJc w:val="right"/>
+      <w:pPr>
+        <w:ind w:left="6480" w:hanging="180"/>
+      </w:pPr>
+    </w:lvl>
+  </w:abstractNum>
+  <w:abstractNum w:abstractNumId="6" w15:restartNumberingAfterBreak="0">
     <w:nsid w:val="6F375BBC"/>
     <w:multiLevelType w:val="multilevel"/>
     <w:tmpl w:val="6DE8D17C"/>
@@ -11683,7 +12518,7 @@
       </w:rPr>
     </w:lvl>
   </w:abstractNum>
-  <w:abstractNum w:abstractNumId="2" w15:restartNumberingAfterBreak="0">
+  <w:abstractNum w:abstractNumId="7" w15:restartNumberingAfterBreak="0">
     <w:nsid w:val="71701792"/>
     <w:multiLevelType w:val="hybridMultilevel"/>
     <w:tmpl w:val="E7007E58"/>
@@ -11769,14 +12604,145 @@
       </w:pPr>
     </w:lvl>
   </w:abstractNum>
+  <w:abstractNum w:abstractNumId="8" w15:restartNumberingAfterBreak="0">
+    <w:nsid w:val="7FED0B19"/>
+    <w:multiLevelType w:val="hybridMultilevel"/>
+    <w:tmpl w:val="5A2001C4"/>
+    <w:lvl w:ilvl="0" w:tplc="2A66EF64">
+      <w:start w:val="3"/>
+      <w:numFmt w:val="bullet"/>
+      <w:lvlText w:val=""/>
+      <w:lvlJc w:val="left"/>
+      <w:pPr>
+        <w:ind w:left="720" w:hanging="360"/>
+      </w:pPr>
+      <w:rPr>
+        <w:rFonts w:ascii="Symbol" w:eastAsiaTheme="minorHAnsi" w:hAnsi="Symbol" w:cs="Times New Roman" w:hint="default"/>
+      </w:rPr>
+    </w:lvl>
+    <w:lvl w:ilvl="1" w:tplc="04160003" w:tentative="1">
+      <w:start w:val="1"/>
+      <w:numFmt w:val="bullet"/>
+      <w:lvlText w:val="o"/>
+      <w:lvlJc w:val="left"/>
+      <w:pPr>
+        <w:ind w:left="1440" w:hanging="360"/>
+      </w:pPr>
+      <w:rPr>
+        <w:rFonts w:ascii="Courier New" w:hAnsi="Courier New" w:cs="Courier New" w:hint="default"/>
+      </w:rPr>
+    </w:lvl>
+    <w:lvl w:ilvl="2" w:tplc="04160005" w:tentative="1">
+      <w:start w:val="1"/>
+      <w:numFmt w:val="bullet"/>
+      <w:lvlText w:val=""/>
+      <w:lvlJc w:val="left"/>
+      <w:pPr>
+        <w:ind w:left="2160" w:hanging="360"/>
+      </w:pPr>
+      <w:rPr>
+        <w:rFonts w:ascii="Wingdings" w:hAnsi="Wingdings" w:hint="default"/>
+      </w:rPr>
+    </w:lvl>
+    <w:lvl w:ilvl="3" w:tplc="04160001" w:tentative="1">
+      <w:start w:val="1"/>
+      <w:numFmt w:val="bullet"/>
+      <w:lvlText w:val=""/>
+      <w:lvlJc w:val="left"/>
+      <w:pPr>
+        <w:ind w:left="2880" w:hanging="360"/>
+      </w:pPr>
+      <w:rPr>
+        <w:rFonts w:ascii="Symbol" w:hAnsi="Symbol" w:hint="default"/>
+      </w:rPr>
+    </w:lvl>
+    <w:lvl w:ilvl="4" w:tplc="04160003" w:tentative="1">
+      <w:start w:val="1"/>
+      <w:numFmt w:val="bullet"/>
+      <w:lvlText w:val="o"/>
+      <w:lvlJc w:val="left"/>
+      <w:pPr>
+        <w:ind w:left="3600" w:hanging="360"/>
+      </w:pPr>
+      <w:rPr>
+        <w:rFonts w:ascii="Courier New" w:hAnsi="Courier New" w:cs="Courier New" w:hint="default"/>
+      </w:rPr>
+    </w:lvl>
+    <w:lvl w:ilvl="5" w:tplc="04160005" w:tentative="1">
+      <w:start w:val="1"/>
+      <w:numFmt w:val="bullet"/>
+      <w:lvlText w:val=""/>
+      <w:lvlJc w:val="left"/>
+      <w:pPr>
+        <w:ind w:left="4320" w:hanging="360"/>
+      </w:pPr>
+      <w:rPr>
+        <w:rFonts w:ascii="Wingdings" w:hAnsi="Wingdings" w:hint="default"/>
+      </w:rPr>
+    </w:lvl>
+    <w:lvl w:ilvl="6" w:tplc="04160001" w:tentative="1">
+      <w:start w:val="1"/>
+      <w:numFmt w:val="bullet"/>
+      <w:lvlText w:val=""/>
+      <w:lvlJc w:val="left"/>
+      <w:pPr>
+        <w:ind w:left="5040" w:hanging="360"/>
+      </w:pPr>
+      <w:rPr>
+        <w:rFonts w:ascii="Symbol" w:hAnsi="Symbol" w:hint="default"/>
+      </w:rPr>
+    </w:lvl>
+    <w:lvl w:ilvl="7" w:tplc="04160003" w:tentative="1">
+      <w:start w:val="1"/>
+      <w:numFmt w:val="bullet"/>
+      <w:lvlText w:val="o"/>
+      <w:lvlJc w:val="left"/>
+      <w:pPr>
+        <w:ind w:left="5760" w:hanging="360"/>
+      </w:pPr>
+      <w:rPr>
+        <w:rFonts w:ascii="Courier New" w:hAnsi="Courier New" w:cs="Courier New" w:hint="default"/>
+      </w:rPr>
+    </w:lvl>
+    <w:lvl w:ilvl="8" w:tplc="04160005" w:tentative="1">
+      <w:start w:val="1"/>
+      <w:numFmt w:val="bullet"/>
+      <w:lvlText w:val=""/>
+      <w:lvlJc w:val="left"/>
+      <w:pPr>
+        <w:ind w:left="6480" w:hanging="360"/>
+      </w:pPr>
+      <w:rPr>
+        <w:rFonts w:ascii="Wingdings" w:hAnsi="Wingdings" w:hint="default"/>
+      </w:rPr>
+    </w:lvl>
+  </w:abstractNum>
   <w:num w:numId="1" w16cid:durableId="135994147">
+    <w:abstractNumId w:val="6"/>
+  </w:num>
+  <w:num w:numId="2" w16cid:durableId="1197309129">
+    <w:abstractNumId w:val="7"/>
+  </w:num>
+  <w:num w:numId="3" w16cid:durableId="2019652778">
+    <w:abstractNumId w:val="4"/>
+  </w:num>
+  <w:num w:numId="4" w16cid:durableId="494691200">
+    <w:abstractNumId w:val="5"/>
+  </w:num>
+  <w:num w:numId="5" w16cid:durableId="1825122838">
+    <w:abstractNumId w:val="3"/>
+  </w:num>
+  <w:num w:numId="6" w16cid:durableId="812719052">
+    <w:abstractNumId w:val="0"/>
+  </w:num>
+  <w:num w:numId="7" w16cid:durableId="1022632702">
     <w:abstractNumId w:val="1"/>
   </w:num>
-  <w:num w:numId="2" w16cid:durableId="1197309129">
+  <w:num w:numId="8" w16cid:durableId="762264159">
+    <w:abstractNumId w:val="8"/>
+  </w:num>
+  <w:num w:numId="9" w16cid:durableId="800417905">
     <w:abstractNumId w:val="2"/>
-  </w:num>
-  <w:num w:numId="3" w16cid:durableId="2019652778">
-    <w:abstractNumId w:val="0"/>
   </w:num>
 </w:numbering>
 </file>
@@ -12190,6 +13156,7 @@
   <w:style w:type="character" w:default="1" w:styleId="Fontepargpadro">
     <w:name w:val="Default Paragraph Font"/>
     <w:uiPriority w:val="1"/>
+    <w:semiHidden/>
     <w:unhideWhenUsed/>
   </w:style>
   <w:style w:type="table" w:default="1" w:styleId="Tabelanormal">

</xml_diff>